<commit_message>
MemberDAO changed Select method to public MemberDTO Select (MemberDTO objDTO);
Removed the select and DALayer_Select from the sqlCrudCommands

Changed the method for select from the interface IDAOCRUDCommands to return generic rather than a bool value.

changed the frmPurchaseOptions text control removed lblLastName and changed lblFirstName to lblName and the text value to
Name

Made the member info such as Name and Points appear on frmPurchases

Changes made in the database side to seperate products into movieticket and food to make it easier to manage data.

All changes are reflected on the documentation
</commit_message>
<xml_diff>
--- a/planningDocuments/FormProperties.docx
+++ b/planningDocuments/FormProperties.docx
@@ -1057,70 +1057,15 @@
               <w:cnfStyle w:val="000000000000" w:firstRow="0" w:lastRow="0" w:firstColumn="0" w:lastColumn="0" w:oddVBand="0" w:evenVBand="0" w:oddHBand="0" w:evenHBand="0" w:firstRowFirstColumn="0" w:firstRowLastColumn="0" w:lastRowFirstColumn="0" w:lastRowLastColumn="0"/>
             </w:pPr>
             <w:r>
-              <w:t>-lblFirstName</w:t>
-            </w:r>
-          </w:p>
-          <w:p>
-            <w:pPr>
-              <w:cnfStyle w:val="000000000000" w:firstRow="0" w:lastRow="0" w:firstColumn="0" w:lastColumn="0" w:oddVBand="0" w:evenVBand="0" w:oddHBand="0" w:evenHBand="0" w:firstRowFirstColumn="0" w:firstRowLastColumn="0" w:lastRowFirstColumn="0" w:lastRowLastColumn="0"/>
-            </w:pPr>
-            <w:r>
-              <w:t>-First Name</w:t>
-            </w:r>
-          </w:p>
-        </w:tc>
-      </w:tr>
-      <w:tr>
-        <w:tc>
-          <w:tcPr>
-            <w:cnfStyle w:val="001000000000" w:firstRow="0" w:lastRow="0" w:firstColumn="1" w:lastColumn="0" w:oddVBand="0" w:evenVBand="0" w:oddHBand="0" w:evenHBand="0" w:firstRowFirstColumn="0" w:firstRowLastColumn="0" w:lastRowFirstColumn="0" w:lastRowLastColumn="0"/>
-            <w:tcW w:w="3116" w:type="dxa"/>
-          </w:tcPr>
-          <w:p>
-            <w:r>
-              <w:t xml:space="preserve">Label 3 </w:t>
-            </w:r>
-          </w:p>
-        </w:tc>
-        <w:tc>
-          <w:tcPr>
-            <w:tcW w:w="3117" w:type="dxa"/>
-          </w:tcPr>
-          <w:p>
-            <w:pPr>
-              <w:cnfStyle w:val="000000000000" w:firstRow="0" w:lastRow="0" w:firstColumn="0" w:lastColumn="0" w:oddVBand="0" w:evenVBand="0" w:oddHBand="0" w:evenHBand="0" w:firstRowFirstColumn="0" w:firstRowLastColumn="0" w:lastRowFirstColumn="0" w:lastRowLastColumn="0"/>
-            </w:pPr>
-            <w:r>
-              <w:t>-Name</w:t>
-            </w:r>
-          </w:p>
-          <w:p>
-            <w:pPr>
-              <w:cnfStyle w:val="000000000000" w:firstRow="0" w:lastRow="0" w:firstColumn="0" w:lastColumn="0" w:oddVBand="0" w:evenVBand="0" w:oddHBand="0" w:evenHBand="0" w:firstRowFirstColumn="0" w:firstRowLastColumn="0" w:lastRowFirstColumn="0" w:lastRowLastColumn="0"/>
-            </w:pPr>
-            <w:r>
-              <w:t>-Text</w:t>
-            </w:r>
-          </w:p>
-        </w:tc>
-        <w:tc>
-          <w:tcPr>
-            <w:tcW w:w="3117" w:type="dxa"/>
-          </w:tcPr>
-          <w:p>
-            <w:pPr>
-              <w:cnfStyle w:val="000000000000" w:firstRow="0" w:lastRow="0" w:firstColumn="0" w:lastColumn="0" w:oddVBand="0" w:evenVBand="0" w:oddHBand="0" w:evenHBand="0" w:firstRowFirstColumn="0" w:firstRowLastColumn="0" w:lastRowFirstColumn="0" w:lastRowLastColumn="0"/>
-            </w:pPr>
-            <w:r>
-              <w:t>-lblLastName</w:t>
-            </w:r>
-          </w:p>
-          <w:p>
-            <w:pPr>
-              <w:cnfStyle w:val="000000000000" w:firstRow="0" w:lastRow="0" w:firstColumn="0" w:lastColumn="0" w:oddVBand="0" w:evenVBand="0" w:oddHBand="0" w:evenHBand="0" w:firstRowFirstColumn="0" w:firstRowLastColumn="0" w:lastRowFirstColumn="0" w:lastRowLastColumn="0"/>
-            </w:pPr>
-            <w:r>
-              <w:t>-LastName</w:t>
+              <w:t>-lblName</w:t>
+            </w:r>
+          </w:p>
+          <w:p>
+            <w:pPr>
+              <w:cnfStyle w:val="000000000000" w:firstRow="0" w:lastRow="0" w:firstColumn="0" w:lastColumn="0" w:oddVBand="0" w:evenVBand="0" w:oddHBand="0" w:evenHBand="0" w:firstRowFirstColumn="0" w:firstRowLastColumn="0" w:lastRowFirstColumn="0" w:lastRowLastColumn="0"/>
+            </w:pPr>
+            <w:r>
+              <w:t>-Name</w:t>
             </w:r>
           </w:p>
         </w:tc>
@@ -2196,67 +2141,67 @@
           </w:tcPr>
           <w:p>
             <w:r>
+              <w:t>OBJECT</w:t>
+            </w:r>
+          </w:p>
+        </w:tc>
+        <w:tc>
+          <w:tcPr>
+            <w:tcW w:w="3117" w:type="dxa"/>
+          </w:tcPr>
+          <w:p>
+            <w:pPr>
+              <w:cnfStyle w:val="100000000000" w:firstRow="1" w:lastRow="0" w:firstColumn="0" w:lastColumn="0" w:oddVBand="0" w:evenVBand="0" w:oddHBand="0" w:evenHBand="0" w:firstRowFirstColumn="0" w:firstRowLastColumn="0" w:lastRowFirstColumn="0" w:lastRowLastColumn="0"/>
+            </w:pPr>
+            <w:r>
+              <w:t>PROPERTY</w:t>
+            </w:r>
+          </w:p>
+        </w:tc>
+        <w:tc>
+          <w:tcPr>
+            <w:tcW w:w="3117" w:type="dxa"/>
+          </w:tcPr>
+          <w:p>
+            <w:pPr>
+              <w:cnfStyle w:val="100000000000" w:firstRow="1" w:lastRow="0" w:firstColumn="0" w:lastColumn="0" w:oddVBand="0" w:evenVBand="0" w:oddHBand="0" w:evenHBand="0" w:firstRowFirstColumn="0" w:firstRowLastColumn="0" w:lastRowFirstColumn="0" w:lastRowLastColumn="0"/>
+            </w:pPr>
+            <w:r>
+              <w:t>VALUES</w:t>
+            </w:r>
+          </w:p>
+        </w:tc>
+      </w:tr>
+      <w:tr>
+        <w:tc>
+          <w:tcPr>
+            <w:cnfStyle w:val="001000000000" w:firstRow="0" w:lastRow="0" w:firstColumn="1" w:lastColumn="0" w:oddVBand="0" w:evenVBand="0" w:oddHBand="0" w:evenHBand="0" w:firstRowFirstColumn="0" w:firstRowLastColumn="0" w:lastRowFirstColumn="0" w:lastRowLastColumn="0"/>
+            <w:tcW w:w="3116" w:type="dxa"/>
+          </w:tcPr>
+          <w:p>
+            <w:r>
+              <w:t>Form 1</w:t>
+            </w:r>
+          </w:p>
+        </w:tc>
+        <w:tc>
+          <w:tcPr>
+            <w:tcW w:w="3117" w:type="dxa"/>
+          </w:tcPr>
+          <w:p>
+            <w:pPr>
+              <w:cnfStyle w:val="000000000000" w:firstRow="0" w:lastRow="0" w:firstColumn="0" w:lastColumn="0" w:oddVBand="0" w:evenVBand="0" w:oddHBand="0" w:evenHBand="0" w:firstRowFirstColumn="0" w:firstRowLastColumn="0" w:lastRowFirstColumn="0" w:lastRowLastColumn="0"/>
+            </w:pPr>
+            <w:r>
+              <w:t>-Name</w:t>
+            </w:r>
+          </w:p>
+          <w:p>
+            <w:pPr>
+              <w:cnfStyle w:val="000000000000" w:firstRow="0" w:lastRow="0" w:firstColumn="0" w:lastColumn="0" w:oddVBand="0" w:evenVBand="0" w:oddHBand="0" w:evenHBand="0" w:firstRowFirstColumn="0" w:firstRowLastColumn="0" w:lastRowFirstColumn="0" w:lastRowLastColumn="0"/>
+            </w:pPr>
+            <w:r>
               <w:lastRenderedPageBreak/>
-              <w:t>OBJECT</w:t>
-            </w:r>
-          </w:p>
-        </w:tc>
-        <w:tc>
-          <w:tcPr>
-            <w:tcW w:w="3117" w:type="dxa"/>
-          </w:tcPr>
-          <w:p>
-            <w:pPr>
-              <w:cnfStyle w:val="100000000000" w:firstRow="1" w:lastRow="0" w:firstColumn="0" w:lastColumn="0" w:oddVBand="0" w:evenVBand="0" w:oddHBand="0" w:evenHBand="0" w:firstRowFirstColumn="0" w:firstRowLastColumn="0" w:lastRowFirstColumn="0" w:lastRowLastColumn="0"/>
-            </w:pPr>
-            <w:r>
-              <w:t>PROPERTY</w:t>
-            </w:r>
-          </w:p>
-        </w:tc>
-        <w:tc>
-          <w:tcPr>
-            <w:tcW w:w="3117" w:type="dxa"/>
-          </w:tcPr>
-          <w:p>
-            <w:pPr>
-              <w:cnfStyle w:val="100000000000" w:firstRow="1" w:lastRow="0" w:firstColumn="0" w:lastColumn="0" w:oddVBand="0" w:evenVBand="0" w:oddHBand="0" w:evenHBand="0" w:firstRowFirstColumn="0" w:firstRowLastColumn="0" w:lastRowFirstColumn="0" w:lastRowLastColumn="0"/>
-            </w:pPr>
-            <w:r>
-              <w:t>VALUES</w:t>
-            </w:r>
-          </w:p>
-        </w:tc>
-      </w:tr>
-      <w:tr>
-        <w:tc>
-          <w:tcPr>
-            <w:cnfStyle w:val="001000000000" w:firstRow="0" w:lastRow="0" w:firstColumn="1" w:lastColumn="0" w:oddVBand="0" w:evenVBand="0" w:oddHBand="0" w:evenHBand="0" w:firstRowFirstColumn="0" w:firstRowLastColumn="0" w:lastRowFirstColumn="0" w:lastRowLastColumn="0"/>
-            <w:tcW w:w="3116" w:type="dxa"/>
-          </w:tcPr>
-          <w:p>
-            <w:r>
-              <w:t>Form 1</w:t>
-            </w:r>
-          </w:p>
-        </w:tc>
-        <w:tc>
-          <w:tcPr>
-            <w:tcW w:w="3117" w:type="dxa"/>
-          </w:tcPr>
-          <w:p>
-            <w:pPr>
-              <w:cnfStyle w:val="000000000000" w:firstRow="0" w:lastRow="0" w:firstColumn="0" w:lastColumn="0" w:oddVBand="0" w:evenVBand="0" w:oddHBand="0" w:evenHBand="0" w:firstRowFirstColumn="0" w:firstRowLastColumn="0" w:lastRowFirstColumn="0" w:lastRowLastColumn="0"/>
-            </w:pPr>
-            <w:r>
-              <w:t>-Name</w:t>
-            </w:r>
-          </w:p>
-          <w:p>
-            <w:pPr>
-              <w:cnfStyle w:val="000000000000" w:firstRow="0" w:lastRow="0" w:firstColumn="0" w:lastColumn="0" w:oddVBand="0" w:evenVBand="0" w:oddHBand="0" w:evenHBand="0" w:firstRowFirstColumn="0" w:firstRowLastColumn="0" w:lastRowFirstColumn="0" w:lastRowLastColumn="0"/>
-            </w:pPr>
-            <w:r>
               <w:t>-Text</w:t>
             </w:r>
           </w:p>
@@ -2278,6 +2223,7 @@
               <w:cnfStyle w:val="000000000000" w:firstRow="0" w:lastRow="0" w:firstColumn="0" w:lastColumn="0" w:oddVBand="0" w:evenVBand="0" w:oddHBand="0" w:evenHBand="0" w:firstRowFirstColumn="0" w:firstRowLastColumn="0" w:lastRowFirstColumn="0" w:lastRowLastColumn="0"/>
             </w:pPr>
             <w:r>
+              <w:lastRenderedPageBreak/>
               <w:t>-frmMembership</w:t>
             </w:r>
           </w:p>
@@ -2286,6 +2232,7 @@
               <w:cnfStyle w:val="000000000000" w:firstRow="0" w:lastRow="0" w:firstColumn="0" w:lastColumn="0" w:oddVBand="0" w:evenVBand="0" w:oddHBand="0" w:evenHBand="0" w:firstRowFirstColumn="0" w:firstRowLastColumn="0" w:lastRowFirstColumn="0" w:lastRowLastColumn="0"/>
             </w:pPr>
             <w:r>
+              <w:lastRenderedPageBreak/>
               <w:t>-Membership</w:t>
             </w:r>
           </w:p>
@@ -2307,6 +2254,7 @@
           </w:tcPr>
           <w:p>
             <w:r>
+              <w:lastRenderedPageBreak/>
               <w:t>Button 1</w:t>
             </w:r>
           </w:p>
@@ -3396,6 +3344,64 @@
               <w:cnfStyle w:val="000000000000" w:firstRow="0" w:lastRow="0" w:firstColumn="0" w:lastColumn="0" w:oddVBand="0" w:evenVBand="0" w:oddHBand="0" w:evenHBand="0" w:firstRowFirstColumn="0" w:firstRowLastColumn="0" w:lastRowFirstColumn="0" w:lastRowLastColumn="0"/>
             </w:pPr>
             <w:r>
+              <w:t>-Text</w:t>
+            </w:r>
+          </w:p>
+        </w:tc>
+        <w:tc>
+          <w:tcPr>
+            <w:tcW w:w="3117" w:type="dxa"/>
+          </w:tcPr>
+          <w:p>
+            <w:pPr>
+              <w:cnfStyle w:val="000000000000" w:firstRow="0" w:lastRow="0" w:firstColumn="0" w:lastColumn="0" w:oddVBand="0" w:evenVBand="0" w:oddHBand="0" w:evenHBand="0" w:firstRowFirstColumn="0" w:firstRowLastColumn="0" w:lastRowFirstColumn="0" w:lastRowLastColumn="0"/>
+            </w:pPr>
+            <w:r>
+              <w:t>-btnExit</w:t>
+            </w:r>
+          </w:p>
+          <w:p>
+            <w:pPr>
+              <w:cnfStyle w:val="000000000000" w:firstRow="0" w:lastRow="0" w:firstColumn="0" w:lastColumn="0" w:oddVBand="0" w:evenVBand="0" w:oddHBand="0" w:evenHBand="0" w:firstRowFirstColumn="0" w:firstRowLastColumn="0" w:lastRowFirstColumn="0" w:lastRowLastColumn="0"/>
+            </w:pPr>
+            <w:r>
+              <w:t>-Exit</w:t>
+            </w:r>
+          </w:p>
+        </w:tc>
+      </w:tr>
+      <w:tr>
+        <w:tc>
+          <w:tcPr>
+            <w:cnfStyle w:val="001000000000" w:firstRow="0" w:lastRow="0" w:firstColumn="1" w:lastColumn="0" w:oddVBand="0" w:evenVBand="0" w:oddHBand="0" w:evenHBand="0" w:firstRowFirstColumn="0" w:firstRowLastColumn="0" w:lastRowFirstColumn="0" w:lastRowLastColumn="0"/>
+            <w:tcW w:w="3116" w:type="dxa"/>
+          </w:tcPr>
+          <w:p>
+            <w:r>
+              <w:t>G</w:t>
+            </w:r>
+            <w:r>
+              <w:t>roupBox 1</w:t>
+            </w:r>
+          </w:p>
+        </w:tc>
+        <w:tc>
+          <w:tcPr>
+            <w:tcW w:w="3117" w:type="dxa"/>
+          </w:tcPr>
+          <w:p>
+            <w:pPr>
+              <w:cnfStyle w:val="000000000000" w:firstRow="0" w:lastRow="0" w:firstColumn="0" w:lastColumn="0" w:oddVBand="0" w:evenVBand="0" w:oddHBand="0" w:evenHBand="0" w:firstRowFirstColumn="0" w:firstRowLastColumn="0" w:lastRowFirstColumn="0" w:lastRowLastColumn="0"/>
+            </w:pPr>
+            <w:r>
+              <w:t>-Name</w:t>
+            </w:r>
+          </w:p>
+          <w:p>
+            <w:pPr>
+              <w:cnfStyle w:val="000000000000" w:firstRow="0" w:lastRow="0" w:firstColumn="0" w:lastColumn="0" w:oddVBand="0" w:evenVBand="0" w:oddHBand="0" w:evenHBand="0" w:firstRowFirstColumn="0" w:firstRowLastColumn="0" w:lastRowFirstColumn="0" w:lastRowLastColumn="0"/>
+            </w:pPr>
+            <w:r>
               <w:lastRenderedPageBreak/>
               <w:t>-Text</w:t>
             </w:r>
@@ -3411,7 +3417,7 @@
             </w:pPr>
             <w:r>
               <w:lastRenderedPageBreak/>
-              <w:t>-btnExit</w:t>
+              <w:t>-grpRemoval</w:t>
             </w:r>
           </w:p>
           <w:p>
@@ -3420,7 +3426,7 @@
             </w:pPr>
             <w:r>
               <w:lastRenderedPageBreak/>
-              <w:t>-Exit</w:t>
+              <w:t>-Member to Remove</w:t>
             </w:r>
           </w:p>
         </w:tc>
@@ -3434,64 +3440,6 @@
           <w:p>
             <w:r>
               <w:lastRenderedPageBreak/>
-              <w:t>G</w:t>
-            </w:r>
-            <w:r>
-              <w:t>roupBox 1</w:t>
-            </w:r>
-          </w:p>
-        </w:tc>
-        <w:tc>
-          <w:tcPr>
-            <w:tcW w:w="3117" w:type="dxa"/>
-          </w:tcPr>
-          <w:p>
-            <w:pPr>
-              <w:cnfStyle w:val="000000000000" w:firstRow="0" w:lastRow="0" w:firstColumn="0" w:lastColumn="0" w:oddVBand="0" w:evenVBand="0" w:oddHBand="0" w:evenHBand="0" w:firstRowFirstColumn="0" w:firstRowLastColumn="0" w:lastRowFirstColumn="0" w:lastRowLastColumn="0"/>
-            </w:pPr>
-            <w:r>
-              <w:t>-Name</w:t>
-            </w:r>
-          </w:p>
-          <w:p>
-            <w:pPr>
-              <w:cnfStyle w:val="000000000000" w:firstRow="0" w:lastRow="0" w:firstColumn="0" w:lastColumn="0" w:oddVBand="0" w:evenVBand="0" w:oddHBand="0" w:evenHBand="0" w:firstRowFirstColumn="0" w:firstRowLastColumn="0" w:lastRowFirstColumn="0" w:lastRowLastColumn="0"/>
-            </w:pPr>
-            <w:r>
-              <w:t>-Text</w:t>
-            </w:r>
-          </w:p>
-        </w:tc>
-        <w:tc>
-          <w:tcPr>
-            <w:tcW w:w="3117" w:type="dxa"/>
-          </w:tcPr>
-          <w:p>
-            <w:pPr>
-              <w:cnfStyle w:val="000000000000" w:firstRow="0" w:lastRow="0" w:firstColumn="0" w:lastColumn="0" w:oddVBand="0" w:evenVBand="0" w:oddHBand="0" w:evenHBand="0" w:firstRowFirstColumn="0" w:firstRowLastColumn="0" w:lastRowFirstColumn="0" w:lastRowLastColumn="0"/>
-            </w:pPr>
-            <w:r>
-              <w:t>-grpRemoval</w:t>
-            </w:r>
-          </w:p>
-          <w:p>
-            <w:pPr>
-              <w:cnfStyle w:val="000000000000" w:firstRow="0" w:lastRow="0" w:firstColumn="0" w:lastColumn="0" w:oddVBand="0" w:evenVBand="0" w:oddHBand="0" w:evenHBand="0" w:firstRowFirstColumn="0" w:firstRowLastColumn="0" w:lastRowFirstColumn="0" w:lastRowLastColumn="0"/>
-            </w:pPr>
-            <w:r>
-              <w:t>-Member to Remove</w:t>
-            </w:r>
-          </w:p>
-        </w:tc>
-      </w:tr>
-      <w:tr>
-        <w:tc>
-          <w:tcPr>
-            <w:cnfStyle w:val="001000000000" w:firstRow="0" w:lastRow="0" w:firstColumn="1" w:lastColumn="0" w:oddVBand="0" w:evenVBand="0" w:oddHBand="0" w:evenHBand="0" w:firstRowFirstColumn="0" w:firstRowLastColumn="0" w:lastRowFirstColumn="0" w:lastRowLastColumn="0"/>
-            <w:tcW w:w="3116" w:type="dxa"/>
-          </w:tcPr>
-          <w:p>
-            <w:r>
               <w:t>G</w:t>
             </w:r>
             <w:r>
@@ -4668,71 +4616,71 @@
           </w:tcPr>
           <w:p>
             <w:r>
+              <w:t>GroupBox 1</w:t>
+            </w:r>
+          </w:p>
+        </w:tc>
+        <w:tc>
+          <w:tcPr>
+            <w:tcW w:w="3117" w:type="dxa"/>
+          </w:tcPr>
+          <w:p>
+            <w:pPr>
+              <w:cnfStyle w:val="000000000000" w:firstRow="0" w:lastRow="0" w:firstColumn="0" w:lastColumn="0" w:oddVBand="0" w:evenVBand="0" w:oddHBand="0" w:evenHBand="0" w:firstRowFirstColumn="0" w:firstRowLastColumn="0" w:lastRowFirstColumn="0" w:lastRowLastColumn="0"/>
+            </w:pPr>
+            <w:r>
+              <w:t>-Name</w:t>
+            </w:r>
+          </w:p>
+          <w:p>
+            <w:pPr>
+              <w:cnfStyle w:val="000000000000" w:firstRow="0" w:lastRow="0" w:firstColumn="0" w:lastColumn="0" w:oddVBand="0" w:evenVBand="0" w:oddHBand="0" w:evenHBand="0" w:firstRowFirstColumn="0" w:firstRowLastColumn="0" w:lastRowFirstColumn="0" w:lastRowLastColumn="0"/>
+            </w:pPr>
+            <w:r>
+              <w:t>-Text</w:t>
+            </w:r>
+          </w:p>
+        </w:tc>
+        <w:tc>
+          <w:tcPr>
+            <w:tcW w:w="3117" w:type="dxa"/>
+          </w:tcPr>
+          <w:p>
+            <w:pPr>
+              <w:cnfStyle w:val="000000000000" w:firstRow="0" w:lastRow="0" w:firstColumn="0" w:lastColumn="0" w:oddVBand="0" w:evenVBand="0" w:oddHBand="0" w:evenHBand="0" w:firstRowFirstColumn="0" w:firstRowLastColumn="0" w:lastRowFirstColumn="0" w:lastRowLastColumn="0"/>
+            </w:pPr>
+            <w:r>
+              <w:t>-grp</w:t>
+            </w:r>
+            <w:r>
+              <w:t>Total</w:t>
+            </w:r>
+          </w:p>
+          <w:p>
+            <w:pPr>
+              <w:cnfStyle w:val="000000000000" w:firstRow="0" w:lastRow="0" w:firstColumn="0" w:lastColumn="0" w:oddVBand="0" w:evenVBand="0" w:oddHBand="0" w:evenHBand="0" w:firstRowFirstColumn="0" w:firstRowLastColumn="0" w:lastRowFirstColumn="0" w:lastRowLastColumn="0"/>
+            </w:pPr>
+            <w:r>
+              <w:t>-</w:t>
+            </w:r>
+            <w:r>
+              <w:t>Total</w:t>
+            </w:r>
+            <w:r>
+              <w:t xml:space="preserve"> Cost</w:t>
+            </w:r>
+          </w:p>
+        </w:tc>
+      </w:tr>
+      <w:tr>
+        <w:tc>
+          <w:tcPr>
+            <w:cnfStyle w:val="001000000000" w:firstRow="0" w:lastRow="0" w:firstColumn="1" w:lastColumn="0" w:oddVBand="0" w:evenVBand="0" w:oddHBand="0" w:evenHBand="0" w:firstRowFirstColumn="0" w:firstRowLastColumn="0" w:lastRowFirstColumn="0" w:lastRowLastColumn="0"/>
+            <w:tcW w:w="3116" w:type="dxa"/>
+          </w:tcPr>
+          <w:p>
+            <w:r>
               <w:lastRenderedPageBreak/>
-              <w:t>GroupBox 1</w:t>
-            </w:r>
-          </w:p>
-        </w:tc>
-        <w:tc>
-          <w:tcPr>
-            <w:tcW w:w="3117" w:type="dxa"/>
-          </w:tcPr>
-          <w:p>
-            <w:pPr>
-              <w:cnfStyle w:val="000000000000" w:firstRow="0" w:lastRow="0" w:firstColumn="0" w:lastColumn="0" w:oddVBand="0" w:evenVBand="0" w:oddHBand="0" w:evenHBand="0" w:firstRowFirstColumn="0" w:firstRowLastColumn="0" w:lastRowFirstColumn="0" w:lastRowLastColumn="0"/>
-            </w:pPr>
-            <w:r>
-              <w:t>-Name</w:t>
-            </w:r>
-          </w:p>
-          <w:p>
-            <w:pPr>
-              <w:cnfStyle w:val="000000000000" w:firstRow="0" w:lastRow="0" w:firstColumn="0" w:lastColumn="0" w:oddVBand="0" w:evenVBand="0" w:oddHBand="0" w:evenHBand="0" w:firstRowFirstColumn="0" w:firstRowLastColumn="0" w:lastRowFirstColumn="0" w:lastRowLastColumn="0"/>
-            </w:pPr>
-            <w:r>
-              <w:t>-Text</w:t>
-            </w:r>
-          </w:p>
-        </w:tc>
-        <w:tc>
-          <w:tcPr>
-            <w:tcW w:w="3117" w:type="dxa"/>
-          </w:tcPr>
-          <w:p>
-            <w:pPr>
-              <w:cnfStyle w:val="000000000000" w:firstRow="0" w:lastRow="0" w:firstColumn="0" w:lastColumn="0" w:oddVBand="0" w:evenVBand="0" w:oddHBand="0" w:evenHBand="0" w:firstRowFirstColumn="0" w:firstRowLastColumn="0" w:lastRowFirstColumn="0" w:lastRowLastColumn="0"/>
-            </w:pPr>
-            <w:r>
-              <w:t>-grp</w:t>
-            </w:r>
-            <w:r>
-              <w:t>Total</w:t>
-            </w:r>
-          </w:p>
-          <w:p>
-            <w:pPr>
-              <w:cnfStyle w:val="000000000000" w:firstRow="0" w:lastRow="0" w:firstColumn="0" w:lastColumn="0" w:oddVBand="0" w:evenVBand="0" w:oddHBand="0" w:evenHBand="0" w:firstRowFirstColumn="0" w:firstRowLastColumn="0" w:lastRowFirstColumn="0" w:lastRowLastColumn="0"/>
-            </w:pPr>
-            <w:r>
-              <w:t>-</w:t>
-            </w:r>
-            <w:r>
-              <w:t>Total</w:t>
-            </w:r>
-            <w:r>
-              <w:t xml:space="preserve"> Cost</w:t>
-            </w:r>
-          </w:p>
-        </w:tc>
-      </w:tr>
-      <w:tr>
-        <w:tc>
-          <w:tcPr>
-            <w:cnfStyle w:val="001000000000" w:firstRow="0" w:lastRow="0" w:firstColumn="1" w:lastColumn="0" w:oddVBand="0" w:evenVBand="0" w:oddHBand="0" w:evenHBand="0" w:firstRowFirstColumn="0" w:firstRowLastColumn="0" w:lastRowFirstColumn="0" w:lastRowLastColumn="0"/>
-            <w:tcW w:w="3116" w:type="dxa"/>
-          </w:tcPr>
-          <w:p>
-            <w:r>
               <w:t>GroupBox 2</w:t>
             </w:r>
           </w:p>
@@ -5832,7 +5780,6 @@
               </w:rPr>
             </w:pPr>
             <w:r>
-              <w:lastRenderedPageBreak/>
               <w:t xml:space="preserve">Label </w:t>
             </w:r>
             <w:r>
@@ -5901,6 +5848,7 @@
               </w:rPr>
             </w:pPr>
             <w:r>
+              <w:lastRenderedPageBreak/>
               <w:t xml:space="preserve">Label </w:t>
             </w:r>
             <w:r>
@@ -6480,10 +6428,7 @@
           </w:tcPr>
           <w:p>
             <w:r>
-              <w:t xml:space="preserve">Groupbox </w:t>
-            </w:r>
-            <w:r>
-              <w:t>3</w:t>
+              <w:t>Groupbox 3</w:t>
             </w:r>
           </w:p>
         </w:tc>
@@ -7277,36 +7222,36 @@
           </w:tcPr>
           <w:p>
             <w:r>
+              <w:t>Form 1</w:t>
+            </w:r>
+          </w:p>
+        </w:tc>
+        <w:tc>
+          <w:tcPr>
+            <w:tcW w:w="3117" w:type="dxa"/>
+          </w:tcPr>
+          <w:p>
+            <w:pPr>
+              <w:cnfStyle w:val="000000000000" w:firstRow="0" w:lastRow="0" w:firstColumn="0" w:lastColumn="0" w:oddVBand="0" w:evenVBand="0" w:oddHBand="0" w:evenHBand="0" w:firstRowFirstColumn="0" w:firstRowLastColumn="0" w:lastRowFirstColumn="0" w:lastRowLastColumn="0"/>
+            </w:pPr>
+            <w:r>
+              <w:t>-Name</w:t>
+            </w:r>
+          </w:p>
+          <w:p>
+            <w:pPr>
+              <w:cnfStyle w:val="000000000000" w:firstRow="0" w:lastRow="0" w:firstColumn="0" w:lastColumn="0" w:oddVBand="0" w:evenVBand="0" w:oddHBand="0" w:evenHBand="0" w:firstRowFirstColumn="0" w:firstRowLastColumn="0" w:lastRowFirstColumn="0" w:lastRowLastColumn="0"/>
+            </w:pPr>
+            <w:r>
+              <w:t>-Text</w:t>
+            </w:r>
+          </w:p>
+          <w:p>
+            <w:pPr>
+              <w:cnfStyle w:val="000000000000" w:firstRow="0" w:lastRow="0" w:firstColumn="0" w:lastColumn="0" w:oddVBand="0" w:evenVBand="0" w:oddHBand="0" w:evenHBand="0" w:firstRowFirstColumn="0" w:firstRowLastColumn="0" w:lastRowFirstColumn="0" w:lastRowLastColumn="0"/>
+            </w:pPr>
+            <w:r>
               <w:lastRenderedPageBreak/>
-              <w:t>Form 1</w:t>
-            </w:r>
-          </w:p>
-        </w:tc>
-        <w:tc>
-          <w:tcPr>
-            <w:tcW w:w="3117" w:type="dxa"/>
-          </w:tcPr>
-          <w:p>
-            <w:pPr>
-              <w:cnfStyle w:val="000000000000" w:firstRow="0" w:lastRow="0" w:firstColumn="0" w:lastColumn="0" w:oddVBand="0" w:evenVBand="0" w:oddHBand="0" w:evenHBand="0" w:firstRowFirstColumn="0" w:firstRowLastColumn="0" w:lastRowFirstColumn="0" w:lastRowLastColumn="0"/>
-            </w:pPr>
-            <w:r>
-              <w:t>-Name</w:t>
-            </w:r>
-          </w:p>
-          <w:p>
-            <w:pPr>
-              <w:cnfStyle w:val="000000000000" w:firstRow="0" w:lastRow="0" w:firstColumn="0" w:lastColumn="0" w:oddVBand="0" w:evenVBand="0" w:oddHBand="0" w:evenHBand="0" w:firstRowFirstColumn="0" w:firstRowLastColumn="0" w:lastRowFirstColumn="0" w:lastRowLastColumn="0"/>
-            </w:pPr>
-            <w:r>
-              <w:t>-Text</w:t>
-            </w:r>
-          </w:p>
-          <w:p>
-            <w:pPr>
-              <w:cnfStyle w:val="000000000000" w:firstRow="0" w:lastRow="0" w:firstColumn="0" w:lastColumn="0" w:oddVBand="0" w:evenVBand="0" w:oddHBand="0" w:evenHBand="0" w:firstRowFirstColumn="0" w:firstRowLastColumn="0" w:lastRowFirstColumn="0" w:lastRowLastColumn="0"/>
-            </w:pPr>
-            <w:r>
               <w:t>-FormBorderStyle</w:t>
             </w:r>
           </w:p>
@@ -7320,6 +7265,7 @@
               <w:cnfStyle w:val="000000000000" w:firstRow="0" w:lastRow="0" w:firstColumn="0" w:lastColumn="0" w:oddVBand="0" w:evenVBand="0" w:oddHBand="0" w:evenHBand="0" w:firstRowFirstColumn="0" w:firstRowLastColumn="0" w:lastRowFirstColumn="0" w:lastRowLastColumn="0"/>
             </w:pPr>
             <w:r>
+              <w:lastRenderedPageBreak/>
               <w:t>-</w:t>
             </w:r>
             <w:r>
@@ -7342,6 +7288,7 @@
               <w:cnfStyle w:val="000000000000" w:firstRow="0" w:lastRow="0" w:firstColumn="0" w:lastColumn="0" w:oddVBand="0" w:evenVBand="0" w:oddHBand="0" w:evenHBand="0" w:firstRowFirstColumn="0" w:firstRowLastColumn="0" w:lastRowFirstColumn="0" w:lastRowLastColumn="0"/>
             </w:pPr>
             <w:r>
+              <w:lastRenderedPageBreak/>
               <w:t>-fixed Dialog</w:t>
             </w:r>
           </w:p>
@@ -7355,6 +7302,7 @@
           </w:tcPr>
           <w:p>
             <w:r>
+              <w:lastRenderedPageBreak/>
               <w:t>Label 1</w:t>
             </w:r>
           </w:p>

</xml_diff>

<commit_message>
-Added an exit btn to frmCashPayment and frmSnacksDrinks -frmTicket and frmSnacksDrinks has lblFirstName and lblLastName removed -frmTicket and frmSnacksDrinks has a new textbox meant to replace lblFirstName and lblLastName
The display for the member and their points on frmSnacksDrinks, frmPurchases, frmTickets are now displayed
The listView now displays the movie details by genre depending on the combobox
	**on Initialize all the movies are displayed

The listbox now displays the movie title and price when the movie is clicked on from the listview

All changes are reflected to the documentation
</commit_message>
<xml_diff>
--- a/planningDocuments/FormProperties.docx
+++ b/planningDocuments/FormProperties.docx
@@ -1683,83 +1683,31 @@
               <w:cnfStyle w:val="000000000000" w:firstRow="0" w:lastRow="0" w:firstColumn="0" w:lastColumn="0" w:oddVBand="0" w:evenVBand="0" w:oddHBand="0" w:evenHBand="0" w:firstRowFirstColumn="0" w:firstRowLastColumn="0" w:lastRowFirstColumn="0" w:lastRowLastColumn="0"/>
             </w:pPr>
             <w:r>
-              <w:t>-lblFirstName</w:t>
-            </w:r>
-          </w:p>
-          <w:p>
-            <w:pPr>
-              <w:cnfStyle w:val="000000000000" w:firstRow="0" w:lastRow="0" w:firstColumn="0" w:lastColumn="0" w:oddVBand="0" w:evenVBand="0" w:oddHBand="0" w:evenHBand="0" w:firstRowFirstColumn="0" w:firstRowLastColumn="0" w:lastRowFirstColumn="0" w:lastRowLastColumn="0"/>
-            </w:pPr>
-            <w:r>
-              <w:t>-First Name</w:t>
-            </w:r>
-          </w:p>
-        </w:tc>
-      </w:tr>
-      <w:tr>
-        <w:tc>
-          <w:tcPr>
-            <w:cnfStyle w:val="001000000000" w:firstRow="0" w:lastRow="0" w:firstColumn="1" w:lastColumn="0" w:oddVBand="0" w:evenVBand="0" w:oddHBand="0" w:evenHBand="0" w:firstRowFirstColumn="0" w:firstRowLastColumn="0" w:lastRowFirstColumn="0" w:lastRowLastColumn="0"/>
-            <w:tcW w:w="3116" w:type="dxa"/>
-          </w:tcPr>
-          <w:p>
-            <w:r>
-              <w:t>Label 3</w:t>
-            </w:r>
-          </w:p>
-        </w:tc>
-        <w:tc>
-          <w:tcPr>
-            <w:tcW w:w="3117" w:type="dxa"/>
-          </w:tcPr>
-          <w:p>
-            <w:pPr>
-              <w:cnfStyle w:val="000000000000" w:firstRow="0" w:lastRow="0" w:firstColumn="0" w:lastColumn="0" w:oddVBand="0" w:evenVBand="0" w:oddHBand="0" w:evenHBand="0" w:firstRowFirstColumn="0" w:firstRowLastColumn="0" w:lastRowFirstColumn="0" w:lastRowLastColumn="0"/>
-            </w:pPr>
-            <w:r>
-              <w:t xml:space="preserve">-Name </w:t>
-            </w:r>
-          </w:p>
-          <w:p>
-            <w:pPr>
-              <w:cnfStyle w:val="000000000000" w:firstRow="0" w:lastRow="0" w:firstColumn="0" w:lastColumn="0" w:oddVBand="0" w:evenVBand="0" w:oddHBand="0" w:evenHBand="0" w:firstRowFirstColumn="0" w:firstRowLastColumn="0" w:lastRowFirstColumn="0" w:lastRowLastColumn="0"/>
-            </w:pPr>
-            <w:r>
-              <w:t>-Text</w:t>
-            </w:r>
-          </w:p>
-        </w:tc>
-        <w:tc>
-          <w:tcPr>
-            <w:tcW w:w="3117" w:type="dxa"/>
-          </w:tcPr>
-          <w:p>
-            <w:pPr>
-              <w:cnfStyle w:val="000000000000" w:firstRow="0" w:lastRow="0" w:firstColumn="0" w:lastColumn="0" w:oddVBand="0" w:evenVBand="0" w:oddHBand="0" w:evenHBand="0" w:firstRowFirstColumn="0" w:firstRowLastColumn="0" w:lastRowFirstColumn="0" w:lastRowLastColumn="0"/>
-            </w:pPr>
-            <w:r>
-              <w:t>-lblLastName</w:t>
-            </w:r>
-          </w:p>
-          <w:p>
-            <w:pPr>
-              <w:cnfStyle w:val="000000000000" w:firstRow="0" w:lastRow="0" w:firstColumn="0" w:lastColumn="0" w:oddVBand="0" w:evenVBand="0" w:oddHBand="0" w:evenHBand="0" w:firstRowFirstColumn="0" w:firstRowLastColumn="0" w:lastRowFirstColumn="0" w:lastRowLastColumn="0"/>
-            </w:pPr>
-            <w:r>
-              <w:t>-Last Name</w:t>
-            </w:r>
-          </w:p>
-        </w:tc>
-      </w:tr>
-      <w:tr>
-        <w:tc>
-          <w:tcPr>
-            <w:cnfStyle w:val="001000000000" w:firstRow="0" w:lastRow="0" w:firstColumn="1" w:lastColumn="0" w:oddVBand="0" w:evenVBand="0" w:oddHBand="0" w:evenHBand="0" w:firstRowFirstColumn="0" w:firstRowLastColumn="0" w:lastRowFirstColumn="0" w:lastRowLastColumn="0"/>
-            <w:tcW w:w="3116" w:type="dxa"/>
-          </w:tcPr>
-          <w:p>
-            <w:r>
-              <w:t>Label 4</w:t>
+              <w:t>-lblName</w:t>
+            </w:r>
+          </w:p>
+          <w:p>
+            <w:pPr>
+              <w:cnfStyle w:val="000000000000" w:firstRow="0" w:lastRow="0" w:firstColumn="0" w:lastColumn="0" w:oddVBand="0" w:evenVBand="0" w:oddHBand="0" w:evenHBand="0" w:firstRowFirstColumn="0" w:firstRowLastColumn="0" w:lastRowFirstColumn="0" w:lastRowLastColumn="0"/>
+            </w:pPr>
+            <w:r>
+              <w:t>-Name</w:t>
+            </w:r>
+          </w:p>
+        </w:tc>
+      </w:tr>
+      <w:tr>
+        <w:tc>
+          <w:tcPr>
+            <w:cnfStyle w:val="001000000000" w:firstRow="0" w:lastRow="0" w:firstColumn="1" w:lastColumn="0" w:oddVBand="0" w:evenVBand="0" w:oddHBand="0" w:evenHBand="0" w:firstRowFirstColumn="0" w:firstRowLastColumn="0" w:lastRowFirstColumn="0" w:lastRowLastColumn="0"/>
+            <w:tcW w:w="3116" w:type="dxa"/>
+          </w:tcPr>
+          <w:p>
+            <w:r>
+              <w:t xml:space="preserve">Label </w:t>
+            </w:r>
+            <w:r>
+              <w:t>3</w:t>
             </w:r>
           </w:p>
         </w:tc>
@@ -2201,7 +2149,6 @@
               <w:cnfStyle w:val="000000000000" w:firstRow="0" w:lastRow="0" w:firstColumn="0" w:lastColumn="0" w:oddVBand="0" w:evenVBand="0" w:oddHBand="0" w:evenHBand="0" w:firstRowFirstColumn="0" w:firstRowLastColumn="0" w:lastRowFirstColumn="0" w:lastRowLastColumn="0"/>
             </w:pPr>
             <w:r>
-              <w:lastRenderedPageBreak/>
               <w:t>-Text</w:t>
             </w:r>
           </w:p>
@@ -2223,7 +2170,6 @@
               <w:cnfStyle w:val="000000000000" w:firstRow="0" w:lastRow="0" w:firstColumn="0" w:lastColumn="0" w:oddVBand="0" w:evenVBand="0" w:oddHBand="0" w:evenHBand="0" w:firstRowFirstColumn="0" w:firstRowLastColumn="0" w:lastRowFirstColumn="0" w:lastRowLastColumn="0"/>
             </w:pPr>
             <w:r>
-              <w:lastRenderedPageBreak/>
               <w:t>-frmMembership</w:t>
             </w:r>
           </w:p>
@@ -2232,7 +2178,6 @@
               <w:cnfStyle w:val="000000000000" w:firstRow="0" w:lastRow="0" w:firstColumn="0" w:lastColumn="0" w:oddVBand="0" w:evenVBand="0" w:oddHBand="0" w:evenHBand="0" w:firstRowFirstColumn="0" w:firstRowLastColumn="0" w:lastRowFirstColumn="0" w:lastRowLastColumn="0"/>
             </w:pPr>
             <w:r>
-              <w:lastRenderedPageBreak/>
               <w:t>-Membership</w:t>
             </w:r>
           </w:p>
@@ -3402,6 +3347,64 @@
               <w:cnfStyle w:val="000000000000" w:firstRow="0" w:lastRow="0" w:firstColumn="0" w:lastColumn="0" w:oddVBand="0" w:evenVBand="0" w:oddHBand="0" w:evenHBand="0" w:firstRowFirstColumn="0" w:firstRowLastColumn="0" w:lastRowFirstColumn="0" w:lastRowLastColumn="0"/>
             </w:pPr>
             <w:r>
+              <w:t>-Text</w:t>
+            </w:r>
+          </w:p>
+        </w:tc>
+        <w:tc>
+          <w:tcPr>
+            <w:tcW w:w="3117" w:type="dxa"/>
+          </w:tcPr>
+          <w:p>
+            <w:pPr>
+              <w:cnfStyle w:val="000000000000" w:firstRow="0" w:lastRow="0" w:firstColumn="0" w:lastColumn="0" w:oddVBand="0" w:evenVBand="0" w:oddHBand="0" w:evenHBand="0" w:firstRowFirstColumn="0" w:firstRowLastColumn="0" w:lastRowFirstColumn="0" w:lastRowLastColumn="0"/>
+            </w:pPr>
+            <w:r>
+              <w:t>-grpRemoval</w:t>
+            </w:r>
+          </w:p>
+          <w:p>
+            <w:pPr>
+              <w:cnfStyle w:val="000000000000" w:firstRow="0" w:lastRow="0" w:firstColumn="0" w:lastColumn="0" w:oddVBand="0" w:evenVBand="0" w:oddHBand="0" w:evenHBand="0" w:firstRowFirstColumn="0" w:firstRowLastColumn="0" w:lastRowFirstColumn="0" w:lastRowLastColumn="0"/>
+            </w:pPr>
+            <w:r>
+              <w:t>-Member to Remove</w:t>
+            </w:r>
+          </w:p>
+        </w:tc>
+      </w:tr>
+      <w:tr>
+        <w:tc>
+          <w:tcPr>
+            <w:cnfStyle w:val="001000000000" w:firstRow="0" w:lastRow="0" w:firstColumn="1" w:lastColumn="0" w:oddVBand="0" w:evenVBand="0" w:oddHBand="0" w:evenHBand="0" w:firstRowFirstColumn="0" w:firstRowLastColumn="0" w:lastRowFirstColumn="0" w:lastRowLastColumn="0"/>
+            <w:tcW w:w="3116" w:type="dxa"/>
+          </w:tcPr>
+          <w:p>
+            <w:r>
+              <w:t>G</w:t>
+            </w:r>
+            <w:r>
+              <w:t>roupBox 2</w:t>
+            </w:r>
+          </w:p>
+        </w:tc>
+        <w:tc>
+          <w:tcPr>
+            <w:tcW w:w="3117" w:type="dxa"/>
+          </w:tcPr>
+          <w:p>
+            <w:pPr>
+              <w:cnfStyle w:val="000000000000" w:firstRow="0" w:lastRow="0" w:firstColumn="0" w:lastColumn="0" w:oddVBand="0" w:evenVBand="0" w:oddHBand="0" w:evenHBand="0" w:firstRowFirstColumn="0" w:firstRowLastColumn="0" w:lastRowFirstColumn="0" w:lastRowLastColumn="0"/>
+            </w:pPr>
+            <w:r>
+              <w:t>-Name</w:t>
+            </w:r>
+          </w:p>
+          <w:p>
+            <w:pPr>
+              <w:cnfStyle w:val="000000000000" w:firstRow="0" w:lastRow="0" w:firstColumn="0" w:lastColumn="0" w:oddVBand="0" w:evenVBand="0" w:oddHBand="0" w:evenHBand="0" w:firstRowFirstColumn="0" w:firstRowLastColumn="0" w:lastRowFirstColumn="0" w:lastRowLastColumn="0"/>
+            </w:pPr>
+            <w:r>
               <w:lastRenderedPageBreak/>
               <w:t>-Text</w:t>
             </w:r>
@@ -3417,66 +3420,6 @@
             </w:pPr>
             <w:r>
               <w:lastRenderedPageBreak/>
-              <w:t>-grpRemoval</w:t>
-            </w:r>
-          </w:p>
-          <w:p>
-            <w:pPr>
-              <w:cnfStyle w:val="000000000000" w:firstRow="0" w:lastRow="0" w:firstColumn="0" w:lastColumn="0" w:oddVBand="0" w:evenVBand="0" w:oddHBand="0" w:evenHBand="0" w:firstRowFirstColumn="0" w:firstRowLastColumn="0" w:lastRowFirstColumn="0" w:lastRowLastColumn="0"/>
-            </w:pPr>
-            <w:r>
-              <w:lastRenderedPageBreak/>
-              <w:t>-Member to Remove</w:t>
-            </w:r>
-          </w:p>
-        </w:tc>
-      </w:tr>
-      <w:tr>
-        <w:tc>
-          <w:tcPr>
-            <w:cnfStyle w:val="001000000000" w:firstRow="0" w:lastRow="0" w:firstColumn="1" w:lastColumn="0" w:oddVBand="0" w:evenVBand="0" w:oddHBand="0" w:evenHBand="0" w:firstRowFirstColumn="0" w:firstRowLastColumn="0" w:lastRowFirstColumn="0" w:lastRowLastColumn="0"/>
-            <w:tcW w:w="3116" w:type="dxa"/>
-          </w:tcPr>
-          <w:p>
-            <w:r>
-              <w:lastRenderedPageBreak/>
-              <w:t>G</w:t>
-            </w:r>
-            <w:r>
-              <w:t>roupBox 2</w:t>
-            </w:r>
-          </w:p>
-        </w:tc>
-        <w:tc>
-          <w:tcPr>
-            <w:tcW w:w="3117" w:type="dxa"/>
-          </w:tcPr>
-          <w:p>
-            <w:pPr>
-              <w:cnfStyle w:val="000000000000" w:firstRow="0" w:lastRow="0" w:firstColumn="0" w:lastColumn="0" w:oddVBand="0" w:evenVBand="0" w:oddHBand="0" w:evenHBand="0" w:firstRowFirstColumn="0" w:firstRowLastColumn="0" w:lastRowFirstColumn="0" w:lastRowLastColumn="0"/>
-            </w:pPr>
-            <w:r>
-              <w:t>-Name</w:t>
-            </w:r>
-          </w:p>
-          <w:p>
-            <w:pPr>
-              <w:cnfStyle w:val="000000000000" w:firstRow="0" w:lastRow="0" w:firstColumn="0" w:lastColumn="0" w:oddVBand="0" w:evenVBand="0" w:oddHBand="0" w:evenHBand="0" w:firstRowFirstColumn="0" w:firstRowLastColumn="0" w:lastRowFirstColumn="0" w:lastRowLastColumn="0"/>
-            </w:pPr>
-            <w:r>
-              <w:t>-Text</w:t>
-            </w:r>
-          </w:p>
-        </w:tc>
-        <w:tc>
-          <w:tcPr>
-            <w:tcW w:w="3117" w:type="dxa"/>
-          </w:tcPr>
-          <w:p>
-            <w:pPr>
-              <w:cnfStyle w:val="000000000000" w:firstRow="0" w:lastRow="0" w:firstColumn="0" w:lastColumn="0" w:oddVBand="0" w:evenVBand="0" w:oddHBand="0" w:evenHBand="0" w:firstRowFirstColumn="0" w:firstRowLastColumn="0" w:lastRowFirstColumn="0" w:lastRowLastColumn="0"/>
-            </w:pPr>
-            <w:r>
               <w:t>-grpExit</w:t>
             </w:r>
           </w:p>
@@ -4555,7 +4498,10 @@
           </w:tcPr>
           <w:p>
             <w:r>
-              <w:t>Button 3</w:t>
+              <w:t xml:space="preserve">Button </w:t>
+            </w:r>
+            <w:r>
+              <w:t>14</w:t>
             </w:r>
           </w:p>
         </w:tc>
@@ -4604,6 +4550,64 @@
             </w:r>
             <w:r>
               <w:t>Delete</w:t>
+            </w:r>
+          </w:p>
+        </w:tc>
+      </w:tr>
+      <w:tr>
+        <w:tc>
+          <w:tcPr>
+            <w:cnfStyle w:val="001000000000" w:firstRow="0" w:lastRow="0" w:firstColumn="1" w:lastColumn="0" w:oddVBand="0" w:evenVBand="0" w:oddHBand="0" w:evenHBand="0" w:firstRowFirstColumn="0" w:firstRowLastColumn="0" w:lastRowFirstColumn="0" w:lastRowLastColumn="0"/>
+            <w:tcW w:w="3116" w:type="dxa"/>
+          </w:tcPr>
+          <w:p>
+            <w:r>
+              <w:t>Button 1</w:t>
+            </w:r>
+            <w:r>
+              <w:t>5</w:t>
+            </w:r>
+          </w:p>
+        </w:tc>
+        <w:tc>
+          <w:tcPr>
+            <w:tcW w:w="3117" w:type="dxa"/>
+          </w:tcPr>
+          <w:p>
+            <w:pPr>
+              <w:cnfStyle w:val="000000000000" w:firstRow="0" w:lastRow="0" w:firstColumn="0" w:lastColumn="0" w:oddVBand="0" w:evenVBand="0" w:oddHBand="0" w:evenHBand="0" w:firstRowFirstColumn="0" w:firstRowLastColumn="0" w:lastRowFirstColumn="0" w:lastRowLastColumn="0"/>
+            </w:pPr>
+            <w:r>
+              <w:t>-Name</w:t>
+            </w:r>
+          </w:p>
+          <w:p>
+            <w:pPr>
+              <w:cnfStyle w:val="000000000000" w:firstRow="0" w:lastRow="0" w:firstColumn="0" w:lastColumn="0" w:oddVBand="0" w:evenVBand="0" w:oddHBand="0" w:evenHBand="0" w:firstRowFirstColumn="0" w:firstRowLastColumn="0" w:lastRowFirstColumn="0" w:lastRowLastColumn="0"/>
+            </w:pPr>
+            <w:r>
+              <w:t>-Text</w:t>
+            </w:r>
+          </w:p>
+        </w:tc>
+        <w:tc>
+          <w:tcPr>
+            <w:tcW w:w="3117" w:type="dxa"/>
+          </w:tcPr>
+          <w:p>
+            <w:pPr>
+              <w:cnfStyle w:val="000000000000" w:firstRow="0" w:lastRow="0" w:firstColumn="0" w:lastColumn="0" w:oddVBand="0" w:evenVBand="0" w:oddHBand="0" w:evenHBand="0" w:firstRowFirstColumn="0" w:firstRowLastColumn="0" w:lastRowFirstColumn="0" w:lastRowLastColumn="0"/>
+            </w:pPr>
+            <w:r>
+              <w:t>-btnExit</w:t>
+            </w:r>
+          </w:p>
+          <w:p>
+            <w:pPr>
+              <w:cnfStyle w:val="000000000000" w:firstRow="0" w:lastRow="0" w:firstColumn="0" w:lastColumn="0" w:oddVBand="0" w:evenVBand="0" w:oddHBand="0" w:evenHBand="0" w:firstRowFirstColumn="0" w:firstRowLastColumn="0" w:lastRowFirstColumn="0" w:lastRowLastColumn="0"/>
+            </w:pPr>
+            <w:r>
+              <w:t>-Exit</w:t>
             </w:r>
           </w:p>
         </w:tc>
@@ -7337,83 +7341,31 @@
               <w:cnfStyle w:val="000000000000" w:firstRow="0" w:lastRow="0" w:firstColumn="0" w:lastColumn="0" w:oddVBand="0" w:evenVBand="0" w:oddHBand="0" w:evenHBand="0" w:firstRowFirstColumn="0" w:firstRowLastColumn="0" w:lastRowFirstColumn="0" w:lastRowLastColumn="0"/>
             </w:pPr>
             <w:r>
-              <w:t>-lblfirstName</w:t>
-            </w:r>
-          </w:p>
-          <w:p>
-            <w:pPr>
-              <w:cnfStyle w:val="000000000000" w:firstRow="0" w:lastRow="0" w:firstColumn="0" w:lastColumn="0" w:oddVBand="0" w:evenVBand="0" w:oddHBand="0" w:evenHBand="0" w:firstRowFirstColumn="0" w:firstRowLastColumn="0" w:lastRowFirstColumn="0" w:lastRowLastColumn="0"/>
-            </w:pPr>
-            <w:r>
-              <w:t>-First Name</w:t>
-            </w:r>
-          </w:p>
-        </w:tc>
-      </w:tr>
-      <w:tr>
-        <w:tc>
-          <w:tcPr>
-            <w:cnfStyle w:val="001000000000" w:firstRow="0" w:lastRow="0" w:firstColumn="1" w:lastColumn="0" w:oddVBand="0" w:evenVBand="0" w:oddHBand="0" w:evenHBand="0" w:firstRowFirstColumn="0" w:firstRowLastColumn="0" w:lastRowFirstColumn="0" w:lastRowLastColumn="0"/>
-            <w:tcW w:w="3116" w:type="dxa"/>
-          </w:tcPr>
-          <w:p>
-            <w:r>
-              <w:t xml:space="preserve">Label 2 </w:t>
-            </w:r>
-          </w:p>
-        </w:tc>
-        <w:tc>
-          <w:tcPr>
-            <w:tcW w:w="3117" w:type="dxa"/>
-          </w:tcPr>
-          <w:p>
-            <w:pPr>
-              <w:cnfStyle w:val="000000000000" w:firstRow="0" w:lastRow="0" w:firstColumn="0" w:lastColumn="0" w:oddVBand="0" w:evenVBand="0" w:oddHBand="0" w:evenHBand="0" w:firstRowFirstColumn="0" w:firstRowLastColumn="0" w:lastRowFirstColumn="0" w:lastRowLastColumn="0"/>
-            </w:pPr>
-            <w:r>
-              <w:t>-Name</w:t>
-            </w:r>
-          </w:p>
-          <w:p>
-            <w:pPr>
-              <w:cnfStyle w:val="000000000000" w:firstRow="0" w:lastRow="0" w:firstColumn="0" w:lastColumn="0" w:oddVBand="0" w:evenVBand="0" w:oddHBand="0" w:evenHBand="0" w:firstRowFirstColumn="0" w:firstRowLastColumn="0" w:lastRowFirstColumn="0" w:lastRowLastColumn="0"/>
-            </w:pPr>
-            <w:r>
-              <w:t>-Text</w:t>
-            </w:r>
-          </w:p>
-        </w:tc>
-        <w:tc>
-          <w:tcPr>
-            <w:tcW w:w="3117" w:type="dxa"/>
-          </w:tcPr>
-          <w:p>
-            <w:pPr>
-              <w:cnfStyle w:val="000000000000" w:firstRow="0" w:lastRow="0" w:firstColumn="0" w:lastColumn="0" w:oddVBand="0" w:evenVBand="0" w:oddHBand="0" w:evenHBand="0" w:firstRowFirstColumn="0" w:firstRowLastColumn="0" w:lastRowFirstColumn="0" w:lastRowLastColumn="0"/>
-            </w:pPr>
-            <w:r>
-              <w:t>-lblLastName</w:t>
-            </w:r>
-          </w:p>
-          <w:p>
-            <w:pPr>
-              <w:cnfStyle w:val="000000000000" w:firstRow="0" w:lastRow="0" w:firstColumn="0" w:lastColumn="0" w:oddVBand="0" w:evenVBand="0" w:oddHBand="0" w:evenHBand="0" w:firstRowFirstColumn="0" w:firstRowLastColumn="0" w:lastRowFirstColumn="0" w:lastRowLastColumn="0"/>
-            </w:pPr>
-            <w:r>
-              <w:t>-Last Name</w:t>
-            </w:r>
-          </w:p>
-        </w:tc>
-      </w:tr>
-      <w:tr>
-        <w:tc>
-          <w:tcPr>
-            <w:cnfStyle w:val="001000000000" w:firstRow="0" w:lastRow="0" w:firstColumn="1" w:lastColumn="0" w:oddVBand="0" w:evenVBand="0" w:oddHBand="0" w:evenHBand="0" w:firstRowFirstColumn="0" w:firstRowLastColumn="0" w:lastRowFirstColumn="0" w:lastRowLastColumn="0"/>
-            <w:tcW w:w="3116" w:type="dxa"/>
-          </w:tcPr>
-          <w:p>
-            <w:r>
-              <w:t>Label 3</w:t>
+              <w:t>-lblName</w:t>
+            </w:r>
+          </w:p>
+          <w:p>
+            <w:pPr>
+              <w:cnfStyle w:val="000000000000" w:firstRow="0" w:lastRow="0" w:firstColumn="0" w:lastColumn="0" w:oddVBand="0" w:evenVBand="0" w:oddHBand="0" w:evenHBand="0" w:firstRowFirstColumn="0" w:firstRowLastColumn="0" w:lastRowFirstColumn="0" w:lastRowLastColumn="0"/>
+            </w:pPr>
+            <w:r>
+              <w:t>-Name</w:t>
+            </w:r>
+          </w:p>
+        </w:tc>
+      </w:tr>
+      <w:tr>
+        <w:tc>
+          <w:tcPr>
+            <w:cnfStyle w:val="001000000000" w:firstRow="0" w:lastRow="0" w:firstColumn="1" w:lastColumn="0" w:oddVBand="0" w:evenVBand="0" w:oddHBand="0" w:evenHBand="0" w:firstRowFirstColumn="0" w:firstRowLastColumn="0" w:lastRowFirstColumn="0" w:lastRowLastColumn="0"/>
+            <w:tcW w:w="3116" w:type="dxa"/>
+          </w:tcPr>
+          <w:p>
+            <w:r>
+              <w:t xml:space="preserve">Label </w:t>
+            </w:r>
+            <w:r>
+              <w:t>2</w:t>
             </w:r>
           </w:p>
         </w:tc>
@@ -8107,6 +8059,61 @@
             </w:pPr>
             <w:r>
               <w:t>-Enter</w:t>
+            </w:r>
+          </w:p>
+        </w:tc>
+      </w:tr>
+      <w:tr>
+        <w:tc>
+          <w:tcPr>
+            <w:cnfStyle w:val="001000000000" w:firstRow="0" w:lastRow="0" w:firstColumn="1" w:lastColumn="0" w:oddVBand="0" w:evenVBand="0" w:oddHBand="0" w:evenHBand="0" w:firstRowFirstColumn="0" w:firstRowLastColumn="0" w:lastRowFirstColumn="0" w:lastRowLastColumn="0"/>
+            <w:tcW w:w="3116" w:type="dxa"/>
+          </w:tcPr>
+          <w:p>
+            <w:r>
+              <w:t>Button 5</w:t>
+            </w:r>
+          </w:p>
+        </w:tc>
+        <w:tc>
+          <w:tcPr>
+            <w:tcW w:w="3117" w:type="dxa"/>
+          </w:tcPr>
+          <w:p>
+            <w:pPr>
+              <w:cnfStyle w:val="000000000000" w:firstRow="0" w:lastRow="0" w:firstColumn="0" w:lastColumn="0" w:oddVBand="0" w:evenVBand="0" w:oddHBand="0" w:evenHBand="0" w:firstRowFirstColumn="0" w:firstRowLastColumn="0" w:lastRowFirstColumn="0" w:lastRowLastColumn="0"/>
+            </w:pPr>
+            <w:r>
+              <w:t>-Name</w:t>
+            </w:r>
+          </w:p>
+          <w:p>
+            <w:pPr>
+              <w:cnfStyle w:val="000000000000" w:firstRow="0" w:lastRow="0" w:firstColumn="0" w:lastColumn="0" w:oddVBand="0" w:evenVBand="0" w:oddHBand="0" w:evenHBand="0" w:firstRowFirstColumn="0" w:firstRowLastColumn="0" w:lastRowFirstColumn="0" w:lastRowLastColumn="0"/>
+            </w:pPr>
+            <w:r>
+              <w:t>-Text</w:t>
+            </w:r>
+          </w:p>
+        </w:tc>
+        <w:tc>
+          <w:tcPr>
+            <w:tcW w:w="3117" w:type="dxa"/>
+          </w:tcPr>
+          <w:p>
+            <w:pPr>
+              <w:cnfStyle w:val="000000000000" w:firstRow="0" w:lastRow="0" w:firstColumn="0" w:lastColumn="0" w:oddVBand="0" w:evenVBand="0" w:oddHBand="0" w:evenHBand="0" w:firstRowFirstColumn="0" w:firstRowLastColumn="0" w:lastRowFirstColumn="0" w:lastRowLastColumn="0"/>
+            </w:pPr>
+            <w:r>
+              <w:t>-btnExit</w:t>
+            </w:r>
+          </w:p>
+          <w:p>
+            <w:pPr>
+              <w:cnfStyle w:val="000000000000" w:firstRow="0" w:lastRow="0" w:firstColumn="0" w:lastColumn="0" w:oddVBand="0" w:evenVBand="0" w:oddHBand="0" w:evenHBand="0" w:firstRowFirstColumn="0" w:firstRowLastColumn="0" w:lastRowFirstColumn="0" w:lastRowLastColumn="0"/>
+            </w:pPr>
+            <w:r>
+              <w:t>-Exit</w:t>
             </w:r>
           </w:p>
         </w:tc>
@@ -8523,7 +8530,7 @@
   <w:style w:type="paragraph" w:default="1" w:styleId="Normal">
     <w:name w:val="Normal"/>
     <w:qFormat/>
-    <w:rsid w:val="00BC13B6"/>
+    <w:rsid w:val="00663769"/>
   </w:style>
   <w:style w:type="character" w:default="1" w:styleId="DefaultParagraphFont">
     <w:name w:val="Default Paragraph Font"/>

</xml_diff>

<commit_message>
Added a new form used for points payment
</commit_message>
<xml_diff>
--- a/planningDocuments/FormProperties.docx
+++ b/planningDocuments/FormProperties.docx
@@ -8777,6 +8777,45 @@
           </w:tcPr>
           <w:p>
             <w:r>
+              <w:t>Label 5</w:t>
+            </w:r>
+          </w:p>
+        </w:tc>
+        <w:tc>
+          <w:tcPr>
+            <w:tcW w:w="3117" w:type="dxa"/>
+          </w:tcPr>
+          <w:p>
+            <w:pPr>
+              <w:cnfStyle w:val="000000000000" w:firstRow="0" w:lastRow="0" w:firstColumn="0" w:lastColumn="0" w:oddVBand="0" w:evenVBand="0" w:oddHBand="0" w:evenHBand="0" w:firstRowFirstColumn="0" w:firstRowLastColumn="0" w:lastRowFirstColumn="0" w:lastRowLastColumn="0"/>
+            </w:pPr>
+            <w:r>
+              <w:t>-Name</w:t>
+            </w:r>
+          </w:p>
+        </w:tc>
+        <w:tc>
+          <w:tcPr>
+            <w:tcW w:w="3117" w:type="dxa"/>
+          </w:tcPr>
+          <w:p>
+            <w:pPr>
+              <w:cnfStyle w:val="000000000000" w:firstRow="0" w:lastRow="0" w:firstColumn="0" w:lastColumn="0" w:oddVBand="0" w:evenVBand="0" w:oddHBand="0" w:evenHBand="0" w:firstRowFirstColumn="0" w:firstRowLastColumn="0" w:lastRowFirstColumn="0" w:lastRowLastColumn="0"/>
+            </w:pPr>
+            <w:r>
+              <w:t>-lblCost</w:t>
+            </w:r>
+          </w:p>
+        </w:tc>
+      </w:tr>
+      <w:tr>
+        <w:tc>
+          <w:tcPr>
+            <w:cnfStyle w:val="001000000000" w:firstRow="0" w:lastRow="0" w:firstColumn="1" w:lastColumn="0" w:oddVBand="0" w:evenVBand="0" w:oddHBand="0" w:evenHBand="0" w:firstRowFirstColumn="0" w:firstRowLastColumn="0" w:lastRowFirstColumn="0" w:lastRowLastColumn="0"/>
+            <w:tcW w:w="3116" w:type="dxa"/>
+          </w:tcPr>
+          <w:p>
+            <w:r>
               <w:t>Button 1</w:t>
             </w:r>
           </w:p>
@@ -9062,6 +9101,812 @@
       </w:tr>
     </w:tbl>
     <w:p/>
+    <w:p/>
+    <w:tbl>
+      <w:tblPr>
+        <w:tblStyle w:val="GridTable1Light-Accent1"/>
+        <w:tblW w:w="0" w:type="auto"/>
+        <w:tblLook w:val="04A0" w:firstRow="1" w:lastRow="0" w:firstColumn="1" w:lastColumn="0" w:noHBand="0" w:noVBand="1"/>
+      </w:tblPr>
+      <w:tblGrid>
+        <w:gridCol w:w="3116"/>
+        <w:gridCol w:w="3117"/>
+        <w:gridCol w:w="3117"/>
+      </w:tblGrid>
+      <w:tr>
+        <w:trPr>
+          <w:cnfStyle w:val="100000000000" w:firstRow="1" w:lastRow="0" w:firstColumn="0" w:lastColumn="0" w:oddVBand="0" w:evenVBand="0" w:oddHBand="0" w:evenHBand="0" w:firstRowFirstColumn="0" w:firstRowLastColumn="0" w:lastRowFirstColumn="0" w:lastRowLastColumn="0"/>
+        </w:trPr>
+        <w:tc>
+          <w:tcPr>
+            <w:cnfStyle w:val="001000000000" w:firstRow="0" w:lastRow="0" w:firstColumn="1" w:lastColumn="0" w:oddVBand="0" w:evenVBand="0" w:oddHBand="0" w:evenHBand="0" w:firstRowFirstColumn="0" w:firstRowLastColumn="0" w:lastRowFirstColumn="0" w:lastRowLastColumn="0"/>
+            <w:tcW w:w="3116" w:type="dxa"/>
+          </w:tcPr>
+          <w:p>
+            <w:r>
+              <w:t>OBJECT</w:t>
+            </w:r>
+          </w:p>
+        </w:tc>
+        <w:tc>
+          <w:tcPr>
+            <w:tcW w:w="3117" w:type="dxa"/>
+          </w:tcPr>
+          <w:p>
+            <w:pPr>
+              <w:cnfStyle w:val="100000000000" w:firstRow="1" w:lastRow="0" w:firstColumn="0" w:lastColumn="0" w:oddVBand="0" w:evenVBand="0" w:oddHBand="0" w:evenHBand="0" w:firstRowFirstColumn="0" w:firstRowLastColumn="0" w:lastRowFirstColumn="0" w:lastRowLastColumn="0"/>
+            </w:pPr>
+            <w:r>
+              <w:t>PROPERTY</w:t>
+            </w:r>
+          </w:p>
+        </w:tc>
+        <w:tc>
+          <w:tcPr>
+            <w:tcW w:w="3117" w:type="dxa"/>
+          </w:tcPr>
+          <w:p>
+            <w:pPr>
+              <w:cnfStyle w:val="100000000000" w:firstRow="1" w:lastRow="0" w:firstColumn="0" w:lastColumn="0" w:oddVBand="0" w:evenVBand="0" w:oddHBand="0" w:evenHBand="0" w:firstRowFirstColumn="0" w:firstRowLastColumn="0" w:lastRowFirstColumn="0" w:lastRowLastColumn="0"/>
+            </w:pPr>
+            <w:r>
+              <w:t>VALUE</w:t>
+            </w:r>
+          </w:p>
+        </w:tc>
+      </w:tr>
+      <w:tr>
+        <w:tc>
+          <w:tcPr>
+            <w:cnfStyle w:val="001000000000" w:firstRow="0" w:lastRow="0" w:firstColumn="1" w:lastColumn="0" w:oddVBand="0" w:evenVBand="0" w:oddHBand="0" w:evenHBand="0" w:firstRowFirstColumn="0" w:firstRowLastColumn="0" w:lastRowFirstColumn="0" w:lastRowLastColumn="0"/>
+            <w:tcW w:w="3116" w:type="dxa"/>
+          </w:tcPr>
+          <w:p>
+            <w:r>
+              <w:t>Form 1</w:t>
+            </w:r>
+          </w:p>
+        </w:tc>
+        <w:tc>
+          <w:tcPr>
+            <w:tcW w:w="3117" w:type="dxa"/>
+          </w:tcPr>
+          <w:p>
+            <w:pPr>
+              <w:cnfStyle w:val="000000000000" w:firstRow="0" w:lastRow="0" w:firstColumn="0" w:lastColumn="0" w:oddVBand="0" w:evenVBand="0" w:oddHBand="0" w:evenHBand="0" w:firstRowFirstColumn="0" w:firstRowLastColumn="0" w:lastRowFirstColumn="0" w:lastRowLastColumn="0"/>
+            </w:pPr>
+            <w:r>
+              <w:t>-Name</w:t>
+            </w:r>
+          </w:p>
+          <w:p>
+            <w:pPr>
+              <w:cnfStyle w:val="000000000000" w:firstRow="0" w:lastRow="0" w:firstColumn="0" w:lastColumn="0" w:oddVBand="0" w:evenVBand="0" w:oddHBand="0" w:evenHBand="0" w:firstRowFirstColumn="0" w:firstRowLastColumn="0" w:lastRowFirstColumn="0" w:lastRowLastColumn="0"/>
+            </w:pPr>
+            <w:r>
+              <w:t>-Text</w:t>
+            </w:r>
+          </w:p>
+          <w:p>
+            <w:pPr>
+              <w:cnfStyle w:val="000000000000" w:firstRow="0" w:lastRow="0" w:firstColumn="0" w:lastColumn="0" w:oddVBand="0" w:evenVBand="0" w:oddHBand="0" w:evenHBand="0" w:firstRowFirstColumn="0" w:firstRowLastColumn="0" w:lastRowFirstColumn="0" w:lastRowLastColumn="0"/>
+            </w:pPr>
+            <w:r>
+              <w:t>-FormBorderStyle</w:t>
+            </w:r>
+          </w:p>
+        </w:tc>
+        <w:tc>
+          <w:tcPr>
+            <w:tcW w:w="3117" w:type="dxa"/>
+          </w:tcPr>
+          <w:p>
+            <w:pPr>
+              <w:cnfStyle w:val="000000000000" w:firstRow="0" w:lastRow="0" w:firstColumn="0" w:lastColumn="0" w:oddVBand="0" w:evenVBand="0" w:oddHBand="0" w:evenHBand="0" w:firstRowFirstColumn="0" w:firstRowLastColumn="0" w:lastRowFirstColumn="0" w:lastRowLastColumn="0"/>
+            </w:pPr>
+            <w:r>
+              <w:t>-</w:t>
+            </w:r>
+            <w:r>
+              <w:t xml:space="preserve"> </w:t>
+            </w:r>
+            <w:r>
+              <w:t>frmPointsPayment</w:t>
+            </w:r>
+          </w:p>
+          <w:p>
+            <w:pPr>
+              <w:cnfStyle w:val="000000000000" w:firstRow="0" w:lastRow="0" w:firstColumn="0" w:lastColumn="0" w:oddVBand="0" w:evenVBand="0" w:oddHBand="0" w:evenHBand="0" w:firstRowFirstColumn="0" w:firstRowLastColumn="0" w:lastRowFirstColumn="0" w:lastRowLastColumn="0"/>
+            </w:pPr>
+            <w:r>
+              <w:t>-</w:t>
+            </w:r>
+            <w:r>
+              <w:t>Points Payment</w:t>
+            </w:r>
+          </w:p>
+          <w:p>
+            <w:pPr>
+              <w:cnfStyle w:val="000000000000" w:firstRow="0" w:lastRow="0" w:firstColumn="0" w:lastColumn="0" w:oddVBand="0" w:evenVBand="0" w:oddHBand="0" w:evenHBand="0" w:firstRowFirstColumn="0" w:firstRowLastColumn="0" w:lastRowFirstColumn="0" w:lastRowLastColumn="0"/>
+            </w:pPr>
+            <w:r>
+              <w:t>-FixedDialog (non-resizable form)</w:t>
+            </w:r>
+          </w:p>
+        </w:tc>
+      </w:tr>
+      <w:tr>
+        <w:tc>
+          <w:tcPr>
+            <w:cnfStyle w:val="001000000000" w:firstRow="0" w:lastRow="0" w:firstColumn="1" w:lastColumn="0" w:oddVBand="0" w:evenVBand="0" w:oddHBand="0" w:evenHBand="0" w:firstRowFirstColumn="0" w:firstRowLastColumn="0" w:lastRowFirstColumn="0" w:lastRowLastColumn="0"/>
+            <w:tcW w:w="3116" w:type="dxa"/>
+          </w:tcPr>
+          <w:p>
+            <w:r>
+              <w:t>Label 1</w:t>
+            </w:r>
+          </w:p>
+        </w:tc>
+        <w:tc>
+          <w:tcPr>
+            <w:tcW w:w="3117" w:type="dxa"/>
+          </w:tcPr>
+          <w:p>
+            <w:pPr>
+              <w:cnfStyle w:val="000000000000" w:firstRow="0" w:lastRow="0" w:firstColumn="0" w:lastColumn="0" w:oddVBand="0" w:evenVBand="0" w:oddHBand="0" w:evenHBand="0" w:firstRowFirstColumn="0" w:firstRowLastColumn="0" w:lastRowFirstColumn="0" w:lastRowLastColumn="0"/>
+            </w:pPr>
+            <w:r>
+              <w:t>-Name</w:t>
+            </w:r>
+          </w:p>
+          <w:p>
+            <w:pPr>
+              <w:cnfStyle w:val="000000000000" w:firstRow="0" w:lastRow="0" w:firstColumn="0" w:lastColumn="0" w:oddVBand="0" w:evenVBand="0" w:oddHBand="0" w:evenHBand="0" w:firstRowFirstColumn="0" w:firstRowLastColumn="0" w:lastRowFirstColumn="0" w:lastRowLastColumn="0"/>
+            </w:pPr>
+            <w:r>
+              <w:t>-Text</w:t>
+            </w:r>
+          </w:p>
+          <w:p>
+            <w:pPr>
+              <w:cnfStyle w:val="000000000000" w:firstRow="0" w:lastRow="0" w:firstColumn="0" w:lastColumn="0" w:oddVBand="0" w:evenVBand="0" w:oddHBand="0" w:evenHBand="0" w:firstRowFirstColumn="0" w:firstRowLastColumn="0" w:lastRowFirstColumn="0" w:lastRowLastColumn="0"/>
+            </w:pPr>
+            <w:r>
+              <w:t>-Font</w:t>
+            </w:r>
+          </w:p>
+        </w:tc>
+        <w:tc>
+          <w:tcPr>
+            <w:tcW w:w="3117" w:type="dxa"/>
+          </w:tcPr>
+          <w:p>
+            <w:pPr>
+              <w:cnfStyle w:val="000000000000" w:firstRow="0" w:lastRow="0" w:firstColumn="0" w:lastColumn="0" w:oddVBand="0" w:evenVBand="0" w:oddHBand="0" w:evenHBand="0" w:firstRowFirstColumn="0" w:firstRowLastColumn="0" w:lastRowFirstColumn="0" w:lastRowLastColumn="0"/>
+            </w:pPr>
+            <w:r>
+              <w:t>-lbl</w:t>
+            </w:r>
+            <w:r>
+              <w:t>Points</w:t>
+            </w:r>
+          </w:p>
+          <w:p>
+            <w:pPr>
+              <w:cnfStyle w:val="000000000000" w:firstRow="0" w:lastRow="0" w:firstColumn="0" w:lastColumn="0" w:oddVBand="0" w:evenVBand="0" w:oddHBand="0" w:evenHBand="0" w:firstRowFirstColumn="0" w:firstRowLastColumn="0" w:lastRowFirstColumn="0" w:lastRowLastColumn="0"/>
+            </w:pPr>
+            <w:r>
+              <w:t>-</w:t>
+            </w:r>
+            <w:r>
+              <w:t>Points:</w:t>
+            </w:r>
+          </w:p>
+          <w:p>
+            <w:pPr>
+              <w:cnfStyle w:val="000000000000" w:firstRow="0" w:lastRow="0" w:firstColumn="0" w:lastColumn="0" w:oddVBand="0" w:evenVBand="0" w:oddHBand="0" w:evenHBand="0" w:firstRowFirstColumn="0" w:firstRowLastColumn="0" w:lastRowFirstColumn="0" w:lastRowLastColumn="0"/>
+            </w:pPr>
+            <w:r>
+              <w:t>-Bold</w:t>
+            </w:r>
+          </w:p>
+        </w:tc>
+      </w:tr>
+      <w:tr>
+        <w:tc>
+          <w:tcPr>
+            <w:cnfStyle w:val="001000000000" w:firstRow="0" w:lastRow="0" w:firstColumn="1" w:lastColumn="0" w:oddVBand="0" w:evenVBand="0" w:oddHBand="0" w:evenHBand="0" w:firstRowFirstColumn="0" w:firstRowLastColumn="0" w:lastRowFirstColumn="0" w:lastRowLastColumn="0"/>
+            <w:tcW w:w="3116" w:type="dxa"/>
+          </w:tcPr>
+          <w:p>
+            <w:r>
+              <w:t xml:space="preserve">Label 2 </w:t>
+            </w:r>
+          </w:p>
+        </w:tc>
+        <w:tc>
+          <w:tcPr>
+            <w:tcW w:w="3117" w:type="dxa"/>
+          </w:tcPr>
+          <w:p>
+            <w:pPr>
+              <w:cnfStyle w:val="000000000000" w:firstRow="0" w:lastRow="0" w:firstColumn="0" w:lastColumn="0" w:oddVBand="0" w:evenVBand="0" w:oddHBand="0" w:evenHBand="0" w:firstRowFirstColumn="0" w:firstRowLastColumn="0" w:lastRowFirstColumn="0" w:lastRowLastColumn="0"/>
+            </w:pPr>
+            <w:r>
+              <w:t>-Name</w:t>
+            </w:r>
+          </w:p>
+          <w:p>
+            <w:pPr>
+              <w:cnfStyle w:val="000000000000" w:firstRow="0" w:lastRow="0" w:firstColumn="0" w:lastColumn="0" w:oddVBand="0" w:evenVBand="0" w:oddHBand="0" w:evenHBand="0" w:firstRowFirstColumn="0" w:firstRowLastColumn="0" w:lastRowFirstColumn="0" w:lastRowLastColumn="0"/>
+            </w:pPr>
+            <w:r>
+              <w:t>-Text</w:t>
+            </w:r>
+          </w:p>
+        </w:tc>
+        <w:tc>
+          <w:tcPr>
+            <w:tcW w:w="3117" w:type="dxa"/>
+          </w:tcPr>
+          <w:p>
+            <w:pPr>
+              <w:cnfStyle w:val="000000000000" w:firstRow="0" w:lastRow="0" w:firstColumn="0" w:lastColumn="0" w:oddVBand="0" w:evenVBand="0" w:oddHBand="0" w:evenHBand="0" w:firstRowFirstColumn="0" w:firstRowLastColumn="0" w:lastRowFirstColumn="0" w:lastRowLastColumn="0"/>
+            </w:pPr>
+            <w:r>
+              <w:t>-</w:t>
+            </w:r>
+            <w:r>
+              <w:t>lblMember</w:t>
+            </w:r>
+          </w:p>
+          <w:p>
+            <w:pPr>
+              <w:cnfStyle w:val="000000000000" w:firstRow="0" w:lastRow="0" w:firstColumn="0" w:lastColumn="0" w:oddVBand="0" w:evenVBand="0" w:oddHBand="0" w:evenHBand="0" w:firstRowFirstColumn="0" w:firstRowLastColumn="0" w:lastRowFirstColumn="0" w:lastRowLastColumn="0"/>
+            </w:pPr>
+            <w:r>
+              <w:t>-Member:</w:t>
+            </w:r>
+          </w:p>
+        </w:tc>
+      </w:tr>
+      <w:tr>
+        <w:tc>
+          <w:tcPr>
+            <w:cnfStyle w:val="001000000000" w:firstRow="0" w:lastRow="0" w:firstColumn="1" w:lastColumn="0" w:oddVBand="0" w:evenVBand="0" w:oddHBand="0" w:evenHBand="0" w:firstRowFirstColumn="0" w:firstRowLastColumn="0" w:lastRowFirstColumn="0" w:lastRowLastColumn="0"/>
+            <w:tcW w:w="3116" w:type="dxa"/>
+          </w:tcPr>
+          <w:p>
+            <w:r>
+              <w:t xml:space="preserve">Label </w:t>
+            </w:r>
+            <w:r>
+              <w:t>3</w:t>
+            </w:r>
+          </w:p>
+        </w:tc>
+        <w:tc>
+          <w:tcPr>
+            <w:tcW w:w="3117" w:type="dxa"/>
+          </w:tcPr>
+          <w:p>
+            <w:pPr>
+              <w:cnfStyle w:val="000000000000" w:firstRow="0" w:lastRow="0" w:firstColumn="0" w:lastColumn="0" w:oddVBand="0" w:evenVBand="0" w:oddHBand="0" w:evenHBand="0" w:firstRowFirstColumn="0" w:firstRowLastColumn="0" w:lastRowFirstColumn="0" w:lastRowLastColumn="0"/>
+            </w:pPr>
+            <w:r>
+              <w:t>-Name</w:t>
+            </w:r>
+          </w:p>
+          <w:p>
+            <w:pPr>
+              <w:cnfStyle w:val="000000000000" w:firstRow="0" w:lastRow="0" w:firstColumn="0" w:lastColumn="0" w:oddVBand="0" w:evenVBand="0" w:oddHBand="0" w:evenHBand="0" w:firstRowFirstColumn="0" w:firstRowLastColumn="0" w:lastRowFirstColumn="0" w:lastRowLastColumn="0"/>
+            </w:pPr>
+            <w:r>
+              <w:t>-Text</w:t>
+            </w:r>
+          </w:p>
+        </w:tc>
+        <w:tc>
+          <w:tcPr>
+            <w:tcW w:w="3117" w:type="dxa"/>
+          </w:tcPr>
+          <w:p>
+            <w:pPr>
+              <w:cnfStyle w:val="000000000000" w:firstRow="0" w:lastRow="0" w:firstColumn="0" w:lastColumn="0" w:oddVBand="0" w:evenVBand="0" w:oddHBand="0" w:evenHBand="0" w:firstRowFirstColumn="0" w:firstRowLastColumn="0" w:lastRowFirstColumn="0" w:lastRowLastColumn="0"/>
+            </w:pPr>
+            <w:r>
+              <w:t>-lblDiscount</w:t>
+            </w:r>
+          </w:p>
+          <w:p>
+            <w:pPr>
+              <w:cnfStyle w:val="000000000000" w:firstRow="0" w:lastRow="0" w:firstColumn="0" w:lastColumn="0" w:oddVBand="0" w:evenVBand="0" w:oddHBand="0" w:evenHBand="0" w:firstRowFirstColumn="0" w:firstRowLastColumn="0" w:lastRowFirstColumn="0" w:lastRowLastColumn="0"/>
+            </w:pPr>
+            <w:r>
+              <w:t>-Discounts Available:</w:t>
+            </w:r>
+          </w:p>
+        </w:tc>
+      </w:tr>
+      <w:tr>
+        <w:tc>
+          <w:tcPr>
+            <w:cnfStyle w:val="001000000000" w:firstRow="0" w:lastRow="0" w:firstColumn="1" w:lastColumn="0" w:oddVBand="0" w:evenVBand="0" w:oddHBand="0" w:evenHBand="0" w:firstRowFirstColumn="0" w:firstRowLastColumn="0" w:lastRowFirstColumn="0" w:lastRowLastColumn="0"/>
+            <w:tcW w:w="3116" w:type="dxa"/>
+          </w:tcPr>
+          <w:p>
+            <w:r>
+              <w:t xml:space="preserve">Label </w:t>
+            </w:r>
+            <w:r>
+              <w:t>4</w:t>
+            </w:r>
+          </w:p>
+        </w:tc>
+        <w:tc>
+          <w:tcPr>
+            <w:tcW w:w="3117" w:type="dxa"/>
+          </w:tcPr>
+          <w:p>
+            <w:pPr>
+              <w:cnfStyle w:val="000000000000" w:firstRow="0" w:lastRow="0" w:firstColumn="0" w:lastColumn="0" w:oddVBand="0" w:evenVBand="0" w:oddHBand="0" w:evenHBand="0" w:firstRowFirstColumn="0" w:firstRowLastColumn="0" w:lastRowFirstColumn="0" w:lastRowLastColumn="0"/>
+            </w:pPr>
+            <w:r>
+              <w:t>-Name</w:t>
+            </w:r>
+          </w:p>
+          <w:p>
+            <w:pPr>
+              <w:cnfStyle w:val="000000000000" w:firstRow="0" w:lastRow="0" w:firstColumn="0" w:lastColumn="0" w:oddVBand="0" w:evenVBand="0" w:oddHBand="0" w:evenHBand="0" w:firstRowFirstColumn="0" w:firstRowLastColumn="0" w:lastRowFirstColumn="0" w:lastRowLastColumn="0"/>
+            </w:pPr>
+            <w:r>
+              <w:t>-Text</w:t>
+            </w:r>
+          </w:p>
+        </w:tc>
+        <w:tc>
+          <w:tcPr>
+            <w:tcW w:w="3117" w:type="dxa"/>
+          </w:tcPr>
+          <w:p>
+            <w:pPr>
+              <w:cnfStyle w:val="000000000000" w:firstRow="0" w:lastRow="0" w:firstColumn="0" w:lastColumn="0" w:oddVBand="0" w:evenVBand="0" w:oddHBand="0" w:evenHBand="0" w:firstRowFirstColumn="0" w:firstRowLastColumn="0" w:lastRowFirstColumn="0" w:lastRowLastColumn="0"/>
+            </w:pPr>
+            <w:r>
+              <w:t>-lbl</w:t>
+            </w:r>
+            <w:r>
+              <w:t>PointsReduction</w:t>
+            </w:r>
+          </w:p>
+          <w:p>
+            <w:pPr>
+              <w:cnfStyle w:val="000000000000" w:firstRow="0" w:lastRow="0" w:firstColumn="0" w:lastColumn="0" w:oddVBand="0" w:evenVBand="0" w:oddHBand="0" w:evenHBand="0" w:firstRowFirstColumn="0" w:firstRowLastColumn="0" w:lastRowFirstColumn="0" w:lastRowLastColumn="0"/>
+            </w:pPr>
+            <w:r>
+              <w:t>-</w:t>
+            </w:r>
+            <w:r>
+              <w:t>Points Reduction</w:t>
+            </w:r>
+            <w:r>
+              <w:t>:</w:t>
+            </w:r>
+          </w:p>
+        </w:tc>
+      </w:tr>
+      <w:tr>
+        <w:tc>
+          <w:tcPr>
+            <w:cnfStyle w:val="001000000000" w:firstRow="0" w:lastRow="0" w:firstColumn="1" w:lastColumn="0" w:oddVBand="0" w:evenVBand="0" w:oddHBand="0" w:evenHBand="0" w:firstRowFirstColumn="0" w:firstRowLastColumn="0" w:lastRowFirstColumn="0" w:lastRowLastColumn="0"/>
+            <w:tcW w:w="3116" w:type="dxa"/>
+          </w:tcPr>
+          <w:p>
+            <w:r>
+              <w:t>Label 5</w:t>
+            </w:r>
+          </w:p>
+        </w:tc>
+        <w:tc>
+          <w:tcPr>
+            <w:tcW w:w="3117" w:type="dxa"/>
+          </w:tcPr>
+          <w:p>
+            <w:pPr>
+              <w:cnfStyle w:val="000000000000" w:firstRow="0" w:lastRow="0" w:firstColumn="0" w:lastColumn="0" w:oddVBand="0" w:evenVBand="0" w:oddHBand="0" w:evenHBand="0" w:firstRowFirstColumn="0" w:firstRowLastColumn="0" w:lastRowFirstColumn="0" w:lastRowLastColumn="0"/>
+            </w:pPr>
+            <w:r>
+              <w:t>-Name</w:t>
+            </w:r>
+          </w:p>
+          <w:p>
+            <w:pPr>
+              <w:cnfStyle w:val="000000000000" w:firstRow="0" w:lastRow="0" w:firstColumn="0" w:lastColumn="0" w:oddVBand="0" w:evenVBand="0" w:oddHBand="0" w:evenHBand="0" w:firstRowFirstColumn="0" w:firstRowLastColumn="0" w:lastRowFirstColumn="0" w:lastRowLastColumn="0"/>
+            </w:pPr>
+            <w:r>
+              <w:t>-Text</w:t>
+            </w:r>
+          </w:p>
+        </w:tc>
+        <w:tc>
+          <w:tcPr>
+            <w:tcW w:w="3117" w:type="dxa"/>
+          </w:tcPr>
+          <w:p>
+            <w:pPr>
+              <w:cnfStyle w:val="000000000000" w:firstRow="0" w:lastRow="0" w:firstColumn="0" w:lastColumn="0" w:oddVBand="0" w:evenVBand="0" w:oddHBand="0" w:evenHBand="0" w:firstRowFirstColumn="0" w:firstRowLastColumn="0" w:lastRowFirstColumn="0" w:lastRowLastColumn="0"/>
+            </w:pPr>
+            <w:r>
+              <w:t>-lblTotalCost</w:t>
+            </w:r>
+          </w:p>
+          <w:p>
+            <w:pPr>
+              <w:cnfStyle w:val="000000000000" w:firstRow="0" w:lastRow="0" w:firstColumn="0" w:lastColumn="0" w:oddVBand="0" w:evenVBand="0" w:oddHBand="0" w:evenHBand="0" w:firstRowFirstColumn="0" w:firstRowLastColumn="0" w:lastRowFirstColumn="0" w:lastRowLastColumn="0"/>
+            </w:pPr>
+            <w:r>
+              <w:t>-Total Cost:</w:t>
+            </w:r>
+          </w:p>
+        </w:tc>
+      </w:tr>
+      <w:tr>
+        <w:tc>
+          <w:tcPr>
+            <w:cnfStyle w:val="001000000000" w:firstRow="0" w:lastRow="0" w:firstColumn="1" w:lastColumn="0" w:oddVBand="0" w:evenVBand="0" w:oddHBand="0" w:evenHBand="0" w:firstRowFirstColumn="0" w:firstRowLastColumn="0" w:lastRowFirstColumn="0" w:lastRowLastColumn="0"/>
+            <w:tcW w:w="3116" w:type="dxa"/>
+          </w:tcPr>
+          <w:p>
+            <w:r>
+              <w:t>Label 4</w:t>
+            </w:r>
+          </w:p>
+        </w:tc>
+        <w:tc>
+          <w:tcPr>
+            <w:tcW w:w="3117" w:type="dxa"/>
+          </w:tcPr>
+          <w:p>
+            <w:pPr>
+              <w:cnfStyle w:val="000000000000" w:firstRow="0" w:lastRow="0" w:firstColumn="0" w:lastColumn="0" w:oddVBand="0" w:evenVBand="0" w:oddHBand="0" w:evenHBand="0" w:firstRowFirstColumn="0" w:firstRowLastColumn="0" w:lastRowFirstColumn="0" w:lastRowLastColumn="0"/>
+            </w:pPr>
+            <w:r>
+              <w:t>-Name</w:t>
+            </w:r>
+          </w:p>
+          <w:p>
+            <w:pPr>
+              <w:cnfStyle w:val="000000000000" w:firstRow="0" w:lastRow="0" w:firstColumn="0" w:lastColumn="0" w:oddVBand="0" w:evenVBand="0" w:oddHBand="0" w:evenHBand="0" w:firstRowFirstColumn="0" w:firstRowLastColumn="0" w:lastRowFirstColumn="0" w:lastRowLastColumn="0"/>
+            </w:pPr>
+            <w:r>
+              <w:t>-Text</w:t>
+            </w:r>
+          </w:p>
+        </w:tc>
+        <w:tc>
+          <w:tcPr>
+            <w:tcW w:w="3117" w:type="dxa"/>
+          </w:tcPr>
+          <w:p>
+            <w:pPr>
+              <w:cnfStyle w:val="000000000000" w:firstRow="0" w:lastRow="0" w:firstColumn="0" w:lastColumn="0" w:oddVBand="0" w:evenVBand="0" w:oddHBand="0" w:evenHBand="0" w:firstRowFirstColumn="0" w:firstRowLastColumn="0" w:lastRowFirstColumn="0" w:lastRowLastColumn="0"/>
+            </w:pPr>
+            <w:r>
+              <w:t>-lb</w:t>
+            </w:r>
+            <w:r>
+              <w:t>lLeftoverPoints</w:t>
+            </w:r>
+          </w:p>
+          <w:p>
+            <w:pPr>
+              <w:cnfStyle w:val="000000000000" w:firstRow="0" w:lastRow="0" w:firstColumn="0" w:lastColumn="0" w:oddVBand="0" w:evenVBand="0" w:oddHBand="0" w:evenHBand="0" w:firstRowFirstColumn="0" w:firstRowLastColumn="0" w:lastRowFirstColumn="0" w:lastRowLastColumn="0"/>
+            </w:pPr>
+            <w:r>
+              <w:t xml:space="preserve">-Points </w:t>
+            </w:r>
+            <w:r>
+              <w:t>After Discount</w:t>
+            </w:r>
+            <w:r>
+              <w:t>:</w:t>
+            </w:r>
+          </w:p>
+        </w:tc>
+      </w:tr>
+      <w:tr>
+        <w:tc>
+          <w:tcPr>
+            <w:cnfStyle w:val="001000000000" w:firstRow="0" w:lastRow="0" w:firstColumn="1" w:lastColumn="0" w:oddVBand="0" w:evenVBand="0" w:oddHBand="0" w:evenHBand="0" w:firstRowFirstColumn="0" w:firstRowLastColumn="0" w:lastRowFirstColumn="0" w:lastRowLastColumn="0"/>
+            <w:tcW w:w="3116" w:type="dxa"/>
+          </w:tcPr>
+          <w:p>
+            <w:r>
+              <w:t>ComboBox 1</w:t>
+            </w:r>
+          </w:p>
+        </w:tc>
+        <w:tc>
+          <w:tcPr>
+            <w:tcW w:w="3117" w:type="dxa"/>
+          </w:tcPr>
+          <w:p>
+            <w:pPr>
+              <w:cnfStyle w:val="000000000000" w:firstRow="0" w:lastRow="0" w:firstColumn="0" w:lastColumn="0" w:oddVBand="0" w:evenVBand="0" w:oddHBand="0" w:evenHBand="0" w:firstRowFirstColumn="0" w:firstRowLastColumn="0" w:lastRowFirstColumn="0" w:lastRowLastColumn="0"/>
+            </w:pPr>
+            <w:r>
+              <w:t>-Name</w:t>
+            </w:r>
+          </w:p>
+        </w:tc>
+        <w:tc>
+          <w:tcPr>
+            <w:tcW w:w="3117" w:type="dxa"/>
+          </w:tcPr>
+          <w:p>
+            <w:pPr>
+              <w:cnfStyle w:val="000000000000" w:firstRow="0" w:lastRow="0" w:firstColumn="0" w:lastColumn="0" w:oddVBand="0" w:evenVBand="0" w:oddHBand="0" w:evenHBand="0" w:firstRowFirstColumn="0" w:firstRowLastColumn="0" w:lastRowFirstColumn="0" w:lastRowLastColumn="0"/>
+            </w:pPr>
+            <w:r>
+              <w:t>-cmbDiscounts</w:t>
+            </w:r>
+          </w:p>
+        </w:tc>
+      </w:tr>
+      <w:tr>
+        <w:tc>
+          <w:tcPr>
+            <w:cnfStyle w:val="001000000000" w:firstRow="0" w:lastRow="0" w:firstColumn="1" w:lastColumn="0" w:oddVBand="0" w:evenVBand="0" w:oddHBand="0" w:evenHBand="0" w:firstRowFirstColumn="0" w:firstRowLastColumn="0" w:lastRowFirstColumn="0" w:lastRowLastColumn="0"/>
+            <w:tcW w:w="3116" w:type="dxa"/>
+          </w:tcPr>
+          <w:p>
+            <w:r>
+              <w:t>Button 1</w:t>
+            </w:r>
+          </w:p>
+        </w:tc>
+        <w:tc>
+          <w:tcPr>
+            <w:tcW w:w="3117" w:type="dxa"/>
+          </w:tcPr>
+          <w:p>
+            <w:pPr>
+              <w:cnfStyle w:val="000000000000" w:firstRow="0" w:lastRow="0" w:firstColumn="0" w:lastColumn="0" w:oddVBand="0" w:evenVBand="0" w:oddHBand="0" w:evenHBand="0" w:firstRowFirstColumn="0" w:firstRowLastColumn="0" w:lastRowFirstColumn="0" w:lastRowLastColumn="0"/>
+            </w:pPr>
+            <w:r>
+              <w:t>-Name</w:t>
+            </w:r>
+          </w:p>
+          <w:p>
+            <w:pPr>
+              <w:cnfStyle w:val="000000000000" w:firstRow="0" w:lastRow="0" w:firstColumn="0" w:lastColumn="0" w:oddVBand="0" w:evenVBand="0" w:oddHBand="0" w:evenHBand="0" w:firstRowFirstColumn="0" w:firstRowLastColumn="0" w:lastRowFirstColumn="0" w:lastRowLastColumn="0"/>
+            </w:pPr>
+            <w:r>
+              <w:t>-Text</w:t>
+            </w:r>
+          </w:p>
+        </w:tc>
+        <w:tc>
+          <w:tcPr>
+            <w:tcW w:w="3117" w:type="dxa"/>
+          </w:tcPr>
+          <w:p>
+            <w:pPr>
+              <w:cnfStyle w:val="000000000000" w:firstRow="0" w:lastRow="0" w:firstColumn="0" w:lastColumn="0" w:oddVBand="0" w:evenVBand="0" w:oddHBand="0" w:evenHBand="0" w:firstRowFirstColumn="0" w:firstRowLastColumn="0" w:lastRowFirstColumn="0" w:lastRowLastColumn="0"/>
+            </w:pPr>
+            <w:r>
+              <w:t>-btnExit</w:t>
+            </w:r>
+          </w:p>
+          <w:p>
+            <w:pPr>
+              <w:cnfStyle w:val="000000000000" w:firstRow="0" w:lastRow="0" w:firstColumn="0" w:lastColumn="0" w:oddVBand="0" w:evenVBand="0" w:oddHBand="0" w:evenHBand="0" w:firstRowFirstColumn="0" w:firstRowLastColumn="0" w:lastRowFirstColumn="0" w:lastRowLastColumn="0"/>
+            </w:pPr>
+            <w:r>
+              <w:t>-Exit</w:t>
+            </w:r>
+          </w:p>
+        </w:tc>
+      </w:tr>
+      <w:tr>
+        <w:tc>
+          <w:tcPr>
+            <w:cnfStyle w:val="001000000000" w:firstRow="0" w:lastRow="0" w:firstColumn="1" w:lastColumn="0" w:oddVBand="0" w:evenVBand="0" w:oddHBand="0" w:evenHBand="0" w:firstRowFirstColumn="0" w:firstRowLastColumn="0" w:lastRowFirstColumn="0" w:lastRowLastColumn="0"/>
+            <w:tcW w:w="3116" w:type="dxa"/>
+          </w:tcPr>
+          <w:p>
+            <w:r>
+              <w:t xml:space="preserve">Button </w:t>
+            </w:r>
+            <w:r>
+              <w:t>2</w:t>
+            </w:r>
+          </w:p>
+        </w:tc>
+        <w:tc>
+          <w:tcPr>
+            <w:tcW w:w="3117" w:type="dxa"/>
+          </w:tcPr>
+          <w:p>
+            <w:pPr>
+              <w:cnfStyle w:val="000000000000" w:firstRow="0" w:lastRow="0" w:firstColumn="0" w:lastColumn="0" w:oddVBand="0" w:evenVBand="0" w:oddHBand="0" w:evenHBand="0" w:firstRowFirstColumn="0" w:firstRowLastColumn="0" w:lastRowFirstColumn="0" w:lastRowLastColumn="0"/>
+            </w:pPr>
+            <w:r>
+              <w:t>-Name</w:t>
+            </w:r>
+          </w:p>
+          <w:p>
+            <w:pPr>
+              <w:cnfStyle w:val="000000000000" w:firstRow="0" w:lastRow="0" w:firstColumn="0" w:lastColumn="0" w:oddVBand="0" w:evenVBand="0" w:oddHBand="0" w:evenHBand="0" w:firstRowFirstColumn="0" w:firstRowLastColumn="0" w:lastRowFirstColumn="0" w:lastRowLastColumn="0"/>
+            </w:pPr>
+            <w:r>
+              <w:t>-Text</w:t>
+            </w:r>
+          </w:p>
+        </w:tc>
+        <w:tc>
+          <w:tcPr>
+            <w:tcW w:w="3117" w:type="dxa"/>
+          </w:tcPr>
+          <w:p>
+            <w:pPr>
+              <w:cnfStyle w:val="000000000000" w:firstRow="0" w:lastRow="0" w:firstColumn="0" w:lastColumn="0" w:oddVBand="0" w:evenVBand="0" w:oddHBand="0" w:evenHBand="0" w:firstRowFirstColumn="0" w:firstRowLastColumn="0" w:lastRowFirstColumn="0" w:lastRowLastColumn="0"/>
+            </w:pPr>
+            <w:r>
+              <w:t>-btn</w:t>
+            </w:r>
+            <w:r>
+              <w:t>Confirmation</w:t>
+            </w:r>
+          </w:p>
+          <w:p>
+            <w:pPr>
+              <w:cnfStyle w:val="000000000000" w:firstRow="0" w:lastRow="0" w:firstColumn="0" w:lastColumn="0" w:oddVBand="0" w:evenVBand="0" w:oddHBand="0" w:evenHBand="0" w:firstRowFirstColumn="0" w:firstRowLastColumn="0" w:lastRowFirstColumn="0" w:lastRowLastColumn="0"/>
+            </w:pPr>
+            <w:r>
+              <w:t>-</w:t>
+            </w:r>
+            <w:r>
+              <w:t>Confirm</w:t>
+            </w:r>
+          </w:p>
+        </w:tc>
+      </w:tr>
+      <w:tr>
+        <w:tc>
+          <w:tcPr>
+            <w:cnfStyle w:val="001000000000" w:firstRow="0" w:lastRow="0" w:firstColumn="1" w:lastColumn="0" w:oddVBand="0" w:evenVBand="0" w:oddHBand="0" w:evenHBand="0" w:firstRowFirstColumn="0" w:firstRowLastColumn="0" w:lastRowFirstColumn="0" w:lastRowLastColumn="0"/>
+            <w:tcW w:w="3116" w:type="dxa"/>
+          </w:tcPr>
+          <w:p>
+            <w:r>
+              <w:t>GroupBox 1</w:t>
+            </w:r>
+          </w:p>
+        </w:tc>
+        <w:tc>
+          <w:tcPr>
+            <w:tcW w:w="3117" w:type="dxa"/>
+          </w:tcPr>
+          <w:p>
+            <w:pPr>
+              <w:cnfStyle w:val="000000000000" w:firstRow="0" w:lastRow="0" w:firstColumn="0" w:lastColumn="0" w:oddVBand="0" w:evenVBand="0" w:oddHBand="0" w:evenHBand="0" w:firstRowFirstColumn="0" w:firstRowLastColumn="0" w:lastRowFirstColumn="0" w:lastRowLastColumn="0"/>
+            </w:pPr>
+            <w:r>
+              <w:t>-Name</w:t>
+            </w:r>
+          </w:p>
+          <w:p>
+            <w:pPr>
+              <w:cnfStyle w:val="000000000000" w:firstRow="0" w:lastRow="0" w:firstColumn="0" w:lastColumn="0" w:oddVBand="0" w:evenVBand="0" w:oddHBand="0" w:evenHBand="0" w:firstRowFirstColumn="0" w:firstRowLastColumn="0" w:lastRowFirstColumn="0" w:lastRowLastColumn="0"/>
+            </w:pPr>
+            <w:r>
+              <w:t>-Text</w:t>
+            </w:r>
+          </w:p>
+        </w:tc>
+        <w:tc>
+          <w:tcPr>
+            <w:tcW w:w="3117" w:type="dxa"/>
+          </w:tcPr>
+          <w:p>
+            <w:pPr>
+              <w:cnfStyle w:val="000000000000" w:firstRow="0" w:lastRow="0" w:firstColumn="0" w:lastColumn="0" w:oddVBand="0" w:evenVBand="0" w:oddHBand="0" w:evenHBand="0" w:firstRowFirstColumn="0" w:firstRowLastColumn="0" w:lastRowFirstColumn="0" w:lastRowLastColumn="0"/>
+            </w:pPr>
+            <w:r>
+              <w:t>-grpMemberInfo</w:t>
+            </w:r>
+          </w:p>
+          <w:p>
+            <w:pPr>
+              <w:cnfStyle w:val="000000000000" w:firstRow="0" w:lastRow="0" w:firstColumn="0" w:lastColumn="0" w:oddVBand="0" w:evenVBand="0" w:oddHBand="0" w:evenHBand="0" w:firstRowFirstColumn="0" w:firstRowLastColumn="0" w:lastRowFirstColumn="0" w:lastRowLastColumn="0"/>
+            </w:pPr>
+            <w:r>
+              <w:t xml:space="preserve">-Member Information: </w:t>
+            </w:r>
+          </w:p>
+        </w:tc>
+      </w:tr>
+      <w:tr>
+        <w:tc>
+          <w:tcPr>
+            <w:cnfStyle w:val="001000000000" w:firstRow="0" w:lastRow="0" w:firstColumn="1" w:lastColumn="0" w:oddVBand="0" w:evenVBand="0" w:oddHBand="0" w:evenHBand="0" w:firstRowFirstColumn="0" w:firstRowLastColumn="0" w:lastRowFirstColumn="0" w:lastRowLastColumn="0"/>
+            <w:tcW w:w="3116" w:type="dxa"/>
+          </w:tcPr>
+          <w:p>
+            <w:r>
+              <w:lastRenderedPageBreak/>
+              <w:t>GroupBox 1</w:t>
+            </w:r>
+          </w:p>
+        </w:tc>
+        <w:tc>
+          <w:tcPr>
+            <w:tcW w:w="3117" w:type="dxa"/>
+          </w:tcPr>
+          <w:p>
+            <w:pPr>
+              <w:cnfStyle w:val="000000000000" w:firstRow="0" w:lastRow="0" w:firstColumn="0" w:lastColumn="0" w:oddVBand="0" w:evenVBand="0" w:oddHBand="0" w:evenHBand="0" w:firstRowFirstColumn="0" w:firstRowLastColumn="0" w:lastRowFirstColumn="0" w:lastRowLastColumn="0"/>
+            </w:pPr>
+            <w:r>
+              <w:t>-Name</w:t>
+            </w:r>
+          </w:p>
+        </w:tc>
+        <w:tc>
+          <w:tcPr>
+            <w:tcW w:w="3117" w:type="dxa"/>
+          </w:tcPr>
+          <w:p>
+            <w:pPr>
+              <w:cnfStyle w:val="000000000000" w:firstRow="0" w:lastRow="0" w:firstColumn="0" w:lastColumn="0" w:oddVBand="0" w:evenVBand="0" w:oddHBand="0" w:evenHBand="0" w:firstRowFirstColumn="0" w:firstRowLastColumn="0" w:lastRowFirstColumn="0" w:lastRowLastColumn="0"/>
+            </w:pPr>
+            <w:r>
+              <w:t>-grpPointsInfo</w:t>
+            </w:r>
+          </w:p>
+        </w:tc>
+      </w:tr>
+      <w:tr>
+        <w:tc>
+          <w:tcPr>
+            <w:cnfStyle w:val="001000000000" w:firstRow="0" w:lastRow="0" w:firstColumn="1" w:lastColumn="0" w:oddVBand="0" w:evenVBand="0" w:oddHBand="0" w:evenHBand="0" w:firstRowFirstColumn="0" w:firstRowLastColumn="0" w:lastRowFirstColumn="0" w:lastRowLastColumn="0"/>
+            <w:tcW w:w="3116" w:type="dxa"/>
+          </w:tcPr>
+          <w:p>
+            <w:r>
+              <w:t>GroupBox 1</w:t>
+            </w:r>
+          </w:p>
+        </w:tc>
+        <w:tc>
+          <w:tcPr>
+            <w:tcW w:w="3117" w:type="dxa"/>
+          </w:tcPr>
+          <w:p>
+            <w:pPr>
+              <w:cnfStyle w:val="000000000000" w:firstRow="0" w:lastRow="0" w:firstColumn="0" w:lastColumn="0" w:oddVBand="0" w:evenVBand="0" w:oddHBand="0" w:evenHBand="0" w:firstRowFirstColumn="0" w:firstRowLastColumn="0" w:lastRowFirstColumn="0" w:lastRowLastColumn="0"/>
+            </w:pPr>
+            <w:r>
+              <w:t>-Name</w:t>
+            </w:r>
+          </w:p>
+        </w:tc>
+        <w:tc>
+          <w:tcPr>
+            <w:tcW w:w="3117" w:type="dxa"/>
+          </w:tcPr>
+          <w:p>
+            <w:pPr>
+              <w:cnfStyle w:val="000000000000" w:firstRow="0" w:lastRow="0" w:firstColumn="0" w:lastColumn="0" w:oddVBand="0" w:evenVBand="0" w:oddHBand="0" w:evenHBand="0" w:firstRowFirstColumn="0" w:firstRowLastColumn="0" w:lastRowFirstColumn="0" w:lastRowLastColumn="0"/>
+            </w:pPr>
+            <w:r>
+              <w:t>-grpExit</w:t>
+            </w:r>
+          </w:p>
+        </w:tc>
+      </w:tr>
+    </w:tbl>
     <w:p/>
     <w:sectPr>
       <w:pgSz w:w="12240" w:h="15840"/>
@@ -9471,7 +10316,7 @@
   <w:style w:type="paragraph" w:default="1" w:styleId="Normal">
     <w:name w:val="Normal"/>
     <w:qFormat/>
-    <w:rsid w:val="007F60D3"/>
+    <w:rsid w:val="00292750"/>
   </w:style>
   <w:style w:type="character" w:default="1" w:styleId="DefaultParagraphFont">
     <w:name w:val="Default Paragraph Font"/>

</xml_diff>

<commit_message>
Added a new form called PointsMessageBox which will be used to redirect users from the frmPointsPayment to frmCashPayment or frmCreditCardPaymnet
</commit_message>
<xml_diff>
--- a/planningDocuments/FormProperties.docx
+++ b/planningDocuments/FormProperties.docx
@@ -3593,83 +3593,31 @@
               <w:cnfStyle w:val="000000000000" w:firstRow="0" w:lastRow="0" w:firstColumn="0" w:lastColumn="0" w:oddVBand="0" w:evenVBand="0" w:oddHBand="0" w:evenHBand="0" w:firstRowFirstColumn="0" w:firstRowLastColumn="0" w:lastRowFirstColumn="0" w:lastRowLastColumn="0"/>
             </w:pPr>
             <w:r>
-              <w:t>-lblFirstName</w:t>
-            </w:r>
-          </w:p>
-          <w:p>
-            <w:pPr>
-              <w:cnfStyle w:val="000000000000" w:firstRow="0" w:lastRow="0" w:firstColumn="0" w:lastColumn="0" w:oddVBand="0" w:evenVBand="0" w:oddHBand="0" w:evenHBand="0" w:firstRowFirstColumn="0" w:firstRowLastColumn="0" w:lastRowFirstColumn="0" w:lastRowLastColumn="0"/>
-            </w:pPr>
-            <w:r>
-              <w:t>-First Name</w:t>
-            </w:r>
-          </w:p>
-        </w:tc>
-      </w:tr>
-      <w:tr>
-        <w:tc>
-          <w:tcPr>
-            <w:cnfStyle w:val="001000000000" w:firstRow="0" w:lastRow="0" w:firstColumn="1" w:lastColumn="0" w:oddVBand="0" w:evenVBand="0" w:oddHBand="0" w:evenHBand="0" w:firstRowFirstColumn="0" w:firstRowLastColumn="0" w:lastRowFirstColumn="0" w:lastRowLastColumn="0"/>
-            <w:tcW w:w="3116" w:type="dxa"/>
-          </w:tcPr>
-          <w:p>
-            <w:r>
-              <w:t>Label 2</w:t>
-            </w:r>
-          </w:p>
-        </w:tc>
-        <w:tc>
-          <w:tcPr>
-            <w:tcW w:w="3117" w:type="dxa"/>
-          </w:tcPr>
-          <w:p>
-            <w:pPr>
-              <w:cnfStyle w:val="000000000000" w:firstRow="0" w:lastRow="0" w:firstColumn="0" w:lastColumn="0" w:oddVBand="0" w:evenVBand="0" w:oddHBand="0" w:evenHBand="0" w:firstRowFirstColumn="0" w:firstRowLastColumn="0" w:lastRowFirstColumn="0" w:lastRowLastColumn="0"/>
-            </w:pPr>
-            <w:r>
-              <w:t>-Name</w:t>
-            </w:r>
-          </w:p>
-          <w:p>
-            <w:pPr>
-              <w:cnfStyle w:val="000000000000" w:firstRow="0" w:lastRow="0" w:firstColumn="0" w:lastColumn="0" w:oddVBand="0" w:evenVBand="0" w:oddHBand="0" w:evenHBand="0" w:firstRowFirstColumn="0" w:firstRowLastColumn="0" w:lastRowFirstColumn="0" w:lastRowLastColumn="0"/>
-            </w:pPr>
-            <w:r>
-              <w:t>-Text</w:t>
-            </w:r>
-          </w:p>
-        </w:tc>
-        <w:tc>
-          <w:tcPr>
-            <w:tcW w:w="3117" w:type="dxa"/>
-          </w:tcPr>
-          <w:p>
-            <w:pPr>
-              <w:cnfStyle w:val="000000000000" w:firstRow="0" w:lastRow="0" w:firstColumn="0" w:lastColumn="0" w:oddVBand="0" w:evenVBand="0" w:oddHBand="0" w:evenHBand="0" w:firstRowFirstColumn="0" w:firstRowLastColumn="0" w:lastRowFirstColumn="0" w:lastRowLastColumn="0"/>
-            </w:pPr>
-            <w:r>
-              <w:t>-lblLastName</w:t>
-            </w:r>
-          </w:p>
-          <w:p>
-            <w:pPr>
-              <w:cnfStyle w:val="000000000000" w:firstRow="0" w:lastRow="0" w:firstColumn="0" w:lastColumn="0" w:oddVBand="0" w:evenVBand="0" w:oddHBand="0" w:evenHBand="0" w:firstRowFirstColumn="0" w:firstRowLastColumn="0" w:lastRowFirstColumn="0" w:lastRowLastColumn="0"/>
-            </w:pPr>
-            <w:r>
-              <w:t>-Last Name</w:t>
-            </w:r>
-          </w:p>
-        </w:tc>
-      </w:tr>
-      <w:tr>
-        <w:tc>
-          <w:tcPr>
-            <w:cnfStyle w:val="001000000000" w:firstRow="0" w:lastRow="0" w:firstColumn="1" w:lastColumn="0" w:oddVBand="0" w:evenVBand="0" w:oddHBand="0" w:evenHBand="0" w:firstRowFirstColumn="0" w:firstRowLastColumn="0" w:lastRowFirstColumn="0" w:lastRowLastColumn="0"/>
-            <w:tcW w:w="3116" w:type="dxa"/>
-          </w:tcPr>
-          <w:p>
-            <w:r>
-              <w:t xml:space="preserve">Label 3 </w:t>
+              <w:t>-lblName</w:t>
+            </w:r>
+          </w:p>
+          <w:p>
+            <w:pPr>
+              <w:cnfStyle w:val="000000000000" w:firstRow="0" w:lastRow="0" w:firstColumn="0" w:lastColumn="0" w:oddVBand="0" w:evenVBand="0" w:oddHBand="0" w:evenHBand="0" w:firstRowFirstColumn="0" w:firstRowLastColumn="0" w:lastRowFirstColumn="0" w:lastRowLastColumn="0"/>
+            </w:pPr>
+            <w:r>
+              <w:t>-Name</w:t>
+            </w:r>
+          </w:p>
+        </w:tc>
+      </w:tr>
+      <w:tr>
+        <w:tc>
+          <w:tcPr>
+            <w:cnfStyle w:val="001000000000" w:firstRow="0" w:lastRow="0" w:firstColumn="1" w:lastColumn="0" w:oddVBand="0" w:evenVBand="0" w:oddHBand="0" w:evenHBand="0" w:firstRowFirstColumn="0" w:firstRowLastColumn="0" w:lastRowFirstColumn="0" w:lastRowLastColumn="0"/>
+            <w:tcW w:w="3116" w:type="dxa"/>
+          </w:tcPr>
+          <w:p>
+            <w:r>
+              <w:t xml:space="preserve">Label </w:t>
+            </w:r>
+            <w:r>
+              <w:t>2</w:t>
             </w:r>
           </w:p>
         </w:tc>
@@ -3724,7 +3672,10 @@
           </w:tcPr>
           <w:p>
             <w:r>
-              <w:t>Label 4</w:t>
+              <w:t xml:space="preserve">Label </w:t>
+            </w:r>
+            <w:r>
+              <w:t>3</w:t>
             </w:r>
           </w:p>
         </w:tc>
@@ -3779,7 +3730,10 @@
           </w:tcPr>
           <w:p>
             <w:r>
-              <w:t>Label 5</w:t>
+              <w:t xml:space="preserve">Label </w:t>
+            </w:r>
+            <w:r>
+              <w:t>4</w:t>
             </w:r>
           </w:p>
         </w:tc>
@@ -3834,7 +3788,10 @@
           </w:tcPr>
           <w:p>
             <w:r>
-              <w:t>Label 6</w:t>
+              <w:t xml:space="preserve">Label </w:t>
+            </w:r>
+            <w:r>
+              <w:t>5</w:t>
             </w:r>
           </w:p>
         </w:tc>
@@ -4676,65 +4633,65 @@
           </w:tcPr>
           <w:p>
             <w:r>
+              <w:t>Button 1</w:t>
+            </w:r>
+            <w:r>
+              <w:t>2</w:t>
+            </w:r>
+          </w:p>
+        </w:tc>
+        <w:tc>
+          <w:tcPr>
+            <w:tcW w:w="3117" w:type="dxa"/>
+          </w:tcPr>
+          <w:p>
+            <w:pPr>
+              <w:cnfStyle w:val="000000000000" w:firstRow="0" w:lastRow="0" w:firstColumn="0" w:lastColumn="0" w:oddVBand="0" w:evenVBand="0" w:oddHBand="0" w:evenHBand="0" w:firstRowFirstColumn="0" w:firstRowLastColumn="0" w:lastRowFirstColumn="0" w:lastRowLastColumn="0"/>
+            </w:pPr>
+            <w:r>
+              <w:t>-Name</w:t>
+            </w:r>
+          </w:p>
+          <w:p>
+            <w:pPr>
+              <w:cnfStyle w:val="000000000000" w:firstRow="0" w:lastRow="0" w:firstColumn="0" w:lastColumn="0" w:oddVBand="0" w:evenVBand="0" w:oddHBand="0" w:evenHBand="0" w:firstRowFirstColumn="0" w:firstRowLastColumn="0" w:lastRowFirstColumn="0" w:lastRowLastColumn="0"/>
+            </w:pPr>
+            <w:r>
+              <w:t>-Text</w:t>
+            </w:r>
+          </w:p>
+        </w:tc>
+        <w:tc>
+          <w:tcPr>
+            <w:tcW w:w="3117" w:type="dxa"/>
+          </w:tcPr>
+          <w:p>
+            <w:pPr>
+              <w:cnfStyle w:val="000000000000" w:firstRow="0" w:lastRow="0" w:firstColumn="0" w:lastColumn="0" w:oddVBand="0" w:evenVBand="0" w:oddHBand="0" w:evenHBand="0" w:firstRowFirstColumn="0" w:firstRowLastColumn="0" w:lastRowFirstColumn="0" w:lastRowLastColumn="0"/>
+            </w:pPr>
+            <w:r>
+              <w:t>-btnZero</w:t>
+            </w:r>
+          </w:p>
+          <w:p>
+            <w:pPr>
+              <w:cnfStyle w:val="000000000000" w:firstRow="0" w:lastRow="0" w:firstColumn="0" w:lastColumn="0" w:oddVBand="0" w:evenVBand="0" w:oddHBand="0" w:evenHBand="0" w:firstRowFirstColumn="0" w:firstRowLastColumn="0" w:lastRowFirstColumn="0" w:lastRowLastColumn="0"/>
+            </w:pPr>
+            <w:r>
+              <w:t>-0</w:t>
+            </w:r>
+          </w:p>
+        </w:tc>
+      </w:tr>
+      <w:tr>
+        <w:tc>
+          <w:tcPr>
+            <w:cnfStyle w:val="001000000000" w:firstRow="0" w:lastRow="0" w:firstColumn="1" w:lastColumn="0" w:oddVBand="0" w:evenVBand="0" w:oddHBand="0" w:evenHBand="0" w:firstRowFirstColumn="0" w:firstRowLastColumn="0" w:lastRowFirstColumn="0" w:lastRowLastColumn="0"/>
+            <w:tcW w:w="3116" w:type="dxa"/>
+          </w:tcPr>
+          <w:p>
+            <w:r>
               <w:lastRenderedPageBreak/>
-              <w:t>Button 1</w:t>
-            </w:r>
-            <w:r>
-              <w:t>2</w:t>
-            </w:r>
-          </w:p>
-        </w:tc>
-        <w:tc>
-          <w:tcPr>
-            <w:tcW w:w="3117" w:type="dxa"/>
-          </w:tcPr>
-          <w:p>
-            <w:pPr>
-              <w:cnfStyle w:val="000000000000" w:firstRow="0" w:lastRow="0" w:firstColumn="0" w:lastColumn="0" w:oddVBand="0" w:evenVBand="0" w:oddHBand="0" w:evenHBand="0" w:firstRowFirstColumn="0" w:firstRowLastColumn="0" w:lastRowFirstColumn="0" w:lastRowLastColumn="0"/>
-            </w:pPr>
-            <w:r>
-              <w:t>-Name</w:t>
-            </w:r>
-          </w:p>
-          <w:p>
-            <w:pPr>
-              <w:cnfStyle w:val="000000000000" w:firstRow="0" w:lastRow="0" w:firstColumn="0" w:lastColumn="0" w:oddVBand="0" w:evenVBand="0" w:oddHBand="0" w:evenHBand="0" w:firstRowFirstColumn="0" w:firstRowLastColumn="0" w:lastRowFirstColumn="0" w:lastRowLastColumn="0"/>
-            </w:pPr>
-            <w:r>
-              <w:t>-Text</w:t>
-            </w:r>
-          </w:p>
-        </w:tc>
-        <w:tc>
-          <w:tcPr>
-            <w:tcW w:w="3117" w:type="dxa"/>
-          </w:tcPr>
-          <w:p>
-            <w:pPr>
-              <w:cnfStyle w:val="000000000000" w:firstRow="0" w:lastRow="0" w:firstColumn="0" w:lastColumn="0" w:oddVBand="0" w:evenVBand="0" w:oddHBand="0" w:evenHBand="0" w:firstRowFirstColumn="0" w:firstRowLastColumn="0" w:lastRowFirstColumn="0" w:lastRowLastColumn="0"/>
-            </w:pPr>
-            <w:r>
-              <w:t>-btnZero</w:t>
-            </w:r>
-          </w:p>
-          <w:p>
-            <w:pPr>
-              <w:cnfStyle w:val="000000000000" w:firstRow="0" w:lastRow="0" w:firstColumn="0" w:lastColumn="0" w:oddVBand="0" w:evenVBand="0" w:oddHBand="0" w:evenHBand="0" w:firstRowFirstColumn="0" w:firstRowLastColumn="0" w:lastRowFirstColumn="0" w:lastRowLastColumn="0"/>
-            </w:pPr>
-            <w:r>
-              <w:t>-0</w:t>
-            </w:r>
-          </w:p>
-        </w:tc>
-      </w:tr>
-      <w:tr>
-        <w:tc>
-          <w:tcPr>
-            <w:cnfStyle w:val="001000000000" w:firstRow="0" w:lastRow="0" w:firstColumn="1" w:lastColumn="0" w:oddVBand="0" w:evenVBand="0" w:oddHBand="0" w:evenHBand="0" w:firstRowFirstColumn="0" w:firstRowLastColumn="0" w:lastRowFirstColumn="0" w:lastRowLastColumn="0"/>
-            <w:tcW w:w="3116" w:type="dxa"/>
-          </w:tcPr>
-          <w:p>
-            <w:r>
               <w:t>Button 1</w:t>
             </w:r>
             <w:r>
@@ -5850,36 +5807,36 @@
           </w:tcPr>
           <w:p>
             <w:r>
+              <w:t>Form 1</w:t>
+            </w:r>
+          </w:p>
+        </w:tc>
+        <w:tc>
+          <w:tcPr>
+            <w:tcW w:w="3117" w:type="dxa"/>
+          </w:tcPr>
+          <w:p>
+            <w:pPr>
+              <w:cnfStyle w:val="000000000000" w:firstRow="0" w:lastRow="0" w:firstColumn="0" w:lastColumn="0" w:oddVBand="0" w:evenVBand="0" w:oddHBand="0" w:evenHBand="0" w:firstRowFirstColumn="0" w:firstRowLastColumn="0" w:lastRowFirstColumn="0" w:lastRowLastColumn="0"/>
+            </w:pPr>
+            <w:r>
+              <w:t>-Name</w:t>
+            </w:r>
+          </w:p>
+          <w:p>
+            <w:pPr>
+              <w:cnfStyle w:val="000000000000" w:firstRow="0" w:lastRow="0" w:firstColumn="0" w:lastColumn="0" w:oddVBand="0" w:evenVBand="0" w:oddHBand="0" w:evenHBand="0" w:firstRowFirstColumn="0" w:firstRowLastColumn="0" w:lastRowFirstColumn="0" w:lastRowLastColumn="0"/>
+            </w:pPr>
+            <w:r>
+              <w:t>-Text</w:t>
+            </w:r>
+          </w:p>
+          <w:p>
+            <w:pPr>
+              <w:cnfStyle w:val="000000000000" w:firstRow="0" w:lastRow="0" w:firstColumn="0" w:lastColumn="0" w:oddVBand="0" w:evenVBand="0" w:oddHBand="0" w:evenHBand="0" w:firstRowFirstColumn="0" w:firstRowLastColumn="0" w:lastRowFirstColumn="0" w:lastRowLastColumn="0"/>
+            </w:pPr>
+            <w:r>
               <w:lastRenderedPageBreak/>
-              <w:t>Form 1</w:t>
-            </w:r>
-          </w:p>
-        </w:tc>
-        <w:tc>
-          <w:tcPr>
-            <w:tcW w:w="3117" w:type="dxa"/>
-          </w:tcPr>
-          <w:p>
-            <w:pPr>
-              <w:cnfStyle w:val="000000000000" w:firstRow="0" w:lastRow="0" w:firstColumn="0" w:lastColumn="0" w:oddVBand="0" w:evenVBand="0" w:oddHBand="0" w:evenHBand="0" w:firstRowFirstColumn="0" w:firstRowLastColumn="0" w:lastRowFirstColumn="0" w:lastRowLastColumn="0"/>
-            </w:pPr>
-            <w:r>
-              <w:t>-Name</w:t>
-            </w:r>
-          </w:p>
-          <w:p>
-            <w:pPr>
-              <w:cnfStyle w:val="000000000000" w:firstRow="0" w:lastRow="0" w:firstColumn="0" w:lastColumn="0" w:oddVBand="0" w:evenVBand="0" w:oddHBand="0" w:evenHBand="0" w:firstRowFirstColumn="0" w:firstRowLastColumn="0" w:lastRowFirstColumn="0" w:lastRowLastColumn="0"/>
-            </w:pPr>
-            <w:r>
-              <w:t>-Text</w:t>
-            </w:r>
-          </w:p>
-          <w:p>
-            <w:pPr>
-              <w:cnfStyle w:val="000000000000" w:firstRow="0" w:lastRow="0" w:firstColumn="0" w:lastColumn="0" w:oddVBand="0" w:evenVBand="0" w:oddHBand="0" w:evenHBand="0" w:firstRowFirstColumn="0" w:firstRowLastColumn="0" w:lastRowFirstColumn="0" w:lastRowLastColumn="0"/>
-            </w:pPr>
-            <w:r>
               <w:t>-FormBorderStyle</w:t>
             </w:r>
           </w:p>
@@ -5893,6 +5850,7 @@
               <w:cnfStyle w:val="000000000000" w:firstRow="0" w:lastRow="0" w:firstColumn="0" w:lastColumn="0" w:oddVBand="0" w:evenVBand="0" w:oddHBand="0" w:evenHBand="0" w:firstRowFirstColumn="0" w:firstRowLastColumn="0" w:lastRowFirstColumn="0" w:lastRowLastColumn="0"/>
             </w:pPr>
             <w:r>
+              <w:lastRenderedPageBreak/>
               <w:t>-frmCCManagement</w:t>
             </w:r>
           </w:p>
@@ -5909,6 +5867,7 @@
               <w:cnfStyle w:val="000000000000" w:firstRow="0" w:lastRow="0" w:firstColumn="0" w:lastColumn="0" w:oddVBand="0" w:evenVBand="0" w:oddHBand="0" w:evenHBand="0" w:firstRowFirstColumn="0" w:firstRowLastColumn="0" w:lastRowFirstColumn="0" w:lastRowLastColumn="0"/>
             </w:pPr>
             <w:r>
+              <w:lastRenderedPageBreak/>
               <w:t>-fixed Dialog</w:t>
             </w:r>
           </w:p>
@@ -5922,6 +5881,7 @@
           </w:tcPr>
           <w:p>
             <w:r>
+              <w:lastRenderedPageBreak/>
               <w:t>Label 1</w:t>
             </w:r>
           </w:p>
@@ -7306,6 +7266,61 @@
               <w:cnfStyle w:val="000000000000" w:firstRow="0" w:lastRow="0" w:firstColumn="0" w:lastColumn="0" w:oddVBand="0" w:evenVBand="0" w:oddHBand="0" w:evenHBand="0" w:firstRowFirstColumn="0" w:firstRowLastColumn="0" w:lastRowFirstColumn="0" w:lastRowLastColumn="0"/>
             </w:pPr>
             <w:r>
+              <w:t>-Text</w:t>
+            </w:r>
+          </w:p>
+        </w:tc>
+        <w:tc>
+          <w:tcPr>
+            <w:tcW w:w="3117" w:type="dxa"/>
+          </w:tcPr>
+          <w:p>
+            <w:pPr>
+              <w:cnfStyle w:val="000000000000" w:firstRow="0" w:lastRow="0" w:firstColumn="0" w:lastColumn="0" w:oddVBand="0" w:evenVBand="0" w:oddHBand="0" w:evenHBand="0" w:firstRowFirstColumn="0" w:firstRowLastColumn="0" w:lastRowFirstColumn="0" w:lastRowLastColumn="0"/>
+            </w:pPr>
+            <w:r>
+              <w:t>-btnExit</w:t>
+            </w:r>
+          </w:p>
+          <w:p>
+            <w:pPr>
+              <w:cnfStyle w:val="000000000000" w:firstRow="0" w:lastRow="0" w:firstColumn="0" w:lastColumn="0" w:oddVBand="0" w:evenVBand="0" w:oddHBand="0" w:evenHBand="0" w:firstRowFirstColumn="0" w:firstRowLastColumn="0" w:lastRowFirstColumn="0" w:lastRowLastColumn="0"/>
+            </w:pPr>
+            <w:r>
+              <w:t>-Exit</w:t>
+            </w:r>
+          </w:p>
+        </w:tc>
+      </w:tr>
+      <w:tr>
+        <w:tc>
+          <w:tcPr>
+            <w:cnfStyle w:val="001000000000" w:firstRow="0" w:lastRow="0" w:firstColumn="1" w:lastColumn="0" w:oddVBand="0" w:evenVBand="0" w:oddHBand="0" w:evenHBand="0" w:firstRowFirstColumn="0" w:firstRowLastColumn="0" w:lastRowFirstColumn="0" w:lastRowLastColumn="0"/>
+            <w:tcW w:w="3116" w:type="dxa"/>
+          </w:tcPr>
+          <w:p>
+            <w:r>
+              <w:t>Button 4</w:t>
+            </w:r>
+          </w:p>
+        </w:tc>
+        <w:tc>
+          <w:tcPr>
+            <w:tcW w:w="3117" w:type="dxa"/>
+          </w:tcPr>
+          <w:p>
+            <w:pPr>
+              <w:cnfStyle w:val="000000000000" w:firstRow="0" w:lastRow="0" w:firstColumn="0" w:lastColumn="0" w:oddVBand="0" w:evenVBand="0" w:oddHBand="0" w:evenHBand="0" w:firstRowFirstColumn="0" w:firstRowLastColumn="0" w:lastRowFirstColumn="0" w:lastRowLastColumn="0"/>
+            </w:pPr>
+            <w:r>
+              <w:t>-Name</w:t>
+            </w:r>
+          </w:p>
+          <w:p>
+            <w:pPr>
+              <w:cnfStyle w:val="000000000000" w:firstRow="0" w:lastRow="0" w:firstColumn="0" w:lastColumn="0" w:oddVBand="0" w:evenVBand="0" w:oddHBand="0" w:evenHBand="0" w:firstRowFirstColumn="0" w:firstRowLastColumn="0" w:lastRowFirstColumn="0" w:lastRowLastColumn="0"/>
+            </w:pPr>
+            <w:r>
               <w:lastRenderedPageBreak/>
               <w:t>-Text</w:t>
             </w:r>
@@ -7321,7 +7336,7 @@
             </w:pPr>
             <w:r>
               <w:lastRenderedPageBreak/>
-              <w:t>-btnExit</w:t>
+              <w:t>-btnConfirm</w:t>
             </w:r>
           </w:p>
           <w:p>
@@ -7330,7 +7345,7 @@
             </w:pPr>
             <w:r>
               <w:lastRenderedPageBreak/>
-              <w:t>-Exit</w:t>
+              <w:t>-Confirm</w:t>
             </w:r>
           </w:p>
         </w:tc>
@@ -7344,61 +7359,6 @@
           <w:p>
             <w:r>
               <w:lastRenderedPageBreak/>
-              <w:t>Button 4</w:t>
-            </w:r>
-          </w:p>
-        </w:tc>
-        <w:tc>
-          <w:tcPr>
-            <w:tcW w:w="3117" w:type="dxa"/>
-          </w:tcPr>
-          <w:p>
-            <w:pPr>
-              <w:cnfStyle w:val="000000000000" w:firstRow="0" w:lastRow="0" w:firstColumn="0" w:lastColumn="0" w:oddVBand="0" w:evenVBand="0" w:oddHBand="0" w:evenHBand="0" w:firstRowFirstColumn="0" w:firstRowLastColumn="0" w:lastRowFirstColumn="0" w:lastRowLastColumn="0"/>
-            </w:pPr>
-            <w:r>
-              <w:t>-Name</w:t>
-            </w:r>
-          </w:p>
-          <w:p>
-            <w:pPr>
-              <w:cnfStyle w:val="000000000000" w:firstRow="0" w:lastRow="0" w:firstColumn="0" w:lastColumn="0" w:oddVBand="0" w:evenVBand="0" w:oddHBand="0" w:evenHBand="0" w:firstRowFirstColumn="0" w:firstRowLastColumn="0" w:lastRowFirstColumn="0" w:lastRowLastColumn="0"/>
-            </w:pPr>
-            <w:r>
-              <w:t>-Text</w:t>
-            </w:r>
-          </w:p>
-        </w:tc>
-        <w:tc>
-          <w:tcPr>
-            <w:tcW w:w="3117" w:type="dxa"/>
-          </w:tcPr>
-          <w:p>
-            <w:pPr>
-              <w:cnfStyle w:val="000000000000" w:firstRow="0" w:lastRow="0" w:firstColumn="0" w:lastColumn="0" w:oddVBand="0" w:evenVBand="0" w:oddHBand="0" w:evenHBand="0" w:firstRowFirstColumn="0" w:firstRowLastColumn="0" w:lastRowFirstColumn="0" w:lastRowLastColumn="0"/>
-            </w:pPr>
-            <w:r>
-              <w:t>-btnConfirm</w:t>
-            </w:r>
-          </w:p>
-          <w:p>
-            <w:pPr>
-              <w:cnfStyle w:val="000000000000" w:firstRow="0" w:lastRow="0" w:firstColumn="0" w:lastColumn="0" w:oddVBand="0" w:evenVBand="0" w:oddHBand="0" w:evenHBand="0" w:firstRowFirstColumn="0" w:firstRowLastColumn="0" w:lastRowFirstColumn="0" w:lastRowLastColumn="0"/>
-            </w:pPr>
-            <w:r>
-              <w:t>-Confirm</w:t>
-            </w:r>
-          </w:p>
-        </w:tc>
-      </w:tr>
-      <w:tr>
-        <w:tc>
-          <w:tcPr>
-            <w:cnfStyle w:val="001000000000" w:firstRow="0" w:lastRow="0" w:firstColumn="1" w:lastColumn="0" w:oddVBand="0" w:evenVBand="0" w:oddHBand="0" w:evenHBand="0" w:firstRowFirstColumn="0" w:firstRowLastColumn="0" w:lastRowFirstColumn="0" w:lastRowLastColumn="0"/>
-            <w:tcW w:w="3116" w:type="dxa"/>
-          </w:tcPr>
-          <w:p>
-            <w:r>
               <w:t>Listview 1</w:t>
             </w:r>
           </w:p>
@@ -8552,7 +8512,6 @@
               <w:cnfStyle w:val="000000000000" w:firstRow="0" w:lastRow="0" w:firstColumn="0" w:lastColumn="0" w:oddVBand="0" w:evenVBand="0" w:oddHBand="0" w:evenHBand="0" w:firstRowFirstColumn="0" w:firstRowLastColumn="0" w:lastRowFirstColumn="0" w:lastRowLastColumn="0"/>
             </w:pPr>
             <w:r>
-              <w:lastRenderedPageBreak/>
               <w:t>-Text</w:t>
             </w:r>
           </w:p>
@@ -8574,7 +8533,6 @@
               <w:cnfStyle w:val="000000000000" w:firstRow="0" w:lastRow="0" w:firstColumn="0" w:lastColumn="0" w:oddVBand="0" w:evenVBand="0" w:oddHBand="0" w:evenHBand="0" w:firstRowFirstColumn="0" w:firstRowLastColumn="0" w:lastRowFirstColumn="0" w:lastRowLastColumn="0"/>
             </w:pPr>
             <w:r>
-              <w:lastRenderedPageBreak/>
               <w:t>-lblT</w:t>
             </w:r>
             <w:r>
@@ -8586,7 +8544,6 @@
               <w:cnfStyle w:val="000000000000" w:firstRow="0" w:lastRow="0" w:firstColumn="0" w:lastColumn="0" w:oddVBand="0" w:evenVBand="0" w:oddHBand="0" w:evenHBand="0" w:firstRowFirstColumn="0" w:firstRowLastColumn="0" w:lastRowFirstColumn="0" w:lastRowLastColumn="0"/>
             </w:pPr>
             <w:r>
-              <w:lastRenderedPageBreak/>
               <w:t xml:space="preserve">- </w:t>
             </w:r>
             <w:r>
@@ -9205,13 +9162,266 @@
               <w:cnfStyle w:val="000000000000" w:firstRow="0" w:lastRow="0" w:firstColumn="0" w:lastColumn="0" w:oddVBand="0" w:evenVBand="0" w:oddHBand="0" w:evenHBand="0" w:firstRowFirstColumn="0" w:firstRowLastColumn="0" w:lastRowFirstColumn="0" w:lastRowLastColumn="0"/>
             </w:pPr>
             <w:r>
+              <w:t xml:space="preserve">- </w:t>
+            </w:r>
+            <w:r>
+              <w:t>frmPointsPayment</w:t>
+            </w:r>
+          </w:p>
+          <w:p>
+            <w:pPr>
+              <w:cnfStyle w:val="000000000000" w:firstRow="0" w:lastRow="0" w:firstColumn="0" w:lastColumn="0" w:oddVBand="0" w:evenVBand="0" w:oddHBand="0" w:evenHBand="0" w:firstRowFirstColumn="0" w:firstRowLastColumn="0" w:lastRowFirstColumn="0" w:lastRowLastColumn="0"/>
+            </w:pPr>
+            <w:r>
+              <w:t>-Points Payment</w:t>
+            </w:r>
+          </w:p>
+          <w:p>
+            <w:pPr>
+              <w:cnfStyle w:val="000000000000" w:firstRow="0" w:lastRow="0" w:firstColumn="0" w:lastColumn="0" w:oddVBand="0" w:evenVBand="0" w:oddHBand="0" w:evenHBand="0" w:firstRowFirstColumn="0" w:firstRowLastColumn="0" w:lastRowFirstColumn="0" w:lastRowLastColumn="0"/>
+            </w:pPr>
+            <w:r>
+              <w:t>-FixedDialog (non-resizable form)</w:t>
+            </w:r>
+          </w:p>
+        </w:tc>
+      </w:tr>
+      <w:tr>
+        <w:tc>
+          <w:tcPr>
+            <w:cnfStyle w:val="001000000000" w:firstRow="0" w:lastRow="0" w:firstColumn="1" w:lastColumn="0" w:oddVBand="0" w:evenVBand="0" w:oddHBand="0" w:evenHBand="0" w:firstRowFirstColumn="0" w:firstRowLastColumn="0" w:lastRowFirstColumn="0" w:lastRowLastColumn="0"/>
+            <w:tcW w:w="3116" w:type="dxa"/>
+          </w:tcPr>
+          <w:p>
+            <w:r>
+              <w:t>Label 1</w:t>
+            </w:r>
+          </w:p>
+        </w:tc>
+        <w:tc>
+          <w:tcPr>
+            <w:tcW w:w="3117" w:type="dxa"/>
+          </w:tcPr>
+          <w:p>
+            <w:pPr>
+              <w:cnfStyle w:val="000000000000" w:firstRow="0" w:lastRow="0" w:firstColumn="0" w:lastColumn="0" w:oddVBand="0" w:evenVBand="0" w:oddHBand="0" w:evenHBand="0" w:firstRowFirstColumn="0" w:firstRowLastColumn="0" w:lastRowFirstColumn="0" w:lastRowLastColumn="0"/>
+            </w:pPr>
+            <w:r>
+              <w:t>-Name</w:t>
+            </w:r>
+          </w:p>
+          <w:p>
+            <w:pPr>
+              <w:cnfStyle w:val="000000000000" w:firstRow="0" w:lastRow="0" w:firstColumn="0" w:lastColumn="0" w:oddVBand="0" w:evenVBand="0" w:oddHBand="0" w:evenHBand="0" w:firstRowFirstColumn="0" w:firstRowLastColumn="0" w:lastRowFirstColumn="0" w:lastRowLastColumn="0"/>
+            </w:pPr>
+            <w:r>
+              <w:t>-Text</w:t>
+            </w:r>
+          </w:p>
+          <w:p>
+            <w:pPr>
+              <w:cnfStyle w:val="000000000000" w:firstRow="0" w:lastRow="0" w:firstColumn="0" w:lastColumn="0" w:oddVBand="0" w:evenVBand="0" w:oddHBand="0" w:evenHBand="0" w:firstRowFirstColumn="0" w:firstRowLastColumn="0" w:lastRowFirstColumn="0" w:lastRowLastColumn="0"/>
+            </w:pPr>
+            <w:r>
+              <w:t>-Font</w:t>
+            </w:r>
+          </w:p>
+        </w:tc>
+        <w:tc>
+          <w:tcPr>
+            <w:tcW w:w="3117" w:type="dxa"/>
+          </w:tcPr>
+          <w:p>
+            <w:pPr>
+              <w:cnfStyle w:val="000000000000" w:firstRow="0" w:lastRow="0" w:firstColumn="0" w:lastColumn="0" w:oddVBand="0" w:evenVBand="0" w:oddHBand="0" w:evenHBand="0" w:firstRowFirstColumn="0" w:firstRowLastColumn="0" w:lastRowFirstColumn="0" w:lastRowLastColumn="0"/>
+            </w:pPr>
+            <w:r>
+              <w:t>-lblPoints</w:t>
+            </w:r>
+          </w:p>
+          <w:p>
+            <w:pPr>
+              <w:cnfStyle w:val="000000000000" w:firstRow="0" w:lastRow="0" w:firstColumn="0" w:lastColumn="0" w:oddVBand="0" w:evenVBand="0" w:oddHBand="0" w:evenHBand="0" w:firstRowFirstColumn="0" w:firstRowLastColumn="0" w:lastRowFirstColumn="0" w:lastRowLastColumn="0"/>
+            </w:pPr>
+            <w:r>
+              <w:t>-Points:</w:t>
+            </w:r>
+          </w:p>
+          <w:p>
+            <w:pPr>
+              <w:cnfStyle w:val="000000000000" w:firstRow="0" w:lastRow="0" w:firstColumn="0" w:lastColumn="0" w:oddVBand="0" w:evenVBand="0" w:oddHBand="0" w:evenHBand="0" w:firstRowFirstColumn="0" w:firstRowLastColumn="0" w:lastRowFirstColumn="0" w:lastRowLastColumn="0"/>
+            </w:pPr>
+            <w:r>
+              <w:t>-Bold</w:t>
+            </w:r>
+          </w:p>
+        </w:tc>
+      </w:tr>
+      <w:tr>
+        <w:tc>
+          <w:tcPr>
+            <w:cnfStyle w:val="001000000000" w:firstRow="0" w:lastRow="0" w:firstColumn="1" w:lastColumn="0" w:oddVBand="0" w:evenVBand="0" w:oddHBand="0" w:evenHBand="0" w:firstRowFirstColumn="0" w:firstRowLastColumn="0" w:lastRowFirstColumn="0" w:lastRowLastColumn="0"/>
+            <w:tcW w:w="3116" w:type="dxa"/>
+          </w:tcPr>
+          <w:p>
+            <w:r>
+              <w:t xml:space="preserve">Label 2 </w:t>
+            </w:r>
+          </w:p>
+        </w:tc>
+        <w:tc>
+          <w:tcPr>
+            <w:tcW w:w="3117" w:type="dxa"/>
+          </w:tcPr>
+          <w:p>
+            <w:pPr>
+              <w:cnfStyle w:val="000000000000" w:firstRow="0" w:lastRow="0" w:firstColumn="0" w:lastColumn="0" w:oddVBand="0" w:evenVBand="0" w:oddHBand="0" w:evenHBand="0" w:firstRowFirstColumn="0" w:firstRowLastColumn="0" w:lastRowFirstColumn="0" w:lastRowLastColumn="0"/>
+            </w:pPr>
+            <w:r>
+              <w:t>-Name</w:t>
+            </w:r>
+          </w:p>
+          <w:p>
+            <w:pPr>
+              <w:cnfStyle w:val="000000000000" w:firstRow="0" w:lastRow="0" w:firstColumn="0" w:lastColumn="0" w:oddVBand="0" w:evenVBand="0" w:oddHBand="0" w:evenHBand="0" w:firstRowFirstColumn="0" w:firstRowLastColumn="0" w:lastRowFirstColumn="0" w:lastRowLastColumn="0"/>
+            </w:pPr>
+            <w:r>
+              <w:t>-Text</w:t>
+            </w:r>
+          </w:p>
+        </w:tc>
+        <w:tc>
+          <w:tcPr>
+            <w:tcW w:w="3117" w:type="dxa"/>
+          </w:tcPr>
+          <w:p>
+            <w:pPr>
+              <w:cnfStyle w:val="000000000000" w:firstRow="0" w:lastRow="0" w:firstColumn="0" w:lastColumn="0" w:oddVBand="0" w:evenVBand="0" w:oddHBand="0" w:evenHBand="0" w:firstRowFirstColumn="0" w:firstRowLastColumn="0" w:lastRowFirstColumn="0" w:lastRowLastColumn="0"/>
+            </w:pPr>
+            <w:r>
               <w:t>-</w:t>
             </w:r>
             <w:r>
-              <w:t xml:space="preserve"> </w:t>
-            </w:r>
-            <w:r>
-              <w:t>frmPointsPayment</w:t>
+              <w:t>lblMember</w:t>
+            </w:r>
+          </w:p>
+          <w:p>
+            <w:pPr>
+              <w:cnfStyle w:val="000000000000" w:firstRow="0" w:lastRow="0" w:firstColumn="0" w:lastColumn="0" w:oddVBand="0" w:evenVBand="0" w:oddHBand="0" w:evenHBand="0" w:firstRowFirstColumn="0" w:firstRowLastColumn="0" w:lastRowFirstColumn="0" w:lastRowLastColumn="0"/>
+            </w:pPr>
+            <w:r>
+              <w:t>-Member:</w:t>
+            </w:r>
+          </w:p>
+        </w:tc>
+      </w:tr>
+      <w:tr>
+        <w:tc>
+          <w:tcPr>
+            <w:cnfStyle w:val="001000000000" w:firstRow="0" w:lastRow="0" w:firstColumn="1" w:lastColumn="0" w:oddVBand="0" w:evenVBand="0" w:oddHBand="0" w:evenHBand="0" w:firstRowFirstColumn="0" w:firstRowLastColumn="0" w:lastRowFirstColumn="0" w:lastRowLastColumn="0"/>
+            <w:tcW w:w="3116" w:type="dxa"/>
+          </w:tcPr>
+          <w:p>
+            <w:r>
+              <w:t xml:space="preserve">Label </w:t>
+            </w:r>
+            <w:r>
+              <w:t>3</w:t>
+            </w:r>
+          </w:p>
+        </w:tc>
+        <w:tc>
+          <w:tcPr>
+            <w:tcW w:w="3117" w:type="dxa"/>
+          </w:tcPr>
+          <w:p>
+            <w:pPr>
+              <w:cnfStyle w:val="000000000000" w:firstRow="0" w:lastRow="0" w:firstColumn="0" w:lastColumn="0" w:oddVBand="0" w:evenVBand="0" w:oddHBand="0" w:evenHBand="0" w:firstRowFirstColumn="0" w:firstRowLastColumn="0" w:lastRowFirstColumn="0" w:lastRowLastColumn="0"/>
+            </w:pPr>
+            <w:r>
+              <w:t>-Name</w:t>
+            </w:r>
+          </w:p>
+          <w:p>
+            <w:pPr>
+              <w:cnfStyle w:val="000000000000" w:firstRow="0" w:lastRow="0" w:firstColumn="0" w:lastColumn="0" w:oddVBand="0" w:evenVBand="0" w:oddHBand="0" w:evenHBand="0" w:firstRowFirstColumn="0" w:firstRowLastColumn="0" w:lastRowFirstColumn="0" w:lastRowLastColumn="0"/>
+            </w:pPr>
+            <w:r>
+              <w:t>-Text</w:t>
+            </w:r>
+          </w:p>
+        </w:tc>
+        <w:tc>
+          <w:tcPr>
+            <w:tcW w:w="3117" w:type="dxa"/>
+          </w:tcPr>
+          <w:p>
+            <w:pPr>
+              <w:cnfStyle w:val="000000000000" w:firstRow="0" w:lastRow="0" w:firstColumn="0" w:lastColumn="0" w:oddVBand="0" w:evenVBand="0" w:oddHBand="0" w:evenHBand="0" w:firstRowFirstColumn="0" w:firstRowLastColumn="0" w:lastRowFirstColumn="0" w:lastRowLastColumn="0"/>
+            </w:pPr>
+            <w:r>
+              <w:t>-lblDiscount</w:t>
+            </w:r>
+          </w:p>
+          <w:p>
+            <w:pPr>
+              <w:cnfStyle w:val="000000000000" w:firstRow="0" w:lastRow="0" w:firstColumn="0" w:lastColumn="0" w:oddVBand="0" w:evenVBand="0" w:oddHBand="0" w:evenHBand="0" w:firstRowFirstColumn="0" w:firstRowLastColumn="0" w:lastRowFirstColumn="0" w:lastRowLastColumn="0"/>
+            </w:pPr>
+            <w:r>
+              <w:t>-Discounts Available:</w:t>
+            </w:r>
+          </w:p>
+        </w:tc>
+      </w:tr>
+      <w:tr>
+        <w:tc>
+          <w:tcPr>
+            <w:cnfStyle w:val="001000000000" w:firstRow="0" w:lastRow="0" w:firstColumn="1" w:lastColumn="0" w:oddVBand="0" w:evenVBand="0" w:oddHBand="0" w:evenHBand="0" w:firstRowFirstColumn="0" w:firstRowLastColumn="0" w:lastRowFirstColumn="0" w:lastRowLastColumn="0"/>
+            <w:tcW w:w="3116" w:type="dxa"/>
+          </w:tcPr>
+          <w:p>
+            <w:r>
+              <w:t xml:space="preserve">Label </w:t>
+            </w:r>
+            <w:r>
+              <w:t>4</w:t>
+            </w:r>
+          </w:p>
+        </w:tc>
+        <w:tc>
+          <w:tcPr>
+            <w:tcW w:w="3117" w:type="dxa"/>
+          </w:tcPr>
+          <w:p>
+            <w:pPr>
+              <w:cnfStyle w:val="000000000000" w:firstRow="0" w:lastRow="0" w:firstColumn="0" w:lastColumn="0" w:oddVBand="0" w:evenVBand="0" w:oddHBand="0" w:evenHBand="0" w:firstRowFirstColumn="0" w:firstRowLastColumn="0" w:lastRowFirstColumn="0" w:lastRowLastColumn="0"/>
+            </w:pPr>
+            <w:r>
+              <w:t>-Name</w:t>
+            </w:r>
+          </w:p>
+          <w:p>
+            <w:pPr>
+              <w:cnfStyle w:val="000000000000" w:firstRow="0" w:lastRow="0" w:firstColumn="0" w:lastColumn="0" w:oddVBand="0" w:evenVBand="0" w:oddHBand="0" w:evenHBand="0" w:firstRowFirstColumn="0" w:firstRowLastColumn="0" w:lastRowFirstColumn="0" w:lastRowLastColumn="0"/>
+            </w:pPr>
+            <w:r>
+              <w:t>-Text</w:t>
+            </w:r>
+          </w:p>
+        </w:tc>
+        <w:tc>
+          <w:tcPr>
+            <w:tcW w:w="3117" w:type="dxa"/>
+          </w:tcPr>
+          <w:p>
+            <w:pPr>
+              <w:cnfStyle w:val="000000000000" w:firstRow="0" w:lastRow="0" w:firstColumn="0" w:lastColumn="0" w:oddVBand="0" w:evenVBand="0" w:oddHBand="0" w:evenHBand="0" w:firstRowFirstColumn="0" w:firstRowLastColumn="0" w:lastRowFirstColumn="0" w:lastRowLastColumn="0"/>
+            </w:pPr>
+            <w:r>
+              <w:t>-lbl</w:t>
+            </w:r>
+            <w:r>
+              <w:t>PointsReduction</w:t>
             </w:r>
           </w:p>
           <w:p>
@@ -9222,7 +9432,748 @@
               <w:t>-</w:t>
             </w:r>
             <w:r>
-              <w:t>Points Payment</w:t>
+              <w:t>Points Reduction</w:t>
+            </w:r>
+            <w:r>
+              <w:t>:</w:t>
+            </w:r>
+          </w:p>
+        </w:tc>
+      </w:tr>
+      <w:tr>
+        <w:tc>
+          <w:tcPr>
+            <w:cnfStyle w:val="001000000000" w:firstRow="0" w:lastRow="0" w:firstColumn="1" w:lastColumn="0" w:oddVBand="0" w:evenVBand="0" w:oddHBand="0" w:evenHBand="0" w:firstRowFirstColumn="0" w:firstRowLastColumn="0" w:lastRowFirstColumn="0" w:lastRowLastColumn="0"/>
+            <w:tcW w:w="3116" w:type="dxa"/>
+          </w:tcPr>
+          <w:p>
+            <w:r>
+              <w:t>Label 5</w:t>
+            </w:r>
+          </w:p>
+        </w:tc>
+        <w:tc>
+          <w:tcPr>
+            <w:tcW w:w="3117" w:type="dxa"/>
+          </w:tcPr>
+          <w:p>
+            <w:pPr>
+              <w:cnfStyle w:val="000000000000" w:firstRow="0" w:lastRow="0" w:firstColumn="0" w:lastColumn="0" w:oddVBand="0" w:evenVBand="0" w:oddHBand="0" w:evenHBand="0" w:firstRowFirstColumn="0" w:firstRowLastColumn="0" w:lastRowFirstColumn="0" w:lastRowLastColumn="0"/>
+            </w:pPr>
+            <w:r>
+              <w:t>-Name</w:t>
+            </w:r>
+          </w:p>
+          <w:p>
+            <w:pPr>
+              <w:cnfStyle w:val="000000000000" w:firstRow="0" w:lastRow="0" w:firstColumn="0" w:lastColumn="0" w:oddVBand="0" w:evenVBand="0" w:oddHBand="0" w:evenHBand="0" w:firstRowFirstColumn="0" w:firstRowLastColumn="0" w:lastRowFirstColumn="0" w:lastRowLastColumn="0"/>
+            </w:pPr>
+            <w:r>
+              <w:t>-Text</w:t>
+            </w:r>
+          </w:p>
+        </w:tc>
+        <w:tc>
+          <w:tcPr>
+            <w:tcW w:w="3117" w:type="dxa"/>
+          </w:tcPr>
+          <w:p>
+            <w:pPr>
+              <w:cnfStyle w:val="000000000000" w:firstRow="0" w:lastRow="0" w:firstColumn="0" w:lastColumn="0" w:oddVBand="0" w:evenVBand="0" w:oddHBand="0" w:evenHBand="0" w:firstRowFirstColumn="0" w:firstRowLastColumn="0" w:lastRowFirstColumn="0" w:lastRowLastColumn="0"/>
+            </w:pPr>
+            <w:r>
+              <w:t>-lblTotalCost</w:t>
+            </w:r>
+          </w:p>
+          <w:p>
+            <w:pPr>
+              <w:cnfStyle w:val="000000000000" w:firstRow="0" w:lastRow="0" w:firstColumn="0" w:lastColumn="0" w:oddVBand="0" w:evenVBand="0" w:oddHBand="0" w:evenHBand="0" w:firstRowFirstColumn="0" w:firstRowLastColumn="0" w:lastRowFirstColumn="0" w:lastRowLastColumn="0"/>
+            </w:pPr>
+            <w:r>
+              <w:t>-Total Cost:</w:t>
+            </w:r>
+          </w:p>
+        </w:tc>
+      </w:tr>
+      <w:tr>
+        <w:tc>
+          <w:tcPr>
+            <w:cnfStyle w:val="001000000000" w:firstRow="0" w:lastRow="0" w:firstColumn="1" w:lastColumn="0" w:oddVBand="0" w:evenVBand="0" w:oddHBand="0" w:evenHBand="0" w:firstRowFirstColumn="0" w:firstRowLastColumn="0" w:lastRowFirstColumn="0" w:lastRowLastColumn="0"/>
+            <w:tcW w:w="3116" w:type="dxa"/>
+          </w:tcPr>
+          <w:p>
+            <w:r>
+              <w:t>Label 4</w:t>
+            </w:r>
+          </w:p>
+        </w:tc>
+        <w:tc>
+          <w:tcPr>
+            <w:tcW w:w="3117" w:type="dxa"/>
+          </w:tcPr>
+          <w:p>
+            <w:pPr>
+              <w:cnfStyle w:val="000000000000" w:firstRow="0" w:lastRow="0" w:firstColumn="0" w:lastColumn="0" w:oddVBand="0" w:evenVBand="0" w:oddHBand="0" w:evenHBand="0" w:firstRowFirstColumn="0" w:firstRowLastColumn="0" w:lastRowFirstColumn="0" w:lastRowLastColumn="0"/>
+            </w:pPr>
+            <w:r>
+              <w:t>-Name</w:t>
+            </w:r>
+          </w:p>
+          <w:p>
+            <w:pPr>
+              <w:cnfStyle w:val="000000000000" w:firstRow="0" w:lastRow="0" w:firstColumn="0" w:lastColumn="0" w:oddVBand="0" w:evenVBand="0" w:oddHBand="0" w:evenHBand="0" w:firstRowFirstColumn="0" w:firstRowLastColumn="0" w:lastRowFirstColumn="0" w:lastRowLastColumn="0"/>
+            </w:pPr>
+            <w:r>
+              <w:t>-Text</w:t>
+            </w:r>
+          </w:p>
+        </w:tc>
+        <w:tc>
+          <w:tcPr>
+            <w:tcW w:w="3117" w:type="dxa"/>
+          </w:tcPr>
+          <w:p>
+            <w:pPr>
+              <w:cnfStyle w:val="000000000000" w:firstRow="0" w:lastRow="0" w:firstColumn="0" w:lastColumn="0" w:oddVBand="0" w:evenVBand="0" w:oddHBand="0" w:evenHBand="0" w:firstRowFirstColumn="0" w:firstRowLastColumn="0" w:lastRowFirstColumn="0" w:lastRowLastColumn="0"/>
+            </w:pPr>
+            <w:r>
+              <w:t>-lblLeftoverPoints</w:t>
+            </w:r>
+          </w:p>
+          <w:p>
+            <w:pPr>
+              <w:cnfStyle w:val="000000000000" w:firstRow="0" w:lastRow="0" w:firstColumn="0" w:lastColumn="0" w:oddVBand="0" w:evenVBand="0" w:oddHBand="0" w:evenHBand="0" w:firstRowFirstColumn="0" w:firstRowLastColumn="0" w:lastRowFirstColumn="0" w:lastRowLastColumn="0"/>
+            </w:pPr>
+            <w:r>
+              <w:t>-Points After Discount:</w:t>
+            </w:r>
+          </w:p>
+        </w:tc>
+      </w:tr>
+      <w:tr>
+        <w:tc>
+          <w:tcPr>
+            <w:cnfStyle w:val="001000000000" w:firstRow="0" w:lastRow="0" w:firstColumn="1" w:lastColumn="0" w:oddVBand="0" w:evenVBand="0" w:oddHBand="0" w:evenHBand="0" w:firstRowFirstColumn="0" w:firstRowLastColumn="0" w:lastRowFirstColumn="0" w:lastRowLastColumn="0"/>
+            <w:tcW w:w="3116" w:type="dxa"/>
+          </w:tcPr>
+          <w:p>
+            <w:r>
+              <w:t>Label 5</w:t>
+            </w:r>
+          </w:p>
+        </w:tc>
+        <w:tc>
+          <w:tcPr>
+            <w:tcW w:w="3117" w:type="dxa"/>
+          </w:tcPr>
+          <w:p>
+            <w:pPr>
+              <w:cnfStyle w:val="000000000000" w:firstRow="0" w:lastRow="0" w:firstColumn="0" w:lastColumn="0" w:oddVBand="0" w:evenVBand="0" w:oddHBand="0" w:evenHBand="0" w:firstRowFirstColumn="0" w:firstRowLastColumn="0" w:lastRowFirstColumn="0" w:lastRowLastColumn="0"/>
+            </w:pPr>
+            <w:r>
+              <w:t>-Name</w:t>
+            </w:r>
+          </w:p>
+          <w:p>
+            <w:pPr>
+              <w:cnfStyle w:val="000000000000" w:firstRow="0" w:lastRow="0" w:firstColumn="0" w:lastColumn="0" w:oddVBand="0" w:evenVBand="0" w:oddHBand="0" w:evenHBand="0" w:firstRowFirstColumn="0" w:firstRowLastColumn="0" w:lastRowFirstColumn="0" w:lastRowLastColumn="0"/>
+            </w:pPr>
+            <w:r>
+              <w:t>-Text</w:t>
+            </w:r>
+          </w:p>
+        </w:tc>
+        <w:tc>
+          <w:tcPr>
+            <w:tcW w:w="3117" w:type="dxa"/>
+          </w:tcPr>
+          <w:p>
+            <w:pPr>
+              <w:cnfStyle w:val="000000000000" w:firstRow="0" w:lastRow="0" w:firstColumn="0" w:lastColumn="0" w:oddVBand="0" w:evenVBand="0" w:oddHBand="0" w:evenHBand="0" w:firstRowFirstColumn="0" w:firstRowLastColumn="0" w:lastRowFirstColumn="0" w:lastRowLastColumn="0"/>
+            </w:pPr>
+            <w:r>
+              <w:t>-lblNewPrice</w:t>
+            </w:r>
+          </w:p>
+          <w:p>
+            <w:pPr>
+              <w:cnfStyle w:val="000000000000" w:firstRow="0" w:lastRow="0" w:firstColumn="0" w:lastColumn="0" w:oddVBand="0" w:evenVBand="0" w:oddHBand="0" w:evenHBand="0" w:firstRowFirstColumn="0" w:firstRowLastColumn="0" w:lastRowFirstColumn="0" w:lastRowLastColumn="0"/>
+            </w:pPr>
+            <w:r>
+              <w:t>-New Total Cost:</w:t>
+            </w:r>
+          </w:p>
+        </w:tc>
+      </w:tr>
+      <w:tr>
+        <w:tc>
+          <w:tcPr>
+            <w:cnfStyle w:val="001000000000" w:firstRow="0" w:lastRow="0" w:firstColumn="1" w:lastColumn="0" w:oddVBand="0" w:evenVBand="0" w:oddHBand="0" w:evenHBand="0" w:firstRowFirstColumn="0" w:firstRowLastColumn="0" w:lastRowFirstColumn="0" w:lastRowLastColumn="0"/>
+            <w:tcW w:w="3116" w:type="dxa"/>
+          </w:tcPr>
+          <w:p>
+            <w:r>
+              <w:t>Label 6</w:t>
+            </w:r>
+          </w:p>
+        </w:tc>
+        <w:tc>
+          <w:tcPr>
+            <w:tcW w:w="3117" w:type="dxa"/>
+          </w:tcPr>
+          <w:p>
+            <w:pPr>
+              <w:cnfStyle w:val="000000000000" w:firstRow="0" w:lastRow="0" w:firstColumn="0" w:lastColumn="0" w:oddVBand="0" w:evenVBand="0" w:oddHBand="0" w:evenHBand="0" w:firstRowFirstColumn="0" w:firstRowLastColumn="0" w:lastRowFirstColumn="0" w:lastRowLastColumn="0"/>
+            </w:pPr>
+            <w:r>
+              <w:t>-Name</w:t>
+            </w:r>
+          </w:p>
+          <w:p>
+            <w:pPr>
+              <w:cnfStyle w:val="000000000000" w:firstRow="0" w:lastRow="0" w:firstColumn="0" w:lastColumn="0" w:oddVBand="0" w:evenVBand="0" w:oddHBand="0" w:evenHBand="0" w:firstRowFirstColumn="0" w:firstRowLastColumn="0" w:lastRowFirstColumn="0" w:lastRowLastColumn="0"/>
+            </w:pPr>
+            <w:r>
+              <w:t>-Text</w:t>
+            </w:r>
+          </w:p>
+        </w:tc>
+        <w:tc>
+          <w:tcPr>
+            <w:tcW w:w="3117" w:type="dxa"/>
+          </w:tcPr>
+          <w:p>
+            <w:pPr>
+              <w:cnfStyle w:val="000000000000" w:firstRow="0" w:lastRow="0" w:firstColumn="0" w:lastColumn="0" w:oddVBand="0" w:evenVBand="0" w:oddHBand="0" w:evenHBand="0" w:firstRowFirstColumn="0" w:firstRowLastColumn="0" w:lastRowFirstColumn="0" w:lastRowLastColumn="0"/>
+            </w:pPr>
+            <w:r>
+              <w:t>-lblUserPoints</w:t>
+            </w:r>
+          </w:p>
+          <w:p>
+            <w:pPr>
+              <w:cnfStyle w:val="000000000000" w:firstRow="0" w:lastRow="0" w:firstColumn="0" w:lastColumn="0" w:oddVBand="0" w:evenVBand="0" w:oddHBand="0" w:evenHBand="0" w:firstRowFirstColumn="0" w:firstRowLastColumn="0" w:lastRowFirstColumn="0" w:lastRowLastColumn="0"/>
+            </w:pPr>
+            <w:r>
+              <w:t>-</w:t>
+            </w:r>
+          </w:p>
+        </w:tc>
+      </w:tr>
+      <w:tr>
+        <w:tc>
+          <w:tcPr>
+            <w:cnfStyle w:val="001000000000" w:firstRow="0" w:lastRow="0" w:firstColumn="1" w:lastColumn="0" w:oddVBand="0" w:evenVBand="0" w:oddHBand="0" w:evenHBand="0" w:firstRowFirstColumn="0" w:firstRowLastColumn="0" w:lastRowFirstColumn="0" w:lastRowLastColumn="0"/>
+            <w:tcW w:w="3116" w:type="dxa"/>
+          </w:tcPr>
+          <w:p>
+            <w:r>
+              <w:t xml:space="preserve">Label </w:t>
+            </w:r>
+            <w:r>
+              <w:t>7</w:t>
+            </w:r>
+          </w:p>
+        </w:tc>
+        <w:tc>
+          <w:tcPr>
+            <w:tcW w:w="3117" w:type="dxa"/>
+          </w:tcPr>
+          <w:p>
+            <w:pPr>
+              <w:cnfStyle w:val="000000000000" w:firstRow="0" w:lastRow="0" w:firstColumn="0" w:lastColumn="0" w:oddVBand="0" w:evenVBand="0" w:oddHBand="0" w:evenHBand="0" w:firstRowFirstColumn="0" w:firstRowLastColumn="0" w:lastRowFirstColumn="0" w:lastRowLastColumn="0"/>
+            </w:pPr>
+            <w:r>
+              <w:t>-Name</w:t>
+            </w:r>
+          </w:p>
+          <w:p>
+            <w:pPr>
+              <w:cnfStyle w:val="000000000000" w:firstRow="0" w:lastRow="0" w:firstColumn="0" w:lastColumn="0" w:oddVBand="0" w:evenVBand="0" w:oddHBand="0" w:evenHBand="0" w:firstRowFirstColumn="0" w:firstRowLastColumn="0" w:lastRowFirstColumn="0" w:lastRowLastColumn="0"/>
+            </w:pPr>
+            <w:r>
+              <w:t>-Text</w:t>
+            </w:r>
+          </w:p>
+        </w:tc>
+        <w:tc>
+          <w:tcPr>
+            <w:tcW w:w="3117" w:type="dxa"/>
+          </w:tcPr>
+          <w:p>
+            <w:pPr>
+              <w:cnfStyle w:val="000000000000" w:firstRow="0" w:lastRow="0" w:firstColumn="0" w:lastColumn="0" w:oddVBand="0" w:evenVBand="0" w:oddHBand="0" w:evenHBand="0" w:firstRowFirstColumn="0" w:firstRowLastColumn="0" w:lastRowFirstColumn="0" w:lastRowLastColumn="0"/>
+            </w:pPr>
+            <w:r>
+              <w:t>-</w:t>
+            </w:r>
+            <w:r>
+              <w:t>lbl</w:t>
+            </w:r>
+            <w:r>
+              <w:t>User</w:t>
+            </w:r>
+            <w:r>
+              <w:t>LeftoverPoints</w:t>
+            </w:r>
+          </w:p>
+          <w:p>
+            <w:pPr>
+              <w:cnfStyle w:val="000000000000" w:firstRow="0" w:lastRow="0" w:firstColumn="0" w:lastColumn="0" w:oddVBand="0" w:evenVBand="0" w:oddHBand="0" w:evenHBand="0" w:firstRowFirstColumn="0" w:firstRowLastColumn="0" w:lastRowFirstColumn="0" w:lastRowLastColumn="0"/>
+            </w:pPr>
+            <w:r>
+              <w:t>-</w:t>
+            </w:r>
+          </w:p>
+        </w:tc>
+      </w:tr>
+      <w:tr>
+        <w:tc>
+          <w:tcPr>
+            <w:cnfStyle w:val="001000000000" w:firstRow="0" w:lastRow="0" w:firstColumn="1" w:lastColumn="0" w:oddVBand="0" w:evenVBand="0" w:oddHBand="0" w:evenHBand="0" w:firstRowFirstColumn="0" w:firstRowLastColumn="0" w:lastRowFirstColumn="0" w:lastRowLastColumn="0"/>
+            <w:tcW w:w="3116" w:type="dxa"/>
+          </w:tcPr>
+          <w:p>
+            <w:r>
+              <w:t xml:space="preserve">Label </w:t>
+            </w:r>
+            <w:r>
+              <w:t>8</w:t>
+            </w:r>
+          </w:p>
+        </w:tc>
+        <w:tc>
+          <w:tcPr>
+            <w:tcW w:w="3117" w:type="dxa"/>
+          </w:tcPr>
+          <w:p>
+            <w:pPr>
+              <w:cnfStyle w:val="000000000000" w:firstRow="0" w:lastRow="0" w:firstColumn="0" w:lastColumn="0" w:oddVBand="0" w:evenVBand="0" w:oddHBand="0" w:evenHBand="0" w:firstRowFirstColumn="0" w:firstRowLastColumn="0" w:lastRowFirstColumn="0" w:lastRowLastColumn="0"/>
+            </w:pPr>
+            <w:r>
+              <w:t>-Name</w:t>
+            </w:r>
+          </w:p>
+          <w:p>
+            <w:pPr>
+              <w:cnfStyle w:val="000000000000" w:firstRow="0" w:lastRow="0" w:firstColumn="0" w:lastColumn="0" w:oddVBand="0" w:evenVBand="0" w:oddHBand="0" w:evenHBand="0" w:firstRowFirstColumn="0" w:firstRowLastColumn="0" w:lastRowFirstColumn="0" w:lastRowLastColumn="0"/>
+            </w:pPr>
+            <w:r>
+              <w:t>-Text</w:t>
+            </w:r>
+          </w:p>
+        </w:tc>
+        <w:tc>
+          <w:tcPr>
+            <w:tcW w:w="3117" w:type="dxa"/>
+          </w:tcPr>
+          <w:p>
+            <w:pPr>
+              <w:cnfStyle w:val="000000000000" w:firstRow="0" w:lastRow="0" w:firstColumn="0" w:lastColumn="0" w:oddVBand="0" w:evenVBand="0" w:oddHBand="0" w:evenHBand="0" w:firstRowFirstColumn="0" w:firstRowLastColumn="0" w:lastRowFirstColumn="0" w:lastRowLastColumn="0"/>
+            </w:pPr>
+            <w:r>
+              <w:t>-lblCost</w:t>
+            </w:r>
+          </w:p>
+          <w:p>
+            <w:pPr>
+              <w:cnfStyle w:val="000000000000" w:firstRow="0" w:lastRow="0" w:firstColumn="0" w:lastColumn="0" w:oddVBand="0" w:evenVBand="0" w:oddHBand="0" w:evenHBand="0" w:firstRowFirstColumn="0" w:firstRowLastColumn="0" w:lastRowFirstColumn="0" w:lastRowLastColumn="0"/>
+            </w:pPr>
+            <w:r>
+              <w:t>-</w:t>
+            </w:r>
+          </w:p>
+        </w:tc>
+      </w:tr>
+      <w:tr>
+        <w:tc>
+          <w:tcPr>
+            <w:cnfStyle w:val="001000000000" w:firstRow="0" w:lastRow="0" w:firstColumn="1" w:lastColumn="0" w:oddVBand="0" w:evenVBand="0" w:oddHBand="0" w:evenHBand="0" w:firstRowFirstColumn="0" w:firstRowLastColumn="0" w:lastRowFirstColumn="0" w:lastRowLastColumn="0"/>
+            <w:tcW w:w="3116" w:type="dxa"/>
+          </w:tcPr>
+          <w:p>
+            <w:r>
+              <w:t>ComboBox 1</w:t>
+            </w:r>
+          </w:p>
+        </w:tc>
+        <w:tc>
+          <w:tcPr>
+            <w:tcW w:w="3117" w:type="dxa"/>
+          </w:tcPr>
+          <w:p>
+            <w:pPr>
+              <w:cnfStyle w:val="000000000000" w:firstRow="0" w:lastRow="0" w:firstColumn="0" w:lastColumn="0" w:oddVBand="0" w:evenVBand="0" w:oddHBand="0" w:evenHBand="0" w:firstRowFirstColumn="0" w:firstRowLastColumn="0" w:lastRowFirstColumn="0" w:lastRowLastColumn="0"/>
+            </w:pPr>
+            <w:r>
+              <w:t>-Name</w:t>
+            </w:r>
+          </w:p>
+        </w:tc>
+        <w:tc>
+          <w:tcPr>
+            <w:tcW w:w="3117" w:type="dxa"/>
+          </w:tcPr>
+          <w:p>
+            <w:pPr>
+              <w:cnfStyle w:val="000000000000" w:firstRow="0" w:lastRow="0" w:firstColumn="0" w:lastColumn="0" w:oddVBand="0" w:evenVBand="0" w:oddHBand="0" w:evenHBand="0" w:firstRowFirstColumn="0" w:firstRowLastColumn="0" w:lastRowFirstColumn="0" w:lastRowLastColumn="0"/>
+            </w:pPr>
+            <w:r>
+              <w:t>-cmbDiscounts</w:t>
+            </w:r>
+          </w:p>
+        </w:tc>
+      </w:tr>
+      <w:tr>
+        <w:tc>
+          <w:tcPr>
+            <w:cnfStyle w:val="001000000000" w:firstRow="0" w:lastRow="0" w:firstColumn="1" w:lastColumn="0" w:oddVBand="0" w:evenVBand="0" w:oddHBand="0" w:evenHBand="0" w:firstRowFirstColumn="0" w:firstRowLastColumn="0" w:lastRowFirstColumn="0" w:lastRowLastColumn="0"/>
+            <w:tcW w:w="3116" w:type="dxa"/>
+          </w:tcPr>
+          <w:p>
+            <w:r>
+              <w:lastRenderedPageBreak/>
+              <w:t>Button 1</w:t>
+            </w:r>
+          </w:p>
+        </w:tc>
+        <w:tc>
+          <w:tcPr>
+            <w:tcW w:w="3117" w:type="dxa"/>
+          </w:tcPr>
+          <w:p>
+            <w:pPr>
+              <w:cnfStyle w:val="000000000000" w:firstRow="0" w:lastRow="0" w:firstColumn="0" w:lastColumn="0" w:oddVBand="0" w:evenVBand="0" w:oddHBand="0" w:evenHBand="0" w:firstRowFirstColumn="0" w:firstRowLastColumn="0" w:lastRowFirstColumn="0" w:lastRowLastColumn="0"/>
+            </w:pPr>
+            <w:r>
+              <w:t>-Name</w:t>
+            </w:r>
+          </w:p>
+          <w:p>
+            <w:pPr>
+              <w:cnfStyle w:val="000000000000" w:firstRow="0" w:lastRow="0" w:firstColumn="0" w:lastColumn="0" w:oddVBand="0" w:evenVBand="0" w:oddHBand="0" w:evenHBand="0" w:firstRowFirstColumn="0" w:firstRowLastColumn="0" w:lastRowFirstColumn="0" w:lastRowLastColumn="0"/>
+            </w:pPr>
+            <w:r>
+              <w:t>-Text</w:t>
+            </w:r>
+          </w:p>
+        </w:tc>
+        <w:tc>
+          <w:tcPr>
+            <w:tcW w:w="3117" w:type="dxa"/>
+          </w:tcPr>
+          <w:p>
+            <w:pPr>
+              <w:cnfStyle w:val="000000000000" w:firstRow="0" w:lastRow="0" w:firstColumn="0" w:lastColumn="0" w:oddVBand="0" w:evenVBand="0" w:oddHBand="0" w:evenHBand="0" w:firstRowFirstColumn="0" w:firstRowLastColumn="0" w:lastRowFirstColumn="0" w:lastRowLastColumn="0"/>
+            </w:pPr>
+            <w:r>
+              <w:t>-btnExit</w:t>
+            </w:r>
+          </w:p>
+          <w:p>
+            <w:pPr>
+              <w:cnfStyle w:val="000000000000" w:firstRow="0" w:lastRow="0" w:firstColumn="0" w:lastColumn="0" w:oddVBand="0" w:evenVBand="0" w:oddHBand="0" w:evenHBand="0" w:firstRowFirstColumn="0" w:firstRowLastColumn="0" w:lastRowFirstColumn="0" w:lastRowLastColumn="0"/>
+            </w:pPr>
+            <w:r>
+              <w:t>-Exit</w:t>
+            </w:r>
+          </w:p>
+        </w:tc>
+      </w:tr>
+      <w:tr>
+        <w:tc>
+          <w:tcPr>
+            <w:cnfStyle w:val="001000000000" w:firstRow="0" w:lastRow="0" w:firstColumn="1" w:lastColumn="0" w:oddVBand="0" w:evenVBand="0" w:oddHBand="0" w:evenHBand="0" w:firstRowFirstColumn="0" w:firstRowLastColumn="0" w:lastRowFirstColumn="0" w:lastRowLastColumn="0"/>
+            <w:tcW w:w="3116" w:type="dxa"/>
+          </w:tcPr>
+          <w:p>
+            <w:r>
+              <w:t xml:space="preserve">Button </w:t>
+            </w:r>
+            <w:r>
+              <w:t>2</w:t>
+            </w:r>
+          </w:p>
+        </w:tc>
+        <w:tc>
+          <w:tcPr>
+            <w:tcW w:w="3117" w:type="dxa"/>
+          </w:tcPr>
+          <w:p>
+            <w:pPr>
+              <w:cnfStyle w:val="000000000000" w:firstRow="0" w:lastRow="0" w:firstColumn="0" w:lastColumn="0" w:oddVBand="0" w:evenVBand="0" w:oddHBand="0" w:evenHBand="0" w:firstRowFirstColumn="0" w:firstRowLastColumn="0" w:lastRowFirstColumn="0" w:lastRowLastColumn="0"/>
+            </w:pPr>
+            <w:r>
+              <w:t>-Name</w:t>
+            </w:r>
+          </w:p>
+          <w:p>
+            <w:pPr>
+              <w:cnfStyle w:val="000000000000" w:firstRow="0" w:lastRow="0" w:firstColumn="0" w:lastColumn="0" w:oddVBand="0" w:evenVBand="0" w:oddHBand="0" w:evenHBand="0" w:firstRowFirstColumn="0" w:firstRowLastColumn="0" w:lastRowFirstColumn="0" w:lastRowLastColumn="0"/>
+            </w:pPr>
+            <w:r>
+              <w:t>-Text</w:t>
+            </w:r>
+          </w:p>
+        </w:tc>
+        <w:tc>
+          <w:tcPr>
+            <w:tcW w:w="3117" w:type="dxa"/>
+          </w:tcPr>
+          <w:p>
+            <w:pPr>
+              <w:cnfStyle w:val="000000000000" w:firstRow="0" w:lastRow="0" w:firstColumn="0" w:lastColumn="0" w:oddVBand="0" w:evenVBand="0" w:oddHBand="0" w:evenHBand="0" w:firstRowFirstColumn="0" w:firstRowLastColumn="0" w:lastRowFirstColumn="0" w:lastRowLastColumn="0"/>
+            </w:pPr>
+            <w:r>
+              <w:t>-btnConfirmation</w:t>
+            </w:r>
+          </w:p>
+          <w:p>
+            <w:pPr>
+              <w:cnfStyle w:val="000000000000" w:firstRow="0" w:lastRow="0" w:firstColumn="0" w:lastColumn="0" w:oddVBand="0" w:evenVBand="0" w:oddHBand="0" w:evenHBand="0" w:firstRowFirstColumn="0" w:firstRowLastColumn="0" w:lastRowFirstColumn="0" w:lastRowLastColumn="0"/>
+            </w:pPr>
+            <w:r>
+              <w:t>-Confirm</w:t>
+            </w:r>
+          </w:p>
+        </w:tc>
+      </w:tr>
+      <w:tr>
+        <w:tc>
+          <w:tcPr>
+            <w:cnfStyle w:val="001000000000" w:firstRow="0" w:lastRow="0" w:firstColumn="1" w:lastColumn="0" w:oddVBand="0" w:evenVBand="0" w:oddHBand="0" w:evenHBand="0" w:firstRowFirstColumn="0" w:firstRowLastColumn="0" w:lastRowFirstColumn="0" w:lastRowLastColumn="0"/>
+            <w:tcW w:w="3116" w:type="dxa"/>
+          </w:tcPr>
+          <w:p>
+            <w:r>
+              <w:t>GroupBox 1</w:t>
+            </w:r>
+          </w:p>
+        </w:tc>
+        <w:tc>
+          <w:tcPr>
+            <w:tcW w:w="3117" w:type="dxa"/>
+          </w:tcPr>
+          <w:p>
+            <w:pPr>
+              <w:cnfStyle w:val="000000000000" w:firstRow="0" w:lastRow="0" w:firstColumn="0" w:lastColumn="0" w:oddVBand="0" w:evenVBand="0" w:oddHBand="0" w:evenHBand="0" w:firstRowFirstColumn="0" w:firstRowLastColumn="0" w:lastRowFirstColumn="0" w:lastRowLastColumn="0"/>
+            </w:pPr>
+            <w:r>
+              <w:t>-Name</w:t>
+            </w:r>
+          </w:p>
+          <w:p>
+            <w:pPr>
+              <w:cnfStyle w:val="000000000000" w:firstRow="0" w:lastRow="0" w:firstColumn="0" w:lastColumn="0" w:oddVBand="0" w:evenVBand="0" w:oddHBand="0" w:evenHBand="0" w:firstRowFirstColumn="0" w:firstRowLastColumn="0" w:lastRowFirstColumn="0" w:lastRowLastColumn="0"/>
+            </w:pPr>
+            <w:r>
+              <w:t>-Text</w:t>
+            </w:r>
+          </w:p>
+        </w:tc>
+        <w:tc>
+          <w:tcPr>
+            <w:tcW w:w="3117" w:type="dxa"/>
+          </w:tcPr>
+          <w:p>
+            <w:pPr>
+              <w:cnfStyle w:val="000000000000" w:firstRow="0" w:lastRow="0" w:firstColumn="0" w:lastColumn="0" w:oddVBand="0" w:evenVBand="0" w:oddHBand="0" w:evenHBand="0" w:firstRowFirstColumn="0" w:firstRowLastColumn="0" w:lastRowFirstColumn="0" w:lastRowLastColumn="0"/>
+            </w:pPr>
+            <w:r>
+              <w:t>-grpMemberInfo</w:t>
+            </w:r>
+          </w:p>
+          <w:p>
+            <w:pPr>
+              <w:cnfStyle w:val="000000000000" w:firstRow="0" w:lastRow="0" w:firstColumn="0" w:lastColumn="0" w:oddVBand="0" w:evenVBand="0" w:oddHBand="0" w:evenHBand="0" w:firstRowFirstColumn="0" w:firstRowLastColumn="0" w:lastRowFirstColumn="0" w:lastRowLastColumn="0"/>
+            </w:pPr>
+            <w:r>
+              <w:t xml:space="preserve">-Member Information: </w:t>
+            </w:r>
+          </w:p>
+        </w:tc>
+      </w:tr>
+      <w:tr>
+        <w:tc>
+          <w:tcPr>
+            <w:cnfStyle w:val="001000000000" w:firstRow="0" w:lastRow="0" w:firstColumn="1" w:lastColumn="0" w:oddVBand="0" w:evenVBand="0" w:oddHBand="0" w:evenHBand="0" w:firstRowFirstColumn="0" w:firstRowLastColumn="0" w:lastRowFirstColumn="0" w:lastRowLastColumn="0"/>
+            <w:tcW w:w="3116" w:type="dxa"/>
+          </w:tcPr>
+          <w:p>
+            <w:r>
+              <w:t>GroupBox 1</w:t>
+            </w:r>
+          </w:p>
+        </w:tc>
+        <w:tc>
+          <w:tcPr>
+            <w:tcW w:w="3117" w:type="dxa"/>
+          </w:tcPr>
+          <w:p>
+            <w:pPr>
+              <w:cnfStyle w:val="000000000000" w:firstRow="0" w:lastRow="0" w:firstColumn="0" w:lastColumn="0" w:oddVBand="0" w:evenVBand="0" w:oddHBand="0" w:evenHBand="0" w:firstRowFirstColumn="0" w:firstRowLastColumn="0" w:lastRowFirstColumn="0" w:lastRowLastColumn="0"/>
+            </w:pPr>
+            <w:r>
+              <w:t>-Name</w:t>
+            </w:r>
+          </w:p>
+        </w:tc>
+        <w:tc>
+          <w:tcPr>
+            <w:tcW w:w="3117" w:type="dxa"/>
+          </w:tcPr>
+          <w:p>
+            <w:pPr>
+              <w:cnfStyle w:val="000000000000" w:firstRow="0" w:lastRow="0" w:firstColumn="0" w:lastColumn="0" w:oddVBand="0" w:evenVBand="0" w:oddHBand="0" w:evenHBand="0" w:firstRowFirstColumn="0" w:firstRowLastColumn="0" w:lastRowFirstColumn="0" w:lastRowLastColumn="0"/>
+            </w:pPr>
+            <w:r>
+              <w:t>-grpPointsInfo</w:t>
+            </w:r>
+          </w:p>
+        </w:tc>
+      </w:tr>
+      <w:tr>
+        <w:tc>
+          <w:tcPr>
+            <w:cnfStyle w:val="001000000000" w:firstRow="0" w:lastRow="0" w:firstColumn="1" w:lastColumn="0" w:oddVBand="0" w:evenVBand="0" w:oddHBand="0" w:evenHBand="0" w:firstRowFirstColumn="0" w:firstRowLastColumn="0" w:lastRowFirstColumn="0" w:lastRowLastColumn="0"/>
+            <w:tcW w:w="3116" w:type="dxa"/>
+          </w:tcPr>
+          <w:p>
+            <w:r>
+              <w:t>GroupBox 1</w:t>
+            </w:r>
+          </w:p>
+        </w:tc>
+        <w:tc>
+          <w:tcPr>
+            <w:tcW w:w="3117" w:type="dxa"/>
+          </w:tcPr>
+          <w:p>
+            <w:pPr>
+              <w:cnfStyle w:val="000000000000" w:firstRow="0" w:lastRow="0" w:firstColumn="0" w:lastColumn="0" w:oddVBand="0" w:evenVBand="0" w:oddHBand="0" w:evenHBand="0" w:firstRowFirstColumn="0" w:firstRowLastColumn="0" w:lastRowFirstColumn="0" w:lastRowLastColumn="0"/>
+            </w:pPr>
+            <w:r>
+              <w:t>-Name</w:t>
+            </w:r>
+          </w:p>
+        </w:tc>
+        <w:tc>
+          <w:tcPr>
+            <w:tcW w:w="3117" w:type="dxa"/>
+          </w:tcPr>
+          <w:p>
+            <w:pPr>
+              <w:cnfStyle w:val="000000000000" w:firstRow="0" w:lastRow="0" w:firstColumn="0" w:lastColumn="0" w:oddVBand="0" w:evenVBand="0" w:oddHBand="0" w:evenHBand="0" w:firstRowFirstColumn="0" w:firstRowLastColumn="0" w:lastRowFirstColumn="0" w:lastRowLastColumn="0"/>
+            </w:pPr>
+            <w:r>
+              <w:t>-grpExit</w:t>
+            </w:r>
+          </w:p>
+        </w:tc>
+      </w:tr>
+    </w:tbl>
+    <w:p/>
+    <w:p/>
+    <w:p/>
+    <w:tbl>
+      <w:tblPr>
+        <w:tblStyle w:val="GridTable1Light-Accent1"/>
+        <w:tblW w:w="0" w:type="auto"/>
+        <w:tblLook w:val="04A0" w:firstRow="1" w:lastRow="0" w:firstColumn="1" w:lastColumn="0" w:noHBand="0" w:noVBand="1"/>
+      </w:tblPr>
+      <w:tblGrid>
+        <w:gridCol w:w="3116"/>
+        <w:gridCol w:w="3117"/>
+        <w:gridCol w:w="3117"/>
+      </w:tblGrid>
+      <w:tr>
+        <w:trPr>
+          <w:cnfStyle w:val="100000000000" w:firstRow="1" w:lastRow="0" w:firstColumn="0" w:lastColumn="0" w:oddVBand="0" w:evenVBand="0" w:oddHBand="0" w:evenHBand="0" w:firstRowFirstColumn="0" w:firstRowLastColumn="0" w:lastRowFirstColumn="0" w:lastRowLastColumn="0"/>
+        </w:trPr>
+        <w:tc>
+          <w:tcPr>
+            <w:cnfStyle w:val="001000000000" w:firstRow="0" w:lastRow="0" w:firstColumn="1" w:lastColumn="0" w:oddVBand="0" w:evenVBand="0" w:oddHBand="0" w:evenHBand="0" w:firstRowFirstColumn="0" w:firstRowLastColumn="0" w:lastRowFirstColumn="0" w:lastRowLastColumn="0"/>
+            <w:tcW w:w="3116" w:type="dxa"/>
+          </w:tcPr>
+          <w:p>
+            <w:r>
+              <w:t>OBJECT</w:t>
+            </w:r>
+          </w:p>
+        </w:tc>
+        <w:tc>
+          <w:tcPr>
+            <w:tcW w:w="3117" w:type="dxa"/>
+          </w:tcPr>
+          <w:p>
+            <w:pPr>
+              <w:cnfStyle w:val="100000000000" w:firstRow="1" w:lastRow="0" w:firstColumn="0" w:lastColumn="0" w:oddVBand="0" w:evenVBand="0" w:oddHBand="0" w:evenHBand="0" w:firstRowFirstColumn="0" w:firstRowLastColumn="0" w:lastRowFirstColumn="0" w:lastRowLastColumn="0"/>
+            </w:pPr>
+            <w:r>
+              <w:t>PROPERTY</w:t>
+            </w:r>
+          </w:p>
+        </w:tc>
+        <w:tc>
+          <w:tcPr>
+            <w:tcW w:w="3117" w:type="dxa"/>
+          </w:tcPr>
+          <w:p>
+            <w:pPr>
+              <w:cnfStyle w:val="100000000000" w:firstRow="1" w:lastRow="0" w:firstColumn="0" w:lastColumn="0" w:oddVBand="0" w:evenVBand="0" w:oddHBand="0" w:evenHBand="0" w:firstRowFirstColumn="0" w:firstRowLastColumn="0" w:lastRowFirstColumn="0" w:lastRowLastColumn="0"/>
+            </w:pPr>
+            <w:r>
+              <w:t>VALUE</w:t>
+            </w:r>
+          </w:p>
+        </w:tc>
+      </w:tr>
+      <w:tr>
+        <w:tc>
+          <w:tcPr>
+            <w:cnfStyle w:val="001000000000" w:firstRow="0" w:lastRow="0" w:firstColumn="1" w:lastColumn="0" w:oddVBand="0" w:evenVBand="0" w:oddHBand="0" w:evenHBand="0" w:firstRowFirstColumn="0" w:firstRowLastColumn="0" w:lastRowFirstColumn="0" w:lastRowLastColumn="0"/>
+            <w:tcW w:w="3116" w:type="dxa"/>
+          </w:tcPr>
+          <w:p>
+            <w:r>
+              <w:t>Form 1</w:t>
+            </w:r>
+          </w:p>
+        </w:tc>
+        <w:tc>
+          <w:tcPr>
+            <w:tcW w:w="3117" w:type="dxa"/>
+          </w:tcPr>
+          <w:p>
+            <w:pPr>
+              <w:cnfStyle w:val="000000000000" w:firstRow="0" w:lastRow="0" w:firstColumn="0" w:lastColumn="0" w:oddVBand="0" w:evenVBand="0" w:oddHBand="0" w:evenHBand="0" w:firstRowFirstColumn="0" w:firstRowLastColumn="0" w:lastRowFirstColumn="0" w:lastRowLastColumn="0"/>
+            </w:pPr>
+            <w:r>
+              <w:t>-Name</w:t>
+            </w:r>
+          </w:p>
+          <w:p>
+            <w:pPr>
+              <w:cnfStyle w:val="000000000000" w:firstRow="0" w:lastRow="0" w:firstColumn="0" w:lastColumn="0" w:oddVBand="0" w:evenVBand="0" w:oddHBand="0" w:evenHBand="0" w:firstRowFirstColumn="0" w:firstRowLastColumn="0" w:lastRowFirstColumn="0" w:lastRowLastColumn="0"/>
+            </w:pPr>
+            <w:r>
+              <w:t>-FormBorderStyle</w:t>
+            </w:r>
+          </w:p>
+        </w:tc>
+        <w:tc>
+          <w:tcPr>
+            <w:tcW w:w="3117" w:type="dxa"/>
+          </w:tcPr>
+          <w:p>
+            <w:pPr>
+              <w:cnfStyle w:val="000000000000" w:firstRow="0" w:lastRow="0" w:firstColumn="0" w:lastColumn="0" w:oddVBand="0" w:evenVBand="0" w:oddHBand="0" w:evenHBand="0" w:firstRowFirstColumn="0" w:firstRowLastColumn="0" w:lastRowFirstColumn="0" w:lastRowLastColumn="0"/>
+            </w:pPr>
+            <w:r>
+              <w:t>-</w:t>
+            </w:r>
+            <w:r>
+              <w:t>PointsMessageBox</w:t>
             </w:r>
           </w:p>
           <w:p>
@@ -9288,7 +10239,7 @@
               <w:t>-lbl</w:t>
             </w:r>
             <w:r>
-              <w:t>Points</w:t>
+              <w:t>Message</w:t>
             </w:r>
           </w:p>
           <w:p>
@@ -9299,7 +10250,7 @@
               <w:t>-</w:t>
             </w:r>
             <w:r>
-              <w:t>Points:</w:t>
+              <w:t>How would you like to pay?</w:t>
             </w:r>
           </w:p>
           <w:p>
@@ -9320,35 +10271,46 @@
           </w:tcPr>
           <w:p>
             <w:r>
-              <w:t xml:space="preserve">Label 2 </w:t>
-            </w:r>
-          </w:p>
-        </w:tc>
-        <w:tc>
-          <w:tcPr>
-            <w:tcW w:w="3117" w:type="dxa"/>
-          </w:tcPr>
-          <w:p>
-            <w:pPr>
-              <w:cnfStyle w:val="000000000000" w:firstRow="0" w:lastRow="0" w:firstColumn="0" w:lastColumn="0" w:oddVBand="0" w:evenVBand="0" w:oddHBand="0" w:evenHBand="0" w:firstRowFirstColumn="0" w:firstRowLastColumn="0" w:lastRowFirstColumn="0" w:lastRowLastColumn="0"/>
-            </w:pPr>
-            <w:r>
-              <w:t>-Name</w:t>
-            </w:r>
-          </w:p>
-          <w:p>
-            <w:pPr>
-              <w:cnfStyle w:val="000000000000" w:firstRow="0" w:lastRow="0" w:firstColumn="0" w:lastColumn="0" w:oddVBand="0" w:evenVBand="0" w:oddHBand="0" w:evenHBand="0" w:firstRowFirstColumn="0" w:firstRowLastColumn="0" w:lastRowFirstColumn="0" w:lastRowLastColumn="0"/>
-            </w:pPr>
-            <w:r>
-              <w:t>-Text</w:t>
-            </w:r>
-          </w:p>
-        </w:tc>
-        <w:tc>
-          <w:tcPr>
-            <w:tcW w:w="3117" w:type="dxa"/>
-          </w:tcPr>
+              <w:t>Button 1</w:t>
+            </w:r>
+          </w:p>
+        </w:tc>
+        <w:tc>
+          <w:tcPr>
+            <w:tcW w:w="3117" w:type="dxa"/>
+          </w:tcPr>
+          <w:p>
+            <w:pPr>
+              <w:cnfStyle w:val="000000000000" w:firstRow="0" w:lastRow="0" w:firstColumn="0" w:lastColumn="0" w:oddVBand="0" w:evenVBand="0" w:oddHBand="0" w:evenHBand="0" w:firstRowFirstColumn="0" w:firstRowLastColumn="0" w:lastRowFirstColumn="0" w:lastRowLastColumn="0"/>
+            </w:pPr>
+            <w:r>
+              <w:t>-Name</w:t>
+            </w:r>
+          </w:p>
+          <w:p>
+            <w:pPr>
+              <w:cnfStyle w:val="000000000000" w:firstRow="0" w:lastRow="0" w:firstColumn="0" w:lastColumn="0" w:oddVBand="0" w:evenVBand="0" w:oddHBand="0" w:evenHBand="0" w:firstRowFirstColumn="0" w:firstRowLastColumn="0" w:lastRowFirstColumn="0" w:lastRowLastColumn="0"/>
+            </w:pPr>
+            <w:r>
+              <w:t>-Text</w:t>
+            </w:r>
+          </w:p>
+        </w:tc>
+        <w:tc>
+          <w:tcPr>
+            <w:tcW w:w="3117" w:type="dxa"/>
+          </w:tcPr>
+          <w:p>
+            <w:pPr>
+              <w:cnfStyle w:val="000000000000" w:firstRow="0" w:lastRow="0" w:firstColumn="0" w:lastColumn="0" w:oddVBand="0" w:evenVBand="0" w:oddHBand="0" w:evenHBand="0" w:firstRowFirstColumn="0" w:firstRowLastColumn="0" w:lastRowFirstColumn="0" w:lastRowLastColumn="0"/>
+            </w:pPr>
+            <w:r>
+              <w:t>-btn</w:t>
+            </w:r>
+            <w:r>
+              <w:t>Cash</w:t>
+            </w:r>
+          </w:p>
           <w:p>
             <w:pPr>
               <w:cnfStyle w:val="000000000000" w:firstRow="0" w:lastRow="0" w:firstColumn="0" w:lastColumn="0" w:oddVBand="0" w:evenVBand="0" w:oddHBand="0" w:evenHBand="0" w:firstRowFirstColumn="0" w:firstRowLastColumn="0" w:lastRowFirstColumn="0" w:lastRowLastColumn="0"/>
@@ -9357,126 +10319,57 @@
               <w:t>-</w:t>
             </w:r>
             <w:r>
-              <w:t>lblMember</w:t>
-            </w:r>
-          </w:p>
-          <w:p>
-            <w:pPr>
-              <w:cnfStyle w:val="000000000000" w:firstRow="0" w:lastRow="0" w:firstColumn="0" w:lastColumn="0" w:oddVBand="0" w:evenVBand="0" w:oddHBand="0" w:evenHBand="0" w:firstRowFirstColumn="0" w:firstRowLastColumn="0" w:lastRowFirstColumn="0" w:lastRowLastColumn="0"/>
-            </w:pPr>
-            <w:r>
-              <w:t>-Member:</w:t>
-            </w:r>
-          </w:p>
-        </w:tc>
-      </w:tr>
-      <w:tr>
-        <w:tc>
-          <w:tcPr>
-            <w:cnfStyle w:val="001000000000" w:firstRow="0" w:lastRow="0" w:firstColumn="1" w:lastColumn="0" w:oddVBand="0" w:evenVBand="0" w:oddHBand="0" w:evenHBand="0" w:firstRowFirstColumn="0" w:firstRowLastColumn="0" w:lastRowFirstColumn="0" w:lastRowLastColumn="0"/>
-            <w:tcW w:w="3116" w:type="dxa"/>
-          </w:tcPr>
-          <w:p>
-            <w:r>
-              <w:t xml:space="preserve">Label </w:t>
-            </w:r>
-            <w:r>
-              <w:t>3</w:t>
-            </w:r>
-          </w:p>
-        </w:tc>
-        <w:tc>
-          <w:tcPr>
-            <w:tcW w:w="3117" w:type="dxa"/>
-          </w:tcPr>
-          <w:p>
-            <w:pPr>
-              <w:cnfStyle w:val="000000000000" w:firstRow="0" w:lastRow="0" w:firstColumn="0" w:lastColumn="0" w:oddVBand="0" w:evenVBand="0" w:oddHBand="0" w:evenHBand="0" w:firstRowFirstColumn="0" w:firstRowLastColumn="0" w:lastRowFirstColumn="0" w:lastRowLastColumn="0"/>
-            </w:pPr>
-            <w:r>
-              <w:t>-Name</w:t>
-            </w:r>
-          </w:p>
-          <w:p>
-            <w:pPr>
-              <w:cnfStyle w:val="000000000000" w:firstRow="0" w:lastRow="0" w:firstColumn="0" w:lastColumn="0" w:oddVBand="0" w:evenVBand="0" w:oddHBand="0" w:evenHBand="0" w:firstRowFirstColumn="0" w:firstRowLastColumn="0" w:lastRowFirstColumn="0" w:lastRowLastColumn="0"/>
-            </w:pPr>
-            <w:r>
-              <w:t>-Text</w:t>
-            </w:r>
-          </w:p>
-        </w:tc>
-        <w:tc>
-          <w:tcPr>
-            <w:tcW w:w="3117" w:type="dxa"/>
-          </w:tcPr>
-          <w:p>
-            <w:pPr>
-              <w:cnfStyle w:val="000000000000" w:firstRow="0" w:lastRow="0" w:firstColumn="0" w:lastColumn="0" w:oddVBand="0" w:evenVBand="0" w:oddHBand="0" w:evenHBand="0" w:firstRowFirstColumn="0" w:firstRowLastColumn="0" w:lastRowFirstColumn="0" w:lastRowLastColumn="0"/>
-            </w:pPr>
-            <w:r>
-              <w:t>-lblDiscount</w:t>
-            </w:r>
-          </w:p>
-          <w:p>
-            <w:pPr>
-              <w:cnfStyle w:val="000000000000" w:firstRow="0" w:lastRow="0" w:firstColumn="0" w:lastColumn="0" w:oddVBand="0" w:evenVBand="0" w:oddHBand="0" w:evenHBand="0" w:firstRowFirstColumn="0" w:firstRowLastColumn="0" w:lastRowFirstColumn="0" w:lastRowLastColumn="0"/>
-            </w:pPr>
-            <w:r>
-              <w:t>-Discounts Available:</w:t>
-            </w:r>
-          </w:p>
-        </w:tc>
-      </w:tr>
-      <w:tr>
-        <w:tc>
-          <w:tcPr>
-            <w:cnfStyle w:val="001000000000" w:firstRow="0" w:lastRow="0" w:firstColumn="1" w:lastColumn="0" w:oddVBand="0" w:evenVBand="0" w:oddHBand="0" w:evenHBand="0" w:firstRowFirstColumn="0" w:firstRowLastColumn="0" w:lastRowFirstColumn="0" w:lastRowLastColumn="0"/>
-            <w:tcW w:w="3116" w:type="dxa"/>
-          </w:tcPr>
-          <w:p>
-            <w:r>
-              <w:t xml:space="preserve">Label </w:t>
-            </w:r>
-            <w:r>
-              <w:t>4</w:t>
-            </w:r>
-          </w:p>
-        </w:tc>
-        <w:tc>
-          <w:tcPr>
-            <w:tcW w:w="3117" w:type="dxa"/>
-          </w:tcPr>
-          <w:p>
-            <w:pPr>
-              <w:cnfStyle w:val="000000000000" w:firstRow="0" w:lastRow="0" w:firstColumn="0" w:lastColumn="0" w:oddVBand="0" w:evenVBand="0" w:oddHBand="0" w:evenHBand="0" w:firstRowFirstColumn="0" w:firstRowLastColumn="0" w:lastRowFirstColumn="0" w:lastRowLastColumn="0"/>
-            </w:pPr>
-            <w:r>
-              <w:t>-Name</w:t>
-            </w:r>
-          </w:p>
-          <w:p>
-            <w:pPr>
-              <w:cnfStyle w:val="000000000000" w:firstRow="0" w:lastRow="0" w:firstColumn="0" w:lastColumn="0" w:oddVBand="0" w:evenVBand="0" w:oddHBand="0" w:evenHBand="0" w:firstRowFirstColumn="0" w:firstRowLastColumn="0" w:lastRowFirstColumn="0" w:lastRowLastColumn="0"/>
-            </w:pPr>
-            <w:r>
-              <w:t>-Text</w:t>
-            </w:r>
-          </w:p>
-        </w:tc>
-        <w:tc>
-          <w:tcPr>
-            <w:tcW w:w="3117" w:type="dxa"/>
-          </w:tcPr>
-          <w:p>
-            <w:pPr>
-              <w:cnfStyle w:val="000000000000" w:firstRow="0" w:lastRow="0" w:firstColumn="0" w:lastColumn="0" w:oddVBand="0" w:evenVBand="0" w:oddHBand="0" w:evenHBand="0" w:firstRowFirstColumn="0" w:firstRowLastColumn="0" w:lastRowFirstColumn="0" w:lastRowLastColumn="0"/>
-            </w:pPr>
-            <w:r>
-              <w:t>-lbl</w:t>
-            </w:r>
-            <w:r>
-              <w:t>PointsReduction</w:t>
+              <w:t>Cash</w:t>
+            </w:r>
+          </w:p>
+        </w:tc>
+      </w:tr>
+      <w:tr>
+        <w:tc>
+          <w:tcPr>
+            <w:cnfStyle w:val="001000000000" w:firstRow="0" w:lastRow="0" w:firstColumn="1" w:lastColumn="0" w:oddVBand="0" w:evenVBand="0" w:oddHBand="0" w:evenHBand="0" w:firstRowFirstColumn="0" w:firstRowLastColumn="0" w:lastRowFirstColumn="0" w:lastRowLastColumn="0"/>
+            <w:tcW w:w="3116" w:type="dxa"/>
+          </w:tcPr>
+          <w:p>
+            <w:r>
+              <w:t>Button 2</w:t>
+            </w:r>
+          </w:p>
+        </w:tc>
+        <w:tc>
+          <w:tcPr>
+            <w:tcW w:w="3117" w:type="dxa"/>
+          </w:tcPr>
+          <w:p>
+            <w:pPr>
+              <w:cnfStyle w:val="000000000000" w:firstRow="0" w:lastRow="0" w:firstColumn="0" w:lastColumn="0" w:oddVBand="0" w:evenVBand="0" w:oddHBand="0" w:evenHBand="0" w:firstRowFirstColumn="0" w:firstRowLastColumn="0" w:lastRowFirstColumn="0" w:lastRowLastColumn="0"/>
+            </w:pPr>
+            <w:r>
+              <w:t>-Name</w:t>
+            </w:r>
+          </w:p>
+          <w:p>
+            <w:pPr>
+              <w:cnfStyle w:val="000000000000" w:firstRow="0" w:lastRow="0" w:firstColumn="0" w:lastColumn="0" w:oddVBand="0" w:evenVBand="0" w:oddHBand="0" w:evenHBand="0" w:firstRowFirstColumn="0" w:firstRowLastColumn="0" w:lastRowFirstColumn="0" w:lastRowLastColumn="0"/>
+            </w:pPr>
+            <w:r>
+              <w:t>-Text</w:t>
+            </w:r>
+          </w:p>
+        </w:tc>
+        <w:tc>
+          <w:tcPr>
+            <w:tcW w:w="3117" w:type="dxa"/>
+          </w:tcPr>
+          <w:p>
+            <w:pPr>
+              <w:cnfStyle w:val="000000000000" w:firstRow="0" w:lastRow="0" w:firstColumn="0" w:lastColumn="0" w:oddVBand="0" w:evenVBand="0" w:oddHBand="0" w:evenHBand="0" w:firstRowFirstColumn="0" w:firstRowLastColumn="0" w:lastRowFirstColumn="0" w:lastRowLastColumn="0"/>
+            </w:pPr>
+            <w:r>
+              <w:t>-btn</w:t>
+            </w:r>
+            <w:r>
+              <w:t>CreditCard</w:t>
             </w:r>
           </w:p>
           <w:p>
@@ -9487,421 +10380,117 @@
               <w:t>-</w:t>
             </w:r>
             <w:r>
-              <w:t>Points Reduction</w:t>
-            </w:r>
-            <w:r>
-              <w:t>:</w:t>
-            </w:r>
-          </w:p>
-        </w:tc>
-      </w:tr>
-      <w:tr>
-        <w:tc>
-          <w:tcPr>
-            <w:cnfStyle w:val="001000000000" w:firstRow="0" w:lastRow="0" w:firstColumn="1" w:lastColumn="0" w:oddVBand="0" w:evenVBand="0" w:oddHBand="0" w:evenHBand="0" w:firstRowFirstColumn="0" w:firstRowLastColumn="0" w:lastRowFirstColumn="0" w:lastRowLastColumn="0"/>
-            <w:tcW w:w="3116" w:type="dxa"/>
-          </w:tcPr>
-          <w:p>
-            <w:r>
-              <w:t>Label 5</w:t>
-            </w:r>
-          </w:p>
-        </w:tc>
-        <w:tc>
-          <w:tcPr>
-            <w:tcW w:w="3117" w:type="dxa"/>
-          </w:tcPr>
-          <w:p>
-            <w:pPr>
-              <w:cnfStyle w:val="000000000000" w:firstRow="0" w:lastRow="0" w:firstColumn="0" w:lastColumn="0" w:oddVBand="0" w:evenVBand="0" w:oddHBand="0" w:evenHBand="0" w:firstRowFirstColumn="0" w:firstRowLastColumn="0" w:lastRowFirstColumn="0" w:lastRowLastColumn="0"/>
-            </w:pPr>
-            <w:r>
-              <w:t>-Name</w:t>
-            </w:r>
-          </w:p>
-          <w:p>
-            <w:pPr>
-              <w:cnfStyle w:val="000000000000" w:firstRow="0" w:lastRow="0" w:firstColumn="0" w:lastColumn="0" w:oddVBand="0" w:evenVBand="0" w:oddHBand="0" w:evenHBand="0" w:firstRowFirstColumn="0" w:firstRowLastColumn="0" w:lastRowFirstColumn="0" w:lastRowLastColumn="0"/>
-            </w:pPr>
-            <w:r>
-              <w:t>-Text</w:t>
-            </w:r>
-          </w:p>
-        </w:tc>
-        <w:tc>
-          <w:tcPr>
-            <w:tcW w:w="3117" w:type="dxa"/>
-          </w:tcPr>
-          <w:p>
-            <w:pPr>
-              <w:cnfStyle w:val="000000000000" w:firstRow="0" w:lastRow="0" w:firstColumn="0" w:lastColumn="0" w:oddVBand="0" w:evenVBand="0" w:oddHBand="0" w:evenHBand="0" w:firstRowFirstColumn="0" w:firstRowLastColumn="0" w:lastRowFirstColumn="0" w:lastRowLastColumn="0"/>
-            </w:pPr>
-            <w:r>
-              <w:t>-lblTotalCost</w:t>
-            </w:r>
-          </w:p>
-          <w:p>
-            <w:pPr>
-              <w:cnfStyle w:val="000000000000" w:firstRow="0" w:lastRow="0" w:firstColumn="0" w:lastColumn="0" w:oddVBand="0" w:evenVBand="0" w:oddHBand="0" w:evenHBand="0" w:firstRowFirstColumn="0" w:firstRowLastColumn="0" w:lastRowFirstColumn="0" w:lastRowLastColumn="0"/>
-            </w:pPr>
-            <w:r>
-              <w:t>-Total Cost:</w:t>
-            </w:r>
-          </w:p>
-        </w:tc>
-      </w:tr>
-      <w:tr>
-        <w:tc>
-          <w:tcPr>
-            <w:cnfStyle w:val="001000000000" w:firstRow="0" w:lastRow="0" w:firstColumn="1" w:lastColumn="0" w:oddVBand="0" w:evenVBand="0" w:oddHBand="0" w:evenHBand="0" w:firstRowFirstColumn="0" w:firstRowLastColumn="0" w:lastRowFirstColumn="0" w:lastRowLastColumn="0"/>
-            <w:tcW w:w="3116" w:type="dxa"/>
-          </w:tcPr>
-          <w:p>
-            <w:r>
-              <w:t>Label 4</w:t>
-            </w:r>
-          </w:p>
-        </w:tc>
-        <w:tc>
-          <w:tcPr>
-            <w:tcW w:w="3117" w:type="dxa"/>
-          </w:tcPr>
-          <w:p>
-            <w:pPr>
-              <w:cnfStyle w:val="000000000000" w:firstRow="0" w:lastRow="0" w:firstColumn="0" w:lastColumn="0" w:oddVBand="0" w:evenVBand="0" w:oddHBand="0" w:evenHBand="0" w:firstRowFirstColumn="0" w:firstRowLastColumn="0" w:lastRowFirstColumn="0" w:lastRowLastColumn="0"/>
-            </w:pPr>
-            <w:r>
-              <w:t>-Name</w:t>
-            </w:r>
-          </w:p>
-          <w:p>
-            <w:pPr>
-              <w:cnfStyle w:val="000000000000" w:firstRow="0" w:lastRow="0" w:firstColumn="0" w:lastColumn="0" w:oddVBand="0" w:evenVBand="0" w:oddHBand="0" w:evenHBand="0" w:firstRowFirstColumn="0" w:firstRowLastColumn="0" w:lastRowFirstColumn="0" w:lastRowLastColumn="0"/>
-            </w:pPr>
-            <w:r>
-              <w:t>-Text</w:t>
-            </w:r>
-          </w:p>
-        </w:tc>
-        <w:tc>
-          <w:tcPr>
-            <w:tcW w:w="3117" w:type="dxa"/>
-          </w:tcPr>
-          <w:p>
-            <w:pPr>
-              <w:cnfStyle w:val="000000000000" w:firstRow="0" w:lastRow="0" w:firstColumn="0" w:lastColumn="0" w:oddVBand="0" w:evenVBand="0" w:oddHBand="0" w:evenHBand="0" w:firstRowFirstColumn="0" w:firstRowLastColumn="0" w:lastRowFirstColumn="0" w:lastRowLastColumn="0"/>
-            </w:pPr>
-            <w:r>
-              <w:t>-lb</w:t>
-            </w:r>
-            <w:r>
-              <w:t>lLeftoverPoints</w:t>
-            </w:r>
-          </w:p>
-          <w:p>
-            <w:pPr>
-              <w:cnfStyle w:val="000000000000" w:firstRow="0" w:lastRow="0" w:firstColumn="0" w:lastColumn="0" w:oddVBand="0" w:evenVBand="0" w:oddHBand="0" w:evenHBand="0" w:firstRowFirstColumn="0" w:firstRowLastColumn="0" w:lastRowFirstColumn="0" w:lastRowLastColumn="0"/>
-            </w:pPr>
-            <w:r>
-              <w:t xml:space="preserve">-Points </w:t>
-            </w:r>
-            <w:r>
-              <w:t>After Discount</w:t>
-            </w:r>
-            <w:r>
-              <w:t>:</w:t>
-            </w:r>
-          </w:p>
-        </w:tc>
-      </w:tr>
-      <w:tr>
-        <w:tc>
-          <w:tcPr>
-            <w:cnfStyle w:val="001000000000" w:firstRow="0" w:lastRow="0" w:firstColumn="1" w:lastColumn="0" w:oddVBand="0" w:evenVBand="0" w:oddHBand="0" w:evenHBand="0" w:firstRowFirstColumn="0" w:firstRowLastColumn="0" w:lastRowFirstColumn="0" w:lastRowLastColumn="0"/>
-            <w:tcW w:w="3116" w:type="dxa"/>
-          </w:tcPr>
-          <w:p>
-            <w:r>
-              <w:t>ComboBox 1</w:t>
-            </w:r>
-          </w:p>
-        </w:tc>
-        <w:tc>
-          <w:tcPr>
-            <w:tcW w:w="3117" w:type="dxa"/>
-          </w:tcPr>
-          <w:p>
-            <w:pPr>
-              <w:cnfStyle w:val="000000000000" w:firstRow="0" w:lastRow="0" w:firstColumn="0" w:lastColumn="0" w:oddVBand="0" w:evenVBand="0" w:oddHBand="0" w:evenHBand="0" w:firstRowFirstColumn="0" w:firstRowLastColumn="0" w:lastRowFirstColumn="0" w:lastRowLastColumn="0"/>
-            </w:pPr>
-            <w:r>
-              <w:t>-Name</w:t>
-            </w:r>
-          </w:p>
-        </w:tc>
-        <w:tc>
-          <w:tcPr>
-            <w:tcW w:w="3117" w:type="dxa"/>
-          </w:tcPr>
-          <w:p>
-            <w:pPr>
-              <w:cnfStyle w:val="000000000000" w:firstRow="0" w:lastRow="0" w:firstColumn="0" w:lastColumn="0" w:oddVBand="0" w:evenVBand="0" w:oddHBand="0" w:evenHBand="0" w:firstRowFirstColumn="0" w:firstRowLastColumn="0" w:lastRowFirstColumn="0" w:lastRowLastColumn="0"/>
-            </w:pPr>
-            <w:r>
-              <w:t>-cmbDiscounts</w:t>
-            </w:r>
-          </w:p>
-        </w:tc>
-      </w:tr>
-      <w:tr>
-        <w:tc>
-          <w:tcPr>
-            <w:cnfStyle w:val="001000000000" w:firstRow="0" w:lastRow="0" w:firstColumn="1" w:lastColumn="0" w:oddVBand="0" w:evenVBand="0" w:oddHBand="0" w:evenHBand="0" w:firstRowFirstColumn="0" w:firstRowLastColumn="0" w:lastRowFirstColumn="0" w:lastRowLastColumn="0"/>
-            <w:tcW w:w="3116" w:type="dxa"/>
-          </w:tcPr>
-          <w:p>
-            <w:r>
-              <w:t>Button 1</w:t>
-            </w:r>
-          </w:p>
-        </w:tc>
-        <w:tc>
-          <w:tcPr>
-            <w:tcW w:w="3117" w:type="dxa"/>
-          </w:tcPr>
-          <w:p>
-            <w:pPr>
-              <w:cnfStyle w:val="000000000000" w:firstRow="0" w:lastRow="0" w:firstColumn="0" w:lastColumn="0" w:oddVBand="0" w:evenVBand="0" w:oddHBand="0" w:evenHBand="0" w:firstRowFirstColumn="0" w:firstRowLastColumn="0" w:lastRowFirstColumn="0" w:lastRowLastColumn="0"/>
-            </w:pPr>
-            <w:r>
-              <w:t>-Name</w:t>
-            </w:r>
-          </w:p>
-          <w:p>
-            <w:pPr>
-              <w:cnfStyle w:val="000000000000" w:firstRow="0" w:lastRow="0" w:firstColumn="0" w:lastColumn="0" w:oddVBand="0" w:evenVBand="0" w:oddHBand="0" w:evenHBand="0" w:firstRowFirstColumn="0" w:firstRowLastColumn="0" w:lastRowFirstColumn="0" w:lastRowLastColumn="0"/>
-            </w:pPr>
-            <w:r>
-              <w:t>-Text</w:t>
-            </w:r>
-          </w:p>
-        </w:tc>
-        <w:tc>
-          <w:tcPr>
-            <w:tcW w:w="3117" w:type="dxa"/>
-          </w:tcPr>
-          <w:p>
-            <w:pPr>
-              <w:cnfStyle w:val="000000000000" w:firstRow="0" w:lastRow="0" w:firstColumn="0" w:lastColumn="0" w:oddVBand="0" w:evenVBand="0" w:oddHBand="0" w:evenHBand="0" w:firstRowFirstColumn="0" w:firstRowLastColumn="0" w:lastRowFirstColumn="0" w:lastRowLastColumn="0"/>
-            </w:pPr>
-            <w:r>
-              <w:t>-btnExit</w:t>
-            </w:r>
-          </w:p>
-          <w:p>
-            <w:pPr>
-              <w:cnfStyle w:val="000000000000" w:firstRow="0" w:lastRow="0" w:firstColumn="0" w:lastColumn="0" w:oddVBand="0" w:evenVBand="0" w:oddHBand="0" w:evenHBand="0" w:firstRowFirstColumn="0" w:firstRowLastColumn="0" w:lastRowFirstColumn="0" w:lastRowLastColumn="0"/>
-            </w:pPr>
-            <w:r>
-              <w:t>-Exit</w:t>
-            </w:r>
-          </w:p>
-        </w:tc>
-      </w:tr>
-      <w:tr>
-        <w:tc>
-          <w:tcPr>
-            <w:cnfStyle w:val="001000000000" w:firstRow="0" w:lastRow="0" w:firstColumn="1" w:lastColumn="0" w:oddVBand="0" w:evenVBand="0" w:oddHBand="0" w:evenHBand="0" w:firstRowFirstColumn="0" w:firstRowLastColumn="0" w:lastRowFirstColumn="0" w:lastRowLastColumn="0"/>
-            <w:tcW w:w="3116" w:type="dxa"/>
-          </w:tcPr>
-          <w:p>
-            <w:r>
-              <w:t xml:space="preserve">Button </w:t>
-            </w:r>
-            <w:r>
-              <w:t>2</w:t>
-            </w:r>
-          </w:p>
-        </w:tc>
-        <w:tc>
-          <w:tcPr>
-            <w:tcW w:w="3117" w:type="dxa"/>
-          </w:tcPr>
-          <w:p>
-            <w:pPr>
-              <w:cnfStyle w:val="000000000000" w:firstRow="0" w:lastRow="0" w:firstColumn="0" w:lastColumn="0" w:oddVBand="0" w:evenVBand="0" w:oddHBand="0" w:evenHBand="0" w:firstRowFirstColumn="0" w:firstRowLastColumn="0" w:lastRowFirstColumn="0" w:lastRowLastColumn="0"/>
-            </w:pPr>
-            <w:r>
-              <w:t>-Name</w:t>
-            </w:r>
-          </w:p>
-          <w:p>
-            <w:pPr>
-              <w:cnfStyle w:val="000000000000" w:firstRow="0" w:lastRow="0" w:firstColumn="0" w:lastColumn="0" w:oddVBand="0" w:evenVBand="0" w:oddHBand="0" w:evenHBand="0" w:firstRowFirstColumn="0" w:firstRowLastColumn="0" w:lastRowFirstColumn="0" w:lastRowLastColumn="0"/>
-            </w:pPr>
-            <w:r>
-              <w:t>-Text</w:t>
-            </w:r>
-          </w:p>
-        </w:tc>
-        <w:tc>
-          <w:tcPr>
-            <w:tcW w:w="3117" w:type="dxa"/>
-          </w:tcPr>
-          <w:p>
-            <w:pPr>
-              <w:cnfStyle w:val="000000000000" w:firstRow="0" w:lastRow="0" w:firstColumn="0" w:lastColumn="0" w:oddVBand="0" w:evenVBand="0" w:oddHBand="0" w:evenHBand="0" w:firstRowFirstColumn="0" w:firstRowLastColumn="0" w:lastRowFirstColumn="0" w:lastRowLastColumn="0"/>
-            </w:pPr>
-            <w:r>
-              <w:t>-btn</w:t>
-            </w:r>
-            <w:r>
-              <w:t>Confirmation</w:t>
-            </w:r>
-          </w:p>
-          <w:p>
-            <w:pPr>
-              <w:cnfStyle w:val="000000000000" w:firstRow="0" w:lastRow="0" w:firstColumn="0" w:lastColumn="0" w:oddVBand="0" w:evenVBand="0" w:oddHBand="0" w:evenHBand="0" w:firstRowFirstColumn="0" w:firstRowLastColumn="0" w:lastRowFirstColumn="0" w:lastRowLastColumn="0"/>
-            </w:pPr>
-            <w:r>
-              <w:t>-</w:t>
-            </w:r>
-            <w:r>
-              <w:t>Confirm</w:t>
-            </w:r>
-          </w:p>
-        </w:tc>
-      </w:tr>
-      <w:tr>
-        <w:tc>
-          <w:tcPr>
-            <w:cnfStyle w:val="001000000000" w:firstRow="0" w:lastRow="0" w:firstColumn="1" w:lastColumn="0" w:oddVBand="0" w:evenVBand="0" w:oddHBand="0" w:evenHBand="0" w:firstRowFirstColumn="0" w:firstRowLastColumn="0" w:lastRowFirstColumn="0" w:lastRowLastColumn="0"/>
-            <w:tcW w:w="3116" w:type="dxa"/>
-          </w:tcPr>
-          <w:p>
-            <w:r>
-              <w:t>GroupBox 1</w:t>
-            </w:r>
-          </w:p>
-        </w:tc>
-        <w:tc>
-          <w:tcPr>
-            <w:tcW w:w="3117" w:type="dxa"/>
-          </w:tcPr>
-          <w:p>
-            <w:pPr>
-              <w:cnfStyle w:val="000000000000" w:firstRow="0" w:lastRow="0" w:firstColumn="0" w:lastColumn="0" w:oddVBand="0" w:evenVBand="0" w:oddHBand="0" w:evenHBand="0" w:firstRowFirstColumn="0" w:firstRowLastColumn="0" w:lastRowFirstColumn="0" w:lastRowLastColumn="0"/>
-            </w:pPr>
-            <w:r>
-              <w:t>-Name</w:t>
-            </w:r>
-          </w:p>
-          <w:p>
-            <w:pPr>
-              <w:cnfStyle w:val="000000000000" w:firstRow="0" w:lastRow="0" w:firstColumn="0" w:lastColumn="0" w:oddVBand="0" w:evenVBand="0" w:oddHBand="0" w:evenHBand="0" w:firstRowFirstColumn="0" w:firstRowLastColumn="0" w:lastRowFirstColumn="0" w:lastRowLastColumn="0"/>
-            </w:pPr>
-            <w:r>
-              <w:t>-Text</w:t>
-            </w:r>
-          </w:p>
-        </w:tc>
-        <w:tc>
-          <w:tcPr>
-            <w:tcW w:w="3117" w:type="dxa"/>
-          </w:tcPr>
-          <w:p>
-            <w:pPr>
-              <w:cnfStyle w:val="000000000000" w:firstRow="0" w:lastRow="0" w:firstColumn="0" w:lastColumn="0" w:oddVBand="0" w:evenVBand="0" w:oddHBand="0" w:evenHBand="0" w:firstRowFirstColumn="0" w:firstRowLastColumn="0" w:lastRowFirstColumn="0" w:lastRowLastColumn="0"/>
-            </w:pPr>
-            <w:r>
-              <w:t>-grpMemberInfo</w:t>
-            </w:r>
-          </w:p>
-          <w:p>
-            <w:pPr>
-              <w:cnfStyle w:val="000000000000" w:firstRow="0" w:lastRow="0" w:firstColumn="0" w:lastColumn="0" w:oddVBand="0" w:evenVBand="0" w:oddHBand="0" w:evenHBand="0" w:firstRowFirstColumn="0" w:firstRowLastColumn="0" w:lastRowFirstColumn="0" w:lastRowLastColumn="0"/>
-            </w:pPr>
-            <w:r>
-              <w:t xml:space="preserve">-Member Information: </w:t>
-            </w:r>
-          </w:p>
-        </w:tc>
-      </w:tr>
-      <w:tr>
-        <w:tc>
-          <w:tcPr>
-            <w:cnfStyle w:val="001000000000" w:firstRow="0" w:lastRow="0" w:firstColumn="1" w:lastColumn="0" w:oddVBand="0" w:evenVBand="0" w:oddHBand="0" w:evenHBand="0" w:firstRowFirstColumn="0" w:firstRowLastColumn="0" w:lastRowFirstColumn="0" w:lastRowLastColumn="0"/>
-            <w:tcW w:w="3116" w:type="dxa"/>
-          </w:tcPr>
-          <w:p>
-            <w:r>
-              <w:lastRenderedPageBreak/>
-              <w:t>GroupBox 1</w:t>
-            </w:r>
-          </w:p>
-        </w:tc>
-        <w:tc>
-          <w:tcPr>
-            <w:tcW w:w="3117" w:type="dxa"/>
-          </w:tcPr>
-          <w:p>
-            <w:pPr>
-              <w:cnfStyle w:val="000000000000" w:firstRow="0" w:lastRow="0" w:firstColumn="0" w:lastColumn="0" w:oddVBand="0" w:evenVBand="0" w:oddHBand="0" w:evenHBand="0" w:firstRowFirstColumn="0" w:firstRowLastColumn="0" w:lastRowFirstColumn="0" w:lastRowLastColumn="0"/>
-            </w:pPr>
-            <w:r>
-              <w:t>-Name</w:t>
-            </w:r>
-          </w:p>
-        </w:tc>
-        <w:tc>
-          <w:tcPr>
-            <w:tcW w:w="3117" w:type="dxa"/>
-          </w:tcPr>
-          <w:p>
-            <w:pPr>
-              <w:cnfStyle w:val="000000000000" w:firstRow="0" w:lastRow="0" w:firstColumn="0" w:lastColumn="0" w:oddVBand="0" w:evenVBand="0" w:oddHBand="0" w:evenHBand="0" w:firstRowFirstColumn="0" w:firstRowLastColumn="0" w:lastRowFirstColumn="0" w:lastRowLastColumn="0"/>
-            </w:pPr>
-            <w:r>
-              <w:t>-grpPointsInfo</w:t>
-            </w:r>
-          </w:p>
-        </w:tc>
-      </w:tr>
-      <w:tr>
-        <w:tc>
-          <w:tcPr>
-            <w:cnfStyle w:val="001000000000" w:firstRow="0" w:lastRow="0" w:firstColumn="1" w:lastColumn="0" w:oddVBand="0" w:evenVBand="0" w:oddHBand="0" w:evenHBand="0" w:firstRowFirstColumn="0" w:firstRowLastColumn="0" w:lastRowFirstColumn="0" w:lastRowLastColumn="0"/>
-            <w:tcW w:w="3116" w:type="dxa"/>
-          </w:tcPr>
-          <w:p>
-            <w:r>
-              <w:t>GroupBox 1</w:t>
-            </w:r>
-          </w:p>
-        </w:tc>
-        <w:tc>
-          <w:tcPr>
-            <w:tcW w:w="3117" w:type="dxa"/>
-          </w:tcPr>
-          <w:p>
-            <w:pPr>
-              <w:cnfStyle w:val="000000000000" w:firstRow="0" w:lastRow="0" w:firstColumn="0" w:lastColumn="0" w:oddVBand="0" w:evenVBand="0" w:oddHBand="0" w:evenHBand="0" w:firstRowFirstColumn="0" w:firstRowLastColumn="0" w:lastRowFirstColumn="0" w:lastRowLastColumn="0"/>
-            </w:pPr>
-            <w:r>
-              <w:t>-Name</w:t>
-            </w:r>
-          </w:p>
-        </w:tc>
-        <w:tc>
-          <w:tcPr>
-            <w:tcW w:w="3117" w:type="dxa"/>
-          </w:tcPr>
-          <w:p>
-            <w:pPr>
-              <w:cnfStyle w:val="000000000000" w:firstRow="0" w:lastRow="0" w:firstColumn="0" w:lastColumn="0" w:oddVBand="0" w:evenVBand="0" w:oddHBand="0" w:evenHBand="0" w:firstRowFirstColumn="0" w:firstRowLastColumn="0" w:lastRowFirstColumn="0" w:lastRowLastColumn="0"/>
-            </w:pPr>
-            <w:r>
-              <w:t>-grpExit</w:t>
+              <w:t>Credit Card</w:t>
+            </w:r>
+          </w:p>
+        </w:tc>
+      </w:tr>
+      <w:tr>
+        <w:tc>
+          <w:tcPr>
+            <w:cnfStyle w:val="001000000000" w:firstRow="0" w:lastRow="0" w:firstColumn="1" w:lastColumn="0" w:oddVBand="0" w:evenVBand="0" w:oddHBand="0" w:evenHBand="0" w:firstRowFirstColumn="0" w:firstRowLastColumn="0" w:lastRowFirstColumn="0" w:lastRowLastColumn="0"/>
+            <w:tcW w:w="3116" w:type="dxa"/>
+          </w:tcPr>
+          <w:p>
+            <w:r>
+              <w:t>Button 3</w:t>
+            </w:r>
+          </w:p>
+        </w:tc>
+        <w:tc>
+          <w:tcPr>
+            <w:tcW w:w="3117" w:type="dxa"/>
+          </w:tcPr>
+          <w:p>
+            <w:pPr>
+              <w:cnfStyle w:val="000000000000" w:firstRow="0" w:lastRow="0" w:firstColumn="0" w:lastColumn="0" w:oddVBand="0" w:evenVBand="0" w:oddHBand="0" w:evenHBand="0" w:firstRowFirstColumn="0" w:firstRowLastColumn="0" w:lastRowFirstColumn="0" w:lastRowLastColumn="0"/>
+            </w:pPr>
+            <w:r>
+              <w:t>-Name</w:t>
+            </w:r>
+          </w:p>
+          <w:p>
+            <w:pPr>
+              <w:cnfStyle w:val="000000000000" w:firstRow="0" w:lastRow="0" w:firstColumn="0" w:lastColumn="0" w:oddVBand="0" w:evenVBand="0" w:oddHBand="0" w:evenHBand="0" w:firstRowFirstColumn="0" w:firstRowLastColumn="0" w:lastRowFirstColumn="0" w:lastRowLastColumn="0"/>
+            </w:pPr>
+            <w:r>
+              <w:t>-Text</w:t>
+            </w:r>
+          </w:p>
+        </w:tc>
+        <w:tc>
+          <w:tcPr>
+            <w:tcW w:w="3117" w:type="dxa"/>
+          </w:tcPr>
+          <w:p>
+            <w:pPr>
+              <w:cnfStyle w:val="000000000000" w:firstRow="0" w:lastRow="0" w:firstColumn="0" w:lastColumn="0" w:oddVBand="0" w:evenVBand="0" w:oddHBand="0" w:evenHBand="0" w:firstRowFirstColumn="0" w:firstRowLastColumn="0" w:lastRowFirstColumn="0" w:lastRowLastColumn="0"/>
+            </w:pPr>
+            <w:r>
+              <w:t>-btnCancel</w:t>
+            </w:r>
+          </w:p>
+          <w:p>
+            <w:pPr>
+              <w:cnfStyle w:val="000000000000" w:firstRow="0" w:lastRow="0" w:firstColumn="0" w:lastColumn="0" w:oddVBand="0" w:evenVBand="0" w:oddHBand="0" w:evenHBand="0" w:firstRowFirstColumn="0" w:firstRowLastColumn="0" w:lastRowFirstColumn="0" w:lastRowLastColumn="0"/>
+            </w:pPr>
+            <w:r>
+              <w:t>-Cancel</w:t>
+            </w:r>
+          </w:p>
+        </w:tc>
+      </w:tr>
+      <w:tr>
+        <w:tc>
+          <w:tcPr>
+            <w:cnfStyle w:val="001000000000" w:firstRow="0" w:lastRow="0" w:firstColumn="1" w:lastColumn="0" w:oddVBand="0" w:evenVBand="0" w:oddHBand="0" w:evenHBand="0" w:firstRowFirstColumn="0" w:firstRowLastColumn="0" w:lastRowFirstColumn="0" w:lastRowLastColumn="0"/>
+            <w:tcW w:w="3116" w:type="dxa"/>
+          </w:tcPr>
+          <w:p>
+            <w:r>
+              <w:t>Button 4</w:t>
+            </w:r>
+          </w:p>
+        </w:tc>
+        <w:tc>
+          <w:tcPr>
+            <w:tcW w:w="3117" w:type="dxa"/>
+          </w:tcPr>
+          <w:p>
+            <w:pPr>
+              <w:cnfStyle w:val="000000000000" w:firstRow="0" w:lastRow="0" w:firstColumn="0" w:lastColumn="0" w:oddVBand="0" w:evenVBand="0" w:oddHBand="0" w:evenHBand="0" w:firstRowFirstColumn="0" w:firstRowLastColumn="0" w:lastRowFirstColumn="0" w:lastRowLastColumn="0"/>
+            </w:pPr>
+            <w:r>
+              <w:t>-Name</w:t>
+            </w:r>
+          </w:p>
+          <w:p>
+            <w:pPr>
+              <w:cnfStyle w:val="000000000000" w:firstRow="0" w:lastRow="0" w:firstColumn="0" w:lastColumn="0" w:oddVBand="0" w:evenVBand="0" w:oddHBand="0" w:evenHBand="0" w:firstRowFirstColumn="0" w:firstRowLastColumn="0" w:lastRowFirstColumn="0" w:lastRowLastColumn="0"/>
+            </w:pPr>
+            <w:r>
+              <w:t>-Text</w:t>
+            </w:r>
+          </w:p>
+        </w:tc>
+        <w:tc>
+          <w:tcPr>
+            <w:tcW w:w="3117" w:type="dxa"/>
+          </w:tcPr>
+          <w:p>
+            <w:pPr>
+              <w:cnfStyle w:val="000000000000" w:firstRow="0" w:lastRow="0" w:firstColumn="0" w:lastColumn="0" w:oddVBand="0" w:evenVBand="0" w:oddHBand="0" w:evenHBand="0" w:firstRowFirstColumn="0" w:firstRowLastColumn="0" w:lastRowFirstColumn="0" w:lastRowLastColumn="0"/>
+            </w:pPr>
+            <w:r>
+              <w:t>-btnPoints</w:t>
+            </w:r>
+          </w:p>
+          <w:p>
+            <w:pPr>
+              <w:cnfStyle w:val="000000000000" w:firstRow="0" w:lastRow="0" w:firstColumn="0" w:lastColumn="0" w:oddVBand="0" w:evenVBand="0" w:oddHBand="0" w:evenHBand="0" w:firstRowFirstColumn="0" w:firstRowLastColumn="0" w:lastRowFirstColumn="0" w:lastRowLastColumn="0"/>
+            </w:pPr>
+            <w:r>
+              <w:t>-Points</w:t>
             </w:r>
           </w:p>
         </w:tc>
@@ -10316,7 +10905,7 @@
   <w:style w:type="paragraph" w:default="1" w:styleId="Normal">
     <w:name w:val="Normal"/>
     <w:qFormat/>
-    <w:rsid w:val="00292750"/>
+    <w:rsid w:val="008E181B"/>
   </w:style>
   <w:style w:type="character" w:default="1" w:styleId="DefaultParagraphFont">
     <w:name w:val="Default Paragraph Font"/>

</xml_diff>

<commit_message>
frmSnacksDrinks and frmTickets ============================== - btnPayPoints will only open the form "frmPointsPayment" if the customer is a member and that the customer has an item to purchase
- fixed error nullexception error that occurs when you are a non-member and want to pay with cash (btnPayCash)

- Added button to reset the list for "lstBoxPaymentNeeded

frmSnacksDrinks
=============================
Whenever the frmSnackDrinks is "shown" with the method "this.Show()" the lblPoints gets it value changed to keep an
up to date information of the member's points.

All new controls have been updated to the Form Properties
</commit_message>
<xml_diff>
--- a/planningDocuments/FormProperties.docx
+++ b/planningDocuments/FormProperties.docx
@@ -2065,6 +2065,61 @@
           </w:p>
         </w:tc>
       </w:tr>
+      <w:tr>
+        <w:tc>
+          <w:tcPr>
+            <w:cnfStyle w:val="001000000000" w:firstRow="0" w:lastRow="0" w:firstColumn="1" w:lastColumn="0" w:oddVBand="0" w:evenVBand="0" w:oddHBand="0" w:evenHBand="0" w:firstRowFirstColumn="0" w:firstRowLastColumn="0" w:lastRowFirstColumn="0" w:lastRowLastColumn="0"/>
+            <w:tcW w:w="3116" w:type="dxa"/>
+          </w:tcPr>
+          <w:p>
+            <w:r>
+              <w:t xml:space="preserve">Button 5 </w:t>
+            </w:r>
+          </w:p>
+        </w:tc>
+        <w:tc>
+          <w:tcPr>
+            <w:tcW w:w="3117" w:type="dxa"/>
+          </w:tcPr>
+          <w:p>
+            <w:pPr>
+              <w:cnfStyle w:val="000000000000" w:firstRow="0" w:lastRow="0" w:firstColumn="0" w:lastColumn="0" w:oddVBand="0" w:evenVBand="0" w:oddHBand="0" w:evenHBand="0" w:firstRowFirstColumn="0" w:firstRowLastColumn="0" w:lastRowFirstColumn="0" w:lastRowLastColumn="0"/>
+            </w:pPr>
+            <w:r>
+              <w:t xml:space="preserve">-Name </w:t>
+            </w:r>
+          </w:p>
+          <w:p>
+            <w:pPr>
+              <w:cnfStyle w:val="000000000000" w:firstRow="0" w:lastRow="0" w:firstColumn="0" w:lastColumn="0" w:oddVBand="0" w:evenVBand="0" w:oddHBand="0" w:evenHBand="0" w:firstRowFirstColumn="0" w:firstRowLastColumn="0" w:lastRowFirstColumn="0" w:lastRowLastColumn="0"/>
+            </w:pPr>
+            <w:r>
+              <w:t>-Text q</w:t>
+            </w:r>
+          </w:p>
+        </w:tc>
+        <w:tc>
+          <w:tcPr>
+            <w:tcW w:w="3117" w:type="dxa"/>
+          </w:tcPr>
+          <w:p>
+            <w:pPr>
+              <w:cnfStyle w:val="000000000000" w:firstRow="0" w:lastRow="0" w:firstColumn="0" w:lastColumn="0" w:oddVBand="0" w:evenVBand="0" w:oddHBand="0" w:evenHBand="0" w:firstRowFirstColumn="0" w:firstRowLastColumn="0" w:lastRowFirstColumn="0" w:lastRowLastColumn="0"/>
+            </w:pPr>
+            <w:r>
+              <w:t>-btnReset</w:t>
+            </w:r>
+          </w:p>
+          <w:p>
+            <w:pPr>
+              <w:cnfStyle w:val="000000000000" w:firstRow="0" w:lastRow="0" w:firstColumn="0" w:lastColumn="0" w:oddVBand="0" w:evenVBand="0" w:oddHBand="0" w:evenHBand="0" w:firstRowFirstColumn="0" w:firstRowLastColumn="0" w:lastRowFirstColumn="0" w:lastRowLastColumn="0"/>
+            </w:pPr>
+            <w:r>
+              <w:t>-Remove Items</w:t>
+            </w:r>
+          </w:p>
+        </w:tc>
+      </w:tr>
     </w:tbl>
     <w:p/>
     <w:tbl>
@@ -2149,6 +2204,7 @@
               <w:cnfStyle w:val="000000000000" w:firstRow="0" w:lastRow="0" w:firstColumn="0" w:lastColumn="0" w:oddVBand="0" w:evenVBand="0" w:oddHBand="0" w:evenHBand="0" w:firstRowFirstColumn="0" w:firstRowLastColumn="0" w:lastRowFirstColumn="0" w:lastRowLastColumn="0"/>
             </w:pPr>
             <w:r>
+              <w:lastRenderedPageBreak/>
               <w:t>-Text</w:t>
             </w:r>
           </w:p>
@@ -2170,6 +2226,7 @@
               <w:cnfStyle w:val="000000000000" w:firstRow="0" w:lastRow="0" w:firstColumn="0" w:lastColumn="0" w:oddVBand="0" w:evenVBand="0" w:oddHBand="0" w:evenHBand="0" w:firstRowFirstColumn="0" w:firstRowLastColumn="0" w:lastRowFirstColumn="0" w:lastRowLastColumn="0"/>
             </w:pPr>
             <w:r>
+              <w:lastRenderedPageBreak/>
               <w:t>-frmMembership</w:t>
             </w:r>
           </w:p>
@@ -2178,6 +2235,7 @@
               <w:cnfStyle w:val="000000000000" w:firstRow="0" w:lastRow="0" w:firstColumn="0" w:lastColumn="0" w:oddVBand="0" w:evenVBand="0" w:oddHBand="0" w:evenHBand="0" w:firstRowFirstColumn="0" w:firstRowLastColumn="0" w:lastRowFirstColumn="0" w:lastRowLastColumn="0"/>
             </w:pPr>
             <w:r>
+              <w:lastRenderedPageBreak/>
               <w:t>-Membership</w:t>
             </w:r>
           </w:p>
@@ -3347,19 +3405,21 @@
               <w:cnfStyle w:val="000000000000" w:firstRow="0" w:lastRow="0" w:firstColumn="0" w:lastColumn="0" w:oddVBand="0" w:evenVBand="0" w:oddHBand="0" w:evenHBand="0" w:firstRowFirstColumn="0" w:firstRowLastColumn="0" w:lastRowFirstColumn="0" w:lastRowLastColumn="0"/>
             </w:pPr>
             <w:r>
-              <w:t>-Text</w:t>
-            </w:r>
-          </w:p>
-        </w:tc>
-        <w:tc>
-          <w:tcPr>
-            <w:tcW w:w="3117" w:type="dxa"/>
-          </w:tcPr>
-          <w:p>
-            <w:pPr>
-              <w:cnfStyle w:val="000000000000" w:firstRow="0" w:lastRow="0" w:firstColumn="0" w:lastColumn="0" w:oddVBand="0" w:evenVBand="0" w:oddHBand="0" w:evenHBand="0" w:firstRowFirstColumn="0" w:firstRowLastColumn="0" w:lastRowFirstColumn="0" w:lastRowLastColumn="0"/>
-            </w:pPr>
-            <w:r>
+              <w:lastRenderedPageBreak/>
+              <w:t>-Text</w:t>
+            </w:r>
+          </w:p>
+        </w:tc>
+        <w:tc>
+          <w:tcPr>
+            <w:tcW w:w="3117" w:type="dxa"/>
+          </w:tcPr>
+          <w:p>
+            <w:pPr>
+              <w:cnfStyle w:val="000000000000" w:firstRow="0" w:lastRow="0" w:firstColumn="0" w:lastColumn="0" w:oddVBand="0" w:evenVBand="0" w:oddHBand="0" w:evenHBand="0" w:firstRowFirstColumn="0" w:firstRowLastColumn="0" w:lastRowFirstColumn="0" w:lastRowLastColumn="0"/>
+            </w:pPr>
+            <w:r>
+              <w:lastRenderedPageBreak/>
               <w:t>-grpRemoval</w:t>
             </w:r>
           </w:p>
@@ -3368,6 +3428,7 @@
               <w:cnfStyle w:val="000000000000" w:firstRow="0" w:lastRow="0" w:firstColumn="0" w:lastColumn="0" w:oddVBand="0" w:evenVBand="0" w:oddHBand="0" w:evenHBand="0" w:firstRowFirstColumn="0" w:firstRowLastColumn="0" w:lastRowFirstColumn="0" w:lastRowLastColumn="0"/>
             </w:pPr>
             <w:r>
+              <w:lastRenderedPageBreak/>
               <w:t>-Member to Remove</w:t>
             </w:r>
           </w:p>
@@ -3381,6 +3442,7 @@
           </w:tcPr>
           <w:p>
             <w:r>
+              <w:lastRenderedPageBreak/>
               <w:t>G</w:t>
             </w:r>
             <w:r>
@@ -3405,21 +3467,19 @@
               <w:cnfStyle w:val="000000000000" w:firstRow="0" w:lastRow="0" w:firstColumn="0" w:lastColumn="0" w:oddVBand="0" w:evenVBand="0" w:oddHBand="0" w:evenHBand="0" w:firstRowFirstColumn="0" w:firstRowLastColumn="0" w:lastRowFirstColumn="0" w:lastRowLastColumn="0"/>
             </w:pPr>
             <w:r>
-              <w:lastRenderedPageBreak/>
-              <w:t>-Text</w:t>
-            </w:r>
-          </w:p>
-        </w:tc>
-        <w:tc>
-          <w:tcPr>
-            <w:tcW w:w="3117" w:type="dxa"/>
-          </w:tcPr>
-          <w:p>
-            <w:pPr>
-              <w:cnfStyle w:val="000000000000" w:firstRow="0" w:lastRow="0" w:firstColumn="0" w:lastColumn="0" w:oddVBand="0" w:evenVBand="0" w:oddHBand="0" w:evenHBand="0" w:firstRowFirstColumn="0" w:firstRowLastColumn="0" w:lastRowFirstColumn="0" w:lastRowLastColumn="0"/>
-            </w:pPr>
-            <w:r>
-              <w:lastRenderedPageBreak/>
+              <w:t>-Text</w:t>
+            </w:r>
+          </w:p>
+        </w:tc>
+        <w:tc>
+          <w:tcPr>
+            <w:tcW w:w="3117" w:type="dxa"/>
+          </w:tcPr>
+          <w:p>
+            <w:pPr>
+              <w:cnfStyle w:val="000000000000" w:firstRow="0" w:lastRow="0" w:firstColumn="0" w:lastColumn="0" w:oddVBand="0" w:evenVBand="0" w:oddHBand="0" w:evenHBand="0" w:firstRowFirstColumn="0" w:firstRowLastColumn="0" w:lastRowFirstColumn="0" w:lastRowLastColumn="0"/>
+            </w:pPr>
+            <w:r>
               <w:t>-grpExit</w:t>
             </w:r>
           </w:p>
@@ -4633,6 +4693,7 @@
           </w:tcPr>
           <w:p>
             <w:r>
+              <w:lastRenderedPageBreak/>
               <w:t>Button 1</w:t>
             </w:r>
             <w:r>
@@ -4691,7 +4752,6 @@
           </w:tcPr>
           <w:p>
             <w:r>
-              <w:lastRenderedPageBreak/>
               <w:t>Button 1</w:t>
             </w:r>
             <w:r>
@@ -5807,6 +5867,7 @@
           </w:tcPr>
           <w:p>
             <w:r>
+              <w:lastRenderedPageBreak/>
               <w:t>Form 1</w:t>
             </w:r>
           </w:p>
@@ -5836,7 +5897,6 @@
               <w:cnfStyle w:val="000000000000" w:firstRow="0" w:lastRow="0" w:firstColumn="0" w:lastColumn="0" w:oddVBand="0" w:evenVBand="0" w:oddHBand="0" w:evenHBand="0" w:firstRowFirstColumn="0" w:firstRowLastColumn="0" w:lastRowFirstColumn="0" w:lastRowLastColumn="0"/>
             </w:pPr>
             <w:r>
-              <w:lastRenderedPageBreak/>
               <w:t>-FormBorderStyle</w:t>
             </w:r>
           </w:p>
@@ -5850,7 +5910,6 @@
               <w:cnfStyle w:val="000000000000" w:firstRow="0" w:lastRow="0" w:firstColumn="0" w:lastColumn="0" w:oddVBand="0" w:evenVBand="0" w:oddHBand="0" w:evenHBand="0" w:firstRowFirstColumn="0" w:firstRowLastColumn="0" w:lastRowFirstColumn="0" w:lastRowLastColumn="0"/>
             </w:pPr>
             <w:r>
-              <w:lastRenderedPageBreak/>
               <w:t>-frmCCManagement</w:t>
             </w:r>
           </w:p>
@@ -5867,7 +5926,6 @@
               <w:cnfStyle w:val="000000000000" w:firstRow="0" w:lastRow="0" w:firstColumn="0" w:lastColumn="0" w:oddVBand="0" w:evenVBand="0" w:oddHBand="0" w:evenHBand="0" w:firstRowFirstColumn="0" w:firstRowLastColumn="0" w:lastRowFirstColumn="0" w:lastRowLastColumn="0"/>
             </w:pPr>
             <w:r>
-              <w:lastRenderedPageBreak/>
               <w:t>-fixed Dialog</w:t>
             </w:r>
           </w:p>
@@ -5881,7 +5939,6 @@
           </w:tcPr>
           <w:p>
             <w:r>
-              <w:lastRenderedPageBreak/>
               <w:t>Label 1</w:t>
             </w:r>
           </w:p>
@@ -7266,19 +7323,21 @@
               <w:cnfStyle w:val="000000000000" w:firstRow="0" w:lastRow="0" w:firstColumn="0" w:lastColumn="0" w:oddVBand="0" w:evenVBand="0" w:oddHBand="0" w:evenHBand="0" w:firstRowFirstColumn="0" w:firstRowLastColumn="0" w:lastRowFirstColumn="0" w:lastRowLastColumn="0"/>
             </w:pPr>
             <w:r>
-              <w:t>-Text</w:t>
-            </w:r>
-          </w:p>
-        </w:tc>
-        <w:tc>
-          <w:tcPr>
-            <w:tcW w:w="3117" w:type="dxa"/>
-          </w:tcPr>
-          <w:p>
-            <w:pPr>
-              <w:cnfStyle w:val="000000000000" w:firstRow="0" w:lastRow="0" w:firstColumn="0" w:lastColumn="0" w:oddVBand="0" w:evenVBand="0" w:oddHBand="0" w:evenHBand="0" w:firstRowFirstColumn="0" w:firstRowLastColumn="0" w:lastRowFirstColumn="0" w:lastRowLastColumn="0"/>
-            </w:pPr>
-            <w:r>
+              <w:lastRenderedPageBreak/>
+              <w:t>-Text</w:t>
+            </w:r>
+          </w:p>
+        </w:tc>
+        <w:tc>
+          <w:tcPr>
+            <w:tcW w:w="3117" w:type="dxa"/>
+          </w:tcPr>
+          <w:p>
+            <w:pPr>
+              <w:cnfStyle w:val="000000000000" w:firstRow="0" w:lastRow="0" w:firstColumn="0" w:lastColumn="0" w:oddVBand="0" w:evenVBand="0" w:oddHBand="0" w:evenHBand="0" w:firstRowFirstColumn="0" w:firstRowLastColumn="0" w:lastRowFirstColumn="0" w:lastRowLastColumn="0"/>
+            </w:pPr>
+            <w:r>
+              <w:lastRenderedPageBreak/>
               <w:t>-btnExit</w:t>
             </w:r>
           </w:p>
@@ -7287,6 +7346,7 @@
               <w:cnfStyle w:val="000000000000" w:firstRow="0" w:lastRow="0" w:firstColumn="0" w:lastColumn="0" w:oddVBand="0" w:evenVBand="0" w:oddHBand="0" w:evenHBand="0" w:firstRowFirstColumn="0" w:firstRowLastColumn="0" w:lastRowFirstColumn="0" w:lastRowLastColumn="0"/>
             </w:pPr>
             <w:r>
+              <w:lastRenderedPageBreak/>
               <w:t>-Exit</w:t>
             </w:r>
           </w:p>
@@ -7300,6 +7360,7 @@
           </w:tcPr>
           <w:p>
             <w:r>
+              <w:lastRenderedPageBreak/>
               <w:t>Button 4</w:t>
             </w:r>
           </w:p>
@@ -7321,21 +7382,19 @@
               <w:cnfStyle w:val="000000000000" w:firstRow="0" w:lastRow="0" w:firstColumn="0" w:lastColumn="0" w:oddVBand="0" w:evenVBand="0" w:oddHBand="0" w:evenHBand="0" w:firstRowFirstColumn="0" w:firstRowLastColumn="0" w:lastRowFirstColumn="0" w:lastRowLastColumn="0"/>
             </w:pPr>
             <w:r>
-              <w:lastRenderedPageBreak/>
-              <w:t>-Text</w:t>
-            </w:r>
-          </w:p>
-        </w:tc>
-        <w:tc>
-          <w:tcPr>
-            <w:tcW w:w="3117" w:type="dxa"/>
-          </w:tcPr>
-          <w:p>
-            <w:pPr>
-              <w:cnfStyle w:val="000000000000" w:firstRow="0" w:lastRow="0" w:firstColumn="0" w:lastColumn="0" w:oddVBand="0" w:evenVBand="0" w:oddHBand="0" w:evenHBand="0" w:firstRowFirstColumn="0" w:firstRowLastColumn="0" w:lastRowFirstColumn="0" w:lastRowLastColumn="0"/>
-            </w:pPr>
-            <w:r>
-              <w:lastRenderedPageBreak/>
+              <w:t>-Text</w:t>
+            </w:r>
+          </w:p>
+        </w:tc>
+        <w:tc>
+          <w:tcPr>
+            <w:tcW w:w="3117" w:type="dxa"/>
+          </w:tcPr>
+          <w:p>
+            <w:pPr>
+              <w:cnfStyle w:val="000000000000" w:firstRow="0" w:lastRow="0" w:firstColumn="0" w:lastColumn="0" w:oddVBand="0" w:evenVBand="0" w:oddHBand="0" w:evenHBand="0" w:firstRowFirstColumn="0" w:firstRowLastColumn="0" w:lastRowFirstColumn="0" w:lastRowLastColumn="0"/>
+            </w:pPr>
+            <w:r>
               <w:t>-btnConfirm</w:t>
             </w:r>
           </w:p>
@@ -7344,7 +7403,6 @@
               <w:cnfStyle w:val="000000000000" w:firstRow="0" w:lastRow="0" w:firstColumn="0" w:lastColumn="0" w:oddVBand="0" w:evenVBand="0" w:oddHBand="0" w:evenHBand="0" w:firstRowFirstColumn="0" w:firstRowLastColumn="0" w:lastRowFirstColumn="0" w:lastRowLastColumn="0"/>
             </w:pPr>
             <w:r>
-              <w:lastRenderedPageBreak/>
               <w:t>-Confirm</w:t>
             </w:r>
           </w:p>
@@ -7358,7 +7416,6 @@
           </w:tcPr>
           <w:p>
             <w:r>
-              <w:lastRenderedPageBreak/>
               <w:t>Listview 1</w:t>
             </w:r>
           </w:p>
@@ -8346,6 +8403,61 @@
             </w:pPr>
             <w:r>
               <w:t>-Exit</w:t>
+            </w:r>
+          </w:p>
+        </w:tc>
+      </w:tr>
+      <w:tr>
+        <w:tc>
+          <w:tcPr>
+            <w:cnfStyle w:val="001000000000" w:firstRow="0" w:lastRow="0" w:firstColumn="1" w:lastColumn="0" w:oddVBand="0" w:evenVBand="0" w:oddHBand="0" w:evenHBand="0" w:firstRowFirstColumn="0" w:firstRowLastColumn="0" w:lastRowFirstColumn="0" w:lastRowLastColumn="0"/>
+            <w:tcW w:w="3116" w:type="dxa"/>
+          </w:tcPr>
+          <w:p>
+            <w:r>
+              <w:t xml:space="preserve">Button 6 </w:t>
+            </w:r>
+          </w:p>
+        </w:tc>
+        <w:tc>
+          <w:tcPr>
+            <w:tcW w:w="3117" w:type="dxa"/>
+          </w:tcPr>
+          <w:p>
+            <w:pPr>
+              <w:cnfStyle w:val="000000000000" w:firstRow="0" w:lastRow="0" w:firstColumn="0" w:lastColumn="0" w:oddVBand="0" w:evenVBand="0" w:oddHBand="0" w:evenHBand="0" w:firstRowFirstColumn="0" w:firstRowLastColumn="0" w:lastRowFirstColumn="0" w:lastRowLastColumn="0"/>
+            </w:pPr>
+            <w:r>
+              <w:t>-Name</w:t>
+            </w:r>
+          </w:p>
+          <w:p>
+            <w:pPr>
+              <w:cnfStyle w:val="000000000000" w:firstRow="0" w:lastRow="0" w:firstColumn="0" w:lastColumn="0" w:oddVBand="0" w:evenVBand="0" w:oddHBand="0" w:evenHBand="0" w:firstRowFirstColumn="0" w:firstRowLastColumn="0" w:lastRowFirstColumn="0" w:lastRowLastColumn="0"/>
+            </w:pPr>
+            <w:r>
+              <w:t>-Text</w:t>
+            </w:r>
+          </w:p>
+        </w:tc>
+        <w:tc>
+          <w:tcPr>
+            <w:tcW w:w="3117" w:type="dxa"/>
+          </w:tcPr>
+          <w:p>
+            <w:pPr>
+              <w:cnfStyle w:val="000000000000" w:firstRow="0" w:lastRow="0" w:firstColumn="0" w:lastColumn="0" w:oddVBand="0" w:evenVBand="0" w:oddHBand="0" w:evenHBand="0" w:firstRowFirstColumn="0" w:firstRowLastColumn="0" w:lastRowFirstColumn="0" w:lastRowLastColumn="0"/>
+            </w:pPr>
+            <w:r>
+              <w:t>-btnReset</w:t>
+            </w:r>
+          </w:p>
+          <w:p>
+            <w:pPr>
+              <w:cnfStyle w:val="000000000000" w:firstRow="0" w:lastRow="0" w:firstColumn="0" w:lastColumn="0" w:oddVBand="0" w:evenVBand="0" w:oddHBand="0" w:evenHBand="0" w:firstRowFirstColumn="0" w:firstRowLastColumn="0" w:lastRowFirstColumn="0" w:lastRowLastColumn="0"/>
+            </w:pPr>
+            <w:r>
+              <w:t>-Remove Items</w:t>
             </w:r>
           </w:p>
         </w:tc>
@@ -8478,19 +8590,24 @@
               <w:cnfStyle w:val="000000000000" w:firstRow="0" w:lastRow="0" w:firstColumn="0" w:lastColumn="0" w:oddVBand="0" w:evenVBand="0" w:oddHBand="0" w:evenHBand="0" w:firstRowFirstColumn="0" w:firstRowLastColumn="0" w:lastRowFirstColumn="0" w:lastRowLastColumn="0"/>
             </w:pPr>
             <w:r>
-              <w:t>-FixedDialog (non-resizable form)</w:t>
-            </w:r>
-          </w:p>
-        </w:tc>
-      </w:tr>
-      <w:tr>
-        <w:tc>
-          <w:tcPr>
-            <w:cnfStyle w:val="001000000000" w:firstRow="0" w:lastRow="0" w:firstColumn="1" w:lastColumn="0" w:oddVBand="0" w:evenVBand="0" w:oddHBand="0" w:evenHBand="0" w:firstRowFirstColumn="0" w:firstRowLastColumn="0" w:lastRowFirstColumn="0" w:lastRowLastColumn="0"/>
-            <w:tcW w:w="3116" w:type="dxa"/>
-          </w:tcPr>
-          <w:p>
-            <w:r>
+              <w:t xml:space="preserve">-FixedDialog (non-resizable </w:t>
+            </w:r>
+            <w:r>
+              <w:lastRenderedPageBreak/>
+              <w:t>form)</w:t>
+            </w:r>
+          </w:p>
+        </w:tc>
+      </w:tr>
+      <w:tr>
+        <w:tc>
+          <w:tcPr>
+            <w:cnfStyle w:val="001000000000" w:firstRow="0" w:lastRow="0" w:firstColumn="1" w:lastColumn="0" w:oddVBand="0" w:evenVBand="0" w:oddHBand="0" w:evenHBand="0" w:firstRowFirstColumn="0" w:firstRowLastColumn="0" w:lastRowFirstColumn="0" w:lastRowLastColumn="0"/>
+            <w:tcW w:w="3116" w:type="dxa"/>
+          </w:tcPr>
+          <w:p>
+            <w:r>
+              <w:lastRenderedPageBreak/>
               <w:t>Label 1</w:t>
             </w:r>
           </w:p>
@@ -8568,7 +8685,6 @@
           </w:tcPr>
           <w:p>
             <w:r>
-              <w:lastRenderedPageBreak/>
               <w:t>Label 2</w:t>
             </w:r>
           </w:p>
@@ -9668,60 +9784,54 @@
           </w:tcPr>
           <w:p>
             <w:r>
-              <w:t xml:space="preserve">Label </w:t>
-            </w:r>
-            <w:r>
-              <w:t>7</w:t>
-            </w:r>
-          </w:p>
-        </w:tc>
-        <w:tc>
-          <w:tcPr>
-            <w:tcW w:w="3117" w:type="dxa"/>
-          </w:tcPr>
-          <w:p>
-            <w:pPr>
-              <w:cnfStyle w:val="000000000000" w:firstRow="0" w:lastRow="0" w:firstColumn="0" w:lastColumn="0" w:oddVBand="0" w:evenVBand="0" w:oddHBand="0" w:evenHBand="0" w:firstRowFirstColumn="0" w:firstRowLastColumn="0" w:lastRowFirstColumn="0" w:lastRowLastColumn="0"/>
-            </w:pPr>
-            <w:r>
-              <w:t>-Name</w:t>
-            </w:r>
-          </w:p>
-          <w:p>
-            <w:pPr>
-              <w:cnfStyle w:val="000000000000" w:firstRow="0" w:lastRow="0" w:firstColumn="0" w:lastColumn="0" w:oddVBand="0" w:evenVBand="0" w:oddHBand="0" w:evenHBand="0" w:firstRowFirstColumn="0" w:firstRowLastColumn="0" w:lastRowFirstColumn="0" w:lastRowLastColumn="0"/>
-            </w:pPr>
-            <w:r>
-              <w:t>-Text</w:t>
-            </w:r>
-          </w:p>
-        </w:tc>
-        <w:tc>
-          <w:tcPr>
-            <w:tcW w:w="3117" w:type="dxa"/>
-          </w:tcPr>
-          <w:p>
-            <w:pPr>
-              <w:cnfStyle w:val="000000000000" w:firstRow="0" w:lastRow="0" w:firstColumn="0" w:lastColumn="0" w:oddVBand="0" w:evenVBand="0" w:oddHBand="0" w:evenHBand="0" w:firstRowFirstColumn="0" w:firstRowLastColumn="0" w:lastRowFirstColumn="0" w:lastRowLastColumn="0"/>
-            </w:pPr>
-            <w:r>
+              <w:t>Label 7</w:t>
+            </w:r>
+          </w:p>
+        </w:tc>
+        <w:tc>
+          <w:tcPr>
+            <w:tcW w:w="3117" w:type="dxa"/>
+          </w:tcPr>
+          <w:p>
+            <w:pPr>
+              <w:cnfStyle w:val="000000000000" w:firstRow="0" w:lastRow="0" w:firstColumn="0" w:lastColumn="0" w:oddVBand="0" w:evenVBand="0" w:oddHBand="0" w:evenHBand="0" w:firstRowFirstColumn="0" w:firstRowLastColumn="0" w:lastRowFirstColumn="0" w:lastRowLastColumn="0"/>
+            </w:pPr>
+            <w:r>
+              <w:t>-Name</w:t>
+            </w:r>
+          </w:p>
+          <w:p>
+            <w:pPr>
+              <w:cnfStyle w:val="000000000000" w:firstRow="0" w:lastRow="0" w:firstColumn="0" w:lastColumn="0" w:oddVBand="0" w:evenVBand="0" w:oddHBand="0" w:evenHBand="0" w:firstRowFirstColumn="0" w:firstRowLastColumn="0" w:lastRowFirstColumn="0" w:lastRowLastColumn="0"/>
+            </w:pPr>
+            <w:r>
+              <w:lastRenderedPageBreak/>
+              <w:t>-Text</w:t>
+            </w:r>
+          </w:p>
+        </w:tc>
+        <w:tc>
+          <w:tcPr>
+            <w:tcW w:w="3117" w:type="dxa"/>
+          </w:tcPr>
+          <w:p>
+            <w:pPr>
+              <w:cnfStyle w:val="000000000000" w:firstRow="0" w:lastRow="0" w:firstColumn="0" w:lastColumn="0" w:oddVBand="0" w:evenVBand="0" w:oddHBand="0" w:evenHBand="0" w:firstRowFirstColumn="0" w:firstRowLastColumn="0" w:lastRowFirstColumn="0" w:lastRowLastColumn="0"/>
+            </w:pPr>
+            <w:r>
+              <w:lastRenderedPageBreak/>
               <w:t>-</w:t>
             </w:r>
             <w:r>
-              <w:t>lbl</w:t>
-            </w:r>
-            <w:r>
-              <w:t>User</w:t>
-            </w:r>
-            <w:r>
-              <w:t>LeftoverPoints</w:t>
-            </w:r>
-          </w:p>
-          <w:p>
-            <w:pPr>
-              <w:cnfStyle w:val="000000000000" w:firstRow="0" w:lastRow="0" w:firstColumn="0" w:lastColumn="0" w:oddVBand="0" w:evenVBand="0" w:oddHBand="0" w:evenHBand="0" w:firstRowFirstColumn="0" w:firstRowLastColumn="0" w:lastRowFirstColumn="0" w:lastRowLastColumn="0"/>
-            </w:pPr>
-            <w:r>
+              <w:t>lblUserLeftoverPoints</w:t>
+            </w:r>
+          </w:p>
+          <w:p>
+            <w:pPr>
+              <w:cnfStyle w:val="000000000000" w:firstRow="0" w:lastRow="0" w:firstColumn="0" w:lastColumn="0" w:oddVBand="0" w:evenVBand="0" w:oddHBand="0" w:evenHBand="0" w:firstRowFirstColumn="0" w:firstRowLastColumn="0" w:lastRowFirstColumn="0" w:lastRowLastColumn="0"/>
+            </w:pPr>
+            <w:r>
+              <w:lastRenderedPageBreak/>
               <w:t>-</w:t>
             </w:r>
           </w:p>
@@ -9735,10 +9845,8 @@
           </w:tcPr>
           <w:p>
             <w:r>
-              <w:t xml:space="preserve">Label </w:t>
-            </w:r>
-            <w:r>
-              <w:t>8</w:t>
+              <w:lastRenderedPageBreak/>
+              <w:t>Label 8</w:t>
             </w:r>
           </w:p>
         </w:tc>
@@ -9832,7 +9940,6 @@
           </w:tcPr>
           <w:p>
             <w:r>
-              <w:lastRenderedPageBreak/>
               <w:t>Button 1</w:t>
             </w:r>
           </w:p>
@@ -10236,10 +10343,7 @@
               <w:cnfStyle w:val="000000000000" w:firstRow="0" w:lastRow="0" w:firstColumn="0" w:lastColumn="0" w:oddVBand="0" w:evenVBand="0" w:oddHBand="0" w:evenHBand="0" w:firstRowFirstColumn="0" w:firstRowLastColumn="0" w:lastRowFirstColumn="0" w:lastRowLastColumn="0"/>
             </w:pPr>
             <w:r>
-              <w:t>-lbl</w:t>
-            </w:r>
-            <w:r>
-              <w:t>Message</w:t>
+              <w:t>-lblMessage</w:t>
             </w:r>
           </w:p>
           <w:p>
@@ -10436,61 +10540,6 @@
             </w:pPr>
             <w:r>
               <w:t>-Cancel</w:t>
-            </w:r>
-          </w:p>
-        </w:tc>
-      </w:tr>
-      <w:tr>
-        <w:tc>
-          <w:tcPr>
-            <w:cnfStyle w:val="001000000000" w:firstRow="0" w:lastRow="0" w:firstColumn="1" w:lastColumn="0" w:oddVBand="0" w:evenVBand="0" w:oddHBand="0" w:evenHBand="0" w:firstRowFirstColumn="0" w:firstRowLastColumn="0" w:lastRowFirstColumn="0" w:lastRowLastColumn="0"/>
-            <w:tcW w:w="3116" w:type="dxa"/>
-          </w:tcPr>
-          <w:p>
-            <w:r>
-              <w:t>Button 4</w:t>
-            </w:r>
-          </w:p>
-        </w:tc>
-        <w:tc>
-          <w:tcPr>
-            <w:tcW w:w="3117" w:type="dxa"/>
-          </w:tcPr>
-          <w:p>
-            <w:pPr>
-              <w:cnfStyle w:val="000000000000" w:firstRow="0" w:lastRow="0" w:firstColumn="0" w:lastColumn="0" w:oddVBand="0" w:evenVBand="0" w:oddHBand="0" w:evenHBand="0" w:firstRowFirstColumn="0" w:firstRowLastColumn="0" w:lastRowFirstColumn="0" w:lastRowLastColumn="0"/>
-            </w:pPr>
-            <w:r>
-              <w:t>-Name</w:t>
-            </w:r>
-          </w:p>
-          <w:p>
-            <w:pPr>
-              <w:cnfStyle w:val="000000000000" w:firstRow="0" w:lastRow="0" w:firstColumn="0" w:lastColumn="0" w:oddVBand="0" w:evenVBand="0" w:oddHBand="0" w:evenHBand="0" w:firstRowFirstColumn="0" w:firstRowLastColumn="0" w:lastRowFirstColumn="0" w:lastRowLastColumn="0"/>
-            </w:pPr>
-            <w:r>
-              <w:t>-Text</w:t>
-            </w:r>
-          </w:p>
-        </w:tc>
-        <w:tc>
-          <w:tcPr>
-            <w:tcW w:w="3117" w:type="dxa"/>
-          </w:tcPr>
-          <w:p>
-            <w:pPr>
-              <w:cnfStyle w:val="000000000000" w:firstRow="0" w:lastRow="0" w:firstColumn="0" w:lastColumn="0" w:oddVBand="0" w:evenVBand="0" w:oddHBand="0" w:evenHBand="0" w:firstRowFirstColumn="0" w:firstRowLastColumn="0" w:lastRowFirstColumn="0" w:lastRowLastColumn="0"/>
-            </w:pPr>
-            <w:r>
-              <w:t>-btnPoints</w:t>
-            </w:r>
-          </w:p>
-          <w:p>
-            <w:pPr>
-              <w:cnfStyle w:val="000000000000" w:firstRow="0" w:lastRow="0" w:firstColumn="0" w:lastColumn="0" w:oddVBand="0" w:evenVBand="0" w:oddHBand="0" w:evenHBand="0" w:firstRowFirstColumn="0" w:firstRowLastColumn="0" w:lastRowFirstColumn="0" w:lastRowLastColumn="0"/>
-            </w:pPr>
-            <w:r>
-              <w:t>-Points</w:t>
             </w:r>
           </w:p>
         </w:tc>

</xml_diff>

<commit_message>
Inserted new form to enter credential to enter a new form dedicated to adding new data to the database.
</commit_message>
<xml_diff>
--- a/planningDocuments/FormProperties.docx
+++ b/planningDocuments/FormProperties.docx
@@ -339,10 +339,71 @@
           </w:tcPr>
           <w:p>
             <w:r>
-              <w:t xml:space="preserve">Button </w:t>
-            </w:r>
-            <w:r>
-              <w:t>3</w:t>
+              <w:t>Button 3</w:t>
+            </w:r>
+          </w:p>
+        </w:tc>
+        <w:tc>
+          <w:tcPr>
+            <w:tcW w:w="3117" w:type="dxa"/>
+          </w:tcPr>
+          <w:p>
+            <w:pPr>
+              <w:cnfStyle w:val="000000000000" w:firstRow="0" w:lastRow="0" w:firstColumn="0" w:lastColumn="0" w:oddVBand="0" w:evenVBand="0" w:oddHBand="0" w:evenHBand="0" w:firstRowFirstColumn="0" w:firstRowLastColumn="0" w:lastRowFirstColumn="0" w:lastRowLastColumn="0"/>
+            </w:pPr>
+            <w:r>
+              <w:t>-Name</w:t>
+            </w:r>
+          </w:p>
+          <w:p>
+            <w:pPr>
+              <w:cnfStyle w:val="000000000000" w:firstRow="0" w:lastRow="0" w:firstColumn="0" w:lastColumn="0" w:oddVBand="0" w:evenVBand="0" w:oddHBand="0" w:evenHBand="0" w:firstRowFirstColumn="0" w:firstRowLastColumn="0" w:lastRowFirstColumn="0" w:lastRowLastColumn="0"/>
+            </w:pPr>
+            <w:r>
+              <w:t>-Text</w:t>
+            </w:r>
+          </w:p>
+        </w:tc>
+        <w:tc>
+          <w:tcPr>
+            <w:tcW w:w="3117" w:type="dxa"/>
+          </w:tcPr>
+          <w:p>
+            <w:pPr>
+              <w:cnfStyle w:val="000000000000" w:firstRow="0" w:lastRow="0" w:firstColumn="0" w:lastColumn="0" w:oddVBand="0" w:evenVBand="0" w:oddHBand="0" w:evenHBand="0" w:firstRowFirstColumn="0" w:firstRowLastColumn="0" w:lastRowFirstColumn="0" w:lastRowLastColumn="0"/>
+            </w:pPr>
+            <w:r>
+              <w:t>-</w:t>
+            </w:r>
+            <w:r>
+              <w:t>btnNewProducts</w:t>
+            </w:r>
+          </w:p>
+          <w:p>
+            <w:pPr>
+              <w:cnfStyle w:val="000000000000" w:firstRow="0" w:lastRow="0" w:firstColumn="0" w:lastColumn="0" w:oddVBand="0" w:evenVBand="0" w:oddHBand="0" w:evenHBand="0" w:firstRowFirstColumn="0" w:firstRowLastColumn="0" w:lastRowFirstColumn="0" w:lastRowLastColumn="0"/>
+            </w:pPr>
+            <w:r>
+              <w:t>-</w:t>
+            </w:r>
+            <w:r>
+              <w:t xml:space="preserve"> </w:t>
+            </w:r>
+            <w:r>
+              <w:t>Insert New Products</w:t>
+            </w:r>
+          </w:p>
+        </w:tc>
+      </w:tr>
+      <w:tr>
+        <w:tc>
+          <w:tcPr>
+            <w:cnfStyle w:val="001000000000" w:firstRow="0" w:lastRow="0" w:firstColumn="1" w:lastColumn="0" w:oddVBand="0" w:evenVBand="0" w:oddHBand="0" w:evenHBand="0" w:firstRowFirstColumn="0" w:firstRowLastColumn="0" w:lastRowFirstColumn="0" w:lastRowLastColumn="0"/>
+            <w:tcW w:w="3116" w:type="dxa"/>
+          </w:tcPr>
+          <w:p>
+            <w:r>
+              <w:t>Button 4</w:t>
             </w:r>
           </w:p>
         </w:tc>
@@ -967,6 +1028,7 @@
           </w:tcPr>
           <w:p>
             <w:r>
+              <w:lastRenderedPageBreak/>
               <w:t>Label 1</w:t>
             </w:r>
           </w:p>
@@ -1022,7 +1084,6 @@
           </w:tcPr>
           <w:p>
             <w:r>
-              <w:lastRenderedPageBreak/>
               <w:t>Label 2</w:t>
             </w:r>
           </w:p>
@@ -2144,6 +2205,7 @@
           </w:tcPr>
           <w:p>
             <w:r>
+              <w:lastRenderedPageBreak/>
               <w:t>OBJECT</w:t>
             </w:r>
           </w:p>
@@ -2204,7 +2266,6 @@
               <w:cnfStyle w:val="000000000000" w:firstRow="0" w:lastRow="0" w:firstColumn="0" w:lastColumn="0" w:oddVBand="0" w:evenVBand="0" w:oddHBand="0" w:evenHBand="0" w:firstRowFirstColumn="0" w:firstRowLastColumn="0" w:lastRowFirstColumn="0" w:lastRowLastColumn="0"/>
             </w:pPr>
             <w:r>
-              <w:lastRenderedPageBreak/>
               <w:t>-Text</w:t>
             </w:r>
           </w:p>
@@ -2226,7 +2287,6 @@
               <w:cnfStyle w:val="000000000000" w:firstRow="0" w:lastRow="0" w:firstColumn="0" w:lastColumn="0" w:oddVBand="0" w:evenVBand="0" w:oddHBand="0" w:evenHBand="0" w:firstRowFirstColumn="0" w:firstRowLastColumn="0" w:lastRowFirstColumn="0" w:lastRowLastColumn="0"/>
             </w:pPr>
             <w:r>
-              <w:lastRenderedPageBreak/>
               <w:t>-frmMembership</w:t>
             </w:r>
           </w:p>
@@ -2235,7 +2295,6 @@
               <w:cnfStyle w:val="000000000000" w:firstRow="0" w:lastRow="0" w:firstColumn="0" w:lastColumn="0" w:oddVBand="0" w:evenVBand="0" w:oddHBand="0" w:evenHBand="0" w:firstRowFirstColumn="0" w:firstRowLastColumn="0" w:lastRowFirstColumn="0" w:lastRowLastColumn="0"/>
             </w:pPr>
             <w:r>
-              <w:lastRenderedPageBreak/>
               <w:t>-Membership</w:t>
             </w:r>
           </w:p>
@@ -2257,7 +2316,6 @@
           </w:tcPr>
           <w:p>
             <w:r>
-              <w:lastRenderedPageBreak/>
               <w:t>Button 1</w:t>
             </w:r>
           </w:p>
@@ -3347,19 +3405,21 @@
               <w:cnfStyle w:val="000000000000" w:firstRow="0" w:lastRow="0" w:firstColumn="0" w:lastColumn="0" w:oddVBand="0" w:evenVBand="0" w:oddHBand="0" w:evenHBand="0" w:firstRowFirstColumn="0" w:firstRowLastColumn="0" w:lastRowFirstColumn="0" w:lastRowLastColumn="0"/>
             </w:pPr>
             <w:r>
-              <w:t>-Text</w:t>
-            </w:r>
-          </w:p>
-        </w:tc>
-        <w:tc>
-          <w:tcPr>
-            <w:tcW w:w="3117" w:type="dxa"/>
-          </w:tcPr>
-          <w:p>
-            <w:pPr>
-              <w:cnfStyle w:val="000000000000" w:firstRow="0" w:lastRow="0" w:firstColumn="0" w:lastColumn="0" w:oddVBand="0" w:evenVBand="0" w:oddHBand="0" w:evenHBand="0" w:firstRowFirstColumn="0" w:firstRowLastColumn="0" w:lastRowFirstColumn="0" w:lastRowLastColumn="0"/>
-            </w:pPr>
-            <w:r>
+              <w:lastRenderedPageBreak/>
+              <w:t>-Text</w:t>
+            </w:r>
+          </w:p>
+        </w:tc>
+        <w:tc>
+          <w:tcPr>
+            <w:tcW w:w="3117" w:type="dxa"/>
+          </w:tcPr>
+          <w:p>
+            <w:pPr>
+              <w:cnfStyle w:val="000000000000" w:firstRow="0" w:lastRow="0" w:firstColumn="0" w:lastColumn="0" w:oddVBand="0" w:evenVBand="0" w:oddHBand="0" w:evenHBand="0" w:firstRowFirstColumn="0" w:firstRowLastColumn="0" w:lastRowFirstColumn="0" w:lastRowLastColumn="0"/>
+            </w:pPr>
+            <w:r>
+              <w:lastRenderedPageBreak/>
               <w:t>-btnExit</w:t>
             </w:r>
           </w:p>
@@ -3368,6 +3428,7 @@
               <w:cnfStyle w:val="000000000000" w:firstRow="0" w:lastRow="0" w:firstColumn="0" w:lastColumn="0" w:oddVBand="0" w:evenVBand="0" w:oddHBand="0" w:evenHBand="0" w:firstRowFirstColumn="0" w:firstRowLastColumn="0" w:lastRowFirstColumn="0" w:lastRowLastColumn="0"/>
             </w:pPr>
             <w:r>
+              <w:lastRenderedPageBreak/>
               <w:t>-Exit</w:t>
             </w:r>
           </w:p>
@@ -3381,6 +3442,7 @@
           </w:tcPr>
           <w:p>
             <w:r>
+              <w:lastRenderedPageBreak/>
               <w:t>G</w:t>
             </w:r>
             <w:r>
@@ -3405,21 +3467,19 @@
               <w:cnfStyle w:val="000000000000" w:firstRow="0" w:lastRow="0" w:firstColumn="0" w:lastColumn="0" w:oddVBand="0" w:evenVBand="0" w:oddHBand="0" w:evenHBand="0" w:firstRowFirstColumn="0" w:firstRowLastColumn="0" w:lastRowFirstColumn="0" w:lastRowLastColumn="0"/>
             </w:pPr>
             <w:r>
-              <w:lastRenderedPageBreak/>
-              <w:t>-Text</w:t>
-            </w:r>
-          </w:p>
-        </w:tc>
-        <w:tc>
-          <w:tcPr>
-            <w:tcW w:w="3117" w:type="dxa"/>
-          </w:tcPr>
-          <w:p>
-            <w:pPr>
-              <w:cnfStyle w:val="000000000000" w:firstRow="0" w:lastRow="0" w:firstColumn="0" w:lastColumn="0" w:oddVBand="0" w:evenVBand="0" w:oddHBand="0" w:evenHBand="0" w:firstRowFirstColumn="0" w:firstRowLastColumn="0" w:lastRowFirstColumn="0" w:lastRowLastColumn="0"/>
-            </w:pPr>
-            <w:r>
-              <w:lastRenderedPageBreak/>
+              <w:t>-Text</w:t>
+            </w:r>
+          </w:p>
+        </w:tc>
+        <w:tc>
+          <w:tcPr>
+            <w:tcW w:w="3117" w:type="dxa"/>
+          </w:tcPr>
+          <w:p>
+            <w:pPr>
+              <w:cnfStyle w:val="000000000000" w:firstRow="0" w:lastRow="0" w:firstColumn="0" w:lastColumn="0" w:oddVBand="0" w:evenVBand="0" w:oddHBand="0" w:evenHBand="0" w:firstRowFirstColumn="0" w:firstRowLastColumn="0" w:lastRowFirstColumn="0" w:lastRowLastColumn="0"/>
+            </w:pPr>
+            <w:r>
               <w:t>-grpRemoval</w:t>
             </w:r>
           </w:p>
@@ -3428,7 +3488,6 @@
               <w:cnfStyle w:val="000000000000" w:firstRow="0" w:lastRow="0" w:firstColumn="0" w:lastColumn="0" w:oddVBand="0" w:evenVBand="0" w:oddHBand="0" w:evenHBand="0" w:firstRowFirstColumn="0" w:firstRowLastColumn="0" w:lastRowFirstColumn="0" w:lastRowLastColumn="0"/>
             </w:pPr>
             <w:r>
-              <w:lastRenderedPageBreak/>
               <w:t>-Member to Remove</w:t>
             </w:r>
           </w:p>
@@ -3442,7 +3501,6 @@
           </w:tcPr>
           <w:p>
             <w:r>
-              <w:lastRenderedPageBreak/>
               <w:t>G</w:t>
             </w:r>
             <w:r>
@@ -4635,6 +4693,7 @@
           </w:tcPr>
           <w:p>
             <w:r>
+              <w:lastRenderedPageBreak/>
               <w:t>Button 1</w:t>
             </w:r>
             <w:r>
@@ -4693,7 +4752,6 @@
           </w:tcPr>
           <w:p>
             <w:r>
-              <w:lastRenderedPageBreak/>
               <w:t>Button 1</w:t>
             </w:r>
             <w:r>
@@ -5828,6 +5886,7 @@
           </w:tcPr>
           <w:p>
             <w:r>
+              <w:lastRenderedPageBreak/>
               <w:t>OBJECT</w:t>
             </w:r>
           </w:p>
@@ -5867,7 +5926,6 @@
           </w:tcPr>
           <w:p>
             <w:r>
-              <w:lastRenderedPageBreak/>
               <w:t>Form 1</w:t>
             </w:r>
           </w:p>
@@ -7302,6 +7360,7 @@
           </w:tcPr>
           <w:p>
             <w:r>
+              <w:lastRenderedPageBreak/>
               <w:t>Button 3</w:t>
             </w:r>
           </w:p>
@@ -7323,21 +7382,19 @@
               <w:cnfStyle w:val="000000000000" w:firstRow="0" w:lastRow="0" w:firstColumn="0" w:lastColumn="0" w:oddVBand="0" w:evenVBand="0" w:oddHBand="0" w:evenHBand="0" w:firstRowFirstColumn="0" w:firstRowLastColumn="0" w:lastRowFirstColumn="0" w:lastRowLastColumn="0"/>
             </w:pPr>
             <w:r>
-              <w:lastRenderedPageBreak/>
-              <w:t>-Text</w:t>
-            </w:r>
-          </w:p>
-        </w:tc>
-        <w:tc>
-          <w:tcPr>
-            <w:tcW w:w="3117" w:type="dxa"/>
-          </w:tcPr>
-          <w:p>
-            <w:pPr>
-              <w:cnfStyle w:val="000000000000" w:firstRow="0" w:lastRow="0" w:firstColumn="0" w:lastColumn="0" w:oddVBand="0" w:evenVBand="0" w:oddHBand="0" w:evenHBand="0" w:firstRowFirstColumn="0" w:firstRowLastColumn="0" w:lastRowFirstColumn="0" w:lastRowLastColumn="0"/>
-            </w:pPr>
-            <w:r>
-              <w:lastRenderedPageBreak/>
+              <w:t>-Text</w:t>
+            </w:r>
+          </w:p>
+        </w:tc>
+        <w:tc>
+          <w:tcPr>
+            <w:tcW w:w="3117" w:type="dxa"/>
+          </w:tcPr>
+          <w:p>
+            <w:pPr>
+              <w:cnfStyle w:val="000000000000" w:firstRow="0" w:lastRow="0" w:firstColumn="0" w:lastColumn="0" w:oddVBand="0" w:evenVBand="0" w:oddHBand="0" w:evenHBand="0" w:firstRowFirstColumn="0" w:firstRowLastColumn="0" w:lastRowFirstColumn="0" w:lastRowLastColumn="0"/>
+            </w:pPr>
+            <w:r>
               <w:t>-btnExit</w:t>
             </w:r>
           </w:p>
@@ -7346,7 +7403,6 @@
               <w:cnfStyle w:val="000000000000" w:firstRow="0" w:lastRow="0" w:firstColumn="0" w:lastColumn="0" w:oddVBand="0" w:evenVBand="0" w:oddHBand="0" w:evenHBand="0" w:firstRowFirstColumn="0" w:firstRowLastColumn="0" w:lastRowFirstColumn="0" w:lastRowLastColumn="0"/>
             </w:pPr>
             <w:r>
-              <w:lastRenderedPageBreak/>
               <w:t>-Exit</w:t>
             </w:r>
           </w:p>
@@ -7360,7 +7416,6 @@
           </w:tcPr>
           <w:p>
             <w:r>
-              <w:lastRenderedPageBreak/>
               <w:t>Button 4</w:t>
             </w:r>
           </w:p>
@@ -8555,6 +8610,7 @@
               <w:cnfStyle w:val="000000000000" w:firstRow="0" w:lastRow="0" w:firstColumn="0" w:lastColumn="0" w:oddVBand="0" w:evenVBand="0" w:oddHBand="0" w:evenHBand="0" w:firstRowFirstColumn="0" w:firstRowLastColumn="0" w:lastRowFirstColumn="0" w:lastRowLastColumn="0"/>
             </w:pPr>
             <w:r>
+              <w:lastRenderedPageBreak/>
               <w:t>-FormBorderStyle</w:t>
             </w:r>
           </w:p>
@@ -8568,6 +8624,7 @@
               <w:cnfStyle w:val="000000000000" w:firstRow="0" w:lastRow="0" w:firstColumn="0" w:lastColumn="0" w:oddVBand="0" w:evenVBand="0" w:oddHBand="0" w:evenHBand="0" w:firstRowFirstColumn="0" w:firstRowLastColumn="0" w:lastRowFirstColumn="0" w:lastRowLastColumn="0"/>
             </w:pPr>
             <w:r>
+              <w:lastRenderedPageBreak/>
               <w:t>-frmCredit</w:t>
             </w:r>
             <w:r>
@@ -8590,11 +8647,8 @@
               <w:cnfStyle w:val="000000000000" w:firstRow="0" w:lastRow="0" w:firstColumn="0" w:lastColumn="0" w:oddVBand="0" w:evenVBand="0" w:oddHBand="0" w:evenHBand="0" w:firstRowFirstColumn="0" w:firstRowLastColumn="0" w:lastRowFirstColumn="0" w:lastRowLastColumn="0"/>
             </w:pPr>
             <w:r>
-              <w:t xml:space="preserve">-FixedDialog (non-resizable </w:t>
-            </w:r>
-            <w:r>
               <w:lastRenderedPageBreak/>
-              <w:t>form)</w:t>
+              <w:t>-FixedDialog (non-resizable form)</w:t>
             </w:r>
           </w:p>
         </w:tc>
@@ -9784,6 +9838,7 @@
           </w:tcPr>
           <w:p>
             <w:r>
+              <w:lastRenderedPageBreak/>
               <w:t>Label 7</w:t>
             </w:r>
           </w:p>
@@ -9805,21 +9860,19 @@
               <w:cnfStyle w:val="000000000000" w:firstRow="0" w:lastRow="0" w:firstColumn="0" w:lastColumn="0" w:oddVBand="0" w:evenVBand="0" w:oddHBand="0" w:evenHBand="0" w:firstRowFirstColumn="0" w:firstRowLastColumn="0" w:lastRowFirstColumn="0" w:lastRowLastColumn="0"/>
             </w:pPr>
             <w:r>
-              <w:lastRenderedPageBreak/>
-              <w:t>-Text</w:t>
-            </w:r>
-          </w:p>
-        </w:tc>
-        <w:tc>
-          <w:tcPr>
-            <w:tcW w:w="3117" w:type="dxa"/>
-          </w:tcPr>
-          <w:p>
-            <w:pPr>
-              <w:cnfStyle w:val="000000000000" w:firstRow="0" w:lastRow="0" w:firstColumn="0" w:lastColumn="0" w:oddVBand="0" w:evenVBand="0" w:oddHBand="0" w:evenHBand="0" w:firstRowFirstColumn="0" w:firstRowLastColumn="0" w:lastRowFirstColumn="0" w:lastRowLastColumn="0"/>
-            </w:pPr>
-            <w:r>
-              <w:lastRenderedPageBreak/>
+              <w:t>-Text</w:t>
+            </w:r>
+          </w:p>
+        </w:tc>
+        <w:tc>
+          <w:tcPr>
+            <w:tcW w:w="3117" w:type="dxa"/>
+          </w:tcPr>
+          <w:p>
+            <w:pPr>
+              <w:cnfStyle w:val="000000000000" w:firstRow="0" w:lastRow="0" w:firstColumn="0" w:lastColumn="0" w:oddVBand="0" w:evenVBand="0" w:oddHBand="0" w:evenHBand="0" w:firstRowFirstColumn="0" w:firstRowLastColumn="0" w:lastRowFirstColumn="0" w:lastRowLastColumn="0"/>
+            </w:pPr>
+            <w:r>
               <w:t>-</w:t>
             </w:r>
             <w:r>
@@ -9831,7 +9884,6 @@
               <w:cnfStyle w:val="000000000000" w:firstRow="0" w:lastRow="0" w:firstColumn="0" w:lastColumn="0" w:oddVBand="0" w:evenVBand="0" w:oddHBand="0" w:evenHBand="0" w:firstRowFirstColumn="0" w:firstRowLastColumn="0" w:lastRowFirstColumn="0" w:lastRowLastColumn="0"/>
             </w:pPr>
             <w:r>
-              <w:lastRenderedPageBreak/>
               <w:t>-</w:t>
             </w:r>
           </w:p>
@@ -9845,7 +9897,6 @@
           </w:tcPr>
           <w:p>
             <w:r>
-              <w:lastRenderedPageBreak/>
               <w:t>Label 8</w:t>
             </w:r>
           </w:p>
@@ -10540,6 +10591,786 @@
             </w:pPr>
             <w:r>
               <w:t>-Cancel</w:t>
+            </w:r>
+          </w:p>
+        </w:tc>
+      </w:tr>
+    </w:tbl>
+    <w:p/>
+    <w:tbl>
+      <w:tblPr>
+        <w:tblStyle w:val="GridTable1Light-Accent1"/>
+        <w:tblW w:w="0" w:type="auto"/>
+        <w:tblLook w:val="04A0" w:firstRow="1" w:lastRow="0" w:firstColumn="1" w:lastColumn="0" w:noHBand="0" w:noVBand="1"/>
+      </w:tblPr>
+      <w:tblGrid>
+        <w:gridCol w:w="3116"/>
+        <w:gridCol w:w="3117"/>
+        <w:gridCol w:w="3117"/>
+      </w:tblGrid>
+      <w:tr>
+        <w:trPr>
+          <w:cnfStyle w:val="100000000000" w:firstRow="1" w:lastRow="0" w:firstColumn="0" w:lastColumn="0" w:oddVBand="0" w:evenVBand="0" w:oddHBand="0" w:evenHBand="0" w:firstRowFirstColumn="0" w:firstRowLastColumn="0" w:lastRowFirstColumn="0" w:lastRowLastColumn="0"/>
+        </w:trPr>
+        <w:tc>
+          <w:tcPr>
+            <w:cnfStyle w:val="001000000000" w:firstRow="0" w:lastRow="0" w:firstColumn="1" w:lastColumn="0" w:oddVBand="0" w:evenVBand="0" w:oddHBand="0" w:evenHBand="0" w:firstRowFirstColumn="0" w:firstRowLastColumn="0" w:lastRowFirstColumn="0" w:lastRowLastColumn="0"/>
+            <w:tcW w:w="3116" w:type="dxa"/>
+          </w:tcPr>
+          <w:p>
+            <w:r>
+              <w:t>OBJECT</w:t>
+            </w:r>
+          </w:p>
+        </w:tc>
+        <w:tc>
+          <w:tcPr>
+            <w:tcW w:w="3117" w:type="dxa"/>
+          </w:tcPr>
+          <w:p>
+            <w:pPr>
+              <w:cnfStyle w:val="100000000000" w:firstRow="1" w:lastRow="0" w:firstColumn="0" w:lastColumn="0" w:oddVBand="0" w:evenVBand="0" w:oddHBand="0" w:evenHBand="0" w:firstRowFirstColumn="0" w:firstRowLastColumn="0" w:lastRowFirstColumn="0" w:lastRowLastColumn="0"/>
+            </w:pPr>
+            <w:r>
+              <w:t>PROPERTY</w:t>
+            </w:r>
+          </w:p>
+        </w:tc>
+        <w:tc>
+          <w:tcPr>
+            <w:tcW w:w="3117" w:type="dxa"/>
+          </w:tcPr>
+          <w:p>
+            <w:pPr>
+              <w:cnfStyle w:val="100000000000" w:firstRow="1" w:lastRow="0" w:firstColumn="0" w:lastColumn="0" w:oddVBand="0" w:evenVBand="0" w:oddHBand="0" w:evenHBand="0" w:firstRowFirstColumn="0" w:firstRowLastColumn="0" w:lastRowFirstColumn="0" w:lastRowLastColumn="0"/>
+            </w:pPr>
+            <w:r>
+              <w:t>VALUE</w:t>
+            </w:r>
+          </w:p>
+        </w:tc>
+      </w:tr>
+      <w:tr>
+        <w:tc>
+          <w:tcPr>
+            <w:cnfStyle w:val="001000000000" w:firstRow="0" w:lastRow="0" w:firstColumn="1" w:lastColumn="0" w:oddVBand="0" w:evenVBand="0" w:oddHBand="0" w:evenHBand="0" w:firstRowFirstColumn="0" w:firstRowLastColumn="0" w:lastRowFirstColumn="0" w:lastRowLastColumn="0"/>
+            <w:tcW w:w="3116" w:type="dxa"/>
+          </w:tcPr>
+          <w:p>
+            <w:r>
+              <w:t>Form 1</w:t>
+            </w:r>
+          </w:p>
+        </w:tc>
+        <w:tc>
+          <w:tcPr>
+            <w:tcW w:w="3117" w:type="dxa"/>
+          </w:tcPr>
+          <w:p>
+            <w:pPr>
+              <w:cnfStyle w:val="000000000000" w:firstRow="0" w:lastRow="0" w:firstColumn="0" w:lastColumn="0" w:oddVBand="0" w:evenVBand="0" w:oddHBand="0" w:evenHBand="0" w:firstRowFirstColumn="0" w:firstRowLastColumn="0" w:lastRowFirstColumn="0" w:lastRowLastColumn="0"/>
+            </w:pPr>
+            <w:r>
+              <w:t>-Name</w:t>
+            </w:r>
+          </w:p>
+          <w:p>
+            <w:pPr>
+              <w:cnfStyle w:val="000000000000" w:firstRow="0" w:lastRow="0" w:firstColumn="0" w:lastColumn="0" w:oddVBand="0" w:evenVBand="0" w:oddHBand="0" w:evenHBand="0" w:firstRowFirstColumn="0" w:firstRowLastColumn="0" w:lastRowFirstColumn="0" w:lastRowLastColumn="0"/>
+            </w:pPr>
+            <w:r>
+              <w:t>-FormBorderStyle</w:t>
+            </w:r>
+          </w:p>
+        </w:tc>
+        <w:tc>
+          <w:tcPr>
+            <w:tcW w:w="3117" w:type="dxa"/>
+          </w:tcPr>
+          <w:p>
+            <w:pPr>
+              <w:cnfStyle w:val="000000000000" w:firstRow="0" w:lastRow="0" w:firstColumn="0" w:lastColumn="0" w:oddVBand="0" w:evenVBand="0" w:oddHBand="0" w:evenHBand="0" w:firstRowFirstColumn="0" w:firstRowLastColumn="0" w:lastRowFirstColumn="0" w:lastRowLastColumn="0"/>
+            </w:pPr>
+            <w:r>
+              <w:t>-</w:t>
+            </w:r>
+            <w:r>
+              <w:t xml:space="preserve"> </w:t>
+            </w:r>
+            <w:r>
+              <w:t>frmNewProductsInsertion</w:t>
+            </w:r>
+          </w:p>
+          <w:p>
+            <w:pPr>
+              <w:cnfStyle w:val="000000000000" w:firstRow="0" w:lastRow="0" w:firstColumn="0" w:lastColumn="0" w:oddVBand="0" w:evenVBand="0" w:oddHBand="0" w:evenHBand="0" w:firstRowFirstColumn="0" w:firstRowLastColumn="0" w:lastRowFirstColumn="0" w:lastRowLastColumn="0"/>
+            </w:pPr>
+            <w:r>
+              <w:t>-FixedDialog (non-resizable form)</w:t>
+            </w:r>
+          </w:p>
+        </w:tc>
+      </w:tr>
+      <w:tr>
+        <w:tc>
+          <w:tcPr>
+            <w:cnfStyle w:val="001000000000" w:firstRow="0" w:lastRow="0" w:firstColumn="1" w:lastColumn="0" w:oddVBand="0" w:evenVBand="0" w:oddHBand="0" w:evenHBand="0" w:firstRowFirstColumn="0" w:firstRowLastColumn="0" w:lastRowFirstColumn="0" w:lastRowLastColumn="0"/>
+            <w:tcW w:w="3116" w:type="dxa"/>
+          </w:tcPr>
+          <w:p>
+            <w:r>
+              <w:t>Label 1</w:t>
+            </w:r>
+          </w:p>
+        </w:tc>
+        <w:tc>
+          <w:tcPr>
+            <w:tcW w:w="3117" w:type="dxa"/>
+          </w:tcPr>
+          <w:p>
+            <w:pPr>
+              <w:cnfStyle w:val="000000000000" w:firstRow="0" w:lastRow="0" w:firstColumn="0" w:lastColumn="0" w:oddVBand="0" w:evenVBand="0" w:oddHBand="0" w:evenHBand="0" w:firstRowFirstColumn="0" w:firstRowLastColumn="0" w:lastRowFirstColumn="0" w:lastRowLastColumn="0"/>
+            </w:pPr>
+            <w:r>
+              <w:t>-Name</w:t>
+            </w:r>
+          </w:p>
+          <w:p>
+            <w:pPr>
+              <w:cnfStyle w:val="000000000000" w:firstRow="0" w:lastRow="0" w:firstColumn="0" w:lastColumn="0" w:oddVBand="0" w:evenVBand="0" w:oddHBand="0" w:evenHBand="0" w:firstRowFirstColumn="0" w:firstRowLastColumn="0" w:lastRowFirstColumn="0" w:lastRowLastColumn="0"/>
+            </w:pPr>
+            <w:r>
+              <w:t>-Text</w:t>
+            </w:r>
+          </w:p>
+          <w:p>
+            <w:pPr>
+              <w:cnfStyle w:val="000000000000" w:firstRow="0" w:lastRow="0" w:firstColumn="0" w:lastColumn="0" w:oddVBand="0" w:evenVBand="0" w:oddHBand="0" w:evenHBand="0" w:firstRowFirstColumn="0" w:firstRowLastColumn="0" w:lastRowFirstColumn="0" w:lastRowLastColumn="0"/>
+            </w:pPr>
+            <w:r>
+              <w:t>-Bold</w:t>
+            </w:r>
+          </w:p>
+        </w:tc>
+        <w:tc>
+          <w:tcPr>
+            <w:tcW w:w="3117" w:type="dxa"/>
+          </w:tcPr>
+          <w:p>
+            <w:pPr>
+              <w:cnfStyle w:val="000000000000" w:firstRow="0" w:lastRow="0" w:firstColumn="0" w:lastColumn="0" w:oddVBand="0" w:evenVBand="0" w:oddHBand="0" w:evenHBand="0" w:firstRowFirstColumn="0" w:firstRowLastColumn="0" w:lastRowFirstColumn="0" w:lastRowLastColumn="0"/>
+            </w:pPr>
+            <w:r>
+              <w:t>-lblTitle</w:t>
+            </w:r>
+          </w:p>
+          <w:p>
+            <w:pPr>
+              <w:cnfStyle w:val="000000000000" w:firstRow="0" w:lastRow="0" w:firstColumn="0" w:lastColumn="0" w:oddVBand="0" w:evenVBand="0" w:oddHBand="0" w:evenHBand="0" w:firstRowFirstColumn="0" w:firstRowLastColumn="0" w:lastRowFirstColumn="0" w:lastRowLastColumn="0"/>
+            </w:pPr>
+            <w:r>
+              <w:t>-Insertion of New Products</w:t>
+            </w:r>
+          </w:p>
+          <w:p>
+            <w:pPr>
+              <w:cnfStyle w:val="000000000000" w:firstRow="0" w:lastRow="0" w:firstColumn="0" w:lastColumn="0" w:oddVBand="0" w:evenVBand="0" w:oddHBand="0" w:evenHBand="0" w:firstRowFirstColumn="0" w:firstRowLastColumn="0" w:lastRowFirstColumn="0" w:lastRowLastColumn="0"/>
+            </w:pPr>
+            <w:r>
+              <w:t>-TRUE</w:t>
+            </w:r>
+          </w:p>
+        </w:tc>
+      </w:tr>
+      <w:tr>
+        <w:tc>
+          <w:tcPr>
+            <w:cnfStyle w:val="001000000000" w:firstRow="0" w:lastRow="0" w:firstColumn="1" w:lastColumn="0" w:oddVBand="0" w:evenVBand="0" w:oddHBand="0" w:evenHBand="0" w:firstRowFirstColumn="0" w:firstRowLastColumn="0" w:lastRowFirstColumn="0" w:lastRowLastColumn="0"/>
+            <w:tcW w:w="3116" w:type="dxa"/>
+          </w:tcPr>
+          <w:p>
+            <w:r>
+              <w:t>Button 1</w:t>
+            </w:r>
+          </w:p>
+        </w:tc>
+        <w:tc>
+          <w:tcPr>
+            <w:tcW w:w="3117" w:type="dxa"/>
+          </w:tcPr>
+          <w:p>
+            <w:pPr>
+              <w:cnfStyle w:val="000000000000" w:firstRow="0" w:lastRow="0" w:firstColumn="0" w:lastColumn="0" w:oddVBand="0" w:evenVBand="0" w:oddHBand="0" w:evenHBand="0" w:firstRowFirstColumn="0" w:firstRowLastColumn="0" w:lastRowFirstColumn="0" w:lastRowLastColumn="0"/>
+            </w:pPr>
+            <w:r>
+              <w:t>-Name</w:t>
+            </w:r>
+          </w:p>
+          <w:p>
+            <w:pPr>
+              <w:cnfStyle w:val="000000000000" w:firstRow="0" w:lastRow="0" w:firstColumn="0" w:lastColumn="0" w:oddVBand="0" w:evenVBand="0" w:oddHBand="0" w:evenHBand="0" w:firstRowFirstColumn="0" w:firstRowLastColumn="0" w:lastRowFirstColumn="0" w:lastRowLastColumn="0"/>
+            </w:pPr>
+            <w:r>
+              <w:t>-Text</w:t>
+            </w:r>
+          </w:p>
+        </w:tc>
+        <w:tc>
+          <w:tcPr>
+            <w:tcW w:w="3117" w:type="dxa"/>
+          </w:tcPr>
+          <w:p>
+            <w:pPr>
+              <w:cnfStyle w:val="000000000000" w:firstRow="0" w:lastRow="0" w:firstColumn="0" w:lastColumn="0" w:oddVBand="0" w:evenVBand="0" w:oddHBand="0" w:evenHBand="0" w:firstRowFirstColumn="0" w:firstRowLastColumn="0" w:lastRowFirstColumn="0" w:lastRowLastColumn="0"/>
+            </w:pPr>
+            <w:r>
+              <w:t>-btnMovie</w:t>
+            </w:r>
+          </w:p>
+          <w:p>
+            <w:pPr>
+              <w:cnfStyle w:val="000000000000" w:firstRow="0" w:lastRow="0" w:firstColumn="0" w:lastColumn="0" w:oddVBand="0" w:evenVBand="0" w:oddHBand="0" w:evenHBand="0" w:firstRowFirstColumn="0" w:firstRowLastColumn="0" w:lastRowFirstColumn="0" w:lastRowLastColumn="0"/>
+            </w:pPr>
+            <w:r>
+              <w:t>-Insert New Movie(s)</w:t>
+            </w:r>
+          </w:p>
+        </w:tc>
+      </w:tr>
+      <w:tr>
+        <w:tc>
+          <w:tcPr>
+            <w:cnfStyle w:val="001000000000" w:firstRow="0" w:lastRow="0" w:firstColumn="1" w:lastColumn="0" w:oddVBand="0" w:evenVBand="0" w:oddHBand="0" w:evenHBand="0" w:firstRowFirstColumn="0" w:firstRowLastColumn="0" w:lastRowFirstColumn="0" w:lastRowLastColumn="0"/>
+            <w:tcW w:w="3116" w:type="dxa"/>
+          </w:tcPr>
+          <w:p>
+            <w:r>
+              <w:t xml:space="preserve">Button </w:t>
+            </w:r>
+            <w:r>
+              <w:t>2</w:t>
+            </w:r>
+          </w:p>
+        </w:tc>
+        <w:tc>
+          <w:tcPr>
+            <w:tcW w:w="3117" w:type="dxa"/>
+          </w:tcPr>
+          <w:p>
+            <w:pPr>
+              <w:cnfStyle w:val="000000000000" w:firstRow="0" w:lastRow="0" w:firstColumn="0" w:lastColumn="0" w:oddVBand="0" w:evenVBand="0" w:oddHBand="0" w:evenHBand="0" w:firstRowFirstColumn="0" w:firstRowLastColumn="0" w:lastRowFirstColumn="0" w:lastRowLastColumn="0"/>
+            </w:pPr>
+            <w:r>
+              <w:t>-Name</w:t>
+            </w:r>
+          </w:p>
+          <w:p>
+            <w:pPr>
+              <w:cnfStyle w:val="000000000000" w:firstRow="0" w:lastRow="0" w:firstColumn="0" w:lastColumn="0" w:oddVBand="0" w:evenVBand="0" w:oddHBand="0" w:evenHBand="0" w:firstRowFirstColumn="0" w:firstRowLastColumn="0" w:lastRowFirstColumn="0" w:lastRowLastColumn="0"/>
+            </w:pPr>
+            <w:r>
+              <w:t>-Text</w:t>
+            </w:r>
+          </w:p>
+        </w:tc>
+        <w:tc>
+          <w:tcPr>
+            <w:tcW w:w="3117" w:type="dxa"/>
+          </w:tcPr>
+          <w:p>
+            <w:pPr>
+              <w:cnfStyle w:val="000000000000" w:firstRow="0" w:lastRow="0" w:firstColumn="0" w:lastColumn="0" w:oddVBand="0" w:evenVBand="0" w:oddHBand="0" w:evenHBand="0" w:firstRowFirstColumn="0" w:firstRowLastColumn="0" w:lastRowFirstColumn="0" w:lastRowLastColumn="0"/>
+            </w:pPr>
+            <w:r>
+              <w:t>-btnFood</w:t>
+            </w:r>
+            <w:r>
+              <w:br/>
+              <w:t>-Insert New Food(s)</w:t>
+            </w:r>
+          </w:p>
+        </w:tc>
+      </w:tr>
+      <w:tr>
+        <w:tc>
+          <w:tcPr>
+            <w:cnfStyle w:val="001000000000" w:firstRow="0" w:lastRow="0" w:firstColumn="1" w:lastColumn="0" w:oddVBand="0" w:evenVBand="0" w:oddHBand="0" w:evenHBand="0" w:firstRowFirstColumn="0" w:firstRowLastColumn="0" w:lastRowFirstColumn="0" w:lastRowLastColumn="0"/>
+            <w:tcW w:w="3116" w:type="dxa"/>
+          </w:tcPr>
+          <w:p>
+            <w:r>
+              <w:t xml:space="preserve">Button </w:t>
+            </w:r>
+            <w:r>
+              <w:t>3</w:t>
+            </w:r>
+          </w:p>
+        </w:tc>
+        <w:tc>
+          <w:tcPr>
+            <w:tcW w:w="3117" w:type="dxa"/>
+          </w:tcPr>
+          <w:p>
+            <w:pPr>
+              <w:cnfStyle w:val="000000000000" w:firstRow="0" w:lastRow="0" w:firstColumn="0" w:lastColumn="0" w:oddVBand="0" w:evenVBand="0" w:oddHBand="0" w:evenHBand="0" w:firstRowFirstColumn="0" w:firstRowLastColumn="0" w:lastRowFirstColumn="0" w:lastRowLastColumn="0"/>
+            </w:pPr>
+            <w:r>
+              <w:t>-Name</w:t>
+            </w:r>
+          </w:p>
+          <w:p>
+            <w:pPr>
+              <w:cnfStyle w:val="000000000000" w:firstRow="0" w:lastRow="0" w:firstColumn="0" w:lastColumn="0" w:oddVBand="0" w:evenVBand="0" w:oddHBand="0" w:evenHBand="0" w:firstRowFirstColumn="0" w:firstRowLastColumn="0" w:lastRowFirstColumn="0" w:lastRowLastColumn="0"/>
+            </w:pPr>
+            <w:r>
+              <w:t>-Text</w:t>
+            </w:r>
+          </w:p>
+        </w:tc>
+        <w:tc>
+          <w:tcPr>
+            <w:tcW w:w="3117" w:type="dxa"/>
+          </w:tcPr>
+          <w:p>
+            <w:pPr>
+              <w:cnfStyle w:val="000000000000" w:firstRow="0" w:lastRow="0" w:firstColumn="0" w:lastColumn="0" w:oddVBand="0" w:evenVBand="0" w:oddHBand="0" w:evenHBand="0" w:firstRowFirstColumn="0" w:firstRowLastColumn="0" w:lastRowFirstColumn="0" w:lastRowLastColumn="0"/>
+            </w:pPr>
+            <w:r>
+              <w:t>-btnDrink</w:t>
+            </w:r>
+          </w:p>
+          <w:p>
+            <w:pPr>
+              <w:cnfStyle w:val="000000000000" w:firstRow="0" w:lastRow="0" w:firstColumn="0" w:lastColumn="0" w:oddVBand="0" w:evenVBand="0" w:oddHBand="0" w:evenHBand="0" w:firstRowFirstColumn="0" w:firstRowLastColumn="0" w:lastRowFirstColumn="0" w:lastRowLastColumn="0"/>
+            </w:pPr>
+            <w:r>
+              <w:t>-Insert New Drink(s)</w:t>
+            </w:r>
+          </w:p>
+        </w:tc>
+      </w:tr>
+      <w:tr>
+        <w:tc>
+          <w:tcPr>
+            <w:cnfStyle w:val="001000000000" w:firstRow="0" w:lastRow="0" w:firstColumn="1" w:lastColumn="0" w:oddVBand="0" w:evenVBand="0" w:oddHBand="0" w:evenHBand="0" w:firstRowFirstColumn="0" w:firstRowLastColumn="0" w:lastRowFirstColumn="0" w:lastRowLastColumn="0"/>
+            <w:tcW w:w="3116" w:type="dxa"/>
+          </w:tcPr>
+          <w:p>
+            <w:r>
+              <w:t xml:space="preserve">Button </w:t>
+            </w:r>
+            <w:r>
+              <w:t>4</w:t>
+            </w:r>
+          </w:p>
+        </w:tc>
+        <w:tc>
+          <w:tcPr>
+            <w:tcW w:w="3117" w:type="dxa"/>
+          </w:tcPr>
+          <w:p>
+            <w:pPr>
+              <w:cnfStyle w:val="000000000000" w:firstRow="0" w:lastRow="0" w:firstColumn="0" w:lastColumn="0" w:oddVBand="0" w:evenVBand="0" w:oddHBand="0" w:evenHBand="0" w:firstRowFirstColumn="0" w:firstRowLastColumn="0" w:lastRowFirstColumn="0" w:lastRowLastColumn="0"/>
+            </w:pPr>
+            <w:r>
+              <w:t>-Name</w:t>
+            </w:r>
+          </w:p>
+          <w:p>
+            <w:pPr>
+              <w:cnfStyle w:val="000000000000" w:firstRow="0" w:lastRow="0" w:firstColumn="0" w:lastColumn="0" w:oddVBand="0" w:evenVBand="0" w:oddHBand="0" w:evenHBand="0" w:firstRowFirstColumn="0" w:firstRowLastColumn="0" w:lastRowFirstColumn="0" w:lastRowLastColumn="0"/>
+            </w:pPr>
+            <w:r>
+              <w:lastRenderedPageBreak/>
+              <w:t>-Text</w:t>
+            </w:r>
+          </w:p>
+        </w:tc>
+        <w:tc>
+          <w:tcPr>
+            <w:tcW w:w="3117" w:type="dxa"/>
+          </w:tcPr>
+          <w:p>
+            <w:pPr>
+              <w:cnfStyle w:val="000000000000" w:firstRow="0" w:lastRow="0" w:firstColumn="0" w:lastColumn="0" w:oddVBand="0" w:evenVBand="0" w:oddHBand="0" w:evenHBand="0" w:firstRowFirstColumn="0" w:firstRowLastColumn="0" w:lastRowFirstColumn="0" w:lastRowLastColumn="0"/>
+            </w:pPr>
+            <w:r>
+              <w:lastRenderedPageBreak/>
+              <w:t>-btnExit</w:t>
+            </w:r>
+          </w:p>
+          <w:p>
+            <w:pPr>
+              <w:cnfStyle w:val="000000000000" w:firstRow="0" w:lastRow="0" w:firstColumn="0" w:lastColumn="0" w:oddVBand="0" w:evenVBand="0" w:oddHBand="0" w:evenHBand="0" w:firstRowFirstColumn="0" w:firstRowLastColumn="0" w:lastRowFirstColumn="0" w:lastRowLastColumn="0"/>
+            </w:pPr>
+            <w:r>
+              <w:lastRenderedPageBreak/>
+              <w:t>-Exit</w:t>
+            </w:r>
+          </w:p>
+        </w:tc>
+      </w:tr>
+    </w:tbl>
+    <w:p/>
+    <w:p/>
+    <w:p/>
+    <w:tbl>
+      <w:tblPr>
+        <w:tblStyle w:val="GridTable1Light-Accent1"/>
+        <w:tblW w:w="0" w:type="auto"/>
+        <w:tblLook w:val="04A0" w:firstRow="1" w:lastRow="0" w:firstColumn="1" w:lastColumn="0" w:noHBand="0" w:noVBand="1"/>
+      </w:tblPr>
+      <w:tblGrid>
+        <w:gridCol w:w="3116"/>
+        <w:gridCol w:w="3117"/>
+        <w:gridCol w:w="3117"/>
+      </w:tblGrid>
+      <w:tr>
+        <w:trPr>
+          <w:cnfStyle w:val="100000000000" w:firstRow="1" w:lastRow="0" w:firstColumn="0" w:lastColumn="0" w:oddVBand="0" w:evenVBand="0" w:oddHBand="0" w:evenHBand="0" w:firstRowFirstColumn="0" w:firstRowLastColumn="0" w:lastRowFirstColumn="0" w:lastRowLastColumn="0"/>
+        </w:trPr>
+        <w:tc>
+          <w:tcPr>
+            <w:cnfStyle w:val="001000000000" w:firstRow="0" w:lastRow="0" w:firstColumn="1" w:lastColumn="0" w:oddVBand="0" w:evenVBand="0" w:oddHBand="0" w:evenHBand="0" w:firstRowFirstColumn="0" w:firstRowLastColumn="0" w:lastRowFirstColumn="0" w:lastRowLastColumn="0"/>
+            <w:tcW w:w="3116" w:type="dxa"/>
+          </w:tcPr>
+          <w:p>
+            <w:r>
+              <w:t>OBJECT</w:t>
+            </w:r>
+          </w:p>
+        </w:tc>
+        <w:tc>
+          <w:tcPr>
+            <w:tcW w:w="3117" w:type="dxa"/>
+          </w:tcPr>
+          <w:p>
+            <w:pPr>
+              <w:cnfStyle w:val="100000000000" w:firstRow="1" w:lastRow="0" w:firstColumn="0" w:lastColumn="0" w:oddVBand="0" w:evenVBand="0" w:oddHBand="0" w:evenHBand="0" w:firstRowFirstColumn="0" w:firstRowLastColumn="0" w:lastRowFirstColumn="0" w:lastRowLastColumn="0"/>
+            </w:pPr>
+            <w:r>
+              <w:t>PROPERTY</w:t>
+            </w:r>
+          </w:p>
+        </w:tc>
+        <w:tc>
+          <w:tcPr>
+            <w:tcW w:w="3117" w:type="dxa"/>
+          </w:tcPr>
+          <w:p>
+            <w:pPr>
+              <w:cnfStyle w:val="100000000000" w:firstRow="1" w:lastRow="0" w:firstColumn="0" w:lastColumn="0" w:oddVBand="0" w:evenVBand="0" w:oddHBand="0" w:evenHBand="0" w:firstRowFirstColumn="0" w:firstRowLastColumn="0" w:lastRowFirstColumn="0" w:lastRowLastColumn="0"/>
+            </w:pPr>
+            <w:r>
+              <w:t>VALUE</w:t>
+            </w:r>
+          </w:p>
+        </w:tc>
+      </w:tr>
+      <w:tr>
+        <w:tc>
+          <w:tcPr>
+            <w:cnfStyle w:val="001000000000" w:firstRow="0" w:lastRow="0" w:firstColumn="1" w:lastColumn="0" w:oddVBand="0" w:evenVBand="0" w:oddHBand="0" w:evenHBand="0" w:firstRowFirstColumn="0" w:firstRowLastColumn="0" w:lastRowFirstColumn="0" w:lastRowLastColumn="0"/>
+            <w:tcW w:w="3116" w:type="dxa"/>
+          </w:tcPr>
+          <w:p>
+            <w:r>
+              <w:t>Form 1</w:t>
+            </w:r>
+          </w:p>
+        </w:tc>
+        <w:tc>
+          <w:tcPr>
+            <w:tcW w:w="3117" w:type="dxa"/>
+          </w:tcPr>
+          <w:p>
+            <w:pPr>
+              <w:cnfStyle w:val="000000000000" w:firstRow="0" w:lastRow="0" w:firstColumn="0" w:lastColumn="0" w:oddVBand="0" w:evenVBand="0" w:oddHBand="0" w:evenHBand="0" w:firstRowFirstColumn="0" w:firstRowLastColumn="0" w:lastRowFirstColumn="0" w:lastRowLastColumn="0"/>
+            </w:pPr>
+            <w:r>
+              <w:t>-Name</w:t>
+            </w:r>
+          </w:p>
+          <w:p>
+            <w:pPr>
+              <w:cnfStyle w:val="000000000000" w:firstRow="0" w:lastRow="0" w:firstColumn="0" w:lastColumn="0" w:oddVBand="0" w:evenVBand="0" w:oddHBand="0" w:evenHBand="0" w:firstRowFirstColumn="0" w:firstRowLastColumn="0" w:lastRowFirstColumn="0" w:lastRowLastColumn="0"/>
+            </w:pPr>
+            <w:r>
+              <w:t>-FormBorderStyle</w:t>
+            </w:r>
+          </w:p>
+        </w:tc>
+        <w:tc>
+          <w:tcPr>
+            <w:tcW w:w="3117" w:type="dxa"/>
+          </w:tcPr>
+          <w:p>
+            <w:pPr>
+              <w:cnfStyle w:val="000000000000" w:firstRow="0" w:lastRow="0" w:firstColumn="0" w:lastColumn="0" w:oddVBand="0" w:evenVBand="0" w:oddHBand="0" w:evenHBand="0" w:firstRowFirstColumn="0" w:firstRowLastColumn="0" w:lastRowFirstColumn="0" w:lastRowLastColumn="0"/>
+            </w:pPr>
+            <w:r>
+              <w:t>-</w:t>
+            </w:r>
+            <w:r>
+              <w:t>frm</w:t>
+            </w:r>
+            <w:r>
+              <w:t>Credential</w:t>
+            </w:r>
+          </w:p>
+          <w:p>
+            <w:pPr>
+              <w:cnfStyle w:val="000000000000" w:firstRow="0" w:lastRow="0" w:firstColumn="0" w:lastColumn="0" w:oddVBand="0" w:evenVBand="0" w:oddHBand="0" w:evenHBand="0" w:firstRowFirstColumn="0" w:firstRowLastColumn="0" w:lastRowFirstColumn="0" w:lastRowLastColumn="0"/>
+            </w:pPr>
+            <w:r>
+              <w:t>-FixedDialog (non-resizable form)</w:t>
+            </w:r>
+          </w:p>
+        </w:tc>
+      </w:tr>
+      <w:tr>
+        <w:tc>
+          <w:tcPr>
+            <w:cnfStyle w:val="001000000000" w:firstRow="0" w:lastRow="0" w:firstColumn="1" w:lastColumn="0" w:oddVBand="0" w:evenVBand="0" w:oddHBand="0" w:evenHBand="0" w:firstRowFirstColumn="0" w:firstRowLastColumn="0" w:lastRowFirstColumn="0" w:lastRowLastColumn="0"/>
+            <w:tcW w:w="3116" w:type="dxa"/>
+          </w:tcPr>
+          <w:p>
+            <w:r>
+              <w:t>Label 1</w:t>
+            </w:r>
+          </w:p>
+        </w:tc>
+        <w:tc>
+          <w:tcPr>
+            <w:tcW w:w="3117" w:type="dxa"/>
+          </w:tcPr>
+          <w:p>
+            <w:pPr>
+              <w:cnfStyle w:val="000000000000" w:firstRow="0" w:lastRow="0" w:firstColumn="0" w:lastColumn="0" w:oddVBand="0" w:evenVBand="0" w:oddHBand="0" w:evenHBand="0" w:firstRowFirstColumn="0" w:firstRowLastColumn="0" w:lastRowFirstColumn="0" w:lastRowLastColumn="0"/>
+            </w:pPr>
+            <w:r>
+              <w:t>-Name</w:t>
+            </w:r>
+          </w:p>
+          <w:p>
+            <w:pPr>
+              <w:cnfStyle w:val="000000000000" w:firstRow="0" w:lastRow="0" w:firstColumn="0" w:lastColumn="0" w:oddVBand="0" w:evenVBand="0" w:oddHBand="0" w:evenHBand="0" w:firstRowFirstColumn="0" w:firstRowLastColumn="0" w:lastRowFirstColumn="0" w:lastRowLastColumn="0"/>
+            </w:pPr>
+            <w:r>
+              <w:t>-Text</w:t>
+            </w:r>
+          </w:p>
+          <w:p>
+            <w:pPr>
+              <w:cnfStyle w:val="000000000000" w:firstRow="0" w:lastRow="0" w:firstColumn="0" w:lastColumn="0" w:oddVBand="0" w:evenVBand="0" w:oddHBand="0" w:evenHBand="0" w:firstRowFirstColumn="0" w:firstRowLastColumn="0" w:lastRowFirstColumn="0" w:lastRowLastColumn="0"/>
+            </w:pPr>
+            <w:r>
+              <w:t>-Font</w:t>
+            </w:r>
+          </w:p>
+        </w:tc>
+        <w:tc>
+          <w:tcPr>
+            <w:tcW w:w="3117" w:type="dxa"/>
+          </w:tcPr>
+          <w:p>
+            <w:pPr>
+              <w:cnfStyle w:val="000000000000" w:firstRow="0" w:lastRow="0" w:firstColumn="0" w:lastColumn="0" w:oddVBand="0" w:evenVBand="0" w:oddHBand="0" w:evenHBand="0" w:firstRowFirstColumn="0" w:firstRowLastColumn="0" w:lastRowFirstColumn="0" w:lastRowLastColumn="0"/>
+            </w:pPr>
+            <w:r>
+              <w:t>-</w:t>
+            </w:r>
+            <w:r>
+              <w:t>lblMsg</w:t>
+            </w:r>
+          </w:p>
+          <w:p>
+            <w:pPr>
+              <w:cnfStyle w:val="000000000000" w:firstRow="0" w:lastRow="0" w:firstColumn="0" w:lastColumn="0" w:oddVBand="0" w:evenVBand="0" w:oddHBand="0" w:evenHBand="0" w:firstRowFirstColumn="0" w:firstRowLastColumn="0" w:lastRowFirstColumn="0" w:lastRowLastColumn="0"/>
+            </w:pPr>
+            <w:r>
+              <w:t>-</w:t>
+            </w:r>
+            <w:r>
+              <w:t xml:space="preserve"> </w:t>
+            </w:r>
+            <w:r>
+              <w:t>Enter the following information</w:t>
+            </w:r>
+          </w:p>
+          <w:p>
+            <w:pPr>
+              <w:cnfStyle w:val="000000000000" w:firstRow="0" w:lastRow="0" w:firstColumn="0" w:lastColumn="0" w:oddVBand="0" w:evenVBand="0" w:oddHBand="0" w:evenHBand="0" w:firstRowFirstColumn="0" w:firstRowLastColumn="0" w:lastRowFirstColumn="0" w:lastRowLastColumn="0"/>
+            </w:pPr>
+            <w:r>
+              <w:t>-Bold</w:t>
+            </w:r>
+          </w:p>
+        </w:tc>
+      </w:tr>
+      <w:tr>
+        <w:tc>
+          <w:tcPr>
+            <w:cnfStyle w:val="001000000000" w:firstRow="0" w:lastRow="0" w:firstColumn="1" w:lastColumn="0" w:oddVBand="0" w:evenVBand="0" w:oddHBand="0" w:evenHBand="0" w:firstRowFirstColumn="0" w:firstRowLastColumn="0" w:lastRowFirstColumn="0" w:lastRowLastColumn="0"/>
+            <w:tcW w:w="3116" w:type="dxa"/>
+          </w:tcPr>
+          <w:p>
+            <w:r>
+              <w:t>TextBox 1</w:t>
+            </w:r>
+          </w:p>
+        </w:tc>
+        <w:tc>
+          <w:tcPr>
+            <w:tcW w:w="3117" w:type="dxa"/>
+          </w:tcPr>
+          <w:p>
+            <w:pPr>
+              <w:cnfStyle w:val="000000000000" w:firstRow="0" w:lastRow="0" w:firstColumn="0" w:lastColumn="0" w:oddVBand="0" w:evenVBand="0" w:oddHBand="0" w:evenHBand="0" w:firstRowFirstColumn="0" w:firstRowLastColumn="0" w:lastRowFirstColumn="0" w:lastRowLastColumn="0"/>
+            </w:pPr>
+            <w:r>
+              <w:t>-Name</w:t>
+            </w:r>
+          </w:p>
+        </w:tc>
+        <w:tc>
+          <w:tcPr>
+            <w:tcW w:w="3117" w:type="dxa"/>
+          </w:tcPr>
+          <w:p>
+            <w:pPr>
+              <w:cnfStyle w:val="000000000000" w:firstRow="0" w:lastRow="0" w:firstColumn="0" w:lastColumn="0" w:oddVBand="0" w:evenVBand="0" w:oddHBand="0" w:evenHBand="0" w:firstRowFirstColumn="0" w:firstRowLastColumn="0" w:lastRowFirstColumn="0" w:lastRowLastColumn="0"/>
+            </w:pPr>
+            <w:r>
+              <w:t>-txtPassword</w:t>
+            </w:r>
+          </w:p>
+        </w:tc>
+      </w:tr>
+      <w:tr>
+        <w:tc>
+          <w:tcPr>
+            <w:cnfStyle w:val="001000000000" w:firstRow="0" w:lastRow="0" w:firstColumn="1" w:lastColumn="0" w:oddVBand="0" w:evenVBand="0" w:oddHBand="0" w:evenHBand="0" w:firstRowFirstColumn="0" w:firstRowLastColumn="0" w:lastRowFirstColumn="0" w:lastRowLastColumn="0"/>
+            <w:tcW w:w="3116" w:type="dxa"/>
+          </w:tcPr>
+          <w:p>
+            <w:r>
+              <w:t xml:space="preserve">Button </w:t>
+            </w:r>
+            <w:r>
+              <w:t>1</w:t>
+            </w:r>
+          </w:p>
+        </w:tc>
+        <w:tc>
+          <w:tcPr>
+            <w:tcW w:w="3117" w:type="dxa"/>
+          </w:tcPr>
+          <w:p>
+            <w:pPr>
+              <w:cnfStyle w:val="000000000000" w:firstRow="0" w:lastRow="0" w:firstColumn="0" w:lastColumn="0" w:oddVBand="0" w:evenVBand="0" w:oddHBand="0" w:evenHBand="0" w:firstRowFirstColumn="0" w:firstRowLastColumn="0" w:lastRowFirstColumn="0" w:lastRowLastColumn="0"/>
+            </w:pPr>
+            <w:r>
+              <w:t>-Name</w:t>
+            </w:r>
+          </w:p>
+          <w:p>
+            <w:pPr>
+              <w:cnfStyle w:val="000000000000" w:firstRow="0" w:lastRow="0" w:firstColumn="0" w:lastColumn="0" w:oddVBand="0" w:evenVBand="0" w:oddHBand="0" w:evenHBand="0" w:firstRowFirstColumn="0" w:firstRowLastColumn="0" w:lastRowFirstColumn="0" w:lastRowLastColumn="0"/>
+            </w:pPr>
+            <w:r>
+              <w:t>-Text</w:t>
+            </w:r>
+          </w:p>
+        </w:tc>
+        <w:tc>
+          <w:tcPr>
+            <w:tcW w:w="3117" w:type="dxa"/>
+          </w:tcPr>
+          <w:p>
+            <w:pPr>
+              <w:cnfStyle w:val="000000000000" w:firstRow="0" w:lastRow="0" w:firstColumn="0" w:lastColumn="0" w:oddVBand="0" w:evenVBand="0" w:oddHBand="0" w:evenHBand="0" w:firstRowFirstColumn="0" w:firstRowLastColumn="0" w:lastRowFirstColumn="0" w:lastRowLastColumn="0"/>
+            </w:pPr>
+            <w:r>
+              <w:t>-btn</w:t>
+            </w:r>
+            <w:r>
+              <w:t>Submit</w:t>
+            </w:r>
+          </w:p>
+          <w:p>
+            <w:pPr>
+              <w:cnfStyle w:val="000000000000" w:firstRow="0" w:lastRow="0" w:firstColumn="0" w:lastColumn="0" w:oddVBand="0" w:evenVBand="0" w:oddHBand="0" w:evenHBand="0" w:firstRowFirstColumn="0" w:firstRowLastColumn="0" w:lastRowFirstColumn="0" w:lastRowLastColumn="0"/>
+            </w:pPr>
+            <w:r>
+              <w:t>-</w:t>
+            </w:r>
+            <w:r>
+              <w:t>Submit</w:t>
+            </w:r>
+          </w:p>
+        </w:tc>
+      </w:tr>
+      <w:tr>
+        <w:tc>
+          <w:tcPr>
+            <w:cnfStyle w:val="001000000000" w:firstRow="0" w:lastRow="0" w:firstColumn="1" w:lastColumn="0" w:oddVBand="0" w:evenVBand="0" w:oddHBand="0" w:evenHBand="0" w:firstRowFirstColumn="0" w:firstRowLastColumn="0" w:lastRowFirstColumn="0" w:lastRowLastColumn="0"/>
+            <w:tcW w:w="3116" w:type="dxa"/>
+          </w:tcPr>
+          <w:p>
+            <w:r>
+              <w:t xml:space="preserve">Button </w:t>
+            </w:r>
+            <w:r>
+              <w:t>2</w:t>
+            </w:r>
+          </w:p>
+        </w:tc>
+        <w:tc>
+          <w:tcPr>
+            <w:tcW w:w="3117" w:type="dxa"/>
+          </w:tcPr>
+          <w:p>
+            <w:pPr>
+              <w:cnfStyle w:val="000000000000" w:firstRow="0" w:lastRow="0" w:firstColumn="0" w:lastColumn="0" w:oddVBand="0" w:evenVBand="0" w:oddHBand="0" w:evenHBand="0" w:firstRowFirstColumn="0" w:firstRowLastColumn="0" w:lastRowFirstColumn="0" w:lastRowLastColumn="0"/>
+            </w:pPr>
+            <w:r>
+              <w:t>-Name</w:t>
+            </w:r>
+          </w:p>
+          <w:p>
+            <w:pPr>
+              <w:cnfStyle w:val="000000000000" w:firstRow="0" w:lastRow="0" w:firstColumn="0" w:lastColumn="0" w:oddVBand="0" w:evenVBand="0" w:oddHBand="0" w:evenHBand="0" w:firstRowFirstColumn="0" w:firstRowLastColumn="0" w:lastRowFirstColumn="0" w:lastRowLastColumn="0"/>
+            </w:pPr>
+            <w:r>
+              <w:t>-Text</w:t>
+            </w:r>
+          </w:p>
+        </w:tc>
+        <w:tc>
+          <w:tcPr>
+            <w:tcW w:w="3117" w:type="dxa"/>
+          </w:tcPr>
+          <w:p>
+            <w:pPr>
+              <w:cnfStyle w:val="000000000000" w:firstRow="0" w:lastRow="0" w:firstColumn="0" w:lastColumn="0" w:oddVBand="0" w:evenVBand="0" w:oddHBand="0" w:evenHBand="0" w:firstRowFirstColumn="0" w:firstRowLastColumn="0" w:lastRowFirstColumn="0" w:lastRowLastColumn="0"/>
+            </w:pPr>
+            <w:r>
+              <w:t>-btn</w:t>
+            </w:r>
+            <w:r>
+              <w:t>Exit</w:t>
+            </w:r>
+          </w:p>
+          <w:p>
+            <w:pPr>
+              <w:cnfStyle w:val="000000000000" w:firstRow="0" w:lastRow="0" w:firstColumn="0" w:lastColumn="0" w:oddVBand="0" w:evenVBand="0" w:oddHBand="0" w:evenHBand="0" w:firstRowFirstColumn="0" w:firstRowLastColumn="0" w:lastRowFirstColumn="0" w:lastRowLastColumn="0"/>
+            </w:pPr>
+            <w:r>
+              <w:t>-</w:t>
+            </w:r>
+            <w:r>
+              <w:t>Exit</w:t>
             </w:r>
           </w:p>
         </w:tc>
@@ -10954,7 +11785,7 @@
   <w:style w:type="paragraph" w:default="1" w:styleId="Normal">
     <w:name w:val="Normal"/>
     <w:qFormat/>
-    <w:rsid w:val="008E181B"/>
+    <w:rsid w:val="00EE6253"/>
   </w:style>
   <w:style w:type="character" w:default="1" w:styleId="DefaultParagraphFont">
     <w:name w:val="Default Paragraph Font"/>

</xml_diff>

<commit_message>
Added new forms dedicated to add consumable and movie items
</commit_message>
<xml_diff>
--- a/planningDocuments/FormProperties.docx
+++ b/planningDocuments/FormProperties.docx
@@ -373,24 +373,15 @@
               <w:cnfStyle w:val="000000000000" w:firstRow="0" w:lastRow="0" w:firstColumn="0" w:lastColumn="0" w:oddVBand="0" w:evenVBand="0" w:oddHBand="0" w:evenHBand="0" w:firstRowFirstColumn="0" w:firstRowLastColumn="0" w:lastRowFirstColumn="0" w:lastRowLastColumn="0"/>
             </w:pPr>
             <w:r>
-              <w:t>-</w:t>
-            </w:r>
-            <w:r>
-              <w:t>btnNewProducts</w:t>
-            </w:r>
-          </w:p>
-          <w:p>
-            <w:pPr>
-              <w:cnfStyle w:val="000000000000" w:firstRow="0" w:lastRow="0" w:firstColumn="0" w:lastColumn="0" w:oddVBand="0" w:evenVBand="0" w:oddHBand="0" w:evenHBand="0" w:firstRowFirstColumn="0" w:firstRowLastColumn="0" w:lastRowFirstColumn="0" w:lastRowLastColumn="0"/>
-            </w:pPr>
-            <w:r>
-              <w:t>-</w:t>
-            </w:r>
-            <w:r>
-              <w:t xml:space="preserve"> </w:t>
-            </w:r>
-            <w:r>
-              <w:t>Insert New Products</w:t>
+              <w:t>-btnNewProducts</w:t>
+            </w:r>
+          </w:p>
+          <w:p>
+            <w:pPr>
+              <w:cnfStyle w:val="000000000000" w:firstRow="0" w:lastRow="0" w:firstColumn="0" w:lastColumn="0" w:oddVBand="0" w:evenVBand="0" w:oddHBand="0" w:evenHBand="0" w:firstRowFirstColumn="0" w:firstRowLastColumn="0" w:lastRowFirstColumn="0" w:lastRowLastColumn="0"/>
+            </w:pPr>
+            <w:r>
+              <w:t>- Insert New Products</w:t>
             </w:r>
           </w:p>
         </w:tc>
@@ -10695,10 +10686,7 @@
               <w:t>-</w:t>
             </w:r>
             <w:r>
-              <w:t xml:space="preserve"> </w:t>
-            </w:r>
-            <w:r>
-              <w:t>frmNewProductsInsertion</w:t>
+              <w:t xml:space="preserve"> frmNewProductsInsertion</w:t>
             </w:r>
           </w:p>
           <w:p>
@@ -10845,63 +10833,69 @@
           </w:tcPr>
           <w:p>
             <w:r>
+              <w:t>Button 2</w:t>
+            </w:r>
+          </w:p>
+        </w:tc>
+        <w:tc>
+          <w:tcPr>
+            <w:tcW w:w="3117" w:type="dxa"/>
+          </w:tcPr>
+          <w:p>
+            <w:pPr>
+              <w:cnfStyle w:val="000000000000" w:firstRow="0" w:lastRow="0" w:firstColumn="0" w:lastColumn="0" w:oddVBand="0" w:evenVBand="0" w:oddHBand="0" w:evenHBand="0" w:firstRowFirstColumn="0" w:firstRowLastColumn="0" w:lastRowFirstColumn="0" w:lastRowLastColumn="0"/>
+            </w:pPr>
+            <w:r>
+              <w:t>-Name</w:t>
+            </w:r>
+          </w:p>
+          <w:p>
+            <w:pPr>
+              <w:cnfStyle w:val="000000000000" w:firstRow="0" w:lastRow="0" w:firstColumn="0" w:lastColumn="0" w:oddVBand="0" w:evenVBand="0" w:oddHBand="0" w:evenHBand="0" w:firstRowFirstColumn="0" w:firstRowLastColumn="0" w:lastRowFirstColumn="0" w:lastRowLastColumn="0"/>
+            </w:pPr>
+            <w:r>
+              <w:t>-Text</w:t>
+            </w:r>
+          </w:p>
+        </w:tc>
+        <w:tc>
+          <w:tcPr>
+            <w:tcW w:w="3117" w:type="dxa"/>
+          </w:tcPr>
+          <w:p>
+            <w:pPr>
+              <w:cnfStyle w:val="000000000000" w:firstRow="0" w:lastRow="0" w:firstColumn="0" w:lastColumn="0" w:oddVBand="0" w:evenVBand="0" w:oddHBand="0" w:evenHBand="0" w:firstRowFirstColumn="0" w:firstRowLastColumn="0" w:lastRowFirstColumn="0" w:lastRowLastColumn="0"/>
+            </w:pPr>
+            <w:r>
+              <w:t>-</w:t>
+            </w:r>
+            <w:r>
+              <w:t>btnConsumable</w:t>
+            </w:r>
+            <w:r>
+              <w:br/>
+              <w:t xml:space="preserve">-Insert New </w:t>
+            </w:r>
+            <w:r>
+              <w:t>Consumable</w:t>
+            </w:r>
+            <w:r>
+              <w:t>(s)</w:t>
+            </w:r>
+          </w:p>
+        </w:tc>
+      </w:tr>
+      <w:tr>
+        <w:tc>
+          <w:tcPr>
+            <w:cnfStyle w:val="001000000000" w:firstRow="0" w:lastRow="0" w:firstColumn="1" w:lastColumn="0" w:oddVBand="0" w:evenVBand="0" w:oddHBand="0" w:evenHBand="0" w:firstRowFirstColumn="0" w:firstRowLastColumn="0" w:lastRowFirstColumn="0" w:lastRowLastColumn="0"/>
+            <w:tcW w:w="3116" w:type="dxa"/>
+          </w:tcPr>
+          <w:p>
+            <w:r>
               <w:t xml:space="preserve">Button </w:t>
             </w:r>
             <w:r>
-              <w:t>2</w:t>
-            </w:r>
-          </w:p>
-        </w:tc>
-        <w:tc>
-          <w:tcPr>
-            <w:tcW w:w="3117" w:type="dxa"/>
-          </w:tcPr>
-          <w:p>
-            <w:pPr>
-              <w:cnfStyle w:val="000000000000" w:firstRow="0" w:lastRow="0" w:firstColumn="0" w:lastColumn="0" w:oddVBand="0" w:evenVBand="0" w:oddHBand="0" w:evenHBand="0" w:firstRowFirstColumn="0" w:firstRowLastColumn="0" w:lastRowFirstColumn="0" w:lastRowLastColumn="0"/>
-            </w:pPr>
-            <w:r>
-              <w:t>-Name</w:t>
-            </w:r>
-          </w:p>
-          <w:p>
-            <w:pPr>
-              <w:cnfStyle w:val="000000000000" w:firstRow="0" w:lastRow="0" w:firstColumn="0" w:lastColumn="0" w:oddVBand="0" w:evenVBand="0" w:oddHBand="0" w:evenHBand="0" w:firstRowFirstColumn="0" w:firstRowLastColumn="0" w:lastRowFirstColumn="0" w:lastRowLastColumn="0"/>
-            </w:pPr>
-            <w:r>
-              <w:t>-Text</w:t>
-            </w:r>
-          </w:p>
-        </w:tc>
-        <w:tc>
-          <w:tcPr>
-            <w:tcW w:w="3117" w:type="dxa"/>
-          </w:tcPr>
-          <w:p>
-            <w:pPr>
-              <w:cnfStyle w:val="000000000000" w:firstRow="0" w:lastRow="0" w:firstColumn="0" w:lastColumn="0" w:oddVBand="0" w:evenVBand="0" w:oddHBand="0" w:evenHBand="0" w:firstRowFirstColumn="0" w:firstRowLastColumn="0" w:lastRowFirstColumn="0" w:lastRowLastColumn="0"/>
-            </w:pPr>
-            <w:r>
-              <w:t>-btnFood</w:t>
-            </w:r>
-            <w:r>
-              <w:br/>
-              <w:t>-Insert New Food(s)</w:t>
-            </w:r>
-          </w:p>
-        </w:tc>
-      </w:tr>
-      <w:tr>
-        <w:tc>
-          <w:tcPr>
-            <w:cnfStyle w:val="001000000000" w:firstRow="0" w:lastRow="0" w:firstColumn="1" w:lastColumn="0" w:oddVBand="0" w:evenVBand="0" w:oddHBand="0" w:evenHBand="0" w:firstRowFirstColumn="0" w:firstRowLastColumn="0" w:lastRowFirstColumn="0" w:lastRowLastColumn="0"/>
-            <w:tcW w:w="3116" w:type="dxa"/>
-          </w:tcPr>
-          <w:p>
-            <w:r>
-              <w:t xml:space="preserve">Button </w:t>
-            </w:r>
-            <w:r>
               <w:t>3</w:t>
             </w:r>
           </w:p>
@@ -10936,66 +10930,6 @@
               <w:cnfStyle w:val="000000000000" w:firstRow="0" w:lastRow="0" w:firstColumn="0" w:lastColumn="0" w:oddVBand="0" w:evenVBand="0" w:oddHBand="0" w:evenHBand="0" w:firstRowFirstColumn="0" w:firstRowLastColumn="0" w:lastRowFirstColumn="0" w:lastRowLastColumn="0"/>
             </w:pPr>
             <w:r>
-              <w:t>-btnDrink</w:t>
-            </w:r>
-          </w:p>
-          <w:p>
-            <w:pPr>
-              <w:cnfStyle w:val="000000000000" w:firstRow="0" w:lastRow="0" w:firstColumn="0" w:lastColumn="0" w:oddVBand="0" w:evenVBand="0" w:oddHBand="0" w:evenHBand="0" w:firstRowFirstColumn="0" w:firstRowLastColumn="0" w:lastRowFirstColumn="0" w:lastRowLastColumn="0"/>
-            </w:pPr>
-            <w:r>
-              <w:t>-Insert New Drink(s)</w:t>
-            </w:r>
-          </w:p>
-        </w:tc>
-      </w:tr>
-      <w:tr>
-        <w:tc>
-          <w:tcPr>
-            <w:cnfStyle w:val="001000000000" w:firstRow="0" w:lastRow="0" w:firstColumn="1" w:lastColumn="0" w:oddVBand="0" w:evenVBand="0" w:oddHBand="0" w:evenHBand="0" w:firstRowFirstColumn="0" w:firstRowLastColumn="0" w:lastRowFirstColumn="0" w:lastRowLastColumn="0"/>
-            <w:tcW w:w="3116" w:type="dxa"/>
-          </w:tcPr>
-          <w:p>
-            <w:r>
-              <w:t xml:space="preserve">Button </w:t>
-            </w:r>
-            <w:r>
-              <w:t>4</w:t>
-            </w:r>
-          </w:p>
-        </w:tc>
-        <w:tc>
-          <w:tcPr>
-            <w:tcW w:w="3117" w:type="dxa"/>
-          </w:tcPr>
-          <w:p>
-            <w:pPr>
-              <w:cnfStyle w:val="000000000000" w:firstRow="0" w:lastRow="0" w:firstColumn="0" w:lastColumn="0" w:oddVBand="0" w:evenVBand="0" w:oddHBand="0" w:evenHBand="0" w:firstRowFirstColumn="0" w:firstRowLastColumn="0" w:lastRowFirstColumn="0" w:lastRowLastColumn="0"/>
-            </w:pPr>
-            <w:r>
-              <w:t>-Name</w:t>
-            </w:r>
-          </w:p>
-          <w:p>
-            <w:pPr>
-              <w:cnfStyle w:val="000000000000" w:firstRow="0" w:lastRow="0" w:firstColumn="0" w:lastColumn="0" w:oddVBand="0" w:evenVBand="0" w:oddHBand="0" w:evenHBand="0" w:firstRowFirstColumn="0" w:firstRowLastColumn="0" w:lastRowFirstColumn="0" w:lastRowLastColumn="0"/>
-            </w:pPr>
-            <w:r>
-              <w:lastRenderedPageBreak/>
-              <w:t>-Text</w:t>
-            </w:r>
-          </w:p>
-        </w:tc>
-        <w:tc>
-          <w:tcPr>
-            <w:tcW w:w="3117" w:type="dxa"/>
-          </w:tcPr>
-          <w:p>
-            <w:pPr>
-              <w:cnfStyle w:val="000000000000" w:firstRow="0" w:lastRow="0" w:firstColumn="0" w:lastColumn="0" w:oddVBand="0" w:evenVBand="0" w:oddHBand="0" w:evenHBand="0" w:firstRowFirstColumn="0" w:firstRowLastColumn="0" w:lastRowFirstColumn="0" w:lastRowLastColumn="0"/>
-            </w:pPr>
-            <w:r>
-              <w:lastRenderedPageBreak/>
               <w:t>-btnExit</w:t>
             </w:r>
           </w:p>
@@ -11004,7 +10938,6 @@
               <w:cnfStyle w:val="000000000000" w:firstRow="0" w:lastRow="0" w:firstColumn="0" w:lastColumn="0" w:oddVBand="0" w:evenVBand="0" w:oddHBand="0" w:evenHBand="0" w:firstRowFirstColumn="0" w:firstRowLastColumn="0" w:lastRowFirstColumn="0" w:lastRowLastColumn="0"/>
             </w:pPr>
             <w:r>
-              <w:lastRenderedPageBreak/>
               <w:t>-Exit</w:t>
             </w:r>
           </w:p>
@@ -11109,13 +11042,452 @@
               <w:cnfStyle w:val="000000000000" w:firstRow="0" w:lastRow="0" w:firstColumn="0" w:lastColumn="0" w:oddVBand="0" w:evenVBand="0" w:oddHBand="0" w:evenHBand="0" w:firstRowFirstColumn="0" w:firstRowLastColumn="0" w:lastRowFirstColumn="0" w:lastRowLastColumn="0"/>
             </w:pPr>
             <w:r>
+              <w:t>-frm</w:t>
+            </w:r>
+            <w:r>
+              <w:t>Credential</w:t>
+            </w:r>
+          </w:p>
+          <w:p>
+            <w:pPr>
+              <w:cnfStyle w:val="000000000000" w:firstRow="0" w:lastRow="0" w:firstColumn="0" w:lastColumn="0" w:oddVBand="0" w:evenVBand="0" w:oddHBand="0" w:evenHBand="0" w:firstRowFirstColumn="0" w:firstRowLastColumn="0" w:lastRowFirstColumn="0" w:lastRowLastColumn="0"/>
+            </w:pPr>
+            <w:r>
+              <w:t>-FixedDialog (non-resizable form)</w:t>
+            </w:r>
+          </w:p>
+        </w:tc>
+      </w:tr>
+      <w:tr>
+        <w:tc>
+          <w:tcPr>
+            <w:cnfStyle w:val="001000000000" w:firstRow="0" w:lastRow="0" w:firstColumn="1" w:lastColumn="0" w:oddVBand="0" w:evenVBand="0" w:oddHBand="0" w:evenHBand="0" w:firstRowFirstColumn="0" w:firstRowLastColumn="0" w:lastRowFirstColumn="0" w:lastRowLastColumn="0"/>
+            <w:tcW w:w="3116" w:type="dxa"/>
+          </w:tcPr>
+          <w:p>
+            <w:r>
+              <w:t>Label 1</w:t>
+            </w:r>
+          </w:p>
+        </w:tc>
+        <w:tc>
+          <w:tcPr>
+            <w:tcW w:w="3117" w:type="dxa"/>
+          </w:tcPr>
+          <w:p>
+            <w:pPr>
+              <w:cnfStyle w:val="000000000000" w:firstRow="0" w:lastRow="0" w:firstColumn="0" w:lastColumn="0" w:oddVBand="0" w:evenVBand="0" w:oddHBand="0" w:evenHBand="0" w:firstRowFirstColumn="0" w:firstRowLastColumn="0" w:lastRowFirstColumn="0" w:lastRowLastColumn="0"/>
+            </w:pPr>
+            <w:r>
+              <w:t>-Name</w:t>
+            </w:r>
+          </w:p>
+          <w:p>
+            <w:pPr>
+              <w:cnfStyle w:val="000000000000" w:firstRow="0" w:lastRow="0" w:firstColumn="0" w:lastColumn="0" w:oddVBand="0" w:evenVBand="0" w:oddHBand="0" w:evenHBand="0" w:firstRowFirstColumn="0" w:firstRowLastColumn="0" w:lastRowFirstColumn="0" w:lastRowLastColumn="0"/>
+            </w:pPr>
+            <w:r>
+              <w:t>-Text</w:t>
+            </w:r>
+          </w:p>
+          <w:p>
+            <w:pPr>
+              <w:cnfStyle w:val="000000000000" w:firstRow="0" w:lastRow="0" w:firstColumn="0" w:lastColumn="0" w:oddVBand="0" w:evenVBand="0" w:oddHBand="0" w:evenHBand="0" w:firstRowFirstColumn="0" w:firstRowLastColumn="0" w:lastRowFirstColumn="0" w:lastRowLastColumn="0"/>
+            </w:pPr>
+            <w:r>
+              <w:t>-Font</w:t>
+            </w:r>
+          </w:p>
+        </w:tc>
+        <w:tc>
+          <w:tcPr>
+            <w:tcW w:w="3117" w:type="dxa"/>
+          </w:tcPr>
+          <w:p>
+            <w:pPr>
+              <w:cnfStyle w:val="000000000000" w:firstRow="0" w:lastRow="0" w:firstColumn="0" w:lastColumn="0" w:oddVBand="0" w:evenVBand="0" w:oddHBand="0" w:evenHBand="0" w:firstRowFirstColumn="0" w:firstRowLastColumn="0" w:lastRowFirstColumn="0" w:lastRowLastColumn="0"/>
+            </w:pPr>
+            <w:r>
               <w:t>-</w:t>
             </w:r>
             <w:r>
-              <w:t>frm</w:t>
-            </w:r>
-            <w:r>
-              <w:t>Credential</w:t>
+              <w:t>lblMsg</w:t>
+            </w:r>
+          </w:p>
+          <w:p>
+            <w:pPr>
+              <w:cnfStyle w:val="000000000000" w:firstRow="0" w:lastRow="0" w:firstColumn="0" w:lastColumn="0" w:oddVBand="0" w:evenVBand="0" w:oddHBand="0" w:evenHBand="0" w:firstRowFirstColumn="0" w:firstRowLastColumn="0" w:lastRowFirstColumn="0" w:lastRowLastColumn="0"/>
+            </w:pPr>
+            <w:r>
+              <w:t>-</w:t>
+            </w:r>
+            <w:r>
+              <w:t>Enter the following information</w:t>
+            </w:r>
+          </w:p>
+          <w:p>
+            <w:pPr>
+              <w:cnfStyle w:val="000000000000" w:firstRow="0" w:lastRow="0" w:firstColumn="0" w:lastColumn="0" w:oddVBand="0" w:evenVBand="0" w:oddHBand="0" w:evenHBand="0" w:firstRowFirstColumn="0" w:firstRowLastColumn="0" w:lastRowFirstColumn="0" w:lastRowLastColumn="0"/>
+            </w:pPr>
+            <w:r>
+              <w:t>-Bold</w:t>
+            </w:r>
+          </w:p>
+        </w:tc>
+      </w:tr>
+      <w:tr>
+        <w:tc>
+          <w:tcPr>
+            <w:cnfStyle w:val="001000000000" w:firstRow="0" w:lastRow="0" w:firstColumn="1" w:lastColumn="0" w:oddVBand="0" w:evenVBand="0" w:oddHBand="0" w:evenHBand="0" w:firstRowFirstColumn="0" w:firstRowLastColumn="0" w:lastRowFirstColumn="0" w:lastRowLastColumn="0"/>
+            <w:tcW w:w="3116" w:type="dxa"/>
+          </w:tcPr>
+          <w:p>
+            <w:r>
+              <w:t>TextBox 1</w:t>
+            </w:r>
+          </w:p>
+        </w:tc>
+        <w:tc>
+          <w:tcPr>
+            <w:tcW w:w="3117" w:type="dxa"/>
+          </w:tcPr>
+          <w:p>
+            <w:pPr>
+              <w:cnfStyle w:val="000000000000" w:firstRow="0" w:lastRow="0" w:firstColumn="0" w:lastColumn="0" w:oddVBand="0" w:evenVBand="0" w:oddHBand="0" w:evenHBand="0" w:firstRowFirstColumn="0" w:firstRowLastColumn="0" w:lastRowFirstColumn="0" w:lastRowLastColumn="0"/>
+            </w:pPr>
+            <w:r>
+              <w:t>-Name</w:t>
+            </w:r>
+          </w:p>
+        </w:tc>
+        <w:tc>
+          <w:tcPr>
+            <w:tcW w:w="3117" w:type="dxa"/>
+          </w:tcPr>
+          <w:p>
+            <w:pPr>
+              <w:cnfStyle w:val="000000000000" w:firstRow="0" w:lastRow="0" w:firstColumn="0" w:lastColumn="0" w:oddVBand="0" w:evenVBand="0" w:oddHBand="0" w:evenHBand="0" w:firstRowFirstColumn="0" w:firstRowLastColumn="0" w:lastRowFirstColumn="0" w:lastRowLastColumn="0"/>
+            </w:pPr>
+            <w:r>
+              <w:t>-txtPassword</w:t>
+            </w:r>
+          </w:p>
+        </w:tc>
+      </w:tr>
+      <w:tr>
+        <w:tc>
+          <w:tcPr>
+            <w:cnfStyle w:val="001000000000" w:firstRow="0" w:lastRow="0" w:firstColumn="1" w:lastColumn="0" w:oddVBand="0" w:evenVBand="0" w:oddHBand="0" w:evenHBand="0" w:firstRowFirstColumn="0" w:firstRowLastColumn="0" w:lastRowFirstColumn="0" w:lastRowLastColumn="0"/>
+            <w:tcW w:w="3116" w:type="dxa"/>
+          </w:tcPr>
+          <w:p>
+            <w:r>
+              <w:t xml:space="preserve">Button </w:t>
+            </w:r>
+            <w:r>
+              <w:t>1</w:t>
+            </w:r>
+          </w:p>
+        </w:tc>
+        <w:tc>
+          <w:tcPr>
+            <w:tcW w:w="3117" w:type="dxa"/>
+          </w:tcPr>
+          <w:p>
+            <w:pPr>
+              <w:cnfStyle w:val="000000000000" w:firstRow="0" w:lastRow="0" w:firstColumn="0" w:lastColumn="0" w:oddVBand="0" w:evenVBand="0" w:oddHBand="0" w:evenHBand="0" w:firstRowFirstColumn="0" w:firstRowLastColumn="0" w:lastRowFirstColumn="0" w:lastRowLastColumn="0"/>
+            </w:pPr>
+            <w:r>
+              <w:t>-Name</w:t>
+            </w:r>
+          </w:p>
+          <w:p>
+            <w:pPr>
+              <w:cnfStyle w:val="000000000000" w:firstRow="0" w:lastRow="0" w:firstColumn="0" w:lastColumn="0" w:oddVBand="0" w:evenVBand="0" w:oddHBand="0" w:evenHBand="0" w:firstRowFirstColumn="0" w:firstRowLastColumn="0" w:lastRowFirstColumn="0" w:lastRowLastColumn="0"/>
+            </w:pPr>
+            <w:r>
+              <w:t>-Text</w:t>
+            </w:r>
+          </w:p>
+        </w:tc>
+        <w:tc>
+          <w:tcPr>
+            <w:tcW w:w="3117" w:type="dxa"/>
+          </w:tcPr>
+          <w:p>
+            <w:pPr>
+              <w:cnfStyle w:val="000000000000" w:firstRow="0" w:lastRow="0" w:firstColumn="0" w:lastColumn="0" w:oddVBand="0" w:evenVBand="0" w:oddHBand="0" w:evenHBand="0" w:firstRowFirstColumn="0" w:firstRowLastColumn="0" w:lastRowFirstColumn="0" w:lastRowLastColumn="0"/>
+            </w:pPr>
+            <w:r>
+              <w:t>-btn</w:t>
+            </w:r>
+            <w:r>
+              <w:t>Submit</w:t>
+            </w:r>
+          </w:p>
+          <w:p>
+            <w:pPr>
+              <w:cnfStyle w:val="000000000000" w:firstRow="0" w:lastRow="0" w:firstColumn="0" w:lastColumn="0" w:oddVBand="0" w:evenVBand="0" w:oddHBand="0" w:evenHBand="0" w:firstRowFirstColumn="0" w:firstRowLastColumn="0" w:lastRowFirstColumn="0" w:lastRowLastColumn="0"/>
+            </w:pPr>
+            <w:r>
+              <w:t>-</w:t>
+            </w:r>
+            <w:r>
+              <w:t>Submit</w:t>
+            </w:r>
+          </w:p>
+        </w:tc>
+      </w:tr>
+      <w:tr>
+        <w:tc>
+          <w:tcPr>
+            <w:cnfStyle w:val="001000000000" w:firstRow="0" w:lastRow="0" w:firstColumn="1" w:lastColumn="0" w:oddVBand="0" w:evenVBand="0" w:oddHBand="0" w:evenHBand="0" w:firstRowFirstColumn="0" w:firstRowLastColumn="0" w:lastRowFirstColumn="0" w:lastRowLastColumn="0"/>
+            <w:tcW w:w="3116" w:type="dxa"/>
+          </w:tcPr>
+          <w:p>
+            <w:r>
+              <w:t xml:space="preserve">Button </w:t>
+            </w:r>
+            <w:r>
+              <w:t>2</w:t>
+            </w:r>
+          </w:p>
+        </w:tc>
+        <w:tc>
+          <w:tcPr>
+            <w:tcW w:w="3117" w:type="dxa"/>
+          </w:tcPr>
+          <w:p>
+            <w:pPr>
+              <w:cnfStyle w:val="000000000000" w:firstRow="0" w:lastRow="0" w:firstColumn="0" w:lastColumn="0" w:oddVBand="0" w:evenVBand="0" w:oddHBand="0" w:evenHBand="0" w:firstRowFirstColumn="0" w:firstRowLastColumn="0" w:lastRowFirstColumn="0" w:lastRowLastColumn="0"/>
+            </w:pPr>
+            <w:r>
+              <w:t>-Name</w:t>
+            </w:r>
+          </w:p>
+          <w:p>
+            <w:pPr>
+              <w:cnfStyle w:val="000000000000" w:firstRow="0" w:lastRow="0" w:firstColumn="0" w:lastColumn="0" w:oddVBand="0" w:evenVBand="0" w:oddHBand="0" w:evenHBand="0" w:firstRowFirstColumn="0" w:firstRowLastColumn="0" w:lastRowFirstColumn="0" w:lastRowLastColumn="0"/>
+            </w:pPr>
+            <w:r>
+              <w:t>-Text</w:t>
+            </w:r>
+          </w:p>
+        </w:tc>
+        <w:tc>
+          <w:tcPr>
+            <w:tcW w:w="3117" w:type="dxa"/>
+          </w:tcPr>
+          <w:p>
+            <w:pPr>
+              <w:cnfStyle w:val="000000000000" w:firstRow="0" w:lastRow="0" w:firstColumn="0" w:lastColumn="0" w:oddVBand="0" w:evenVBand="0" w:oddHBand="0" w:evenHBand="0" w:firstRowFirstColumn="0" w:firstRowLastColumn="0" w:lastRowFirstColumn="0" w:lastRowLastColumn="0"/>
+            </w:pPr>
+            <w:r>
+              <w:t>-btn</w:t>
+            </w:r>
+            <w:r>
+              <w:t>Exit</w:t>
+            </w:r>
+          </w:p>
+          <w:p>
+            <w:pPr>
+              <w:cnfStyle w:val="000000000000" w:firstRow="0" w:lastRow="0" w:firstColumn="0" w:lastColumn="0" w:oddVBand="0" w:evenVBand="0" w:oddHBand="0" w:evenHBand="0" w:firstRowFirstColumn="0" w:firstRowLastColumn="0" w:lastRowFirstColumn="0" w:lastRowLastColumn="0"/>
+            </w:pPr>
+            <w:r>
+              <w:t>-</w:t>
+            </w:r>
+            <w:r>
+              <w:t>Exit</w:t>
+            </w:r>
+          </w:p>
+        </w:tc>
+      </w:tr>
+      <w:tr>
+        <w:tc>
+          <w:tcPr>
+            <w:cnfStyle w:val="001000000000" w:firstRow="0" w:lastRow="0" w:firstColumn="1" w:lastColumn="0" w:oddVBand="0" w:evenVBand="0" w:oddHBand="0" w:evenHBand="0" w:firstRowFirstColumn="0" w:firstRowLastColumn="0" w:lastRowFirstColumn="0" w:lastRowLastColumn="0"/>
+            <w:tcW w:w="3116" w:type="dxa"/>
+          </w:tcPr>
+          <w:p>
+            <w:r>
+              <w:t>GroupBox 1</w:t>
+            </w:r>
+          </w:p>
+        </w:tc>
+        <w:tc>
+          <w:tcPr>
+            <w:tcW w:w="3117" w:type="dxa"/>
+          </w:tcPr>
+          <w:p>
+            <w:pPr>
+              <w:cnfStyle w:val="000000000000" w:firstRow="0" w:lastRow="0" w:firstColumn="0" w:lastColumn="0" w:oddVBand="0" w:evenVBand="0" w:oddHBand="0" w:evenHBand="0" w:firstRowFirstColumn="0" w:firstRowLastColumn="0" w:lastRowFirstColumn="0" w:lastRowLastColumn="0"/>
+            </w:pPr>
+            <w:r>
+              <w:t>-Name</w:t>
+            </w:r>
+          </w:p>
+        </w:tc>
+        <w:tc>
+          <w:tcPr>
+            <w:tcW w:w="3117" w:type="dxa"/>
+          </w:tcPr>
+          <w:p>
+            <w:pPr>
+              <w:cnfStyle w:val="000000000000" w:firstRow="0" w:lastRow="0" w:firstColumn="0" w:lastColumn="0" w:oddVBand="0" w:evenVBand="0" w:oddHBand="0" w:evenHBand="0" w:firstRowFirstColumn="0" w:firstRowLastColumn="0" w:lastRowFirstColumn="0" w:lastRowLastColumn="0"/>
+            </w:pPr>
+            <w:r>
+              <w:t>-</w:t>
+            </w:r>
+            <w:r>
+              <w:t>grpExit</w:t>
+            </w:r>
+          </w:p>
+        </w:tc>
+      </w:tr>
+      <w:tr>
+        <w:tc>
+          <w:tcPr>
+            <w:cnfStyle w:val="001000000000" w:firstRow="0" w:lastRow="0" w:firstColumn="1" w:lastColumn="0" w:oddVBand="0" w:evenVBand="0" w:oddHBand="0" w:evenHBand="0" w:firstRowFirstColumn="0" w:firstRowLastColumn="0" w:lastRowFirstColumn="0" w:lastRowLastColumn="0"/>
+            <w:tcW w:w="3116" w:type="dxa"/>
+          </w:tcPr>
+          <w:p>
+            <w:r>
+              <w:t>GroupBox 2</w:t>
+            </w:r>
+          </w:p>
+        </w:tc>
+        <w:tc>
+          <w:tcPr>
+            <w:tcW w:w="3117" w:type="dxa"/>
+          </w:tcPr>
+          <w:p>
+            <w:pPr>
+              <w:cnfStyle w:val="000000000000" w:firstRow="0" w:lastRow="0" w:firstColumn="0" w:lastColumn="0" w:oddVBand="0" w:evenVBand="0" w:oddHBand="0" w:evenHBand="0" w:firstRowFirstColumn="0" w:firstRowLastColumn="0" w:lastRowFirstColumn="0" w:lastRowLastColumn="0"/>
+            </w:pPr>
+            <w:r>
+              <w:t>-Name</w:t>
+            </w:r>
+          </w:p>
+        </w:tc>
+        <w:tc>
+          <w:tcPr>
+            <w:tcW w:w="3117" w:type="dxa"/>
+          </w:tcPr>
+          <w:p>
+            <w:pPr>
+              <w:cnfStyle w:val="000000000000" w:firstRow="0" w:lastRow="0" w:firstColumn="0" w:lastColumn="0" w:oddVBand="0" w:evenVBand="0" w:oddHBand="0" w:evenHBand="0" w:firstRowFirstColumn="0" w:firstRowLastColumn="0" w:lastRowFirstColumn="0" w:lastRowLastColumn="0"/>
+            </w:pPr>
+            <w:r>
+              <w:t>-grpMain</w:t>
+            </w:r>
+          </w:p>
+        </w:tc>
+      </w:tr>
+    </w:tbl>
+    <w:p/>
+    <w:p/>
+    <w:tbl>
+      <w:tblPr>
+        <w:tblStyle w:val="GridTable1Light-Accent1"/>
+        <w:tblW w:w="0" w:type="auto"/>
+        <w:tblLook w:val="04A0" w:firstRow="1" w:lastRow="0" w:firstColumn="1" w:lastColumn="0" w:noHBand="0" w:noVBand="1"/>
+      </w:tblPr>
+      <w:tblGrid>
+        <w:gridCol w:w="3116"/>
+        <w:gridCol w:w="3117"/>
+        <w:gridCol w:w="3117"/>
+      </w:tblGrid>
+      <w:tr>
+        <w:trPr>
+          <w:cnfStyle w:val="100000000000" w:firstRow="1" w:lastRow="0" w:firstColumn="0" w:lastColumn="0" w:oddVBand="0" w:evenVBand="0" w:oddHBand="0" w:evenHBand="0" w:firstRowFirstColumn="0" w:firstRowLastColumn="0" w:lastRowFirstColumn="0" w:lastRowLastColumn="0"/>
+        </w:trPr>
+        <w:tc>
+          <w:tcPr>
+            <w:cnfStyle w:val="001000000000" w:firstRow="0" w:lastRow="0" w:firstColumn="1" w:lastColumn="0" w:oddVBand="0" w:evenVBand="0" w:oddHBand="0" w:evenHBand="0" w:firstRowFirstColumn="0" w:firstRowLastColumn="0" w:lastRowFirstColumn="0" w:lastRowLastColumn="0"/>
+            <w:tcW w:w="3116" w:type="dxa"/>
+          </w:tcPr>
+          <w:p>
+            <w:r>
+              <w:t>OBJECT</w:t>
+            </w:r>
+          </w:p>
+        </w:tc>
+        <w:tc>
+          <w:tcPr>
+            <w:tcW w:w="3117" w:type="dxa"/>
+          </w:tcPr>
+          <w:p>
+            <w:pPr>
+              <w:cnfStyle w:val="100000000000" w:firstRow="1" w:lastRow="0" w:firstColumn="0" w:lastColumn="0" w:oddVBand="0" w:evenVBand="0" w:oddHBand="0" w:evenHBand="0" w:firstRowFirstColumn="0" w:firstRowLastColumn="0" w:lastRowFirstColumn="0" w:lastRowLastColumn="0"/>
+            </w:pPr>
+            <w:r>
+              <w:t>PROPERTY</w:t>
+            </w:r>
+          </w:p>
+        </w:tc>
+        <w:tc>
+          <w:tcPr>
+            <w:tcW w:w="3117" w:type="dxa"/>
+          </w:tcPr>
+          <w:p>
+            <w:pPr>
+              <w:cnfStyle w:val="100000000000" w:firstRow="1" w:lastRow="0" w:firstColumn="0" w:lastColumn="0" w:oddVBand="0" w:evenVBand="0" w:oddHBand="0" w:evenHBand="0" w:firstRowFirstColumn="0" w:firstRowLastColumn="0" w:lastRowFirstColumn="0" w:lastRowLastColumn="0"/>
+            </w:pPr>
+            <w:r>
+              <w:t>VALUE</w:t>
+            </w:r>
+          </w:p>
+        </w:tc>
+      </w:tr>
+      <w:tr>
+        <w:tc>
+          <w:tcPr>
+            <w:cnfStyle w:val="001000000000" w:firstRow="0" w:lastRow="0" w:firstColumn="1" w:lastColumn="0" w:oddVBand="0" w:evenVBand="0" w:oddHBand="0" w:evenHBand="0" w:firstRowFirstColumn="0" w:firstRowLastColumn="0" w:lastRowFirstColumn="0" w:lastRowLastColumn="0"/>
+            <w:tcW w:w="3116" w:type="dxa"/>
+          </w:tcPr>
+          <w:p>
+            <w:r>
+              <w:t>Form 1</w:t>
+            </w:r>
+          </w:p>
+        </w:tc>
+        <w:tc>
+          <w:tcPr>
+            <w:tcW w:w="3117" w:type="dxa"/>
+          </w:tcPr>
+          <w:p>
+            <w:pPr>
+              <w:cnfStyle w:val="000000000000" w:firstRow="0" w:lastRow="0" w:firstColumn="0" w:lastColumn="0" w:oddVBand="0" w:evenVBand="0" w:oddHBand="0" w:evenHBand="0" w:firstRowFirstColumn="0" w:firstRowLastColumn="0" w:lastRowFirstColumn="0" w:lastRowLastColumn="0"/>
+            </w:pPr>
+            <w:r>
+              <w:t>-Name</w:t>
+            </w:r>
+          </w:p>
+          <w:p>
+            <w:pPr>
+              <w:cnfStyle w:val="000000000000" w:firstRow="0" w:lastRow="0" w:firstColumn="0" w:lastColumn="0" w:oddVBand="0" w:evenVBand="0" w:oddHBand="0" w:evenHBand="0" w:firstRowFirstColumn="0" w:firstRowLastColumn="0" w:lastRowFirstColumn="0" w:lastRowLastColumn="0"/>
+            </w:pPr>
+            <w:r>
+              <w:t>-FormBorderStyle</w:t>
+            </w:r>
+          </w:p>
+        </w:tc>
+        <w:tc>
+          <w:tcPr>
+            <w:tcW w:w="3117" w:type="dxa"/>
+          </w:tcPr>
+          <w:p>
+            <w:pPr>
+              <w:cnfStyle w:val="000000000000" w:firstRow="0" w:lastRow="0" w:firstColumn="0" w:lastColumn="0" w:oddVBand="0" w:evenVBand="0" w:oddHBand="0" w:evenHBand="0" w:firstRowFirstColumn="0" w:firstRowLastColumn="0" w:lastRowFirstColumn="0" w:lastRowLastColumn="0"/>
+            </w:pPr>
+            <w:r>
+              <w:t>-</w:t>
+            </w:r>
+            <w:r>
+              <w:t>frmNew</w:t>
+            </w:r>
+            <w:r>
+              <w:t>Movies</w:t>
             </w:r>
           </w:p>
           <w:p>
@@ -11165,7 +11537,761 @@
               <w:cnfStyle w:val="000000000000" w:firstRow="0" w:lastRow="0" w:firstColumn="0" w:lastColumn="0" w:oddVBand="0" w:evenVBand="0" w:oddHBand="0" w:evenHBand="0" w:firstRowFirstColumn="0" w:firstRowLastColumn="0" w:lastRowFirstColumn="0" w:lastRowLastColumn="0"/>
             </w:pPr>
             <w:r>
-              <w:t>-Font</w:t>
+              <w:t>-Bold</w:t>
+            </w:r>
+          </w:p>
+        </w:tc>
+        <w:tc>
+          <w:tcPr>
+            <w:tcW w:w="3117" w:type="dxa"/>
+          </w:tcPr>
+          <w:p>
+            <w:pPr>
+              <w:cnfStyle w:val="000000000000" w:firstRow="0" w:lastRow="0" w:firstColumn="0" w:lastColumn="0" w:oddVBand="0" w:evenVBand="0" w:oddHBand="0" w:evenHBand="0" w:firstRowFirstColumn="0" w:firstRowLastColumn="0" w:lastRowFirstColumn="0" w:lastRowLastColumn="0"/>
+            </w:pPr>
+            <w:r>
+              <w:t>-lblTitle</w:t>
+            </w:r>
+          </w:p>
+          <w:p>
+            <w:pPr>
+              <w:cnfStyle w:val="000000000000" w:firstRow="0" w:lastRow="0" w:firstColumn="0" w:lastColumn="0" w:oddVBand="0" w:evenVBand="0" w:oddHBand="0" w:evenHBand="0" w:firstRowFirstColumn="0" w:firstRowLastColumn="0" w:lastRowFirstColumn="0" w:lastRowLastColumn="0"/>
+            </w:pPr>
+            <w:r>
+              <w:t>-Insertion of New Movie(s)</w:t>
+            </w:r>
+          </w:p>
+          <w:p>
+            <w:pPr>
+              <w:cnfStyle w:val="000000000000" w:firstRow="0" w:lastRow="0" w:firstColumn="0" w:lastColumn="0" w:oddVBand="0" w:evenVBand="0" w:oddHBand="0" w:evenHBand="0" w:firstRowFirstColumn="0" w:firstRowLastColumn="0" w:lastRowFirstColumn="0" w:lastRowLastColumn="0"/>
+            </w:pPr>
+            <w:r>
+              <w:t>-TRUE</w:t>
+            </w:r>
+          </w:p>
+        </w:tc>
+      </w:tr>
+      <w:tr>
+        <w:tc>
+          <w:tcPr>
+            <w:cnfStyle w:val="001000000000" w:firstRow="0" w:lastRow="0" w:firstColumn="1" w:lastColumn="0" w:oddVBand="0" w:evenVBand="0" w:oddHBand="0" w:evenHBand="0" w:firstRowFirstColumn="0" w:firstRowLastColumn="0" w:lastRowFirstColumn="0" w:lastRowLastColumn="0"/>
+            <w:tcW w:w="3116" w:type="dxa"/>
+          </w:tcPr>
+          <w:p>
+            <w:r>
+              <w:t>Label 2</w:t>
+            </w:r>
+          </w:p>
+        </w:tc>
+        <w:tc>
+          <w:tcPr>
+            <w:tcW w:w="3117" w:type="dxa"/>
+          </w:tcPr>
+          <w:p>
+            <w:pPr>
+              <w:cnfStyle w:val="000000000000" w:firstRow="0" w:lastRow="0" w:firstColumn="0" w:lastColumn="0" w:oddVBand="0" w:evenVBand="0" w:oddHBand="0" w:evenHBand="0" w:firstRowFirstColumn="0" w:firstRowLastColumn="0" w:lastRowFirstColumn="0" w:lastRowLastColumn="0"/>
+            </w:pPr>
+            <w:r>
+              <w:t>-Name</w:t>
+            </w:r>
+          </w:p>
+          <w:p>
+            <w:pPr>
+              <w:cnfStyle w:val="000000000000" w:firstRow="0" w:lastRow="0" w:firstColumn="0" w:lastColumn="0" w:oddVBand="0" w:evenVBand="0" w:oddHBand="0" w:evenHBand="0" w:firstRowFirstColumn="0" w:firstRowLastColumn="0" w:lastRowFirstColumn="0" w:lastRowLastColumn="0"/>
+            </w:pPr>
+            <w:r>
+              <w:t>-Text</w:t>
+            </w:r>
+          </w:p>
+        </w:tc>
+        <w:tc>
+          <w:tcPr>
+            <w:tcW w:w="3117" w:type="dxa"/>
+          </w:tcPr>
+          <w:p>
+            <w:pPr>
+              <w:cnfStyle w:val="000000000000" w:firstRow="0" w:lastRow="0" w:firstColumn="0" w:lastColumn="0" w:oddVBand="0" w:evenVBand="0" w:oddHBand="0" w:evenHBand="0" w:firstRowFirstColumn="0" w:firstRowLastColumn="0" w:lastRowFirstColumn="0" w:lastRowLastColumn="0"/>
+            </w:pPr>
+            <w:r>
+              <w:t>-lblName</w:t>
+            </w:r>
+          </w:p>
+          <w:p>
+            <w:pPr>
+              <w:cnfStyle w:val="000000000000" w:firstRow="0" w:lastRow="0" w:firstColumn="0" w:lastColumn="0" w:oddVBand="0" w:evenVBand="0" w:oddHBand="0" w:evenHBand="0" w:firstRowFirstColumn="0" w:firstRowLastColumn="0" w:lastRowFirstColumn="0" w:lastRowLastColumn="0"/>
+            </w:pPr>
+            <w:r>
+              <w:t>-Name:</w:t>
+            </w:r>
+          </w:p>
+        </w:tc>
+      </w:tr>
+      <w:tr>
+        <w:tc>
+          <w:tcPr>
+            <w:cnfStyle w:val="001000000000" w:firstRow="0" w:lastRow="0" w:firstColumn="1" w:lastColumn="0" w:oddVBand="0" w:evenVBand="0" w:oddHBand="0" w:evenHBand="0" w:firstRowFirstColumn="0" w:firstRowLastColumn="0" w:lastRowFirstColumn="0" w:lastRowLastColumn="0"/>
+            <w:tcW w:w="3116" w:type="dxa"/>
+          </w:tcPr>
+          <w:p>
+            <w:r>
+              <w:t>Label 3</w:t>
+            </w:r>
+          </w:p>
+        </w:tc>
+        <w:tc>
+          <w:tcPr>
+            <w:tcW w:w="3117" w:type="dxa"/>
+          </w:tcPr>
+          <w:p>
+            <w:pPr>
+              <w:cnfStyle w:val="000000000000" w:firstRow="0" w:lastRow="0" w:firstColumn="0" w:lastColumn="0" w:oddVBand="0" w:evenVBand="0" w:oddHBand="0" w:evenHBand="0" w:firstRowFirstColumn="0" w:firstRowLastColumn="0" w:lastRowFirstColumn="0" w:lastRowLastColumn="0"/>
+            </w:pPr>
+            <w:r>
+              <w:t>-Name</w:t>
+            </w:r>
+          </w:p>
+          <w:p>
+            <w:pPr>
+              <w:cnfStyle w:val="000000000000" w:firstRow="0" w:lastRow="0" w:firstColumn="0" w:lastColumn="0" w:oddVBand="0" w:evenVBand="0" w:oddHBand="0" w:evenHBand="0" w:firstRowFirstColumn="0" w:firstRowLastColumn="0" w:lastRowFirstColumn="0" w:lastRowLastColumn="0"/>
+            </w:pPr>
+            <w:r>
+              <w:t>-Text</w:t>
+            </w:r>
+          </w:p>
+        </w:tc>
+        <w:tc>
+          <w:tcPr>
+            <w:tcW w:w="3117" w:type="dxa"/>
+          </w:tcPr>
+          <w:p>
+            <w:pPr>
+              <w:cnfStyle w:val="000000000000" w:firstRow="0" w:lastRow="0" w:firstColumn="0" w:lastColumn="0" w:oddVBand="0" w:evenVBand="0" w:oddHBand="0" w:evenHBand="0" w:firstRowFirstColumn="0" w:firstRowLastColumn="0" w:lastRowFirstColumn="0" w:lastRowLastColumn="0"/>
+            </w:pPr>
+            <w:r>
+              <w:t>-lblPrice</w:t>
+            </w:r>
+          </w:p>
+          <w:p>
+            <w:pPr>
+              <w:cnfStyle w:val="000000000000" w:firstRow="0" w:lastRow="0" w:firstColumn="0" w:lastColumn="0" w:oddVBand="0" w:evenVBand="0" w:oddHBand="0" w:evenHBand="0" w:firstRowFirstColumn="0" w:firstRowLastColumn="0" w:lastRowFirstColumn="0" w:lastRowLastColumn="0"/>
+            </w:pPr>
+            <w:r>
+              <w:t>-Price:</w:t>
+            </w:r>
+          </w:p>
+        </w:tc>
+      </w:tr>
+      <w:tr>
+        <w:tc>
+          <w:tcPr>
+            <w:cnfStyle w:val="001000000000" w:firstRow="0" w:lastRow="0" w:firstColumn="1" w:lastColumn="0" w:oddVBand="0" w:evenVBand="0" w:oddHBand="0" w:evenHBand="0" w:firstRowFirstColumn="0" w:firstRowLastColumn="0" w:lastRowFirstColumn="0" w:lastRowLastColumn="0"/>
+            <w:tcW w:w="3116" w:type="dxa"/>
+          </w:tcPr>
+          <w:p>
+            <w:r>
+              <w:t>Label 4</w:t>
+            </w:r>
+          </w:p>
+        </w:tc>
+        <w:tc>
+          <w:tcPr>
+            <w:tcW w:w="3117" w:type="dxa"/>
+          </w:tcPr>
+          <w:p>
+            <w:pPr>
+              <w:cnfStyle w:val="000000000000" w:firstRow="0" w:lastRow="0" w:firstColumn="0" w:lastColumn="0" w:oddVBand="0" w:evenVBand="0" w:oddHBand="0" w:evenHBand="0" w:firstRowFirstColumn="0" w:firstRowLastColumn="0" w:lastRowFirstColumn="0" w:lastRowLastColumn="0"/>
+            </w:pPr>
+            <w:r>
+              <w:t>-Name</w:t>
+            </w:r>
+          </w:p>
+          <w:p>
+            <w:pPr>
+              <w:cnfStyle w:val="000000000000" w:firstRow="0" w:lastRow="0" w:firstColumn="0" w:lastColumn="0" w:oddVBand="0" w:evenVBand="0" w:oddHBand="0" w:evenHBand="0" w:firstRowFirstColumn="0" w:firstRowLastColumn="0" w:lastRowFirstColumn="0" w:lastRowLastColumn="0"/>
+            </w:pPr>
+            <w:r>
+              <w:t>-Text</w:t>
+            </w:r>
+          </w:p>
+        </w:tc>
+        <w:tc>
+          <w:tcPr>
+            <w:tcW w:w="3117" w:type="dxa"/>
+          </w:tcPr>
+          <w:p>
+            <w:pPr>
+              <w:cnfStyle w:val="000000000000" w:firstRow="0" w:lastRow="0" w:firstColumn="0" w:lastColumn="0" w:oddVBand="0" w:evenVBand="0" w:oddHBand="0" w:evenHBand="0" w:firstRowFirstColumn="0" w:firstRowLastColumn="0" w:lastRowFirstColumn="0" w:lastRowLastColumn="0"/>
+            </w:pPr>
+            <w:r>
+              <w:t>-lblCategory</w:t>
+            </w:r>
+          </w:p>
+          <w:p>
+            <w:pPr>
+              <w:cnfStyle w:val="000000000000" w:firstRow="0" w:lastRow="0" w:firstColumn="0" w:lastColumn="0" w:oddVBand="0" w:evenVBand="0" w:oddHBand="0" w:evenHBand="0" w:firstRowFirstColumn="0" w:firstRowLastColumn="0" w:lastRowFirstColumn="0" w:lastRowLastColumn="0"/>
+            </w:pPr>
+            <w:r>
+              <w:t>-Category:</w:t>
+            </w:r>
+          </w:p>
+        </w:tc>
+      </w:tr>
+      <w:tr>
+        <w:tc>
+          <w:tcPr>
+            <w:cnfStyle w:val="001000000000" w:firstRow="0" w:lastRow="0" w:firstColumn="1" w:lastColumn="0" w:oddVBand="0" w:evenVBand="0" w:oddHBand="0" w:evenHBand="0" w:firstRowFirstColumn="0" w:firstRowLastColumn="0" w:lastRowFirstColumn="0" w:lastRowLastColumn="0"/>
+            <w:tcW w:w="3116" w:type="dxa"/>
+          </w:tcPr>
+          <w:p>
+            <w:r>
+              <w:t>Label 5</w:t>
+            </w:r>
+          </w:p>
+        </w:tc>
+        <w:tc>
+          <w:tcPr>
+            <w:tcW w:w="3117" w:type="dxa"/>
+          </w:tcPr>
+          <w:p>
+            <w:pPr>
+              <w:cnfStyle w:val="000000000000" w:firstRow="0" w:lastRow="0" w:firstColumn="0" w:lastColumn="0" w:oddVBand="0" w:evenVBand="0" w:oddHBand="0" w:evenHBand="0" w:firstRowFirstColumn="0" w:firstRowLastColumn="0" w:lastRowFirstColumn="0" w:lastRowLastColumn="0"/>
+            </w:pPr>
+            <w:r>
+              <w:t>-Name</w:t>
+            </w:r>
+          </w:p>
+          <w:p>
+            <w:pPr>
+              <w:cnfStyle w:val="000000000000" w:firstRow="0" w:lastRow="0" w:firstColumn="0" w:lastColumn="0" w:oddVBand="0" w:evenVBand="0" w:oddHBand="0" w:evenHBand="0" w:firstRowFirstColumn="0" w:firstRowLastColumn="0" w:lastRowFirstColumn="0" w:lastRowLastColumn="0"/>
+            </w:pPr>
+            <w:r>
+              <w:t>-Text</w:t>
+            </w:r>
+          </w:p>
+        </w:tc>
+        <w:tc>
+          <w:tcPr>
+            <w:tcW w:w="3117" w:type="dxa"/>
+          </w:tcPr>
+          <w:p>
+            <w:pPr>
+              <w:cnfStyle w:val="000000000000" w:firstRow="0" w:lastRow="0" w:firstColumn="0" w:lastColumn="0" w:oddVBand="0" w:evenVBand="0" w:oddHBand="0" w:evenHBand="0" w:firstRowFirstColumn="0" w:firstRowLastColumn="0" w:lastRowFirstColumn="0" w:lastRowLastColumn="0"/>
+            </w:pPr>
+            <w:r>
+              <w:t>-lblNewCategory</w:t>
+            </w:r>
+          </w:p>
+          <w:p>
+            <w:pPr>
+              <w:cnfStyle w:val="000000000000" w:firstRow="0" w:lastRow="0" w:firstColumn="0" w:lastColumn="0" w:oddVBand="0" w:evenVBand="0" w:oddHBand="0" w:evenHBand="0" w:firstRowFirstColumn="0" w:firstRowLastColumn="0" w:lastRowFirstColumn="0" w:lastRowLastColumn="0"/>
+            </w:pPr>
+            <w:r>
+              <w:t>-Category:</w:t>
+            </w:r>
+          </w:p>
+        </w:tc>
+      </w:tr>
+      <w:tr>
+        <w:tc>
+          <w:tcPr>
+            <w:cnfStyle w:val="001000000000" w:firstRow="0" w:lastRow="0" w:firstColumn="1" w:lastColumn="0" w:oddVBand="0" w:evenVBand="0" w:oddHBand="0" w:evenHBand="0" w:firstRowFirstColumn="0" w:firstRowLastColumn="0" w:lastRowFirstColumn="0" w:lastRowLastColumn="0"/>
+            <w:tcW w:w="3116" w:type="dxa"/>
+          </w:tcPr>
+          <w:p>
+            <w:r>
+              <w:t>GroupBox 1</w:t>
+            </w:r>
+          </w:p>
+        </w:tc>
+        <w:tc>
+          <w:tcPr>
+            <w:tcW w:w="3117" w:type="dxa"/>
+          </w:tcPr>
+          <w:p>
+            <w:pPr>
+              <w:cnfStyle w:val="000000000000" w:firstRow="0" w:lastRow="0" w:firstColumn="0" w:lastColumn="0" w:oddVBand="0" w:evenVBand="0" w:oddHBand="0" w:evenHBand="0" w:firstRowFirstColumn="0" w:firstRowLastColumn="0" w:lastRowFirstColumn="0" w:lastRowLastColumn="0"/>
+            </w:pPr>
+            <w:r>
+              <w:t>-Name</w:t>
+            </w:r>
+          </w:p>
+        </w:tc>
+        <w:tc>
+          <w:tcPr>
+            <w:tcW w:w="3117" w:type="dxa"/>
+          </w:tcPr>
+          <w:p>
+            <w:pPr>
+              <w:cnfStyle w:val="000000000000" w:firstRow="0" w:lastRow="0" w:firstColumn="0" w:lastColumn="0" w:oddVBand="0" w:evenVBand="0" w:oddHBand="0" w:evenHBand="0" w:firstRowFirstColumn="0" w:firstRowLastColumn="0" w:lastRowFirstColumn="0" w:lastRowLastColumn="0"/>
+            </w:pPr>
+            <w:r>
+              <w:t>-grpMain</w:t>
+            </w:r>
+          </w:p>
+        </w:tc>
+      </w:tr>
+      <w:tr>
+        <w:tc>
+          <w:tcPr>
+            <w:cnfStyle w:val="001000000000" w:firstRow="0" w:lastRow="0" w:firstColumn="1" w:lastColumn="0" w:oddVBand="0" w:evenVBand="0" w:oddHBand="0" w:evenHBand="0" w:firstRowFirstColumn="0" w:firstRowLastColumn="0" w:lastRowFirstColumn="0" w:lastRowLastColumn="0"/>
+            <w:tcW w:w="3116" w:type="dxa"/>
+          </w:tcPr>
+          <w:p>
+            <w:r>
+              <w:t>GroupBox 2</w:t>
+            </w:r>
+          </w:p>
+        </w:tc>
+        <w:tc>
+          <w:tcPr>
+            <w:tcW w:w="3117" w:type="dxa"/>
+          </w:tcPr>
+          <w:p>
+            <w:pPr>
+              <w:cnfStyle w:val="000000000000" w:firstRow="0" w:lastRow="0" w:firstColumn="0" w:lastColumn="0" w:oddVBand="0" w:evenVBand="0" w:oddHBand="0" w:evenHBand="0" w:firstRowFirstColumn="0" w:firstRowLastColumn="0" w:lastRowFirstColumn="0" w:lastRowLastColumn="0"/>
+            </w:pPr>
+            <w:r>
+              <w:t>-Name</w:t>
+            </w:r>
+          </w:p>
+          <w:p>
+            <w:pPr>
+              <w:cnfStyle w:val="000000000000" w:firstRow="0" w:lastRow="0" w:firstColumn="0" w:lastColumn="0" w:oddVBand="0" w:evenVBand="0" w:oddHBand="0" w:evenHBand="0" w:firstRowFirstColumn="0" w:firstRowLastColumn="0" w:lastRowFirstColumn="0" w:lastRowLastColumn="0"/>
+            </w:pPr>
+            <w:r>
+              <w:t>-Text</w:t>
+            </w:r>
+          </w:p>
+        </w:tc>
+        <w:tc>
+          <w:tcPr>
+            <w:tcW w:w="3117" w:type="dxa"/>
+          </w:tcPr>
+          <w:p>
+            <w:pPr>
+              <w:cnfStyle w:val="000000000000" w:firstRow="0" w:lastRow="0" w:firstColumn="0" w:lastColumn="0" w:oddVBand="0" w:evenVBand="0" w:oddHBand="0" w:evenHBand="0" w:firstRowFirstColumn="0" w:firstRowLastColumn="0" w:lastRowFirstColumn="0" w:lastRowLastColumn="0"/>
+            </w:pPr>
+            <w:r>
+              <w:t>-grpNewCategory</w:t>
+            </w:r>
+          </w:p>
+          <w:p>
+            <w:pPr>
+              <w:cnfStyle w:val="000000000000" w:firstRow="0" w:lastRow="0" w:firstColumn="0" w:lastColumn="0" w:oddVBand="0" w:evenVBand="0" w:oddHBand="0" w:evenHBand="0" w:firstRowFirstColumn="0" w:firstRowLastColumn="0" w:lastRowFirstColumn="0" w:lastRowLastColumn="0"/>
+            </w:pPr>
+            <w:r>
+              <w:t>-Insert New Category</w:t>
+            </w:r>
+          </w:p>
+        </w:tc>
+      </w:tr>
+      <w:tr>
+        <w:tc>
+          <w:tcPr>
+            <w:cnfStyle w:val="001000000000" w:firstRow="0" w:lastRow="0" w:firstColumn="1" w:lastColumn="0" w:oddVBand="0" w:evenVBand="0" w:oddHBand="0" w:evenHBand="0" w:firstRowFirstColumn="0" w:firstRowLastColumn="0" w:lastRowFirstColumn="0" w:lastRowLastColumn="0"/>
+            <w:tcW w:w="3116" w:type="dxa"/>
+          </w:tcPr>
+          <w:p>
+            <w:r>
+              <w:t>GroupBox 3</w:t>
+            </w:r>
+          </w:p>
+        </w:tc>
+        <w:tc>
+          <w:tcPr>
+            <w:tcW w:w="3117" w:type="dxa"/>
+          </w:tcPr>
+          <w:p>
+            <w:pPr>
+              <w:cnfStyle w:val="000000000000" w:firstRow="0" w:lastRow="0" w:firstColumn="0" w:lastColumn="0" w:oddVBand="0" w:evenVBand="0" w:oddHBand="0" w:evenHBand="0" w:firstRowFirstColumn="0" w:firstRowLastColumn="0" w:lastRowFirstColumn="0" w:lastRowLastColumn="0"/>
+            </w:pPr>
+            <w:r>
+              <w:t>-Name</w:t>
+            </w:r>
+          </w:p>
+        </w:tc>
+        <w:tc>
+          <w:tcPr>
+            <w:tcW w:w="3117" w:type="dxa"/>
+          </w:tcPr>
+          <w:p>
+            <w:pPr>
+              <w:cnfStyle w:val="000000000000" w:firstRow="0" w:lastRow="0" w:firstColumn="0" w:lastColumn="0" w:oddVBand="0" w:evenVBand="0" w:oddHBand="0" w:evenHBand="0" w:firstRowFirstColumn="0" w:firstRowLastColumn="0" w:lastRowFirstColumn="0" w:lastRowLastColumn="0"/>
+            </w:pPr>
+            <w:r>
+              <w:t>-grpExit</w:t>
+            </w:r>
+          </w:p>
+        </w:tc>
+      </w:tr>
+      <w:tr>
+        <w:tc>
+          <w:tcPr>
+            <w:cnfStyle w:val="001000000000" w:firstRow="0" w:lastRow="0" w:firstColumn="1" w:lastColumn="0" w:oddVBand="0" w:evenVBand="0" w:oddHBand="0" w:evenHBand="0" w:firstRowFirstColumn="0" w:firstRowLastColumn="0" w:lastRowFirstColumn="0" w:lastRowLastColumn="0"/>
+            <w:tcW w:w="3116" w:type="dxa"/>
+          </w:tcPr>
+          <w:p>
+            <w:r>
+              <w:t>Button 1</w:t>
+            </w:r>
+          </w:p>
+        </w:tc>
+        <w:tc>
+          <w:tcPr>
+            <w:tcW w:w="3117" w:type="dxa"/>
+          </w:tcPr>
+          <w:p>
+            <w:pPr>
+              <w:cnfStyle w:val="000000000000" w:firstRow="0" w:lastRow="0" w:firstColumn="0" w:lastColumn="0" w:oddVBand="0" w:evenVBand="0" w:oddHBand="0" w:evenHBand="0" w:firstRowFirstColumn="0" w:firstRowLastColumn="0" w:lastRowFirstColumn="0" w:lastRowLastColumn="0"/>
+            </w:pPr>
+            <w:r>
+              <w:t>-Name</w:t>
+            </w:r>
+          </w:p>
+          <w:p>
+            <w:pPr>
+              <w:cnfStyle w:val="000000000000" w:firstRow="0" w:lastRow="0" w:firstColumn="0" w:lastColumn="0" w:oddVBand="0" w:evenVBand="0" w:oddHBand="0" w:evenHBand="0" w:firstRowFirstColumn="0" w:firstRowLastColumn="0" w:lastRowFirstColumn="0" w:lastRowLastColumn="0"/>
+            </w:pPr>
+            <w:r>
+              <w:t>-Text</w:t>
+            </w:r>
+          </w:p>
+        </w:tc>
+        <w:tc>
+          <w:tcPr>
+            <w:tcW w:w="3117" w:type="dxa"/>
+          </w:tcPr>
+          <w:p>
+            <w:pPr>
+              <w:cnfStyle w:val="000000000000" w:firstRow="0" w:lastRow="0" w:firstColumn="0" w:lastColumn="0" w:oddVBand="0" w:evenVBand="0" w:oddHBand="0" w:evenHBand="0" w:firstRowFirstColumn="0" w:firstRowLastColumn="0" w:lastRowFirstColumn="0" w:lastRowLastColumn="0"/>
+            </w:pPr>
+            <w:r>
+              <w:t>-btnExit</w:t>
+            </w:r>
+          </w:p>
+          <w:p>
+            <w:pPr>
+              <w:cnfStyle w:val="000000000000" w:firstRow="0" w:lastRow="0" w:firstColumn="0" w:lastColumn="0" w:oddVBand="0" w:evenVBand="0" w:oddHBand="0" w:evenHBand="0" w:firstRowFirstColumn="0" w:firstRowLastColumn="0" w:lastRowFirstColumn="0" w:lastRowLastColumn="0"/>
+            </w:pPr>
+            <w:r>
+              <w:t>-Exit</w:t>
+            </w:r>
+          </w:p>
+        </w:tc>
+      </w:tr>
+      <w:tr>
+        <w:tc>
+          <w:tcPr>
+            <w:cnfStyle w:val="001000000000" w:firstRow="0" w:lastRow="0" w:firstColumn="1" w:lastColumn="0" w:oddVBand="0" w:evenVBand="0" w:oddHBand="0" w:evenHBand="0" w:firstRowFirstColumn="0" w:firstRowLastColumn="0" w:lastRowFirstColumn="0" w:lastRowLastColumn="0"/>
+            <w:tcW w:w="3116" w:type="dxa"/>
+          </w:tcPr>
+          <w:p>
+            <w:r>
+              <w:t>Button 2</w:t>
+            </w:r>
+          </w:p>
+        </w:tc>
+        <w:tc>
+          <w:tcPr>
+            <w:tcW w:w="3117" w:type="dxa"/>
+          </w:tcPr>
+          <w:p>
+            <w:pPr>
+              <w:cnfStyle w:val="000000000000" w:firstRow="0" w:lastRow="0" w:firstColumn="0" w:lastColumn="0" w:oddVBand="0" w:evenVBand="0" w:oddHBand="0" w:evenHBand="0" w:firstRowFirstColumn="0" w:firstRowLastColumn="0" w:lastRowFirstColumn="0" w:lastRowLastColumn="0"/>
+            </w:pPr>
+            <w:r>
+              <w:t>-Name</w:t>
+            </w:r>
+          </w:p>
+          <w:p>
+            <w:pPr>
+              <w:cnfStyle w:val="000000000000" w:firstRow="0" w:lastRow="0" w:firstColumn="0" w:lastColumn="0" w:oddVBand="0" w:evenVBand="0" w:oddHBand="0" w:evenHBand="0" w:firstRowFirstColumn="0" w:firstRowLastColumn="0" w:lastRowFirstColumn="0" w:lastRowLastColumn="0"/>
+            </w:pPr>
+            <w:r>
+              <w:t>-Text</w:t>
+            </w:r>
+          </w:p>
+        </w:tc>
+        <w:tc>
+          <w:tcPr>
+            <w:tcW w:w="3117" w:type="dxa"/>
+          </w:tcPr>
+          <w:p>
+            <w:pPr>
+              <w:cnfStyle w:val="000000000000" w:firstRow="0" w:lastRow="0" w:firstColumn="0" w:lastColumn="0" w:oddVBand="0" w:evenVBand="0" w:oddHBand="0" w:evenHBand="0" w:firstRowFirstColumn="0" w:firstRowLastColumn="0" w:lastRowFirstColumn="0" w:lastRowLastColumn="0"/>
+            </w:pPr>
+            <w:r>
+              <w:t>-btnSubmit</w:t>
+            </w:r>
+          </w:p>
+          <w:p>
+            <w:pPr>
+              <w:cnfStyle w:val="000000000000" w:firstRow="0" w:lastRow="0" w:firstColumn="0" w:lastColumn="0" w:oddVBand="0" w:evenVBand="0" w:oddHBand="0" w:evenHBand="0" w:firstRowFirstColumn="0" w:firstRowLastColumn="0" w:lastRowFirstColumn="0" w:lastRowLastColumn="0"/>
+            </w:pPr>
+            <w:r>
+              <w:t>-Submit</w:t>
+            </w:r>
+          </w:p>
+        </w:tc>
+      </w:tr>
+      <w:tr>
+        <w:tc>
+          <w:tcPr>
+            <w:cnfStyle w:val="001000000000" w:firstRow="0" w:lastRow="0" w:firstColumn="1" w:lastColumn="0" w:oddVBand="0" w:evenVBand="0" w:oddHBand="0" w:evenHBand="0" w:firstRowFirstColumn="0" w:firstRowLastColumn="0" w:lastRowFirstColumn="0" w:lastRowLastColumn="0"/>
+            <w:tcW w:w="3116" w:type="dxa"/>
+          </w:tcPr>
+          <w:p>
+            <w:r>
+              <w:t>Button 3</w:t>
+            </w:r>
+          </w:p>
+        </w:tc>
+        <w:tc>
+          <w:tcPr>
+            <w:tcW w:w="3117" w:type="dxa"/>
+          </w:tcPr>
+          <w:p>
+            <w:pPr>
+              <w:cnfStyle w:val="000000000000" w:firstRow="0" w:lastRow="0" w:firstColumn="0" w:lastColumn="0" w:oddVBand="0" w:evenVBand="0" w:oddHBand="0" w:evenHBand="0" w:firstRowFirstColumn="0" w:firstRowLastColumn="0" w:lastRowFirstColumn="0" w:lastRowLastColumn="0"/>
+            </w:pPr>
+            <w:r>
+              <w:t>-Name</w:t>
+            </w:r>
+          </w:p>
+          <w:p>
+            <w:pPr>
+              <w:cnfStyle w:val="000000000000" w:firstRow="0" w:lastRow="0" w:firstColumn="0" w:lastColumn="0" w:oddVBand="0" w:evenVBand="0" w:oddHBand="0" w:evenHBand="0" w:firstRowFirstColumn="0" w:firstRowLastColumn="0" w:lastRowFirstColumn="0" w:lastRowLastColumn="0"/>
+            </w:pPr>
+            <w:r>
+              <w:t>-Text</w:t>
+            </w:r>
+          </w:p>
+        </w:tc>
+        <w:tc>
+          <w:tcPr>
+            <w:tcW w:w="3117" w:type="dxa"/>
+          </w:tcPr>
+          <w:p>
+            <w:pPr>
+              <w:cnfStyle w:val="000000000000" w:firstRow="0" w:lastRow="0" w:firstColumn="0" w:lastColumn="0" w:oddVBand="0" w:evenVBand="0" w:oddHBand="0" w:evenHBand="0" w:firstRowFirstColumn="0" w:firstRowLastColumn="0" w:lastRowFirstColumn="0" w:lastRowLastColumn="0"/>
+            </w:pPr>
+            <w:r>
+              <w:t>-btnSubmitCategory</w:t>
+            </w:r>
+          </w:p>
+          <w:p>
+            <w:pPr>
+              <w:cnfStyle w:val="000000000000" w:firstRow="0" w:lastRow="0" w:firstColumn="0" w:lastColumn="0" w:oddVBand="0" w:evenVBand="0" w:oddHBand="0" w:evenHBand="0" w:firstRowFirstColumn="0" w:firstRowLastColumn="0" w:lastRowFirstColumn="0" w:lastRowLastColumn="0"/>
+            </w:pPr>
+            <w:r>
+              <w:t>-Submit</w:t>
+            </w:r>
+          </w:p>
+        </w:tc>
+      </w:tr>
+      <w:tr>
+        <w:tc>
+          <w:tcPr>
+            <w:cnfStyle w:val="001000000000" w:firstRow="0" w:lastRow="0" w:firstColumn="1" w:lastColumn="0" w:oddVBand="0" w:evenVBand="0" w:oddHBand="0" w:evenHBand="0" w:firstRowFirstColumn="0" w:firstRowLastColumn="0" w:lastRowFirstColumn="0" w:lastRowLastColumn="0"/>
+            <w:tcW w:w="3116" w:type="dxa"/>
+          </w:tcPr>
+          <w:p>
+            <w:r>
+              <w:t>TextBox 1</w:t>
+            </w:r>
+          </w:p>
+        </w:tc>
+        <w:tc>
+          <w:tcPr>
+            <w:tcW w:w="3117" w:type="dxa"/>
+          </w:tcPr>
+          <w:p>
+            <w:pPr>
+              <w:cnfStyle w:val="000000000000" w:firstRow="0" w:lastRow="0" w:firstColumn="0" w:lastColumn="0" w:oddVBand="0" w:evenVBand="0" w:oddHBand="0" w:evenHBand="0" w:firstRowFirstColumn="0" w:firstRowLastColumn="0" w:lastRowFirstColumn="0" w:lastRowLastColumn="0"/>
+            </w:pPr>
+            <w:r>
+              <w:t>-Name</w:t>
+            </w:r>
+          </w:p>
+        </w:tc>
+        <w:tc>
+          <w:tcPr>
+            <w:tcW w:w="3117" w:type="dxa"/>
+          </w:tcPr>
+          <w:p>
+            <w:pPr>
+              <w:cnfStyle w:val="000000000000" w:firstRow="0" w:lastRow="0" w:firstColumn="0" w:lastColumn="0" w:oddVBand="0" w:evenVBand="0" w:oddHBand="0" w:evenHBand="0" w:firstRowFirstColumn="0" w:firstRowLastColumn="0" w:lastRowFirstColumn="0" w:lastRowLastColumn="0"/>
+            </w:pPr>
+            <w:r>
+              <w:t>-txtName</w:t>
+            </w:r>
+          </w:p>
+        </w:tc>
+      </w:tr>
+      <w:tr>
+        <w:tc>
+          <w:tcPr>
+            <w:cnfStyle w:val="001000000000" w:firstRow="0" w:lastRow="0" w:firstColumn="1" w:lastColumn="0" w:oddVBand="0" w:evenVBand="0" w:oddHBand="0" w:evenHBand="0" w:firstRowFirstColumn="0" w:firstRowLastColumn="0" w:lastRowFirstColumn="0" w:lastRowLastColumn="0"/>
+            <w:tcW w:w="3116" w:type="dxa"/>
+          </w:tcPr>
+          <w:p>
+            <w:r>
+              <w:lastRenderedPageBreak/>
+              <w:t xml:space="preserve">TextBox 2 </w:t>
+            </w:r>
+          </w:p>
+        </w:tc>
+        <w:tc>
+          <w:tcPr>
+            <w:tcW w:w="3117" w:type="dxa"/>
+          </w:tcPr>
+          <w:p>
+            <w:pPr>
+              <w:cnfStyle w:val="000000000000" w:firstRow="0" w:lastRow="0" w:firstColumn="0" w:lastColumn="0" w:oddVBand="0" w:evenVBand="0" w:oddHBand="0" w:evenHBand="0" w:firstRowFirstColumn="0" w:firstRowLastColumn="0" w:lastRowFirstColumn="0" w:lastRowLastColumn="0"/>
+            </w:pPr>
+            <w:r>
+              <w:t>-Name</w:t>
+            </w:r>
+          </w:p>
+        </w:tc>
+        <w:tc>
+          <w:tcPr>
+            <w:tcW w:w="3117" w:type="dxa"/>
+          </w:tcPr>
+          <w:p>
+            <w:pPr>
+              <w:cnfStyle w:val="000000000000" w:firstRow="0" w:lastRow="0" w:firstColumn="0" w:lastColumn="0" w:oddVBand="0" w:evenVBand="0" w:oddHBand="0" w:evenHBand="0" w:firstRowFirstColumn="0" w:firstRowLastColumn="0" w:lastRowFirstColumn="0" w:lastRowLastColumn="0"/>
+            </w:pPr>
+            <w:r>
+              <w:t>-txtPrice</w:t>
+            </w:r>
+          </w:p>
+        </w:tc>
+      </w:tr>
+      <w:tr>
+        <w:tc>
+          <w:tcPr>
+            <w:cnfStyle w:val="001000000000" w:firstRow="0" w:lastRow="0" w:firstColumn="1" w:lastColumn="0" w:oddVBand="0" w:evenVBand="0" w:oddHBand="0" w:evenHBand="0" w:firstRowFirstColumn="0" w:firstRowLastColumn="0" w:lastRowFirstColumn="0" w:lastRowLastColumn="0"/>
+            <w:tcW w:w="3116" w:type="dxa"/>
+          </w:tcPr>
+          <w:p>
+            <w:r>
+              <w:t>ComboBox 1</w:t>
+            </w:r>
+          </w:p>
+        </w:tc>
+        <w:tc>
+          <w:tcPr>
+            <w:tcW w:w="3117" w:type="dxa"/>
+          </w:tcPr>
+          <w:p>
+            <w:pPr>
+              <w:cnfStyle w:val="000000000000" w:firstRow="0" w:lastRow="0" w:firstColumn="0" w:lastColumn="0" w:oddVBand="0" w:evenVBand="0" w:oddHBand="0" w:evenHBand="0" w:firstRowFirstColumn="0" w:firstRowLastColumn="0" w:lastRowFirstColumn="0" w:lastRowLastColumn="0"/>
+            </w:pPr>
+            <w:r>
+              <w:t>-Name</w:t>
+            </w:r>
+          </w:p>
+        </w:tc>
+        <w:tc>
+          <w:tcPr>
+            <w:tcW w:w="3117" w:type="dxa"/>
+          </w:tcPr>
+          <w:p>
+            <w:pPr>
+              <w:cnfStyle w:val="000000000000" w:firstRow="0" w:lastRow="0" w:firstColumn="0" w:lastColumn="0" w:oddVBand="0" w:evenVBand="0" w:oddHBand="0" w:evenHBand="0" w:firstRowFirstColumn="0" w:firstRowLastColumn="0" w:lastRowFirstColumn="0" w:lastRowLastColumn="0"/>
+            </w:pPr>
+            <w:r>
+              <w:t>-cmbGenre</w:t>
+            </w:r>
+          </w:p>
+        </w:tc>
+      </w:tr>
+    </w:tbl>
+    <w:p/>
+    <w:tbl>
+      <w:tblPr>
+        <w:tblStyle w:val="GridTable1Light-Accent1"/>
+        <w:tblW w:w="0" w:type="auto"/>
+        <w:tblLook w:val="04A0" w:firstRow="1" w:lastRow="0" w:firstColumn="1" w:lastColumn="0" w:noHBand="0" w:noVBand="1"/>
+      </w:tblPr>
+      <w:tblGrid>
+        <w:gridCol w:w="3116"/>
+        <w:gridCol w:w="3117"/>
+        <w:gridCol w:w="3117"/>
+      </w:tblGrid>
+      <w:tr>
+        <w:trPr>
+          <w:cnfStyle w:val="100000000000" w:firstRow="1" w:lastRow="0" w:firstColumn="0" w:lastColumn="0" w:oddVBand="0" w:evenVBand="0" w:oddHBand="0" w:evenHBand="0" w:firstRowFirstColumn="0" w:firstRowLastColumn="0" w:lastRowFirstColumn="0" w:lastRowLastColumn="0"/>
+        </w:trPr>
+        <w:tc>
+          <w:tcPr>
+            <w:cnfStyle w:val="001000000000" w:firstRow="0" w:lastRow="0" w:firstColumn="1" w:lastColumn="0" w:oddVBand="0" w:evenVBand="0" w:oddHBand="0" w:evenHBand="0" w:firstRowFirstColumn="0" w:firstRowLastColumn="0" w:lastRowFirstColumn="0" w:lastRowLastColumn="0"/>
+            <w:tcW w:w="3116" w:type="dxa"/>
+          </w:tcPr>
+          <w:p>
+            <w:r>
+              <w:t>OBJECT</w:t>
+            </w:r>
+          </w:p>
+        </w:tc>
+        <w:tc>
+          <w:tcPr>
+            <w:tcW w:w="3117" w:type="dxa"/>
+          </w:tcPr>
+          <w:p>
+            <w:pPr>
+              <w:cnfStyle w:val="100000000000" w:firstRow="1" w:lastRow="0" w:firstColumn="0" w:lastColumn="0" w:oddVBand="0" w:evenVBand="0" w:oddHBand="0" w:evenHBand="0" w:firstRowFirstColumn="0" w:firstRowLastColumn="0" w:lastRowFirstColumn="0" w:lastRowLastColumn="0"/>
+            </w:pPr>
+            <w:r>
+              <w:t>PROPERTY</w:t>
+            </w:r>
+          </w:p>
+        </w:tc>
+        <w:tc>
+          <w:tcPr>
+            <w:tcW w:w="3117" w:type="dxa"/>
+          </w:tcPr>
+          <w:p>
+            <w:pPr>
+              <w:cnfStyle w:val="100000000000" w:firstRow="1" w:lastRow="0" w:firstColumn="0" w:lastColumn="0" w:oddVBand="0" w:evenVBand="0" w:oddHBand="0" w:evenHBand="0" w:firstRowFirstColumn="0" w:firstRowLastColumn="0" w:lastRowFirstColumn="0" w:lastRowLastColumn="0"/>
+            </w:pPr>
+            <w:r>
+              <w:t>VALUE</w:t>
+            </w:r>
+          </w:p>
+        </w:tc>
+      </w:tr>
+      <w:tr>
+        <w:tc>
+          <w:tcPr>
+            <w:cnfStyle w:val="001000000000" w:firstRow="0" w:lastRow="0" w:firstColumn="1" w:lastColumn="0" w:oddVBand="0" w:evenVBand="0" w:oddHBand="0" w:evenHBand="0" w:firstRowFirstColumn="0" w:firstRowLastColumn="0" w:lastRowFirstColumn="0" w:lastRowLastColumn="0"/>
+            <w:tcW w:w="3116" w:type="dxa"/>
+          </w:tcPr>
+          <w:p>
+            <w:r>
+              <w:t>Form 1</w:t>
+            </w:r>
+          </w:p>
+        </w:tc>
+        <w:tc>
+          <w:tcPr>
+            <w:tcW w:w="3117" w:type="dxa"/>
+          </w:tcPr>
+          <w:p>
+            <w:pPr>
+              <w:cnfStyle w:val="000000000000" w:firstRow="0" w:lastRow="0" w:firstColumn="0" w:lastColumn="0" w:oddVBand="0" w:evenVBand="0" w:oddHBand="0" w:evenHBand="0" w:firstRowFirstColumn="0" w:firstRowLastColumn="0" w:lastRowFirstColumn="0" w:lastRowLastColumn="0"/>
+            </w:pPr>
+            <w:r>
+              <w:t>-Name</w:t>
+            </w:r>
+          </w:p>
+          <w:p>
+            <w:pPr>
+              <w:cnfStyle w:val="000000000000" w:firstRow="0" w:lastRow="0" w:firstColumn="0" w:lastColumn="0" w:oddVBand="0" w:evenVBand="0" w:oddHBand="0" w:evenHBand="0" w:firstRowFirstColumn="0" w:firstRowLastColumn="0" w:lastRowFirstColumn="0" w:lastRowLastColumn="0"/>
+            </w:pPr>
+            <w:r>
+              <w:t>-FormBorderStyle</w:t>
             </w:r>
           </w:p>
         </w:tc>
@@ -11181,29 +12307,426 @@
               <w:t>-</w:t>
             </w:r>
             <w:r>
-              <w:t>lblMsg</w:t>
-            </w:r>
-          </w:p>
-          <w:p>
-            <w:pPr>
-              <w:cnfStyle w:val="000000000000" w:firstRow="0" w:lastRow="0" w:firstColumn="0" w:lastColumn="0" w:oddVBand="0" w:evenVBand="0" w:oddHBand="0" w:evenHBand="0" w:firstRowFirstColumn="0" w:firstRowLastColumn="0" w:lastRowFirstColumn="0" w:lastRowLastColumn="0"/>
-            </w:pPr>
-            <w:r>
-              <w:t>-</w:t>
-            </w:r>
-            <w:r>
               <w:t xml:space="preserve"> </w:t>
             </w:r>
             <w:r>
-              <w:t>Enter the following information</w:t>
-            </w:r>
-          </w:p>
-          <w:p>
-            <w:pPr>
-              <w:cnfStyle w:val="000000000000" w:firstRow="0" w:lastRow="0" w:firstColumn="0" w:lastColumn="0" w:oddVBand="0" w:evenVBand="0" w:oddHBand="0" w:evenHBand="0" w:firstRowFirstColumn="0" w:firstRowLastColumn="0" w:lastRowFirstColumn="0" w:lastRowLastColumn="0"/>
-            </w:pPr>
-            <w:r>
-              <w:t>-Bold</w:t>
+              <w:t>frmConsumable(s)</w:t>
+            </w:r>
+          </w:p>
+          <w:p>
+            <w:pPr>
+              <w:cnfStyle w:val="000000000000" w:firstRow="0" w:lastRow="0" w:firstColumn="0" w:lastColumn="0" w:oddVBand="0" w:evenVBand="0" w:oddHBand="0" w:evenHBand="0" w:firstRowFirstColumn="0" w:firstRowLastColumn="0" w:lastRowFirstColumn="0" w:lastRowLastColumn="0"/>
+            </w:pPr>
+            <w:r>
+              <w:t>-FixedDialog (non-resizable form)</w:t>
+            </w:r>
+          </w:p>
+        </w:tc>
+      </w:tr>
+      <w:tr>
+        <w:tc>
+          <w:tcPr>
+            <w:cnfStyle w:val="001000000000" w:firstRow="0" w:lastRow="0" w:firstColumn="1" w:lastColumn="0" w:oddVBand="0" w:evenVBand="0" w:oddHBand="0" w:evenHBand="0" w:firstRowFirstColumn="0" w:firstRowLastColumn="0" w:lastRowFirstColumn="0" w:lastRowLastColumn="0"/>
+            <w:tcW w:w="3116" w:type="dxa"/>
+          </w:tcPr>
+          <w:p>
+            <w:r>
+              <w:t xml:space="preserve">Label 1 </w:t>
+            </w:r>
+          </w:p>
+        </w:tc>
+        <w:tc>
+          <w:tcPr>
+            <w:tcW w:w="3117" w:type="dxa"/>
+          </w:tcPr>
+          <w:p>
+            <w:pPr>
+              <w:cnfStyle w:val="000000000000" w:firstRow="0" w:lastRow="0" w:firstColumn="0" w:lastColumn="0" w:oddVBand="0" w:evenVBand="0" w:oddHBand="0" w:evenHBand="0" w:firstRowFirstColumn="0" w:firstRowLastColumn="0" w:lastRowFirstColumn="0" w:lastRowLastColumn="0"/>
+            </w:pPr>
+            <w:r>
+              <w:t>-Name</w:t>
+            </w:r>
+          </w:p>
+          <w:p>
+            <w:pPr>
+              <w:cnfStyle w:val="000000000000" w:firstRow="0" w:lastRow="0" w:firstColumn="0" w:lastColumn="0" w:oddVBand="0" w:evenVBand="0" w:oddHBand="0" w:evenHBand="0" w:firstRowFirstColumn="0" w:firstRowLastColumn="0" w:lastRowFirstColumn="0" w:lastRowLastColumn="0"/>
+            </w:pPr>
+            <w:r>
+              <w:t>-Text</w:t>
+            </w:r>
+          </w:p>
+        </w:tc>
+        <w:tc>
+          <w:tcPr>
+            <w:tcW w:w="3117" w:type="dxa"/>
+          </w:tcPr>
+          <w:p>
+            <w:pPr>
+              <w:cnfStyle w:val="000000000000" w:firstRow="0" w:lastRow="0" w:firstColumn="0" w:lastColumn="0" w:oddVBand="0" w:evenVBand="0" w:oddHBand="0" w:evenHBand="0" w:firstRowFirstColumn="0" w:firstRowLastColumn="0" w:lastRowFirstColumn="0" w:lastRowLastColumn="0"/>
+            </w:pPr>
+            <w:r>
+              <w:t>-lblTitle</w:t>
+            </w:r>
+          </w:p>
+          <w:p>
+            <w:pPr>
+              <w:cnfStyle w:val="000000000000" w:firstRow="0" w:lastRow="0" w:firstColumn="0" w:lastColumn="0" w:oddVBand="0" w:evenVBand="0" w:oddHBand="0" w:evenHBand="0" w:firstRowFirstColumn="0" w:firstRowLastColumn="0" w:lastRowFirstColumn="0" w:lastRowLastColumn="0"/>
+            </w:pPr>
+            <w:r>
+              <w:t>-Insert New Consumable(s)</w:t>
+            </w:r>
+          </w:p>
+        </w:tc>
+      </w:tr>
+      <w:tr>
+        <w:tc>
+          <w:tcPr>
+            <w:cnfStyle w:val="001000000000" w:firstRow="0" w:lastRow="0" w:firstColumn="1" w:lastColumn="0" w:oddVBand="0" w:evenVBand="0" w:oddHBand="0" w:evenHBand="0" w:firstRowFirstColumn="0" w:firstRowLastColumn="0" w:lastRowFirstColumn="0" w:lastRowLastColumn="0"/>
+            <w:tcW w:w="3116" w:type="dxa"/>
+          </w:tcPr>
+          <w:p>
+            <w:r>
+              <w:t>Label 2</w:t>
+            </w:r>
+          </w:p>
+        </w:tc>
+        <w:tc>
+          <w:tcPr>
+            <w:tcW w:w="3117" w:type="dxa"/>
+          </w:tcPr>
+          <w:p>
+            <w:pPr>
+              <w:cnfStyle w:val="000000000000" w:firstRow="0" w:lastRow="0" w:firstColumn="0" w:lastColumn="0" w:oddVBand="0" w:evenVBand="0" w:oddHBand="0" w:evenHBand="0" w:firstRowFirstColumn="0" w:firstRowLastColumn="0" w:lastRowFirstColumn="0" w:lastRowLastColumn="0"/>
+            </w:pPr>
+            <w:r>
+              <w:t>-Name</w:t>
+            </w:r>
+          </w:p>
+          <w:p>
+            <w:pPr>
+              <w:cnfStyle w:val="000000000000" w:firstRow="0" w:lastRow="0" w:firstColumn="0" w:lastColumn="0" w:oddVBand="0" w:evenVBand="0" w:oddHBand="0" w:evenHBand="0" w:firstRowFirstColumn="0" w:firstRowLastColumn="0" w:lastRowFirstColumn="0" w:lastRowLastColumn="0"/>
+            </w:pPr>
+            <w:r>
+              <w:t>-Text</w:t>
+            </w:r>
+          </w:p>
+        </w:tc>
+        <w:tc>
+          <w:tcPr>
+            <w:tcW w:w="3117" w:type="dxa"/>
+          </w:tcPr>
+          <w:p>
+            <w:pPr>
+              <w:cnfStyle w:val="000000000000" w:firstRow="0" w:lastRow="0" w:firstColumn="0" w:lastColumn="0" w:oddVBand="0" w:evenVBand="0" w:oddHBand="0" w:evenHBand="0" w:firstRowFirstColumn="0" w:firstRowLastColumn="0" w:lastRowFirstColumn="0" w:lastRowLastColumn="0"/>
+            </w:pPr>
+            <w:r>
+              <w:t>-lblName</w:t>
+            </w:r>
+          </w:p>
+          <w:p>
+            <w:pPr>
+              <w:cnfStyle w:val="000000000000" w:firstRow="0" w:lastRow="0" w:firstColumn="0" w:lastColumn="0" w:oddVBand="0" w:evenVBand="0" w:oddHBand="0" w:evenHBand="0" w:firstRowFirstColumn="0" w:firstRowLastColumn="0" w:lastRowFirstColumn="0" w:lastRowLastColumn="0"/>
+            </w:pPr>
+            <w:r>
+              <w:t>-Name:</w:t>
+            </w:r>
+          </w:p>
+        </w:tc>
+      </w:tr>
+      <w:tr>
+        <w:tc>
+          <w:tcPr>
+            <w:cnfStyle w:val="001000000000" w:firstRow="0" w:lastRow="0" w:firstColumn="1" w:lastColumn="0" w:oddVBand="0" w:evenVBand="0" w:oddHBand="0" w:evenHBand="0" w:firstRowFirstColumn="0" w:firstRowLastColumn="0" w:lastRowFirstColumn="0" w:lastRowLastColumn="0"/>
+            <w:tcW w:w="3116" w:type="dxa"/>
+          </w:tcPr>
+          <w:p>
+            <w:r>
+              <w:t>Label 3</w:t>
+            </w:r>
+          </w:p>
+        </w:tc>
+        <w:tc>
+          <w:tcPr>
+            <w:tcW w:w="3117" w:type="dxa"/>
+          </w:tcPr>
+          <w:p>
+            <w:pPr>
+              <w:cnfStyle w:val="000000000000" w:firstRow="0" w:lastRow="0" w:firstColumn="0" w:lastColumn="0" w:oddVBand="0" w:evenVBand="0" w:oddHBand="0" w:evenHBand="0" w:firstRowFirstColumn="0" w:firstRowLastColumn="0" w:lastRowFirstColumn="0" w:lastRowLastColumn="0"/>
+            </w:pPr>
+            <w:r>
+              <w:t>-Name</w:t>
+            </w:r>
+          </w:p>
+          <w:p>
+            <w:pPr>
+              <w:cnfStyle w:val="000000000000" w:firstRow="0" w:lastRow="0" w:firstColumn="0" w:lastColumn="0" w:oddVBand="0" w:evenVBand="0" w:oddHBand="0" w:evenHBand="0" w:firstRowFirstColumn="0" w:firstRowLastColumn="0" w:lastRowFirstColumn="0" w:lastRowLastColumn="0"/>
+            </w:pPr>
+            <w:r>
+              <w:t>-Text</w:t>
+            </w:r>
+          </w:p>
+        </w:tc>
+        <w:tc>
+          <w:tcPr>
+            <w:tcW w:w="3117" w:type="dxa"/>
+          </w:tcPr>
+          <w:p>
+            <w:pPr>
+              <w:cnfStyle w:val="000000000000" w:firstRow="0" w:lastRow="0" w:firstColumn="0" w:lastColumn="0" w:oddVBand="0" w:evenVBand="0" w:oddHBand="0" w:evenHBand="0" w:firstRowFirstColumn="0" w:firstRowLastColumn="0" w:lastRowFirstColumn="0" w:lastRowLastColumn="0"/>
+            </w:pPr>
+            <w:r>
+              <w:t>-lblPrice</w:t>
+            </w:r>
+          </w:p>
+          <w:p>
+            <w:pPr>
+              <w:cnfStyle w:val="000000000000" w:firstRow="0" w:lastRow="0" w:firstColumn="0" w:lastColumn="0" w:oddVBand="0" w:evenVBand="0" w:oddHBand="0" w:evenHBand="0" w:firstRowFirstColumn="0" w:firstRowLastColumn="0" w:lastRowFirstColumn="0" w:lastRowLastColumn="0"/>
+            </w:pPr>
+            <w:r>
+              <w:t>-Price:</w:t>
+            </w:r>
+          </w:p>
+        </w:tc>
+      </w:tr>
+      <w:tr>
+        <w:tc>
+          <w:tcPr>
+            <w:cnfStyle w:val="001000000000" w:firstRow="0" w:lastRow="0" w:firstColumn="1" w:lastColumn="0" w:oddVBand="0" w:evenVBand="0" w:oddHBand="0" w:evenHBand="0" w:firstRowFirstColumn="0" w:firstRowLastColumn="0" w:lastRowFirstColumn="0" w:lastRowLastColumn="0"/>
+            <w:tcW w:w="3116" w:type="dxa"/>
+          </w:tcPr>
+          <w:p>
+            <w:r>
+              <w:t xml:space="preserve">Label 4 </w:t>
+            </w:r>
+          </w:p>
+        </w:tc>
+        <w:tc>
+          <w:tcPr>
+            <w:tcW w:w="3117" w:type="dxa"/>
+          </w:tcPr>
+          <w:p>
+            <w:pPr>
+              <w:cnfStyle w:val="000000000000" w:firstRow="0" w:lastRow="0" w:firstColumn="0" w:lastColumn="0" w:oddVBand="0" w:evenVBand="0" w:oddHBand="0" w:evenHBand="0" w:firstRowFirstColumn="0" w:firstRowLastColumn="0" w:lastRowFirstColumn="0" w:lastRowLastColumn="0"/>
+            </w:pPr>
+            <w:r>
+              <w:t>-Name</w:t>
+            </w:r>
+          </w:p>
+          <w:p>
+            <w:pPr>
+              <w:cnfStyle w:val="000000000000" w:firstRow="0" w:lastRow="0" w:firstColumn="0" w:lastColumn="0" w:oddVBand="0" w:evenVBand="0" w:oddHBand="0" w:evenHBand="0" w:firstRowFirstColumn="0" w:firstRowLastColumn="0" w:lastRowFirstColumn="0" w:lastRowLastColumn="0"/>
+            </w:pPr>
+            <w:r>
+              <w:t>-Text</w:t>
+            </w:r>
+          </w:p>
+        </w:tc>
+        <w:tc>
+          <w:tcPr>
+            <w:tcW w:w="3117" w:type="dxa"/>
+          </w:tcPr>
+          <w:p>
+            <w:pPr>
+              <w:cnfStyle w:val="000000000000" w:firstRow="0" w:lastRow="0" w:firstColumn="0" w:lastColumn="0" w:oddVBand="0" w:evenVBand="0" w:oddHBand="0" w:evenHBand="0" w:firstRowFirstColumn="0" w:firstRowLastColumn="0" w:lastRowFirstColumn="0" w:lastRowLastColumn="0"/>
+            </w:pPr>
+            <w:r>
+              <w:t>-lblCategory</w:t>
+            </w:r>
+          </w:p>
+          <w:p>
+            <w:pPr>
+              <w:cnfStyle w:val="000000000000" w:firstRow="0" w:lastRow="0" w:firstColumn="0" w:lastColumn="0" w:oddVBand="0" w:evenVBand="0" w:oddHBand="0" w:evenHBand="0" w:firstRowFirstColumn="0" w:firstRowLastColumn="0" w:lastRowFirstColumn="0" w:lastRowLastColumn="0"/>
+            </w:pPr>
+            <w:r>
+              <w:t>-Category:</w:t>
+            </w:r>
+          </w:p>
+        </w:tc>
+      </w:tr>
+      <w:tr>
+        <w:tc>
+          <w:tcPr>
+            <w:cnfStyle w:val="001000000000" w:firstRow="0" w:lastRow="0" w:firstColumn="1" w:lastColumn="0" w:oddVBand="0" w:evenVBand="0" w:oddHBand="0" w:evenHBand="0" w:firstRowFirstColumn="0" w:firstRowLastColumn="0" w:lastRowFirstColumn="0" w:lastRowLastColumn="0"/>
+            <w:tcW w:w="3116" w:type="dxa"/>
+          </w:tcPr>
+          <w:p>
+            <w:r>
+              <w:t>Label 5</w:t>
+            </w:r>
+          </w:p>
+        </w:tc>
+        <w:tc>
+          <w:tcPr>
+            <w:tcW w:w="3117" w:type="dxa"/>
+          </w:tcPr>
+          <w:p>
+            <w:pPr>
+              <w:cnfStyle w:val="000000000000" w:firstRow="0" w:lastRow="0" w:firstColumn="0" w:lastColumn="0" w:oddVBand="0" w:evenVBand="0" w:oddHBand="0" w:evenHBand="0" w:firstRowFirstColumn="0" w:firstRowLastColumn="0" w:lastRowFirstColumn="0" w:lastRowLastColumn="0"/>
+            </w:pPr>
+            <w:r>
+              <w:t>-Name</w:t>
+            </w:r>
+          </w:p>
+          <w:p>
+            <w:pPr>
+              <w:cnfStyle w:val="000000000000" w:firstRow="0" w:lastRow="0" w:firstColumn="0" w:lastColumn="0" w:oddVBand="0" w:evenVBand="0" w:oddHBand="0" w:evenHBand="0" w:firstRowFirstColumn="0" w:firstRowLastColumn="0" w:lastRowFirstColumn="0" w:lastRowLastColumn="0"/>
+            </w:pPr>
+            <w:r>
+              <w:t>-Text</w:t>
+            </w:r>
+          </w:p>
+        </w:tc>
+        <w:tc>
+          <w:tcPr>
+            <w:tcW w:w="3117" w:type="dxa"/>
+          </w:tcPr>
+          <w:p>
+            <w:pPr>
+              <w:cnfStyle w:val="000000000000" w:firstRow="0" w:lastRow="0" w:firstColumn="0" w:lastColumn="0" w:oddVBand="0" w:evenVBand="0" w:oddHBand="0" w:evenHBand="0" w:firstRowFirstColumn="0" w:firstRowLastColumn="0" w:lastRowFirstColumn="0" w:lastRowLastColumn="0"/>
+            </w:pPr>
+            <w:r>
+              <w:t>-lblNewCategory</w:t>
+            </w:r>
+          </w:p>
+          <w:p>
+            <w:pPr>
+              <w:cnfStyle w:val="000000000000" w:firstRow="0" w:lastRow="0" w:firstColumn="0" w:lastColumn="0" w:oddVBand="0" w:evenVBand="0" w:oddHBand="0" w:evenHBand="0" w:firstRowFirstColumn="0" w:firstRowLastColumn="0" w:lastRowFirstColumn="0" w:lastRowLastColumn="0"/>
+            </w:pPr>
+            <w:r>
+              <w:t>-Category:</w:t>
+            </w:r>
+          </w:p>
+        </w:tc>
+      </w:tr>
+      <w:tr>
+        <w:tc>
+          <w:tcPr>
+            <w:cnfStyle w:val="001000000000" w:firstRow="0" w:lastRow="0" w:firstColumn="1" w:lastColumn="0" w:oddVBand="0" w:evenVBand="0" w:oddHBand="0" w:evenHBand="0" w:firstRowFirstColumn="0" w:firstRowLastColumn="0" w:lastRowFirstColumn="0" w:lastRowLastColumn="0"/>
+            <w:tcW w:w="3116" w:type="dxa"/>
+          </w:tcPr>
+          <w:p>
+            <w:r>
+              <w:t>GroupBox 1</w:t>
+            </w:r>
+          </w:p>
+        </w:tc>
+        <w:tc>
+          <w:tcPr>
+            <w:tcW w:w="3117" w:type="dxa"/>
+          </w:tcPr>
+          <w:p>
+            <w:pPr>
+              <w:cnfStyle w:val="000000000000" w:firstRow="0" w:lastRow="0" w:firstColumn="0" w:lastColumn="0" w:oddVBand="0" w:evenVBand="0" w:oddHBand="0" w:evenHBand="0" w:firstRowFirstColumn="0" w:firstRowLastColumn="0" w:lastRowFirstColumn="0" w:lastRowLastColumn="0"/>
+            </w:pPr>
+            <w:r>
+              <w:t>-Name</w:t>
+            </w:r>
+          </w:p>
+        </w:tc>
+        <w:tc>
+          <w:tcPr>
+            <w:tcW w:w="3117" w:type="dxa"/>
+          </w:tcPr>
+          <w:p>
+            <w:pPr>
+              <w:cnfStyle w:val="000000000000" w:firstRow="0" w:lastRow="0" w:firstColumn="0" w:lastColumn="0" w:oddVBand="0" w:evenVBand="0" w:oddHBand="0" w:evenHBand="0" w:firstRowFirstColumn="0" w:firstRowLastColumn="0" w:lastRowFirstColumn="0" w:lastRowLastColumn="0"/>
+            </w:pPr>
+            <w:r>
+              <w:t>-grpMain</w:t>
+            </w:r>
+          </w:p>
+        </w:tc>
+      </w:tr>
+      <w:tr>
+        <w:tc>
+          <w:tcPr>
+            <w:cnfStyle w:val="001000000000" w:firstRow="0" w:lastRow="0" w:firstColumn="1" w:lastColumn="0" w:oddVBand="0" w:evenVBand="0" w:oddHBand="0" w:evenHBand="0" w:firstRowFirstColumn="0" w:firstRowLastColumn="0" w:lastRowFirstColumn="0" w:lastRowLastColumn="0"/>
+            <w:tcW w:w="3116" w:type="dxa"/>
+          </w:tcPr>
+          <w:p>
+            <w:r>
+              <w:t>GroupBox 2</w:t>
+            </w:r>
+          </w:p>
+        </w:tc>
+        <w:tc>
+          <w:tcPr>
+            <w:tcW w:w="3117" w:type="dxa"/>
+          </w:tcPr>
+          <w:p>
+            <w:pPr>
+              <w:cnfStyle w:val="000000000000" w:firstRow="0" w:lastRow="0" w:firstColumn="0" w:lastColumn="0" w:oddVBand="0" w:evenVBand="0" w:oddHBand="0" w:evenHBand="0" w:firstRowFirstColumn="0" w:firstRowLastColumn="0" w:lastRowFirstColumn="0" w:lastRowLastColumn="0"/>
+            </w:pPr>
+            <w:r>
+              <w:t>-Name</w:t>
+            </w:r>
+          </w:p>
+        </w:tc>
+        <w:tc>
+          <w:tcPr>
+            <w:tcW w:w="3117" w:type="dxa"/>
+          </w:tcPr>
+          <w:p>
+            <w:pPr>
+              <w:cnfStyle w:val="000000000000" w:firstRow="0" w:lastRow="0" w:firstColumn="0" w:lastColumn="0" w:oddVBand="0" w:evenVBand="0" w:oddHBand="0" w:evenHBand="0" w:firstRowFirstColumn="0" w:firstRowLastColumn="0" w:lastRowFirstColumn="0" w:lastRowLastColumn="0"/>
+            </w:pPr>
+            <w:r>
+              <w:t>-grpExit</w:t>
+            </w:r>
+          </w:p>
+        </w:tc>
+      </w:tr>
+      <w:tr>
+        <w:tc>
+          <w:tcPr>
+            <w:cnfStyle w:val="001000000000" w:firstRow="0" w:lastRow="0" w:firstColumn="1" w:lastColumn="0" w:oddVBand="0" w:evenVBand="0" w:oddHBand="0" w:evenHBand="0" w:firstRowFirstColumn="0" w:firstRowLastColumn="0" w:lastRowFirstColumn="0" w:lastRowLastColumn="0"/>
+            <w:tcW w:w="3116" w:type="dxa"/>
+          </w:tcPr>
+          <w:p>
+            <w:r>
+              <w:t>GroupBox 3</w:t>
+            </w:r>
+          </w:p>
+        </w:tc>
+        <w:tc>
+          <w:tcPr>
+            <w:tcW w:w="3117" w:type="dxa"/>
+          </w:tcPr>
+          <w:p>
+            <w:pPr>
+              <w:cnfStyle w:val="000000000000" w:firstRow="0" w:lastRow="0" w:firstColumn="0" w:lastColumn="0" w:oddVBand="0" w:evenVBand="0" w:oddHBand="0" w:evenHBand="0" w:firstRowFirstColumn="0" w:firstRowLastColumn="0" w:lastRowFirstColumn="0" w:lastRowLastColumn="0"/>
+            </w:pPr>
+            <w:r>
+              <w:t>-Name</w:t>
+            </w:r>
+          </w:p>
+          <w:p>
+            <w:pPr>
+              <w:cnfStyle w:val="000000000000" w:firstRow="0" w:lastRow="0" w:firstColumn="0" w:lastColumn="0" w:oddVBand="0" w:evenVBand="0" w:oddHBand="0" w:evenHBand="0" w:firstRowFirstColumn="0" w:firstRowLastColumn="0" w:lastRowFirstColumn="0" w:lastRowLastColumn="0"/>
+            </w:pPr>
+            <w:r>
+              <w:t>-Text</w:t>
+            </w:r>
+          </w:p>
+        </w:tc>
+        <w:tc>
+          <w:tcPr>
+            <w:tcW w:w="3117" w:type="dxa"/>
+          </w:tcPr>
+          <w:p>
+            <w:pPr>
+              <w:cnfStyle w:val="000000000000" w:firstRow="0" w:lastRow="0" w:firstColumn="0" w:lastColumn="0" w:oddVBand="0" w:evenVBand="0" w:oddHBand="0" w:evenHBand="0" w:firstRowFirstColumn="0" w:firstRowLastColumn="0" w:lastRowFirstColumn="0" w:lastRowLastColumn="0"/>
+            </w:pPr>
+            <w:r>
+              <w:t>-grpCategory</w:t>
+            </w:r>
+          </w:p>
+          <w:p>
+            <w:pPr>
+              <w:cnfStyle w:val="000000000000" w:firstRow="0" w:lastRow="0" w:firstColumn="0" w:lastColumn="0" w:oddVBand="0" w:evenVBand="0" w:oddHBand="0" w:evenHBand="0" w:firstRowFirstColumn="0" w:firstRowLastColumn="0" w:lastRowFirstColumn="0" w:lastRowLastColumn="0"/>
+            </w:pPr>
+            <w:r>
+              <w:t>-Enter New Movie Category</w:t>
             </w:r>
           </w:p>
         </w:tc>
@@ -11242,135 +12765,289 @@
               <w:cnfStyle w:val="000000000000" w:firstRow="0" w:lastRow="0" w:firstColumn="0" w:lastColumn="0" w:oddVBand="0" w:evenVBand="0" w:oddHBand="0" w:evenHBand="0" w:firstRowFirstColumn="0" w:firstRowLastColumn="0" w:lastRowFirstColumn="0" w:lastRowLastColumn="0"/>
             </w:pPr>
             <w:r>
-              <w:t>-txtPassword</w:t>
-            </w:r>
-          </w:p>
-        </w:tc>
-      </w:tr>
-      <w:tr>
-        <w:tc>
-          <w:tcPr>
-            <w:cnfStyle w:val="001000000000" w:firstRow="0" w:lastRow="0" w:firstColumn="1" w:lastColumn="0" w:oddVBand="0" w:evenVBand="0" w:oddHBand="0" w:evenHBand="0" w:firstRowFirstColumn="0" w:firstRowLastColumn="0" w:lastRowFirstColumn="0" w:lastRowLastColumn="0"/>
-            <w:tcW w:w="3116" w:type="dxa"/>
-          </w:tcPr>
-          <w:p>
-            <w:r>
-              <w:t xml:space="preserve">Button </w:t>
-            </w:r>
-            <w:r>
-              <w:t>1</w:t>
-            </w:r>
-          </w:p>
-        </w:tc>
-        <w:tc>
-          <w:tcPr>
-            <w:tcW w:w="3117" w:type="dxa"/>
-          </w:tcPr>
-          <w:p>
-            <w:pPr>
-              <w:cnfStyle w:val="000000000000" w:firstRow="0" w:lastRow="0" w:firstColumn="0" w:lastColumn="0" w:oddVBand="0" w:evenVBand="0" w:oddHBand="0" w:evenHBand="0" w:firstRowFirstColumn="0" w:firstRowLastColumn="0" w:lastRowFirstColumn="0" w:lastRowLastColumn="0"/>
-            </w:pPr>
-            <w:r>
-              <w:t>-Name</w:t>
-            </w:r>
-          </w:p>
-          <w:p>
-            <w:pPr>
-              <w:cnfStyle w:val="000000000000" w:firstRow="0" w:lastRow="0" w:firstColumn="0" w:lastColumn="0" w:oddVBand="0" w:evenVBand="0" w:oddHBand="0" w:evenHBand="0" w:firstRowFirstColumn="0" w:firstRowLastColumn="0" w:lastRowFirstColumn="0" w:lastRowLastColumn="0"/>
-            </w:pPr>
-            <w:r>
-              <w:t>-Text</w:t>
-            </w:r>
-          </w:p>
-        </w:tc>
-        <w:tc>
-          <w:tcPr>
-            <w:tcW w:w="3117" w:type="dxa"/>
-          </w:tcPr>
-          <w:p>
-            <w:pPr>
-              <w:cnfStyle w:val="000000000000" w:firstRow="0" w:lastRow="0" w:firstColumn="0" w:lastColumn="0" w:oddVBand="0" w:evenVBand="0" w:oddHBand="0" w:evenHBand="0" w:firstRowFirstColumn="0" w:firstRowLastColumn="0" w:lastRowFirstColumn="0" w:lastRowLastColumn="0"/>
-            </w:pPr>
-            <w:r>
-              <w:t>-btn</w:t>
-            </w:r>
-            <w:r>
-              <w:t>Submit</w:t>
-            </w:r>
-          </w:p>
-          <w:p>
-            <w:pPr>
-              <w:cnfStyle w:val="000000000000" w:firstRow="0" w:lastRow="0" w:firstColumn="0" w:lastColumn="0" w:oddVBand="0" w:evenVBand="0" w:oddHBand="0" w:evenHBand="0" w:firstRowFirstColumn="0" w:firstRowLastColumn="0" w:lastRowFirstColumn="0" w:lastRowLastColumn="0"/>
-            </w:pPr>
-            <w:r>
-              <w:t>-</w:t>
-            </w:r>
-            <w:r>
-              <w:t>Submit</w:t>
-            </w:r>
-          </w:p>
-        </w:tc>
-      </w:tr>
-      <w:tr>
-        <w:tc>
-          <w:tcPr>
-            <w:cnfStyle w:val="001000000000" w:firstRow="0" w:lastRow="0" w:firstColumn="1" w:lastColumn="0" w:oddVBand="0" w:evenVBand="0" w:oddHBand="0" w:evenHBand="0" w:firstRowFirstColumn="0" w:firstRowLastColumn="0" w:lastRowFirstColumn="0" w:lastRowLastColumn="0"/>
-            <w:tcW w:w="3116" w:type="dxa"/>
-          </w:tcPr>
-          <w:p>
-            <w:r>
-              <w:t xml:space="preserve">Button </w:t>
-            </w:r>
-            <w:r>
-              <w:t>2</w:t>
-            </w:r>
-          </w:p>
-        </w:tc>
-        <w:tc>
-          <w:tcPr>
-            <w:tcW w:w="3117" w:type="dxa"/>
-          </w:tcPr>
-          <w:p>
-            <w:pPr>
-              <w:cnfStyle w:val="000000000000" w:firstRow="0" w:lastRow="0" w:firstColumn="0" w:lastColumn="0" w:oddVBand="0" w:evenVBand="0" w:oddHBand="0" w:evenHBand="0" w:firstRowFirstColumn="0" w:firstRowLastColumn="0" w:lastRowFirstColumn="0" w:lastRowLastColumn="0"/>
-            </w:pPr>
-            <w:r>
-              <w:t>-Name</w:t>
-            </w:r>
-          </w:p>
-          <w:p>
-            <w:pPr>
-              <w:cnfStyle w:val="000000000000" w:firstRow="0" w:lastRow="0" w:firstColumn="0" w:lastColumn="0" w:oddVBand="0" w:evenVBand="0" w:oddHBand="0" w:evenHBand="0" w:firstRowFirstColumn="0" w:firstRowLastColumn="0" w:lastRowFirstColumn="0" w:lastRowLastColumn="0"/>
-            </w:pPr>
-            <w:r>
-              <w:t>-Text</w:t>
-            </w:r>
-          </w:p>
-        </w:tc>
-        <w:tc>
-          <w:tcPr>
-            <w:tcW w:w="3117" w:type="dxa"/>
-          </w:tcPr>
-          <w:p>
-            <w:pPr>
-              <w:cnfStyle w:val="000000000000" w:firstRow="0" w:lastRow="0" w:firstColumn="0" w:lastColumn="0" w:oddVBand="0" w:evenVBand="0" w:oddHBand="0" w:evenHBand="0" w:firstRowFirstColumn="0" w:firstRowLastColumn="0" w:lastRowFirstColumn="0" w:lastRowLastColumn="0"/>
-            </w:pPr>
-            <w:r>
-              <w:t>-btn</w:t>
-            </w:r>
-            <w:r>
-              <w:t>Exit</w:t>
-            </w:r>
-          </w:p>
-          <w:p>
-            <w:pPr>
-              <w:cnfStyle w:val="000000000000" w:firstRow="0" w:lastRow="0" w:firstColumn="0" w:lastColumn="0" w:oddVBand="0" w:evenVBand="0" w:oddHBand="0" w:evenHBand="0" w:firstRowFirstColumn="0" w:firstRowLastColumn="0" w:lastRowFirstColumn="0" w:lastRowLastColumn="0"/>
-            </w:pPr>
-            <w:r>
-              <w:t>-</w:t>
-            </w:r>
-            <w:r>
-              <w:t>Exit</w:t>
+              <w:t>-txtName</w:t>
+            </w:r>
+          </w:p>
+        </w:tc>
+      </w:tr>
+      <w:tr>
+        <w:tc>
+          <w:tcPr>
+            <w:cnfStyle w:val="001000000000" w:firstRow="0" w:lastRow="0" w:firstColumn="1" w:lastColumn="0" w:oddVBand="0" w:evenVBand="0" w:oddHBand="0" w:evenHBand="0" w:firstRowFirstColumn="0" w:firstRowLastColumn="0" w:lastRowFirstColumn="0" w:lastRowLastColumn="0"/>
+            <w:tcW w:w="3116" w:type="dxa"/>
+          </w:tcPr>
+          <w:p>
+            <w:r>
+              <w:t>TextBox 2</w:t>
+            </w:r>
+          </w:p>
+        </w:tc>
+        <w:tc>
+          <w:tcPr>
+            <w:tcW w:w="3117" w:type="dxa"/>
+          </w:tcPr>
+          <w:p>
+            <w:pPr>
+              <w:cnfStyle w:val="000000000000" w:firstRow="0" w:lastRow="0" w:firstColumn="0" w:lastColumn="0" w:oddVBand="0" w:evenVBand="0" w:oddHBand="0" w:evenHBand="0" w:firstRowFirstColumn="0" w:firstRowLastColumn="0" w:lastRowFirstColumn="0" w:lastRowLastColumn="0"/>
+            </w:pPr>
+            <w:r>
+              <w:t>-Name</w:t>
+            </w:r>
+          </w:p>
+        </w:tc>
+        <w:tc>
+          <w:tcPr>
+            <w:tcW w:w="3117" w:type="dxa"/>
+          </w:tcPr>
+          <w:p>
+            <w:pPr>
+              <w:cnfStyle w:val="000000000000" w:firstRow="0" w:lastRow="0" w:firstColumn="0" w:lastColumn="0" w:oddVBand="0" w:evenVBand="0" w:oddHBand="0" w:evenHBand="0" w:firstRowFirstColumn="0" w:firstRowLastColumn="0" w:lastRowFirstColumn="0" w:lastRowLastColumn="0"/>
+            </w:pPr>
+            <w:r>
+              <w:t>-txtPrice</w:t>
+            </w:r>
+          </w:p>
+        </w:tc>
+      </w:tr>
+      <w:tr>
+        <w:tc>
+          <w:tcPr>
+            <w:cnfStyle w:val="001000000000" w:firstRow="0" w:lastRow="0" w:firstColumn="1" w:lastColumn="0" w:oddVBand="0" w:evenVBand="0" w:oddHBand="0" w:evenHBand="0" w:firstRowFirstColumn="0" w:firstRowLastColumn="0" w:lastRowFirstColumn="0" w:lastRowLastColumn="0"/>
+            <w:tcW w:w="3116" w:type="dxa"/>
+          </w:tcPr>
+          <w:p>
+            <w:r>
+              <w:t>Textbox 3</w:t>
+            </w:r>
+          </w:p>
+        </w:tc>
+        <w:tc>
+          <w:tcPr>
+            <w:tcW w:w="3117" w:type="dxa"/>
+          </w:tcPr>
+          <w:p>
+            <w:pPr>
+              <w:cnfStyle w:val="000000000000" w:firstRow="0" w:lastRow="0" w:firstColumn="0" w:lastColumn="0" w:oddVBand="0" w:evenVBand="0" w:oddHBand="0" w:evenHBand="0" w:firstRowFirstColumn="0" w:firstRowLastColumn="0" w:lastRowFirstColumn="0" w:lastRowLastColumn="0"/>
+            </w:pPr>
+            <w:r>
+              <w:t>-Name</w:t>
+            </w:r>
+          </w:p>
+        </w:tc>
+        <w:tc>
+          <w:tcPr>
+            <w:tcW w:w="3117" w:type="dxa"/>
+          </w:tcPr>
+          <w:p>
+            <w:pPr>
+              <w:cnfStyle w:val="000000000000" w:firstRow="0" w:lastRow="0" w:firstColumn="0" w:lastColumn="0" w:oddVBand="0" w:evenVBand="0" w:oddHBand="0" w:evenHBand="0" w:firstRowFirstColumn="0" w:firstRowLastColumn="0" w:lastRowFirstColumn="0" w:lastRowLastColumn="0"/>
+            </w:pPr>
+            <w:r>
+              <w:t>-txtNewCategory</w:t>
+            </w:r>
+          </w:p>
+        </w:tc>
+      </w:tr>
+      <w:tr>
+        <w:tc>
+          <w:tcPr>
+            <w:cnfStyle w:val="001000000000" w:firstRow="0" w:lastRow="0" w:firstColumn="1" w:lastColumn="0" w:oddVBand="0" w:evenVBand="0" w:oddHBand="0" w:evenHBand="0" w:firstRowFirstColumn="0" w:firstRowLastColumn="0" w:lastRowFirstColumn="0" w:lastRowLastColumn="0"/>
+            <w:tcW w:w="3116" w:type="dxa"/>
+          </w:tcPr>
+          <w:p>
+            <w:r>
+              <w:t>ComboxBox 1</w:t>
+            </w:r>
+          </w:p>
+        </w:tc>
+        <w:tc>
+          <w:tcPr>
+            <w:tcW w:w="3117" w:type="dxa"/>
+          </w:tcPr>
+          <w:p>
+            <w:pPr>
+              <w:cnfStyle w:val="000000000000" w:firstRow="0" w:lastRow="0" w:firstColumn="0" w:lastColumn="0" w:oddVBand="0" w:evenVBand="0" w:oddHBand="0" w:evenHBand="0" w:firstRowFirstColumn="0" w:firstRowLastColumn="0" w:lastRowFirstColumn="0" w:lastRowLastColumn="0"/>
+            </w:pPr>
+            <w:r>
+              <w:t>-Name</w:t>
+            </w:r>
+          </w:p>
+        </w:tc>
+        <w:tc>
+          <w:tcPr>
+            <w:tcW w:w="3117" w:type="dxa"/>
+          </w:tcPr>
+          <w:p>
+            <w:pPr>
+              <w:cnfStyle w:val="000000000000" w:firstRow="0" w:lastRow="0" w:firstColumn="0" w:lastColumn="0" w:oddVBand="0" w:evenVBand="0" w:oddHBand="0" w:evenHBand="0" w:firstRowFirstColumn="0" w:firstRowLastColumn="0" w:lastRowFirstColumn="0" w:lastRowLastColumn="0"/>
+            </w:pPr>
+            <w:r>
+              <w:t>-cmbCategory</w:t>
+            </w:r>
+          </w:p>
+        </w:tc>
+      </w:tr>
+      <w:tr>
+        <w:tc>
+          <w:tcPr>
+            <w:cnfStyle w:val="001000000000" w:firstRow="0" w:lastRow="0" w:firstColumn="1" w:lastColumn="0" w:oddVBand="0" w:evenVBand="0" w:oddHBand="0" w:evenHBand="0" w:firstRowFirstColumn="0" w:firstRowLastColumn="0" w:lastRowFirstColumn="0" w:lastRowLastColumn="0"/>
+            <w:tcW w:w="3116" w:type="dxa"/>
+          </w:tcPr>
+          <w:p>
+            <w:r>
+              <w:t>Button 1</w:t>
+            </w:r>
+          </w:p>
+        </w:tc>
+        <w:tc>
+          <w:tcPr>
+            <w:tcW w:w="3117" w:type="dxa"/>
+          </w:tcPr>
+          <w:p>
+            <w:pPr>
+              <w:cnfStyle w:val="000000000000" w:firstRow="0" w:lastRow="0" w:firstColumn="0" w:lastColumn="0" w:oddVBand="0" w:evenVBand="0" w:oddHBand="0" w:evenHBand="0" w:firstRowFirstColumn="0" w:firstRowLastColumn="0" w:lastRowFirstColumn="0" w:lastRowLastColumn="0"/>
+            </w:pPr>
+            <w:r>
+              <w:t>-Name</w:t>
+            </w:r>
+          </w:p>
+          <w:p>
+            <w:pPr>
+              <w:cnfStyle w:val="000000000000" w:firstRow="0" w:lastRow="0" w:firstColumn="0" w:lastColumn="0" w:oddVBand="0" w:evenVBand="0" w:oddHBand="0" w:evenHBand="0" w:firstRowFirstColumn="0" w:firstRowLastColumn="0" w:lastRowFirstColumn="0" w:lastRowLastColumn="0"/>
+            </w:pPr>
+            <w:r>
+              <w:t>-Text</w:t>
+            </w:r>
+          </w:p>
+        </w:tc>
+        <w:tc>
+          <w:tcPr>
+            <w:tcW w:w="3117" w:type="dxa"/>
+          </w:tcPr>
+          <w:p>
+            <w:pPr>
+              <w:cnfStyle w:val="000000000000" w:firstRow="0" w:lastRow="0" w:firstColumn="0" w:lastColumn="0" w:oddVBand="0" w:evenVBand="0" w:oddHBand="0" w:evenHBand="0" w:firstRowFirstColumn="0" w:firstRowLastColumn="0" w:lastRowFirstColumn="0" w:lastRowLastColumn="0"/>
+            </w:pPr>
+            <w:r>
+              <w:t>-btnSubmit</w:t>
+            </w:r>
+          </w:p>
+          <w:p>
+            <w:pPr>
+              <w:cnfStyle w:val="000000000000" w:firstRow="0" w:lastRow="0" w:firstColumn="0" w:lastColumn="0" w:oddVBand="0" w:evenVBand="0" w:oddHBand="0" w:evenHBand="0" w:firstRowFirstColumn="0" w:firstRowLastColumn="0" w:lastRowFirstColumn="0" w:lastRowLastColumn="0"/>
+            </w:pPr>
+            <w:r>
+              <w:t>-Submit</w:t>
+            </w:r>
+          </w:p>
+        </w:tc>
+      </w:tr>
+      <w:tr>
+        <w:tc>
+          <w:tcPr>
+            <w:cnfStyle w:val="001000000000" w:firstRow="0" w:lastRow="0" w:firstColumn="1" w:lastColumn="0" w:oddVBand="0" w:evenVBand="0" w:oddHBand="0" w:evenHBand="0" w:firstRowFirstColumn="0" w:firstRowLastColumn="0" w:lastRowFirstColumn="0" w:lastRowLastColumn="0"/>
+            <w:tcW w:w="3116" w:type="dxa"/>
+          </w:tcPr>
+          <w:p>
+            <w:r>
+              <w:t xml:space="preserve">Button  2 </w:t>
+            </w:r>
+          </w:p>
+        </w:tc>
+        <w:tc>
+          <w:tcPr>
+            <w:tcW w:w="3117" w:type="dxa"/>
+          </w:tcPr>
+          <w:p>
+            <w:pPr>
+              <w:cnfStyle w:val="000000000000" w:firstRow="0" w:lastRow="0" w:firstColumn="0" w:lastColumn="0" w:oddVBand="0" w:evenVBand="0" w:oddHBand="0" w:evenHBand="0" w:firstRowFirstColumn="0" w:firstRowLastColumn="0" w:lastRowFirstColumn="0" w:lastRowLastColumn="0"/>
+            </w:pPr>
+            <w:r>
+              <w:t>-Name</w:t>
+            </w:r>
+          </w:p>
+          <w:p>
+            <w:pPr>
+              <w:cnfStyle w:val="000000000000" w:firstRow="0" w:lastRow="0" w:firstColumn="0" w:lastColumn="0" w:oddVBand="0" w:evenVBand="0" w:oddHBand="0" w:evenHBand="0" w:firstRowFirstColumn="0" w:firstRowLastColumn="0" w:lastRowFirstColumn="0" w:lastRowLastColumn="0"/>
+            </w:pPr>
+            <w:r>
+              <w:t>-Text</w:t>
+            </w:r>
+          </w:p>
+        </w:tc>
+        <w:tc>
+          <w:tcPr>
+            <w:tcW w:w="3117" w:type="dxa"/>
+          </w:tcPr>
+          <w:p>
+            <w:pPr>
+              <w:cnfStyle w:val="000000000000" w:firstRow="0" w:lastRow="0" w:firstColumn="0" w:lastColumn="0" w:oddVBand="0" w:evenVBand="0" w:oddHBand="0" w:evenHBand="0" w:firstRowFirstColumn="0" w:firstRowLastColumn="0" w:lastRowFirstColumn="0" w:lastRowLastColumn="0"/>
+            </w:pPr>
+            <w:r>
+              <w:t>-btnSecondarySubmit</w:t>
+            </w:r>
+          </w:p>
+          <w:p>
+            <w:pPr>
+              <w:cnfStyle w:val="000000000000" w:firstRow="0" w:lastRow="0" w:firstColumn="0" w:lastColumn="0" w:oddVBand="0" w:evenVBand="0" w:oddHBand="0" w:evenHBand="0" w:firstRowFirstColumn="0" w:firstRowLastColumn="0" w:lastRowFirstColumn="0" w:lastRowLastColumn="0"/>
+            </w:pPr>
+            <w:r>
+              <w:t>-Submit</w:t>
+            </w:r>
+          </w:p>
+        </w:tc>
+      </w:tr>
+      <w:tr>
+        <w:tc>
+          <w:tcPr>
+            <w:cnfStyle w:val="001000000000" w:firstRow="0" w:lastRow="0" w:firstColumn="1" w:lastColumn="0" w:oddVBand="0" w:evenVBand="0" w:oddHBand="0" w:evenHBand="0" w:firstRowFirstColumn="0" w:firstRowLastColumn="0" w:lastRowFirstColumn="0" w:lastRowLastColumn="0"/>
+            <w:tcW w:w="3116" w:type="dxa"/>
+          </w:tcPr>
+          <w:p>
+            <w:r>
+              <w:t>Button 3</w:t>
+            </w:r>
+          </w:p>
+        </w:tc>
+        <w:tc>
+          <w:tcPr>
+            <w:tcW w:w="3117" w:type="dxa"/>
+          </w:tcPr>
+          <w:p>
+            <w:pPr>
+              <w:cnfStyle w:val="000000000000" w:firstRow="0" w:lastRow="0" w:firstColumn="0" w:lastColumn="0" w:oddVBand="0" w:evenVBand="0" w:oddHBand="0" w:evenHBand="0" w:firstRowFirstColumn="0" w:firstRowLastColumn="0" w:lastRowFirstColumn="0" w:lastRowLastColumn="0"/>
+            </w:pPr>
+            <w:r>
+              <w:t>-Name</w:t>
+            </w:r>
+          </w:p>
+          <w:p>
+            <w:pPr>
+              <w:cnfStyle w:val="000000000000" w:firstRow="0" w:lastRow="0" w:firstColumn="0" w:lastColumn="0" w:oddVBand="0" w:evenVBand="0" w:oddHBand="0" w:evenHBand="0" w:firstRowFirstColumn="0" w:firstRowLastColumn="0" w:lastRowFirstColumn="0" w:lastRowLastColumn="0"/>
+            </w:pPr>
+            <w:r>
+              <w:t>-Text</w:t>
+            </w:r>
+          </w:p>
+        </w:tc>
+        <w:tc>
+          <w:tcPr>
+            <w:tcW w:w="3117" w:type="dxa"/>
+          </w:tcPr>
+          <w:p>
+            <w:pPr>
+              <w:cnfStyle w:val="000000000000" w:firstRow="0" w:lastRow="0" w:firstColumn="0" w:lastColumn="0" w:oddVBand="0" w:evenVBand="0" w:oddHBand="0" w:evenHBand="0" w:firstRowFirstColumn="0" w:firstRowLastColumn="0" w:lastRowFirstColumn="0" w:lastRowLastColumn="0"/>
+            </w:pPr>
+            <w:r>
+              <w:t>-btnExit</w:t>
+            </w:r>
+          </w:p>
+          <w:p>
+            <w:pPr>
+              <w:cnfStyle w:val="000000000000" w:firstRow="0" w:lastRow="0" w:firstColumn="0" w:lastColumn="0" w:oddVBand="0" w:evenVBand="0" w:oddHBand="0" w:evenHBand="0" w:firstRowFirstColumn="0" w:firstRowLastColumn="0" w:lastRowFirstColumn="0" w:lastRowLastColumn="0"/>
+            </w:pPr>
+            <w:r>
+              <w:t>-Exit</w:t>
             </w:r>
           </w:p>
         </w:tc>
@@ -11785,7 +13462,7 @@
   <w:style w:type="paragraph" w:default="1" w:styleId="Normal">
     <w:name w:val="Normal"/>
     <w:qFormat/>
-    <w:rsid w:val="00EE6253"/>
+    <w:rsid w:val="00E25001"/>
   </w:style>
   <w:style w:type="character" w:default="1" w:styleId="DefaultParagraphFont">
     <w:name w:val="Default Paragraph Font"/>

</xml_diff>

<commit_message>
Added new comboBox and label to grab information on the consumable's limited status on frmConsumable(s) Removed Category group from fmConsumable(s)
Both frmConsumable(s) and frmNewMovies are fully functional
</commit_message>
<xml_diff>
--- a/planningDocuments/FormProperties.docx
+++ b/planningDocuments/FormProperties.docx
@@ -12176,6 +12176,45 @@
           </w:tcPr>
           <w:p>
             <w:r>
+              <w:t>TextBox 3</w:t>
+            </w:r>
+          </w:p>
+        </w:tc>
+        <w:tc>
+          <w:tcPr>
+            <w:tcW w:w="3117" w:type="dxa"/>
+          </w:tcPr>
+          <w:p>
+            <w:pPr>
+              <w:cnfStyle w:val="000000000000" w:firstRow="0" w:lastRow="0" w:firstColumn="0" w:lastColumn="0" w:oddVBand="0" w:evenVBand="0" w:oddHBand="0" w:evenHBand="0" w:firstRowFirstColumn="0" w:firstRowLastColumn="0" w:lastRowFirstColumn="0" w:lastRowLastColumn="0"/>
+            </w:pPr>
+            <w:r>
+              <w:t>-Name</w:t>
+            </w:r>
+          </w:p>
+        </w:tc>
+        <w:tc>
+          <w:tcPr>
+            <w:tcW w:w="3117" w:type="dxa"/>
+          </w:tcPr>
+          <w:p>
+            <w:pPr>
+              <w:cnfStyle w:val="000000000000" w:firstRow="0" w:lastRow="0" w:firstColumn="0" w:lastColumn="0" w:oddVBand="0" w:evenVBand="0" w:oddHBand="0" w:evenHBand="0" w:firstRowFirstColumn="0" w:firstRowLastColumn="0" w:lastRowFirstColumn="0" w:lastRowLastColumn="0"/>
+            </w:pPr>
+            <w:r>
+              <w:t>-txtNewCategory</w:t>
+            </w:r>
+          </w:p>
+        </w:tc>
+      </w:tr>
+      <w:tr>
+        <w:tc>
+          <w:tcPr>
+            <w:cnfStyle w:val="001000000000" w:firstRow="0" w:lastRow="0" w:firstColumn="1" w:lastColumn="0" w:oddVBand="0" w:evenVBand="0" w:oddHBand="0" w:evenHBand="0" w:firstRowFirstColumn="0" w:firstRowLastColumn="0" w:lastRowFirstColumn="0" w:lastRowLastColumn="0"/>
+            <w:tcW w:w="3116" w:type="dxa"/>
+          </w:tcPr>
+          <w:p>
+            <w:r>
               <w:t>ComboBox 1</w:t>
             </w:r>
           </w:p>
@@ -12606,6 +12645,61 @@
           </w:tcPr>
           <w:p>
             <w:r>
+              <w:t>Label 6</w:t>
+            </w:r>
+          </w:p>
+        </w:tc>
+        <w:tc>
+          <w:tcPr>
+            <w:tcW w:w="3117" w:type="dxa"/>
+          </w:tcPr>
+          <w:p>
+            <w:pPr>
+              <w:cnfStyle w:val="000000000000" w:firstRow="0" w:lastRow="0" w:firstColumn="0" w:lastColumn="0" w:oddVBand="0" w:evenVBand="0" w:oddHBand="0" w:evenHBand="0" w:firstRowFirstColumn="0" w:firstRowLastColumn="0" w:lastRowFirstColumn="0" w:lastRowLastColumn="0"/>
+            </w:pPr>
+            <w:r>
+              <w:t>-Name</w:t>
+            </w:r>
+          </w:p>
+          <w:p>
+            <w:pPr>
+              <w:cnfStyle w:val="000000000000" w:firstRow="0" w:lastRow="0" w:firstColumn="0" w:lastColumn="0" w:oddVBand="0" w:evenVBand="0" w:oddHBand="0" w:evenHBand="0" w:firstRowFirstColumn="0" w:firstRowLastColumn="0" w:lastRowFirstColumn="0" w:lastRowLastColumn="0"/>
+            </w:pPr>
+            <w:r>
+              <w:t>-Text</w:t>
+            </w:r>
+          </w:p>
+        </w:tc>
+        <w:tc>
+          <w:tcPr>
+            <w:tcW w:w="3117" w:type="dxa"/>
+          </w:tcPr>
+          <w:p>
+            <w:pPr>
+              <w:cnfStyle w:val="000000000000" w:firstRow="0" w:lastRow="0" w:firstColumn="0" w:lastColumn="0" w:oddVBand="0" w:evenVBand="0" w:oddHBand="0" w:evenHBand="0" w:firstRowFirstColumn="0" w:firstRowLastColumn="0" w:lastRowFirstColumn="0" w:lastRowLastColumn="0"/>
+            </w:pPr>
+            <w:r>
+              <w:t>-lblLimited</w:t>
+            </w:r>
+          </w:p>
+          <w:p>
+            <w:pPr>
+              <w:cnfStyle w:val="000000000000" w:firstRow="0" w:lastRow="0" w:firstColumn="0" w:lastColumn="0" w:oddVBand="0" w:evenVBand="0" w:oddHBand="0" w:evenHBand="0" w:firstRowFirstColumn="0" w:firstRowLastColumn="0" w:lastRowFirstColumn="0" w:lastRowLastColumn="0"/>
+            </w:pPr>
+            <w:r>
+              <w:t>-Limited Status:</w:t>
+            </w:r>
+          </w:p>
+        </w:tc>
+      </w:tr>
+      <w:tr>
+        <w:tc>
+          <w:tcPr>
+            <w:cnfStyle w:val="001000000000" w:firstRow="0" w:lastRow="0" w:firstColumn="1" w:lastColumn="0" w:oddVBand="0" w:evenVBand="0" w:oddHBand="0" w:evenHBand="0" w:firstRowFirstColumn="0" w:firstRowLastColumn="0" w:lastRowFirstColumn="0" w:lastRowLastColumn="0"/>
+            <w:tcW w:w="3116" w:type="dxa"/>
+          </w:tcPr>
+          <w:p>
+            <w:r>
               <w:t>GroupBox 1</w:t>
             </w:r>
           </w:p>
@@ -12856,7 +12950,7 @@
           </w:tcPr>
           <w:p>
             <w:r>
-              <w:t>ComboxBox 1</w:t>
+              <w:t>ComboBox 1</w:t>
             </w:r>
           </w:p>
         </w:tc>
@@ -12883,6 +12977,45 @@
             </w:pPr>
             <w:r>
               <w:t>-cmbCategory</w:t>
+            </w:r>
+          </w:p>
+        </w:tc>
+      </w:tr>
+      <w:tr>
+        <w:tc>
+          <w:tcPr>
+            <w:cnfStyle w:val="001000000000" w:firstRow="0" w:lastRow="0" w:firstColumn="1" w:lastColumn="0" w:oddVBand="0" w:evenVBand="0" w:oddHBand="0" w:evenHBand="0" w:firstRowFirstColumn="0" w:firstRowLastColumn="0" w:lastRowFirstColumn="0" w:lastRowLastColumn="0"/>
+            <w:tcW w:w="3116" w:type="dxa"/>
+          </w:tcPr>
+          <w:p>
+            <w:r>
+              <w:t>ComboBox 2</w:t>
+            </w:r>
+          </w:p>
+        </w:tc>
+        <w:tc>
+          <w:tcPr>
+            <w:tcW w:w="3117" w:type="dxa"/>
+          </w:tcPr>
+          <w:p>
+            <w:pPr>
+              <w:cnfStyle w:val="000000000000" w:firstRow="0" w:lastRow="0" w:firstColumn="0" w:lastColumn="0" w:oddVBand="0" w:evenVBand="0" w:oddHBand="0" w:evenHBand="0" w:firstRowFirstColumn="0" w:firstRowLastColumn="0" w:lastRowFirstColumn="0" w:lastRowLastColumn="0"/>
+            </w:pPr>
+            <w:r>
+              <w:t>-Name</w:t>
+            </w:r>
+          </w:p>
+        </w:tc>
+        <w:tc>
+          <w:tcPr>
+            <w:tcW w:w="3117" w:type="dxa"/>
+          </w:tcPr>
+          <w:p>
+            <w:pPr>
+              <w:cnfStyle w:val="000000000000" w:firstRow="0" w:lastRow="0" w:firstColumn="0" w:lastColumn="0" w:oddVBand="0" w:evenVBand="0" w:oddHBand="0" w:evenHBand="0" w:firstRowFirstColumn="0" w:firstRowLastColumn="0" w:lastRowFirstColumn="0" w:lastRowLastColumn="0"/>
+            </w:pPr>
+            <w:r>
+              <w:t>-cmbLimited</w:t>
             </w:r>
           </w:p>
         </w:tc>

</xml_diff>

<commit_message>
Changed the frmNewProductsInsertion to frmProductChanges 	Changed lblTitle text to "Product Changes"
added two new buttons to the frmProductChanges with the value being "btnDeleteMovie", text: "Delete Movie(s)" and
"btnDeleteConsumable", text: "Delete Consumable(s)"

Changed the btn text and value from frmCinemaMngmt from "Insert New Products" to "Product Changes", as for value to
"btnProductChanges"

Created new forms frmDeleteMovie and frmDeleteConsumable

**Changes are reflected on the form property documentation
</commit_message>
<xml_diff>
--- a/planningDocuments/FormProperties.docx
+++ b/planningDocuments/FormProperties.docx
@@ -381,7 +381,10 @@
               <w:cnfStyle w:val="000000000000" w:firstRow="0" w:lastRow="0" w:firstColumn="0" w:lastColumn="0" w:oddVBand="0" w:evenVBand="0" w:oddHBand="0" w:evenHBand="0" w:firstRowFirstColumn="0" w:firstRowLastColumn="0" w:lastRowFirstColumn="0" w:lastRowLastColumn="0"/>
             </w:pPr>
             <w:r>
-              <w:t>- Insert New Products</w:t>
+              <w:t xml:space="preserve">- </w:t>
+            </w:r>
+            <w:r>
+              <w:t>Insert new products to Products</w:t>
             </w:r>
           </w:p>
         </w:tc>
@@ -1006,7 +1009,11 @@
               <w:cnfStyle w:val="000000000000" w:firstRow="0" w:lastRow="0" w:firstColumn="0" w:lastColumn="0" w:oddVBand="0" w:evenVBand="0" w:oddHBand="0" w:evenHBand="0" w:firstRowFirstColumn="0" w:firstRowLastColumn="0" w:lastRowFirstColumn="0" w:lastRowLastColumn="0"/>
             </w:pPr>
             <w:r>
-              <w:t>-FixedDialog(non-resizable form)</w:t>
+              <w:t xml:space="preserve">-FixedDialog(non-resizable </w:t>
+            </w:r>
+            <w:r>
+              <w:lastRenderedPageBreak/>
+              <w:t>form)</w:t>
             </w:r>
           </w:p>
         </w:tc>
@@ -10686,7 +10693,10 @@
               <w:t>-</w:t>
             </w:r>
             <w:r>
-              <w:t xml:space="preserve"> frmNewProductsInsertion</w:t>
+              <w:t xml:space="preserve"> </w:t>
+            </w:r>
+            <w:r>
+              <w:t>frmProductChanges</w:t>
             </w:r>
           </w:p>
           <w:p>
@@ -13139,6 +13149,388 @@
           <w:p>
             <w:r>
               <w:t>Button 3</w:t>
+            </w:r>
+          </w:p>
+        </w:tc>
+        <w:tc>
+          <w:tcPr>
+            <w:tcW w:w="3117" w:type="dxa"/>
+          </w:tcPr>
+          <w:p>
+            <w:pPr>
+              <w:cnfStyle w:val="000000000000" w:firstRow="0" w:lastRow="0" w:firstColumn="0" w:lastColumn="0" w:oddVBand="0" w:evenVBand="0" w:oddHBand="0" w:evenHBand="0" w:firstRowFirstColumn="0" w:firstRowLastColumn="0" w:lastRowFirstColumn="0" w:lastRowLastColumn="0"/>
+            </w:pPr>
+            <w:r>
+              <w:t>-Name</w:t>
+            </w:r>
+          </w:p>
+          <w:p>
+            <w:pPr>
+              <w:cnfStyle w:val="000000000000" w:firstRow="0" w:lastRow="0" w:firstColumn="0" w:lastColumn="0" w:oddVBand="0" w:evenVBand="0" w:oddHBand="0" w:evenHBand="0" w:firstRowFirstColumn="0" w:firstRowLastColumn="0" w:lastRowFirstColumn="0" w:lastRowLastColumn="0"/>
+            </w:pPr>
+            <w:r>
+              <w:t>-Text</w:t>
+            </w:r>
+          </w:p>
+        </w:tc>
+        <w:tc>
+          <w:tcPr>
+            <w:tcW w:w="3117" w:type="dxa"/>
+          </w:tcPr>
+          <w:p>
+            <w:pPr>
+              <w:cnfStyle w:val="000000000000" w:firstRow="0" w:lastRow="0" w:firstColumn="0" w:lastColumn="0" w:oddVBand="0" w:evenVBand="0" w:oddHBand="0" w:evenHBand="0" w:firstRowFirstColumn="0" w:firstRowLastColumn="0" w:lastRowFirstColumn="0" w:lastRowLastColumn="0"/>
+            </w:pPr>
+            <w:r>
+              <w:t>-btnExit</w:t>
+            </w:r>
+          </w:p>
+          <w:p>
+            <w:pPr>
+              <w:cnfStyle w:val="000000000000" w:firstRow="0" w:lastRow="0" w:firstColumn="0" w:lastColumn="0" w:oddVBand="0" w:evenVBand="0" w:oddHBand="0" w:evenHBand="0" w:firstRowFirstColumn="0" w:firstRowLastColumn="0" w:lastRowFirstColumn="0" w:lastRowLastColumn="0"/>
+            </w:pPr>
+            <w:r>
+              <w:t>-Exit</w:t>
+            </w:r>
+          </w:p>
+        </w:tc>
+      </w:tr>
+    </w:tbl>
+    <w:p/>
+    <w:tbl>
+      <w:tblPr>
+        <w:tblStyle w:val="GridTable1Light-Accent1"/>
+        <w:tblW w:w="0" w:type="auto"/>
+        <w:tblLook w:val="04A0" w:firstRow="1" w:lastRow="0" w:firstColumn="1" w:lastColumn="0" w:noHBand="0" w:noVBand="1"/>
+      </w:tblPr>
+      <w:tblGrid>
+        <w:gridCol w:w="3116"/>
+        <w:gridCol w:w="3117"/>
+        <w:gridCol w:w="3117"/>
+      </w:tblGrid>
+      <w:tr>
+        <w:trPr>
+          <w:cnfStyle w:val="100000000000" w:firstRow="1" w:lastRow="0" w:firstColumn="0" w:lastColumn="0" w:oddVBand="0" w:evenVBand="0" w:oddHBand="0" w:evenHBand="0" w:firstRowFirstColumn="0" w:firstRowLastColumn="0" w:lastRowFirstColumn="0" w:lastRowLastColumn="0"/>
+        </w:trPr>
+        <w:tc>
+          <w:tcPr>
+            <w:cnfStyle w:val="001000000000" w:firstRow="0" w:lastRow="0" w:firstColumn="1" w:lastColumn="0" w:oddVBand="0" w:evenVBand="0" w:oddHBand="0" w:evenHBand="0" w:firstRowFirstColumn="0" w:firstRowLastColumn="0" w:lastRowFirstColumn="0" w:lastRowLastColumn="0"/>
+            <w:tcW w:w="3116" w:type="dxa"/>
+          </w:tcPr>
+          <w:p>
+            <w:r>
+              <w:t>OBJECT</w:t>
+            </w:r>
+          </w:p>
+        </w:tc>
+        <w:tc>
+          <w:tcPr>
+            <w:tcW w:w="3117" w:type="dxa"/>
+          </w:tcPr>
+          <w:p>
+            <w:pPr>
+              <w:cnfStyle w:val="100000000000" w:firstRow="1" w:lastRow="0" w:firstColumn="0" w:lastColumn="0" w:oddVBand="0" w:evenVBand="0" w:oddHBand="0" w:evenHBand="0" w:firstRowFirstColumn="0" w:firstRowLastColumn="0" w:lastRowFirstColumn="0" w:lastRowLastColumn="0"/>
+            </w:pPr>
+            <w:r>
+              <w:t>PROPERTY</w:t>
+            </w:r>
+          </w:p>
+        </w:tc>
+        <w:tc>
+          <w:tcPr>
+            <w:tcW w:w="3117" w:type="dxa"/>
+          </w:tcPr>
+          <w:p>
+            <w:pPr>
+              <w:cnfStyle w:val="100000000000" w:firstRow="1" w:lastRow="0" w:firstColumn="0" w:lastColumn="0" w:oddVBand="0" w:evenVBand="0" w:oddHBand="0" w:evenHBand="0" w:firstRowFirstColumn="0" w:firstRowLastColumn="0" w:lastRowFirstColumn="0" w:lastRowLastColumn="0"/>
+            </w:pPr>
+            <w:r>
+              <w:t>VALUE</w:t>
+            </w:r>
+          </w:p>
+        </w:tc>
+      </w:tr>
+      <w:tr>
+        <w:tc>
+          <w:tcPr>
+            <w:cnfStyle w:val="001000000000" w:firstRow="0" w:lastRow="0" w:firstColumn="1" w:lastColumn="0" w:oddVBand="0" w:evenVBand="0" w:oddHBand="0" w:evenHBand="0" w:firstRowFirstColumn="0" w:firstRowLastColumn="0" w:lastRowFirstColumn="0" w:lastRowLastColumn="0"/>
+            <w:tcW w:w="3116" w:type="dxa"/>
+          </w:tcPr>
+          <w:p>
+            <w:r>
+              <w:t>Form 1</w:t>
+            </w:r>
+          </w:p>
+        </w:tc>
+        <w:tc>
+          <w:tcPr>
+            <w:tcW w:w="3117" w:type="dxa"/>
+          </w:tcPr>
+          <w:p>
+            <w:pPr>
+              <w:cnfStyle w:val="000000000000" w:firstRow="0" w:lastRow="0" w:firstColumn="0" w:lastColumn="0" w:oddVBand="0" w:evenVBand="0" w:oddHBand="0" w:evenHBand="0" w:firstRowFirstColumn="0" w:firstRowLastColumn="0" w:lastRowFirstColumn="0" w:lastRowLastColumn="0"/>
+            </w:pPr>
+            <w:r>
+              <w:t>-Name</w:t>
+            </w:r>
+          </w:p>
+          <w:p>
+            <w:pPr>
+              <w:cnfStyle w:val="000000000000" w:firstRow="0" w:lastRow="0" w:firstColumn="0" w:lastColumn="0" w:oddVBand="0" w:evenVBand="0" w:oddHBand="0" w:evenHBand="0" w:firstRowFirstColumn="0" w:firstRowLastColumn="0" w:lastRowFirstColumn="0" w:lastRowLastColumn="0"/>
+            </w:pPr>
+            <w:r>
+              <w:t>-FormBorderStyle</w:t>
+            </w:r>
+          </w:p>
+        </w:tc>
+        <w:tc>
+          <w:tcPr>
+            <w:tcW w:w="3117" w:type="dxa"/>
+          </w:tcPr>
+          <w:p>
+            <w:pPr>
+              <w:cnfStyle w:val="000000000000" w:firstRow="0" w:lastRow="0" w:firstColumn="0" w:lastColumn="0" w:oddVBand="0" w:evenVBand="0" w:oddHBand="0" w:evenHBand="0" w:firstRowFirstColumn="0" w:firstRowLastColumn="0" w:lastRowFirstColumn="0" w:lastRowLastColumn="0"/>
+            </w:pPr>
+            <w:r>
+              <w:t>-</w:t>
+            </w:r>
+            <w:r>
+              <w:t>frmDeleteMovie</w:t>
+            </w:r>
+          </w:p>
+          <w:p>
+            <w:pPr>
+              <w:cnfStyle w:val="000000000000" w:firstRow="0" w:lastRow="0" w:firstColumn="0" w:lastColumn="0" w:oddVBand="0" w:evenVBand="0" w:oddHBand="0" w:evenHBand="0" w:firstRowFirstColumn="0" w:firstRowLastColumn="0" w:lastRowFirstColumn="0" w:lastRowLastColumn="0"/>
+            </w:pPr>
+            <w:r>
+              <w:t>-FixedDialog (non-resizable form)</w:t>
+            </w:r>
+          </w:p>
+        </w:tc>
+      </w:tr>
+      <w:tr>
+        <w:tc>
+          <w:tcPr>
+            <w:cnfStyle w:val="001000000000" w:firstRow="0" w:lastRow="0" w:firstColumn="1" w:lastColumn="0" w:oddVBand="0" w:evenVBand="0" w:oddHBand="0" w:evenHBand="0" w:firstRowFirstColumn="0" w:firstRowLastColumn="0" w:lastRowFirstColumn="0" w:lastRowLastColumn="0"/>
+            <w:tcW w:w="3116" w:type="dxa"/>
+          </w:tcPr>
+          <w:p>
+            <w:r>
+              <w:t>GroupBox 1</w:t>
+            </w:r>
+          </w:p>
+        </w:tc>
+        <w:tc>
+          <w:tcPr>
+            <w:tcW w:w="3117" w:type="dxa"/>
+          </w:tcPr>
+          <w:p>
+            <w:pPr>
+              <w:cnfStyle w:val="000000000000" w:firstRow="0" w:lastRow="0" w:firstColumn="0" w:lastColumn="0" w:oddVBand="0" w:evenVBand="0" w:oddHBand="0" w:evenHBand="0" w:firstRowFirstColumn="0" w:firstRowLastColumn="0" w:lastRowFirstColumn="0" w:lastRowLastColumn="0"/>
+            </w:pPr>
+            <w:r>
+              <w:t>-Name</w:t>
+            </w:r>
+          </w:p>
+        </w:tc>
+        <w:tc>
+          <w:tcPr>
+            <w:tcW w:w="3117" w:type="dxa"/>
+          </w:tcPr>
+          <w:p>
+            <w:pPr>
+              <w:cnfStyle w:val="000000000000" w:firstRow="0" w:lastRow="0" w:firstColumn="0" w:lastColumn="0" w:oddVBand="0" w:evenVBand="0" w:oddHBand="0" w:evenHBand="0" w:firstRowFirstColumn="0" w:firstRowLastColumn="0" w:lastRowFirstColumn="0" w:lastRowLastColumn="0"/>
+            </w:pPr>
+            <w:r>
+              <w:t>-grpMain</w:t>
+            </w:r>
+          </w:p>
+        </w:tc>
+      </w:tr>
+      <w:tr>
+        <w:tc>
+          <w:tcPr>
+            <w:cnfStyle w:val="001000000000" w:firstRow="0" w:lastRow="0" w:firstColumn="1" w:lastColumn="0" w:oddVBand="0" w:evenVBand="0" w:oddHBand="0" w:evenHBand="0" w:firstRowFirstColumn="0" w:firstRowLastColumn="0" w:lastRowFirstColumn="0" w:lastRowLastColumn="0"/>
+            <w:tcW w:w="3116" w:type="dxa"/>
+          </w:tcPr>
+          <w:p>
+            <w:r>
+              <w:t>GroupBox 2</w:t>
+            </w:r>
+          </w:p>
+        </w:tc>
+        <w:tc>
+          <w:tcPr>
+            <w:tcW w:w="3117" w:type="dxa"/>
+          </w:tcPr>
+          <w:p>
+            <w:pPr>
+              <w:cnfStyle w:val="000000000000" w:firstRow="0" w:lastRow="0" w:firstColumn="0" w:lastColumn="0" w:oddVBand="0" w:evenVBand="0" w:oddHBand="0" w:evenHBand="0" w:firstRowFirstColumn="0" w:firstRowLastColumn="0" w:lastRowFirstColumn="0" w:lastRowLastColumn="0"/>
+            </w:pPr>
+            <w:r>
+              <w:t>-Name</w:t>
+            </w:r>
+          </w:p>
+        </w:tc>
+        <w:tc>
+          <w:tcPr>
+            <w:tcW w:w="3117" w:type="dxa"/>
+          </w:tcPr>
+          <w:p>
+            <w:pPr>
+              <w:cnfStyle w:val="000000000000" w:firstRow="0" w:lastRow="0" w:firstColumn="0" w:lastColumn="0" w:oddVBand="0" w:evenVBand="0" w:oddHBand="0" w:evenHBand="0" w:firstRowFirstColumn="0" w:firstRowLastColumn="0" w:lastRowFirstColumn="0" w:lastRowLastColumn="0"/>
+            </w:pPr>
+            <w:r>
+              <w:t>-grpExit</w:t>
+            </w:r>
+          </w:p>
+        </w:tc>
+      </w:tr>
+      <w:tr>
+        <w:tc>
+          <w:tcPr>
+            <w:cnfStyle w:val="001000000000" w:firstRow="0" w:lastRow="0" w:firstColumn="1" w:lastColumn="0" w:oddVBand="0" w:evenVBand="0" w:oddHBand="0" w:evenHBand="0" w:firstRowFirstColumn="0" w:firstRowLastColumn="0" w:lastRowFirstColumn="0" w:lastRowLastColumn="0"/>
+            <w:tcW w:w="3116" w:type="dxa"/>
+          </w:tcPr>
+          <w:p>
+            <w:r>
+              <w:t>ComboBox 1</w:t>
+            </w:r>
+          </w:p>
+        </w:tc>
+        <w:tc>
+          <w:tcPr>
+            <w:tcW w:w="3117" w:type="dxa"/>
+          </w:tcPr>
+          <w:p>
+            <w:pPr>
+              <w:cnfStyle w:val="000000000000" w:firstRow="0" w:lastRow="0" w:firstColumn="0" w:lastColumn="0" w:oddVBand="0" w:evenVBand="0" w:oddHBand="0" w:evenHBand="0" w:firstRowFirstColumn="0" w:firstRowLastColumn="0" w:lastRowFirstColumn="0" w:lastRowLastColumn="0"/>
+            </w:pPr>
+            <w:r>
+              <w:t>-Name</w:t>
+            </w:r>
+          </w:p>
+        </w:tc>
+        <w:tc>
+          <w:tcPr>
+            <w:tcW w:w="3117" w:type="dxa"/>
+          </w:tcPr>
+          <w:p>
+            <w:pPr>
+              <w:cnfStyle w:val="000000000000" w:firstRow="0" w:lastRow="0" w:firstColumn="0" w:lastColumn="0" w:oddVBand="0" w:evenVBand="0" w:oddHBand="0" w:evenHBand="0" w:firstRowFirstColumn="0" w:firstRowLastColumn="0" w:lastRowFirstColumn="0" w:lastRowLastColumn="0"/>
+            </w:pPr>
+            <w:r>
+              <w:t>-cmbGenre</w:t>
+            </w:r>
+          </w:p>
+        </w:tc>
+      </w:tr>
+      <w:tr>
+        <w:tc>
+          <w:tcPr>
+            <w:cnfStyle w:val="001000000000" w:firstRow="0" w:lastRow="0" w:firstColumn="1" w:lastColumn="0" w:oddVBand="0" w:evenVBand="0" w:oddHBand="0" w:evenHBand="0" w:firstRowFirstColumn="0" w:firstRowLastColumn="0" w:lastRowFirstColumn="0" w:lastRowLastColumn="0"/>
+            <w:tcW w:w="3116" w:type="dxa"/>
+          </w:tcPr>
+          <w:p>
+            <w:r>
+              <w:t>CheckedListBox</w:t>
+            </w:r>
+          </w:p>
+        </w:tc>
+        <w:tc>
+          <w:tcPr>
+            <w:tcW w:w="3117" w:type="dxa"/>
+          </w:tcPr>
+          <w:p>
+            <w:pPr>
+              <w:cnfStyle w:val="000000000000" w:firstRow="0" w:lastRow="0" w:firstColumn="0" w:lastColumn="0" w:oddVBand="0" w:evenVBand="0" w:oddHBand="0" w:evenHBand="0" w:firstRowFirstColumn="0" w:firstRowLastColumn="0" w:lastRowFirstColumn="0" w:lastRowLastColumn="0"/>
+            </w:pPr>
+            <w:r>
+              <w:t>-Name</w:t>
+            </w:r>
+          </w:p>
+        </w:tc>
+        <w:tc>
+          <w:tcPr>
+            <w:tcW w:w="3117" w:type="dxa"/>
+          </w:tcPr>
+          <w:p>
+            <w:pPr>
+              <w:cnfStyle w:val="000000000000" w:firstRow="0" w:lastRow="0" w:firstColumn="0" w:lastColumn="0" w:oddVBand="0" w:evenVBand="0" w:oddHBand="0" w:evenHBand="0" w:firstRowFirstColumn="0" w:firstRowLastColumn="0" w:lastRowFirstColumn="0" w:lastRowLastColumn="0"/>
+            </w:pPr>
+            <w:r>
+              <w:t>-CListBoxMovie</w:t>
+            </w:r>
+          </w:p>
+        </w:tc>
+      </w:tr>
+      <w:tr>
+        <w:tc>
+          <w:tcPr>
+            <w:cnfStyle w:val="001000000000" w:firstRow="0" w:lastRow="0" w:firstColumn="1" w:lastColumn="0" w:oddVBand="0" w:evenVBand="0" w:oddHBand="0" w:evenHBand="0" w:firstRowFirstColumn="0" w:firstRowLastColumn="0" w:lastRowFirstColumn="0" w:lastRowLastColumn="0"/>
+            <w:tcW w:w="3116" w:type="dxa"/>
+          </w:tcPr>
+          <w:p>
+            <w:r>
+              <w:t>Button 1</w:t>
+            </w:r>
+          </w:p>
+        </w:tc>
+        <w:tc>
+          <w:tcPr>
+            <w:tcW w:w="3117" w:type="dxa"/>
+          </w:tcPr>
+          <w:p>
+            <w:pPr>
+              <w:cnfStyle w:val="000000000000" w:firstRow="0" w:lastRow="0" w:firstColumn="0" w:lastColumn="0" w:oddVBand="0" w:evenVBand="0" w:oddHBand="0" w:evenHBand="0" w:firstRowFirstColumn="0" w:firstRowLastColumn="0" w:lastRowFirstColumn="0" w:lastRowLastColumn="0"/>
+            </w:pPr>
+            <w:r>
+              <w:t>-Name</w:t>
+            </w:r>
+          </w:p>
+          <w:p>
+            <w:pPr>
+              <w:cnfStyle w:val="000000000000" w:firstRow="0" w:lastRow="0" w:firstColumn="0" w:lastColumn="0" w:oddVBand="0" w:evenVBand="0" w:oddHBand="0" w:evenHBand="0" w:firstRowFirstColumn="0" w:firstRowLastColumn="0" w:lastRowFirstColumn="0" w:lastRowLastColumn="0"/>
+            </w:pPr>
+            <w:r>
+              <w:lastRenderedPageBreak/>
+              <w:t>-Text</w:t>
+            </w:r>
+          </w:p>
+        </w:tc>
+        <w:tc>
+          <w:tcPr>
+            <w:tcW w:w="3117" w:type="dxa"/>
+          </w:tcPr>
+          <w:p>
+            <w:pPr>
+              <w:cnfStyle w:val="000000000000" w:firstRow="0" w:lastRow="0" w:firstColumn="0" w:lastColumn="0" w:oddVBand="0" w:evenVBand="0" w:oddHBand="0" w:evenHBand="0" w:firstRowFirstColumn="0" w:firstRowLastColumn="0" w:lastRowFirstColumn="0" w:lastRowLastColumn="0"/>
+            </w:pPr>
+            <w:r>
+              <w:lastRenderedPageBreak/>
+              <w:t>-btnSubmit</w:t>
+            </w:r>
+          </w:p>
+          <w:p>
+            <w:pPr>
+              <w:cnfStyle w:val="000000000000" w:firstRow="0" w:lastRow="0" w:firstColumn="0" w:lastColumn="0" w:oddVBand="0" w:evenVBand="0" w:oddHBand="0" w:evenHBand="0" w:firstRowFirstColumn="0" w:firstRowLastColumn="0" w:lastRowFirstColumn="0" w:lastRowLastColumn="0"/>
+            </w:pPr>
+            <w:r>
+              <w:lastRenderedPageBreak/>
+              <w:t>Submit</w:t>
+            </w:r>
+          </w:p>
+        </w:tc>
+      </w:tr>
+      <w:tr>
+        <w:tc>
+          <w:tcPr>
+            <w:cnfStyle w:val="001000000000" w:firstRow="0" w:lastRow="0" w:firstColumn="1" w:lastColumn="0" w:oddVBand="0" w:evenVBand="0" w:oddHBand="0" w:evenHBand="0" w:firstRowFirstColumn="0" w:firstRowLastColumn="0" w:lastRowFirstColumn="0" w:lastRowLastColumn="0"/>
+            <w:tcW w:w="3116" w:type="dxa"/>
+          </w:tcPr>
+          <w:p>
+            <w:r>
+              <w:t>Button 2</w:t>
             </w:r>
           </w:p>
         </w:tc>
@@ -13595,7 +13987,7 @@
   <w:style w:type="paragraph" w:default="1" w:styleId="Normal">
     <w:name w:val="Normal"/>
     <w:qFormat/>
-    <w:rsid w:val="00E25001"/>
+    <w:rsid w:val="000E7592"/>
   </w:style>
   <w:style w:type="character" w:default="1" w:styleId="DefaultParagraphFont">
     <w:name w:val="Default Paragraph Font"/>

</xml_diff>